<commit_message>
Merged lesson plans (music & arts)
</commit_message>
<xml_diff>
--- a/MAPEH Lesson Plan Template.docx
+++ b/MAPEH Lesson Plan Template.docx
@@ -1,6 +1,6 @@
 
 <file path=word/document.xml><?xml version="1.0" encoding="utf-8"?>
-<w:document xmlns:wpc="http://schemas.microsoft.com/office/word/2010/wordprocessingCanvas" xmlns:mc="http://schemas.openxmlformats.org/markup-compatibility/2006" xmlns:o="urn:schemas-microsoft-com:office:office" xmlns:r="http://schemas.openxmlformats.org/officeDocument/2006/relationships" xmlns:m="http://schemas.openxmlformats.org/officeDocument/2006/math" xmlns:v="urn:schemas-microsoft-com:vml" xmlns:wp14="http://schemas.microsoft.com/office/word/2010/wordprocessingDrawing" xmlns:wp="http://schemas.openxmlformats.org/drawingml/2006/wordprocessingDrawing" xmlns:w10="urn:schemas-microsoft-com:office:word" xmlns:w="http://schemas.openxmlformats.org/wordprocessingml/2006/main" xmlns:w14="http://schemas.microsoft.com/office/word/2010/wordml" xmlns:w15="http://schemas.microsoft.com/office/word/2012/wordml" xmlns:wpg="http://schemas.microsoft.com/office/word/2010/wordprocessingGroup" xmlns:wpi="http://schemas.microsoft.com/office/word/2010/wordprocessingInk" xmlns:wne="http://schemas.microsoft.com/office/word/2006/wordml" xmlns:wps="http://schemas.microsoft.com/office/word/2010/wordprocessingShape" mc:Ignorable="w14 w15 wp14">
+<w:document xmlns:wpc="http://schemas.microsoft.com/office/word/2010/wordprocessingCanvas" xmlns:cx="http://schemas.microsoft.com/office/drawing/2014/chartex" xmlns:mc="http://schemas.openxmlformats.org/markup-compatibility/2006" xmlns:o="urn:schemas-microsoft-com:office:office" xmlns:r="http://schemas.openxmlformats.org/officeDocument/2006/relationships" xmlns:m="http://schemas.openxmlformats.org/officeDocument/2006/math" xmlns:v="urn:schemas-microsoft-com:vml" xmlns:wp14="http://schemas.microsoft.com/office/word/2010/wordprocessingDrawing" xmlns:wp="http://schemas.openxmlformats.org/drawingml/2006/wordprocessingDrawing" xmlns:w10="urn:schemas-microsoft-com:office:word" xmlns:w="http://schemas.openxmlformats.org/wordprocessingml/2006/main" xmlns:w14="http://schemas.microsoft.com/office/word/2010/wordml" xmlns:w15="http://schemas.microsoft.com/office/word/2012/wordml" xmlns:w16se="http://schemas.microsoft.com/office/word/2015/wordml/symex" xmlns:wpg="http://schemas.microsoft.com/office/word/2010/wordprocessingGroup" xmlns:wpi="http://schemas.microsoft.com/office/word/2010/wordprocessingInk" xmlns:wne="http://schemas.microsoft.com/office/word/2006/wordml" xmlns:wps="http://schemas.microsoft.com/office/word/2010/wordprocessingShape" mc:Ignorable="w14 w15 w16se wp14">
   <w:body>
     <w:p>
       <w:pPr>
@@ -44,7 +44,7 @@
           <w:sz w:val="24"/>
           <w:lang w:val="en-US"/>
         </w:rPr>
-        <w:t>Music</w:t>
+        <w:t>Arts</w:t>
       </w:r>
       <w:r>
         <w:rPr>
@@ -86,7 +86,15 @@
           <w:sz w:val="24"/>
           <w:lang w:val="en-US"/>
         </w:rPr>
-        <w:t xml:space="preserve"> </w:t>
+        <w:t xml:space="preserve"> 1:00 - 4:00 PM Mon</w:t>
+      </w:r>
+      <w:r>
+        <w:rPr>
+          <w:rFonts w:ascii="Arial" w:hAnsi="Arial" w:cs="Arial"/>
+          <w:sz w:val="24"/>
+        </w:rPr>
+        <w:tab/>
+        <w:t>Date of Plan:</w:t>
       </w:r>
       <w:r>
         <w:rPr>
@@ -94,31 +102,7 @@
           <w:sz w:val="24"/>
           <w:lang w:val="en-US"/>
         </w:rPr>
-        <w:t>7:30 - 11:30 AM</w:t>
-      </w:r>
-      <w:r>
-        <w:rPr>
-          <w:rFonts w:ascii="Arial" w:hAnsi="Arial" w:cs="Arial"/>
-          <w:sz w:val="24"/>
-        </w:rPr>
-        <w:tab/>
-        <w:t>Date of Plan:</w:t>
-      </w:r>
-      <w:r>
-        <w:rPr>
-          <w:rFonts w:ascii="Arial" w:hAnsi="Arial" w:cs="Arial"/>
-          <w:sz w:val="24"/>
-          <w:lang w:val="en-US"/>
-        </w:rPr>
-        <w:t xml:space="preserve"> June 12</w:t>
-      </w:r>
-      <w:r>
-        <w:rPr>
-          <w:rFonts w:ascii="Arial" w:hAnsi="Arial" w:cs="Arial"/>
-          <w:sz w:val="24"/>
-          <w:lang w:val="en-US"/>
-        </w:rPr>
-        <w:t>, 2018</w:t>
+        <w:t xml:space="preserve"> June 11, 2018</w:t>
       </w:r>
     </w:p>
     <w:p>
@@ -146,21 +130,23 @@
         </w:rPr>
         <w:t xml:space="preserve"> </w:t>
       </w:r>
+      <w:proofErr w:type="spellStart"/>
       <w:r>
         <w:rPr>
           <w:rFonts w:ascii="Arial" w:hAnsi="Arial" w:cs="Arial"/>
           <w:sz w:val="24"/>
           <w:lang w:val="en-US"/>
         </w:rPr>
-        <w:t xml:space="preserve">Devorah </w:t>
-      </w:r>
+        <w:t>Krizia</w:t>
+      </w:r>
+      <w:proofErr w:type="spellEnd"/>
       <w:r>
         <w:rPr>
           <w:rFonts w:ascii="Arial" w:hAnsi="Arial" w:cs="Arial"/>
           <w:sz w:val="24"/>
           <w:lang w:val="en-US"/>
         </w:rPr>
-        <w:t>Narvaez</w:t>
+        <w:t xml:space="preserve"> Lumapas</w:t>
       </w:r>
       <w:r>
         <w:rPr>
@@ -209,13 +195,15 @@
           <w:tcPr>
             <w:cnfStyle w:val="001000000100" w:firstRow="0" w:lastRow="0" w:firstColumn="1" w:lastColumn="0" w:oddVBand="0" w:evenVBand="0" w:oddHBand="0" w:evenHBand="0" w:firstRowFirstColumn="1" w:firstRowLastColumn="0" w:lastRowFirstColumn="0" w:lastRowLastColumn="0"/>
             <w:tcW w:w="3166" w:type="dxa"/>
-          </w:tcPr>
-          <w:p>
-            <w:pPr>
-              <w:tabs>
-                <w:tab w:val="left" w:pos="9195"/>
-              </w:tabs>
-              <w:spacing w:after="0" w:line="240" w:lineRule="auto"/>
+            <w:tcBorders>
+              <w:bottom w:val="single" w:sz="4" w:space="0" w:color="auto"/>
+            </w:tcBorders>
+          </w:tcPr>
+          <w:p>
+            <w:pPr>
+              <w:tabs>
+                <w:tab w:val="left" w:pos="9195"/>
+              </w:tabs>
               <w:jc w:val="center"/>
               <w:rPr>
                 <w:rFonts w:ascii="Arial" w:hAnsi="Arial" w:cs="Arial"/>
@@ -236,13 +224,15 @@
         <w:tc>
           <w:tcPr>
             <w:tcW w:w="3166" w:type="dxa"/>
-          </w:tcPr>
-          <w:p>
-            <w:pPr>
-              <w:tabs>
-                <w:tab w:val="left" w:pos="9195"/>
-              </w:tabs>
-              <w:spacing w:after="0" w:line="240" w:lineRule="auto"/>
+            <w:tcBorders>
+              <w:bottom w:val="single" w:sz="4" w:space="0" w:color="auto"/>
+            </w:tcBorders>
+          </w:tcPr>
+          <w:p>
+            <w:pPr>
+              <w:tabs>
+                <w:tab w:val="left" w:pos="9195"/>
+              </w:tabs>
               <w:jc w:val="center"/>
               <w:cnfStyle w:val="100000000000" w:firstRow="1" w:lastRow="0" w:firstColumn="0" w:lastColumn="0" w:oddVBand="0" w:evenVBand="0" w:oddHBand="0" w:evenHBand="0" w:firstRowFirstColumn="0" w:firstRowLastColumn="0" w:lastRowFirstColumn="0" w:lastRowLastColumn="0"/>
               <w:rPr>
@@ -264,13 +254,15 @@
         <w:tc>
           <w:tcPr>
             <w:tcW w:w="3166" w:type="dxa"/>
-          </w:tcPr>
-          <w:p>
-            <w:pPr>
-              <w:tabs>
-                <w:tab w:val="left" w:pos="9195"/>
-              </w:tabs>
-              <w:spacing w:after="0" w:line="240" w:lineRule="auto"/>
+            <w:tcBorders>
+              <w:bottom w:val="single" w:sz="4" w:space="0" w:color="auto"/>
+            </w:tcBorders>
+          </w:tcPr>
+          <w:p>
+            <w:pPr>
+              <w:tabs>
+                <w:tab w:val="left" w:pos="9195"/>
+              </w:tabs>
               <w:jc w:val="center"/>
               <w:cnfStyle w:val="100000000000" w:firstRow="1" w:lastRow="0" w:firstColumn="0" w:lastColumn="0" w:oddVBand="0" w:evenVBand="0" w:oddHBand="0" w:evenHBand="0" w:firstRowFirstColumn="0" w:firstRowLastColumn="0" w:lastRowFirstColumn="0" w:lastRowLastColumn="0"/>
               <w:rPr>
@@ -292,13 +284,15 @@
         <w:tc>
           <w:tcPr>
             <w:tcW w:w="3167" w:type="dxa"/>
-          </w:tcPr>
-          <w:p>
-            <w:pPr>
-              <w:tabs>
-                <w:tab w:val="left" w:pos="9195"/>
-              </w:tabs>
-              <w:spacing w:after="0" w:line="240" w:lineRule="auto"/>
+            <w:tcBorders>
+              <w:bottom w:val="single" w:sz="4" w:space="0" w:color="auto"/>
+            </w:tcBorders>
+          </w:tcPr>
+          <w:p>
+            <w:pPr>
+              <w:tabs>
+                <w:tab w:val="left" w:pos="9195"/>
+              </w:tabs>
               <w:jc w:val="center"/>
               <w:cnfStyle w:val="100000000000" w:firstRow="1" w:lastRow="0" w:firstColumn="0" w:lastColumn="0" w:oddVBand="0" w:evenVBand="0" w:oddHBand="0" w:evenHBand="0" w:firstRowFirstColumn="0" w:firstRowLastColumn="0" w:lastRowFirstColumn="0" w:lastRowLastColumn="0"/>
               <w:rPr>
@@ -320,13 +314,15 @@
         <w:tc>
           <w:tcPr>
             <w:tcW w:w="3167" w:type="dxa"/>
-          </w:tcPr>
-          <w:p>
-            <w:pPr>
-              <w:tabs>
-                <w:tab w:val="left" w:pos="9195"/>
-              </w:tabs>
-              <w:spacing w:after="0" w:line="240" w:lineRule="auto"/>
+            <w:tcBorders>
+              <w:bottom w:val="single" w:sz="4" w:space="0" w:color="auto"/>
+            </w:tcBorders>
+          </w:tcPr>
+          <w:p>
+            <w:pPr>
+              <w:tabs>
+                <w:tab w:val="left" w:pos="9195"/>
+              </w:tabs>
               <w:jc w:val="center"/>
               <w:cnfStyle w:val="100000000000" w:firstRow="1" w:lastRow="0" w:firstColumn="0" w:lastColumn="0" w:oddVBand="0" w:evenVBand="0" w:oddHBand="0" w:evenHBand="0" w:firstRowFirstColumn="0" w:firstRowLastColumn="0" w:lastRowFirstColumn="0" w:lastRowLastColumn="0"/>
               <w:rPr>
@@ -355,8 +351,10 @@
             <w:cnfStyle w:val="001000000000" w:firstRow="0" w:lastRow="0" w:firstColumn="1" w:lastColumn="0" w:oddVBand="0" w:evenVBand="0" w:oddHBand="0" w:evenHBand="0" w:firstRowFirstColumn="0" w:firstRowLastColumn="0" w:lastRowFirstColumn="0" w:lastRowLastColumn="0"/>
             <w:tcW w:w="3166" w:type="dxa"/>
             <w:tcBorders>
-              <w:top w:val="nil"/>
-              <w:bottom w:val="nil"/>
+              <w:top w:val="single" w:sz="4" w:space="0" w:color="auto"/>
+              <w:left w:val="single" w:sz="4" w:space="0" w:color="auto"/>
+              <w:bottom w:val="single" w:sz="4" w:space="0" w:color="auto"/>
+              <w:right w:val="single" w:sz="4" w:space="0" w:color="auto"/>
             </w:tcBorders>
           </w:tcPr>
           <w:p>
@@ -364,7 +362,6 @@
               <w:tabs>
                 <w:tab w:val="left" w:pos="9195"/>
               </w:tabs>
-              <w:spacing w:after="0" w:line="240" w:lineRule="auto"/>
               <w:rPr>
                 <w:rFonts w:ascii="Arial" w:hAnsi="Arial" w:cs="Arial"/>
                 <w:b w:val="0"/>
@@ -378,24 +375,7 @@
                 <w:sz w:val="24"/>
                 <w:lang w:val="en-US"/>
               </w:rPr>
-              <w:lastRenderedPageBreak/>
-              <w:t xml:space="preserve">The students will learn how to read </w:t>
-            </w:r>
-            <w:r>
-              <w:rPr>
-                <w:rFonts w:ascii="Arial" w:hAnsi="Arial" w:cs="Arial"/>
-                <w:sz w:val="24"/>
-                <w:lang w:val="en-US"/>
-              </w:rPr>
-              <w:t>musical notes</w:t>
-            </w:r>
-            <w:r>
-              <w:rPr>
-                <w:rFonts w:ascii="Arial" w:hAnsi="Arial" w:cs="Arial"/>
-                <w:sz w:val="24"/>
-                <w:lang w:val="en-US"/>
-              </w:rPr>
-              <w:t>.</w:t>
+              <w:t>This visual arts lesson will allow students to get creative while practicing with either photography or videography. Students will also have to consider perspective from things outside themselves. Rubric included.</w:t>
             </w:r>
           </w:p>
         </w:tc>
@@ -403,8 +383,10 @@
           <w:tcPr>
             <w:tcW w:w="3166" w:type="dxa"/>
             <w:tcBorders>
-              <w:top w:val="nil"/>
-              <w:bottom w:val="nil"/>
+              <w:top w:val="single" w:sz="4" w:space="0" w:color="auto"/>
+              <w:left w:val="single" w:sz="4" w:space="0" w:color="auto"/>
+              <w:bottom w:val="single" w:sz="4" w:space="0" w:color="auto"/>
+              <w:right w:val="single" w:sz="4" w:space="0" w:color="auto"/>
             </w:tcBorders>
           </w:tcPr>
           <w:p>
@@ -412,72 +394,30 @@
               <w:tabs>
                 <w:tab w:val="left" w:pos="9195"/>
               </w:tabs>
-              <w:spacing w:after="0" w:line="240" w:lineRule="auto"/>
               <w:cnfStyle w:val="000000000000" w:firstRow="0" w:lastRow="0" w:firstColumn="0" w:lastColumn="0" w:oddVBand="0" w:evenVBand="0" w:oddHBand="0" w:evenHBand="0" w:firstRowFirstColumn="0" w:firstRowLastColumn="0" w:lastRowFirstColumn="0" w:lastRowLastColumn="0"/>
               <w:rPr>
                 <w:rFonts w:ascii="Arial" w:hAnsi="Arial" w:cs="Arial"/>
                 <w:sz w:val="24"/>
+              </w:rPr>
+            </w:pPr>
+            <w:r>
+              <w:rPr>
+                <w:rFonts w:ascii="Arial" w:hAnsi="Arial" w:cs="Arial"/>
+                <w:sz w:val="24"/>
                 <w:lang w:val="en-US"/>
               </w:rPr>
-            </w:pPr>
-            <w:r>
-              <w:rPr>
-                <w:rFonts w:ascii="Arial" w:hAnsi="Arial" w:cs="Arial"/>
-                <w:sz w:val="24"/>
-                <w:lang w:val="en-US"/>
-              </w:rPr>
-              <w:t xml:space="preserve">The learners will </w:t>
-            </w:r>
-            <w:r>
-              <w:rPr>
-                <w:rFonts w:ascii="Arial" w:hAnsi="Arial" w:cs="Arial"/>
-                <w:sz w:val="24"/>
-                <w:lang w:val="en-US"/>
-              </w:rPr>
-              <w:t>be able to know the names of each note and their corresponding measure.</w:t>
-            </w:r>
-          </w:p>
-          <w:p>
-            <w:pPr>
-              <w:tabs>
-                <w:tab w:val="left" w:pos="9195"/>
-              </w:tabs>
-              <w:spacing w:after="0" w:line="240" w:lineRule="auto"/>
-              <w:cnfStyle w:val="000000000000" w:firstRow="0" w:lastRow="0" w:firstColumn="0" w:lastColumn="0" w:oddVBand="0" w:evenVBand="0" w:oddHBand="0" w:evenHBand="0" w:firstRowFirstColumn="0" w:firstRowLastColumn="0" w:lastRowFirstColumn="0" w:lastRowLastColumn="0"/>
-              <w:rPr>
-                <w:rFonts w:ascii="Arial" w:hAnsi="Arial" w:cs="Arial"/>
-                <w:sz w:val="24"/>
-              </w:rPr>
-            </w:pPr>
-            <w:r>
-              <w:rPr>
-                <w:rFonts w:ascii="Arial" w:hAnsi="Arial" w:cs="Arial"/>
-                <w:sz w:val="24"/>
-                <w:lang w:val="en-US"/>
-              </w:rPr>
-              <w:t>Lecture will be followed by a test to measure student’s understanding about the lesson</w:t>
-            </w:r>
-          </w:p>
-          <w:p>
-            <w:pPr>
-              <w:tabs>
-                <w:tab w:val="left" w:pos="9195"/>
-              </w:tabs>
-              <w:spacing w:after="0" w:line="240" w:lineRule="auto"/>
-              <w:cnfStyle w:val="000000000000" w:firstRow="0" w:lastRow="0" w:firstColumn="0" w:lastColumn="0" w:oddVBand="0" w:evenVBand="0" w:oddHBand="0" w:evenHBand="0" w:firstRowFirstColumn="0" w:firstRowLastColumn="0" w:lastRowFirstColumn="0" w:lastRowLastColumn="0"/>
-              <w:rPr>
-                <w:rFonts w:ascii="Arial" w:hAnsi="Arial" w:cs="Arial"/>
-                <w:sz w:val="24"/>
-              </w:rPr>
-            </w:pPr>
+              <w:t>The learners will create a photo array with narrative or a short video with sound sharing the perspective of an inanimate object. Students will be expected to be creative in both the verbal and artistic areas of the assignment.</w:t>
+            </w:r>
           </w:p>
         </w:tc>
         <w:tc>
           <w:tcPr>
             <w:tcW w:w="3166" w:type="dxa"/>
             <w:tcBorders>
-              <w:top w:val="nil"/>
-              <w:bottom w:val="nil"/>
+              <w:top w:val="single" w:sz="4" w:space="0" w:color="auto"/>
+              <w:left w:val="single" w:sz="4" w:space="0" w:color="auto"/>
+              <w:bottom w:val="single" w:sz="4" w:space="0" w:color="auto"/>
+              <w:right w:val="single" w:sz="4" w:space="0" w:color="auto"/>
             </w:tcBorders>
           </w:tcPr>
           <w:p>
@@ -485,7 +425,6 @@
               <w:tabs>
                 <w:tab w:val="left" w:pos="9195"/>
               </w:tabs>
-              <w:spacing w:after="0" w:line="240" w:lineRule="auto"/>
               <w:cnfStyle w:val="000000000000" w:firstRow="0" w:lastRow="0" w:firstColumn="0" w:lastColumn="0" w:oddVBand="0" w:evenVBand="0" w:oddHBand="0" w:evenHBand="0" w:firstRowFirstColumn="0" w:firstRowLastColumn="0" w:lastRowFirstColumn="0" w:lastRowLastColumn="0"/>
               <w:rPr>
                 <w:rFonts w:ascii="Arial" w:hAnsi="Arial" w:cs="Arial"/>
@@ -499,28 +438,48 @@
                 <w:sz w:val="24"/>
                 <w:lang w:val="en-US"/>
               </w:rPr>
-              <w:t xml:space="preserve">Students will listen to a number of notes at a time with the aid of a metronome to help them to be familiar with the measures of notes. </w:t>
-            </w:r>
-          </w:p>
-          <w:p>
-            <w:pPr>
-              <w:tabs>
-                <w:tab w:val="left" w:pos="9195"/>
-              </w:tabs>
-              <w:spacing w:after="0" w:line="240" w:lineRule="auto"/>
+              <w:t>Students will choose an inanimate object in the building or at their home to photograph or use for the video project.</w:t>
+            </w:r>
+          </w:p>
+          <w:p>
+            <w:pPr>
+              <w:tabs>
+                <w:tab w:val="left" w:pos="9195"/>
+              </w:tabs>
               <w:cnfStyle w:val="000000000000" w:firstRow="0" w:lastRow="0" w:firstColumn="0" w:lastColumn="0" w:oddVBand="0" w:evenVBand="0" w:oddHBand="0" w:evenHBand="0" w:firstRowFirstColumn="0" w:firstRowLastColumn="0" w:lastRowFirstColumn="0" w:lastRowLastColumn="0"/>
               <w:rPr>
                 <w:rFonts w:ascii="Arial" w:hAnsi="Arial" w:cs="Arial"/>
                 <w:sz w:val="24"/>
-              </w:rPr>
-            </w:pPr>
-            <w:r>
-              <w:rPr>
-                <w:rFonts w:ascii="Arial" w:hAnsi="Arial" w:cs="Arial"/>
-                <w:sz w:val="24"/>
                 <w:lang w:val="en-US"/>
               </w:rPr>
-              <w:t>The learners will be asked few questions related to the topic discussed.</w:t>
+            </w:pPr>
+            <w:r>
+              <w:rPr>
+                <w:rFonts w:ascii="Arial" w:hAnsi="Arial" w:cs="Arial"/>
+                <w:sz w:val="24"/>
+                <w:lang w:val="en-US"/>
+              </w:rPr>
+              <w:t>The first shot will be of the actual object, but all other photos or video shots will be from the perspective of the object.</w:t>
+            </w:r>
+          </w:p>
+          <w:p>
+            <w:pPr>
+              <w:tabs>
+                <w:tab w:val="left" w:pos="9195"/>
+              </w:tabs>
+              <w:cnfStyle w:val="000000000000" w:firstRow="0" w:lastRow="0" w:firstColumn="0" w:lastColumn="0" w:oddVBand="0" w:evenVBand="0" w:oddHBand="0" w:evenHBand="0" w:firstRowFirstColumn="0" w:firstRowLastColumn="0" w:lastRowFirstColumn="0" w:lastRowLastColumn="0"/>
+              <w:rPr>
+                <w:rFonts w:ascii="Arial" w:hAnsi="Arial" w:cs="Arial"/>
+                <w:sz w:val="24"/>
+              </w:rPr>
+            </w:pPr>
+            <w:r>
+              <w:rPr>
+                <w:rFonts w:ascii="Arial" w:hAnsi="Arial" w:cs="Arial"/>
+                <w:sz w:val="24"/>
+                <w:lang w:val="en-US"/>
+              </w:rPr>
+              <w:t>Additionally, commentary will be offered about how the object may think about the world.</w:t>
             </w:r>
           </w:p>
         </w:tc>
@@ -528,8 +487,10 @@
           <w:tcPr>
             <w:tcW w:w="3167" w:type="dxa"/>
             <w:tcBorders>
-              <w:top w:val="nil"/>
-              <w:bottom w:val="nil"/>
+              <w:top w:val="single" w:sz="4" w:space="0" w:color="auto"/>
+              <w:left w:val="single" w:sz="4" w:space="0" w:color="auto"/>
+              <w:bottom w:val="single" w:sz="4" w:space="0" w:color="auto"/>
+              <w:right w:val="single" w:sz="4" w:space="0" w:color="auto"/>
             </w:tcBorders>
           </w:tcPr>
           <w:p>
@@ -537,7 +498,6 @@
               <w:tabs>
                 <w:tab w:val="left" w:pos="9195"/>
               </w:tabs>
-              <w:spacing w:after="0" w:line="240" w:lineRule="auto"/>
               <w:cnfStyle w:val="000000000000" w:firstRow="0" w:lastRow="0" w:firstColumn="0" w:lastColumn="0" w:oddVBand="0" w:evenVBand="0" w:oddHBand="0" w:evenHBand="0" w:firstRowFirstColumn="0" w:firstRowLastColumn="0" w:lastRowFirstColumn="0" w:lastRowLastColumn="0"/>
               <w:rPr>
                 <w:rFonts w:ascii="Arial" w:hAnsi="Arial" w:cs="Arial"/>
@@ -549,22 +509,67 @@
                 <w:rFonts w:ascii="Arial" w:hAnsi="Arial" w:cs="Arial"/>
                 <w:sz w:val="24"/>
               </w:rPr>
-              <w:t>The student/s who got the highest score will be asked about their favorite music as of the moment and it’ll be the piece the class will learn and play at the end of the 1</w:t>
-            </w:r>
-            <w:r>
-              <w:rPr>
-                <w:rFonts w:ascii="Arial" w:hAnsi="Arial" w:cs="Arial"/>
-                <w:sz w:val="24"/>
-                <w:vertAlign w:val="superscript"/>
-              </w:rPr>
-              <w:t>st</w:t>
-            </w:r>
-            <w:r>
-              <w:rPr>
-                <w:rFonts w:ascii="Arial" w:hAnsi="Arial" w:cs="Arial"/>
-                <w:sz w:val="24"/>
-              </w:rPr>
-              <w:t xml:space="preserve"> quarter.</w:t>
+              <w:t>Ask students to think about the world from that perspective for a moment.</w:t>
+            </w:r>
+          </w:p>
+          <w:p>
+            <w:pPr>
+              <w:tabs>
+                <w:tab w:val="left" w:pos="9195"/>
+              </w:tabs>
+              <w:cnfStyle w:val="000000000000" w:firstRow="0" w:lastRow="0" w:firstColumn="0" w:lastColumn="0" w:oddVBand="0" w:evenVBand="0" w:oddHBand="0" w:evenHBand="0" w:firstRowFirstColumn="0" w:firstRowLastColumn="0" w:lastRowFirstColumn="0" w:lastRowLastColumn="0"/>
+              <w:rPr>
+                <w:rFonts w:ascii="Arial" w:hAnsi="Arial" w:cs="Arial"/>
+                <w:sz w:val="24"/>
+              </w:rPr>
+            </w:pPr>
+            <w:r>
+              <w:rPr>
+                <w:rFonts w:ascii="Arial" w:hAnsi="Arial" w:cs="Arial"/>
+                <w:sz w:val="24"/>
+              </w:rPr>
+              <w:t>Now have students think about the world if they could only see from that position they are in, all day, every day, in the same spot.</w:t>
+            </w:r>
+          </w:p>
+          <w:p>
+            <w:pPr>
+              <w:tabs>
+                <w:tab w:val="left" w:pos="9195"/>
+              </w:tabs>
+              <w:cnfStyle w:val="000000000000" w:firstRow="0" w:lastRow="0" w:firstColumn="0" w:lastColumn="0" w:oddVBand="0" w:evenVBand="0" w:oddHBand="0" w:evenHBand="0" w:firstRowFirstColumn="0" w:firstRowLastColumn="0" w:lastRowFirstColumn="0" w:lastRowLastColumn="0"/>
+              <w:rPr>
+                <w:rFonts w:ascii="Arial" w:hAnsi="Arial" w:cs="Arial"/>
+                <w:sz w:val="24"/>
+                <w:lang w:val="en-US"/>
+              </w:rPr>
+            </w:pPr>
+            <w:r>
+              <w:rPr>
+                <w:rFonts w:ascii="Arial" w:hAnsi="Arial" w:cs="Arial"/>
+                <w:sz w:val="24"/>
+                <w:lang w:val="en-US"/>
+              </w:rPr>
+              <w:t>The project will be done outside classroom walls.</w:t>
+            </w:r>
+          </w:p>
+          <w:p>
+            <w:pPr>
+              <w:tabs>
+                <w:tab w:val="left" w:pos="9195"/>
+              </w:tabs>
+              <w:cnfStyle w:val="000000000000" w:firstRow="0" w:lastRow="0" w:firstColumn="0" w:lastColumn="0" w:oddVBand="0" w:evenVBand="0" w:oddHBand="0" w:evenHBand="0" w:firstRowFirstColumn="0" w:firstRowLastColumn="0" w:lastRowFirstColumn="0" w:lastRowLastColumn="0"/>
+              <w:rPr>
+                <w:rFonts w:ascii="Arial" w:hAnsi="Arial" w:cs="Arial"/>
+                <w:sz w:val="24"/>
+              </w:rPr>
+            </w:pPr>
+            <w:r>
+              <w:rPr>
+                <w:rFonts w:ascii="Arial" w:hAnsi="Arial" w:cs="Arial"/>
+                <w:sz w:val="24"/>
+                <w:lang w:val="en-US"/>
+              </w:rPr>
+              <w:t>Students with the best shot will be exhibited in the mural.</w:t>
             </w:r>
           </w:p>
         </w:tc>
@@ -572,8 +577,10 @@
           <w:tcPr>
             <w:tcW w:w="3167" w:type="dxa"/>
             <w:tcBorders>
-              <w:top w:val="nil"/>
-              <w:bottom w:val="nil"/>
+              <w:top w:val="single" w:sz="4" w:space="0" w:color="auto"/>
+              <w:left w:val="single" w:sz="4" w:space="0" w:color="auto"/>
+              <w:bottom w:val="single" w:sz="4" w:space="0" w:color="auto"/>
+              <w:right w:val="single" w:sz="4" w:space="0" w:color="auto"/>
             </w:tcBorders>
           </w:tcPr>
           <w:p>
@@ -581,7 +588,6 @@
               <w:tabs>
                 <w:tab w:val="left" w:pos="9195"/>
               </w:tabs>
-              <w:spacing w:after="0" w:line="240" w:lineRule="auto"/>
               <w:cnfStyle w:val="000000000000" w:firstRow="0" w:lastRow="0" w:firstColumn="0" w:lastColumn="0" w:oddVBand="0" w:evenVBand="0" w:oddHBand="0" w:evenHBand="0" w:firstRowFirstColumn="0" w:firstRowLastColumn="0" w:lastRowFirstColumn="0" w:lastRowLastColumn="0"/>
               <w:rPr>
                 <w:rFonts w:ascii="Arial" w:hAnsi="Arial" w:cs="Arial"/>
@@ -593,7 +599,26 @@
                 <w:rFonts w:ascii="Arial" w:hAnsi="Arial" w:cs="Arial"/>
                 <w:sz w:val="24"/>
               </w:rPr>
-              <w:t>Papers, pens, metronome, stereo, audio file.</w:t>
+              <w:t>Cameras or video cameras for each student</w:t>
+            </w:r>
+          </w:p>
+          <w:p>
+            <w:pPr>
+              <w:tabs>
+                <w:tab w:val="left" w:pos="9195"/>
+              </w:tabs>
+              <w:cnfStyle w:val="000000000000" w:firstRow="0" w:lastRow="0" w:firstColumn="0" w:lastColumn="0" w:oddVBand="0" w:evenVBand="0" w:oddHBand="0" w:evenHBand="0" w:firstRowFirstColumn="0" w:firstRowLastColumn="0" w:lastRowFirstColumn="0" w:lastRowLastColumn="0"/>
+              <w:rPr>
+                <w:rFonts w:ascii="Arial" w:hAnsi="Arial" w:cs="Arial"/>
+                <w:sz w:val="24"/>
+              </w:rPr>
+            </w:pPr>
+            <w:r>
+              <w:rPr>
+                <w:rFonts w:ascii="Arial" w:hAnsi="Arial" w:cs="Arial"/>
+                <w:sz w:val="24"/>
+              </w:rPr>
+              <w:t>Computers/printers for completion of the project (any appropriate video sharing platform or photo sharing program should work)</w:t>
             </w:r>
           </w:p>
         </w:tc>
@@ -640,13 +665,15 @@
           <w:tcPr>
             <w:cnfStyle w:val="001000000100" w:firstRow="0" w:lastRow="0" w:firstColumn="1" w:lastColumn="0" w:oddVBand="0" w:evenVBand="0" w:oddHBand="0" w:evenHBand="0" w:firstRowFirstColumn="1" w:firstRowLastColumn="0" w:lastRowFirstColumn="0" w:lastRowLastColumn="0"/>
             <w:tcW w:w="3166" w:type="dxa"/>
-          </w:tcPr>
-          <w:p>
-            <w:pPr>
-              <w:tabs>
-                <w:tab w:val="left" w:pos="9195"/>
-              </w:tabs>
-              <w:spacing w:after="0" w:line="240" w:lineRule="auto"/>
+            <w:tcBorders>
+              <w:bottom w:val="single" w:sz="4" w:space="0" w:color="auto"/>
+            </w:tcBorders>
+          </w:tcPr>
+          <w:p>
+            <w:pPr>
+              <w:tabs>
+                <w:tab w:val="left" w:pos="9195"/>
+              </w:tabs>
               <w:jc w:val="center"/>
               <w:rPr>
                 <w:rFonts w:ascii="Arial" w:hAnsi="Arial" w:cs="Arial"/>
@@ -667,13 +694,15 @@
         <w:tc>
           <w:tcPr>
             <w:tcW w:w="3166" w:type="dxa"/>
-          </w:tcPr>
-          <w:p>
-            <w:pPr>
-              <w:tabs>
-                <w:tab w:val="left" w:pos="9195"/>
-              </w:tabs>
-              <w:spacing w:after="0" w:line="240" w:lineRule="auto"/>
+            <w:tcBorders>
+              <w:bottom w:val="single" w:sz="4" w:space="0" w:color="auto"/>
+            </w:tcBorders>
+          </w:tcPr>
+          <w:p>
+            <w:pPr>
+              <w:tabs>
+                <w:tab w:val="left" w:pos="9195"/>
+              </w:tabs>
               <w:jc w:val="center"/>
               <w:cnfStyle w:val="100000000000" w:firstRow="1" w:lastRow="0" w:firstColumn="0" w:lastColumn="0" w:oddVBand="0" w:evenVBand="0" w:oddHBand="0" w:evenHBand="0" w:firstRowFirstColumn="0" w:firstRowLastColumn="0" w:lastRowFirstColumn="0" w:lastRowLastColumn="0"/>
               <w:rPr>
@@ -688,27 +717,22 @@
                 <w:rFonts w:ascii="Arial" w:hAnsi="Arial" w:cs="Arial"/>
                 <w:sz w:val="24"/>
               </w:rPr>
-              <w:t>Objecti</w:t>
-            </w:r>
-            <w:r>
-              <w:rPr>
-                <w:rFonts w:ascii="Arial" w:hAnsi="Arial" w:cs="Arial"/>
-                <w:sz w:val="24"/>
-              </w:rPr>
-              <w:t>ves</w:t>
+              <w:t>Objectives</w:t>
             </w:r>
           </w:p>
         </w:tc>
         <w:tc>
           <w:tcPr>
             <w:tcW w:w="3166" w:type="dxa"/>
-          </w:tcPr>
-          <w:p>
-            <w:pPr>
-              <w:tabs>
-                <w:tab w:val="left" w:pos="9195"/>
-              </w:tabs>
-              <w:spacing w:after="0" w:line="240" w:lineRule="auto"/>
+            <w:tcBorders>
+              <w:bottom w:val="single" w:sz="4" w:space="0" w:color="auto"/>
+            </w:tcBorders>
+          </w:tcPr>
+          <w:p>
+            <w:pPr>
+              <w:tabs>
+                <w:tab w:val="left" w:pos="9195"/>
+              </w:tabs>
               <w:jc w:val="center"/>
               <w:cnfStyle w:val="100000000000" w:firstRow="1" w:lastRow="0" w:firstColumn="0" w:lastColumn="0" w:oddVBand="0" w:evenVBand="0" w:oddHBand="0" w:evenHBand="0" w:firstRowFirstColumn="0" w:firstRowLastColumn="0" w:lastRowFirstColumn="0" w:lastRowLastColumn="0"/>
               <w:rPr>
@@ -730,13 +754,15 @@
         <w:tc>
           <w:tcPr>
             <w:tcW w:w="3167" w:type="dxa"/>
-          </w:tcPr>
-          <w:p>
-            <w:pPr>
-              <w:tabs>
-                <w:tab w:val="left" w:pos="9195"/>
-              </w:tabs>
-              <w:spacing w:after="0" w:line="240" w:lineRule="auto"/>
+            <w:tcBorders>
+              <w:bottom w:val="single" w:sz="4" w:space="0" w:color="auto"/>
+            </w:tcBorders>
+          </w:tcPr>
+          <w:p>
+            <w:pPr>
+              <w:tabs>
+                <w:tab w:val="left" w:pos="9195"/>
+              </w:tabs>
               <w:jc w:val="center"/>
               <w:cnfStyle w:val="100000000000" w:firstRow="1" w:lastRow="0" w:firstColumn="0" w:lastColumn="0" w:oddVBand="0" w:evenVBand="0" w:oddHBand="0" w:evenHBand="0" w:firstRowFirstColumn="0" w:firstRowLastColumn="0" w:lastRowFirstColumn="0" w:lastRowLastColumn="0"/>
               <w:rPr>
@@ -758,13 +784,15 @@
         <w:tc>
           <w:tcPr>
             <w:tcW w:w="3167" w:type="dxa"/>
-          </w:tcPr>
-          <w:p>
-            <w:pPr>
-              <w:tabs>
-                <w:tab w:val="left" w:pos="9195"/>
-              </w:tabs>
-              <w:spacing w:after="0" w:line="240" w:lineRule="auto"/>
+            <w:tcBorders>
+              <w:bottom w:val="single" w:sz="4" w:space="0" w:color="auto"/>
+            </w:tcBorders>
+          </w:tcPr>
+          <w:p>
+            <w:pPr>
+              <w:tabs>
+                <w:tab w:val="left" w:pos="9195"/>
+              </w:tabs>
               <w:jc w:val="center"/>
               <w:cnfStyle w:val="100000000000" w:firstRow="1" w:lastRow="0" w:firstColumn="0" w:lastColumn="0" w:oddVBand="0" w:evenVBand="0" w:oddHBand="0" w:evenHBand="0" w:firstRowFirstColumn="0" w:firstRowLastColumn="0" w:lastRowFirstColumn="0" w:lastRowLastColumn="0"/>
               <w:rPr>
@@ -793,8 +821,10 @@
             <w:cnfStyle w:val="001000000000" w:firstRow="0" w:lastRow="0" w:firstColumn="1" w:lastColumn="0" w:oddVBand="0" w:evenVBand="0" w:oddHBand="0" w:evenHBand="0" w:firstRowFirstColumn="0" w:firstRowLastColumn="0" w:lastRowFirstColumn="0" w:lastRowLastColumn="0"/>
             <w:tcW w:w="3166" w:type="dxa"/>
             <w:tcBorders>
-              <w:top w:val="nil"/>
-              <w:bottom w:val="nil"/>
+              <w:top w:val="single" w:sz="4" w:space="0" w:color="auto"/>
+              <w:left w:val="single" w:sz="4" w:space="0" w:color="auto"/>
+              <w:bottom w:val="single" w:sz="4" w:space="0" w:color="auto"/>
+              <w:right w:val="single" w:sz="4" w:space="0" w:color="auto"/>
             </w:tcBorders>
           </w:tcPr>
           <w:p>
@@ -802,7 +832,6 @@
               <w:tabs>
                 <w:tab w:val="left" w:pos="9195"/>
               </w:tabs>
-              <w:spacing w:after="0" w:line="240" w:lineRule="auto"/>
               <w:rPr>
                 <w:rFonts w:ascii="Arial" w:hAnsi="Arial" w:cs="Arial"/>
                 <w:b w:val="0"/>
@@ -815,15 +844,7 @@
                 <w:rFonts w:ascii="Arial" w:hAnsi="Arial" w:cs="Arial"/>
                 <w:sz w:val="24"/>
               </w:rPr>
-              <w:lastRenderedPageBreak/>
-              <w:t>This l</w:t>
-            </w:r>
-            <w:r>
-              <w:rPr>
-                <w:rFonts w:ascii="Arial" w:hAnsi="Arial" w:cs="Arial"/>
-                <w:sz w:val="24"/>
-              </w:rPr>
-              <w:t>esson will allow students to make music sheets.</w:t>
+              <w:t>This lesson will allow students to practice creating art from a unique perspective while learning about Michelangelo.</w:t>
             </w:r>
           </w:p>
         </w:tc>
@@ -831,8 +852,10 @@
           <w:tcPr>
             <w:tcW w:w="3166" w:type="dxa"/>
             <w:tcBorders>
-              <w:top w:val="nil"/>
-              <w:bottom w:val="nil"/>
+              <w:top w:val="single" w:sz="4" w:space="0" w:color="auto"/>
+              <w:left w:val="single" w:sz="4" w:space="0" w:color="auto"/>
+              <w:bottom w:val="single" w:sz="4" w:space="0" w:color="auto"/>
+              <w:right w:val="single" w:sz="4" w:space="0" w:color="auto"/>
             </w:tcBorders>
           </w:tcPr>
           <w:p>
@@ -840,7 +863,6 @@
               <w:tabs>
                 <w:tab w:val="left" w:pos="9195"/>
               </w:tabs>
-              <w:spacing w:after="0" w:line="240" w:lineRule="auto"/>
               <w:cnfStyle w:val="000000000000" w:firstRow="0" w:lastRow="0" w:firstColumn="0" w:lastColumn="0" w:oddVBand="0" w:evenVBand="0" w:oddHBand="0" w:evenHBand="0" w:firstRowFirstColumn="0" w:firstRowLastColumn="0" w:lastRowFirstColumn="0" w:lastRowLastColumn="0"/>
               <w:rPr>
                 <w:rFonts w:ascii="Arial" w:hAnsi="Arial" w:cs="Arial"/>
@@ -852,14 +874,7 @@
                 <w:rFonts w:ascii="Arial" w:hAnsi="Arial" w:cs="Arial"/>
                 <w:sz w:val="24"/>
               </w:rPr>
-              <w:t xml:space="preserve">Students </w:t>
-            </w:r>
-            <w:r>
-              <w:rPr>
-                <w:rFonts w:ascii="Arial" w:hAnsi="Arial" w:cs="Arial"/>
-                <w:sz w:val="24"/>
-              </w:rPr>
-              <w:t>will learn which part of the sheet a note should be placed based on the given letter in the music alphabet/note.</w:t>
+              <w:t>Students should be able to create a unique drawing from a different perspective, just as when Michelangelo painted the Sistine Chapel ceiling.</w:t>
             </w:r>
           </w:p>
         </w:tc>
@@ -867,8 +882,10 @@
           <w:tcPr>
             <w:tcW w:w="3166" w:type="dxa"/>
             <w:tcBorders>
-              <w:top w:val="nil"/>
-              <w:bottom w:val="nil"/>
+              <w:top w:val="single" w:sz="4" w:space="0" w:color="auto"/>
+              <w:left w:val="single" w:sz="4" w:space="0" w:color="auto"/>
+              <w:bottom w:val="single" w:sz="4" w:space="0" w:color="auto"/>
+              <w:right w:val="single" w:sz="4" w:space="0" w:color="auto"/>
             </w:tcBorders>
           </w:tcPr>
           <w:p>
@@ -876,7 +893,6 @@
               <w:tabs>
                 <w:tab w:val="left" w:pos="9195"/>
               </w:tabs>
-              <w:spacing w:after="0" w:line="240" w:lineRule="auto"/>
               <w:cnfStyle w:val="000000000000" w:firstRow="0" w:lastRow="0" w:firstColumn="0" w:lastColumn="0" w:oddVBand="0" w:evenVBand="0" w:oddHBand="0" w:evenHBand="0" w:firstRowFirstColumn="0" w:firstRowLastColumn="0" w:lastRowFirstColumn="0" w:lastRowLastColumn="0"/>
               <w:rPr>
                 <w:rFonts w:ascii="Arial" w:hAnsi="Arial" w:cs="Arial"/>
@@ -888,7 +904,54 @@
                 <w:rFonts w:ascii="Arial" w:hAnsi="Arial" w:cs="Arial"/>
                 <w:sz w:val="24"/>
               </w:rPr>
-              <w:t>Students will be flashed a series of letters and will place a whole note on the sheet music basing from the letter given.</w:t>
+              <w:t>Have students tape a piece of paper under their desks or tables.</w:t>
+            </w:r>
+          </w:p>
+          <w:p>
+            <w:pPr>
+              <w:tabs>
+                <w:tab w:val="left" w:pos="9195"/>
+              </w:tabs>
+              <w:cnfStyle w:val="000000000000" w:firstRow="0" w:lastRow="0" w:firstColumn="0" w:lastColumn="0" w:oddVBand="0" w:evenVBand="0" w:oddHBand="0" w:evenHBand="0" w:firstRowFirstColumn="0" w:firstRowLastColumn="0" w:lastRowFirstColumn="0" w:lastRowLastColumn="0"/>
+              <w:rPr>
+                <w:rFonts w:ascii="Arial" w:hAnsi="Arial" w:cs="Arial"/>
+                <w:sz w:val="24"/>
+              </w:rPr>
+            </w:pPr>
+            <w:r>
+              <w:rPr>
+                <w:rFonts w:ascii="Arial" w:hAnsi="Arial" w:cs="Arial"/>
+                <w:sz w:val="24"/>
+              </w:rPr>
+              <w:t xml:space="preserve">Have all art supplies at arm’s </w:t>
+            </w:r>
+            <w:proofErr w:type="gramStart"/>
+            <w:r>
+              <w:rPr>
+                <w:rFonts w:ascii="Arial" w:hAnsi="Arial" w:cs="Arial"/>
+                <w:sz w:val="24"/>
+              </w:rPr>
+              <w:t>reach.</w:t>
+            </w:r>
+            <w:proofErr w:type="gramEnd"/>
+          </w:p>
+          <w:p>
+            <w:pPr>
+              <w:tabs>
+                <w:tab w:val="left" w:pos="9195"/>
+              </w:tabs>
+              <w:cnfStyle w:val="000000000000" w:firstRow="0" w:lastRow="0" w:firstColumn="0" w:lastColumn="0" w:oddVBand="0" w:evenVBand="0" w:oddHBand="0" w:evenHBand="0" w:firstRowFirstColumn="0" w:firstRowLastColumn="0" w:lastRowFirstColumn="0" w:lastRowLastColumn="0"/>
+              <w:rPr>
+                <w:rFonts w:ascii="Arial" w:hAnsi="Arial" w:cs="Arial"/>
+                <w:sz w:val="24"/>
+              </w:rPr>
+            </w:pPr>
+            <w:r>
+              <w:rPr>
+                <w:rFonts w:ascii="Arial" w:hAnsi="Arial" w:cs="Arial"/>
+                <w:sz w:val="24"/>
+              </w:rPr>
+              <w:t>Allow students to create a unique piece of art, but explain that the whole paper should be covered.</w:t>
             </w:r>
           </w:p>
         </w:tc>
@@ -896,8 +959,10 @@
           <w:tcPr>
             <w:tcW w:w="3167" w:type="dxa"/>
             <w:tcBorders>
-              <w:top w:val="nil"/>
-              <w:bottom w:val="nil"/>
+              <w:top w:val="single" w:sz="4" w:space="0" w:color="auto"/>
+              <w:left w:val="single" w:sz="4" w:space="0" w:color="auto"/>
+              <w:bottom w:val="single" w:sz="4" w:space="0" w:color="auto"/>
+              <w:right w:val="single" w:sz="4" w:space="0" w:color="auto"/>
             </w:tcBorders>
           </w:tcPr>
           <w:p>
@@ -905,64 +970,61 @@
               <w:tabs>
                 <w:tab w:val="left" w:pos="9195"/>
               </w:tabs>
-              <w:spacing w:after="0" w:line="240" w:lineRule="auto"/>
               <w:cnfStyle w:val="000000000000" w:firstRow="0" w:lastRow="0" w:firstColumn="0" w:lastColumn="0" w:oddVBand="0" w:evenVBand="0" w:oddHBand="0" w:evenHBand="0" w:firstRowFirstColumn="0" w:firstRowLastColumn="0" w:lastRowFirstColumn="0" w:lastRowLastColumn="0"/>
               <w:rPr>
                 <w:rFonts w:ascii="Arial" w:hAnsi="Arial" w:cs="Arial"/>
                 <w:sz w:val="24"/>
-              </w:rPr>
-            </w:pPr>
-            <w:r>
-              <w:rPr>
-                <w:rFonts w:ascii="Arial" w:hAnsi="Arial" w:cs="Arial"/>
-                <w:sz w:val="24"/>
                 <w:lang w:val="en-US"/>
               </w:rPr>
-              <w:t>Student who got the highest remark will be able to choose his/her own piece to play at the end of the 1</w:t>
-            </w:r>
-            <w:r>
-              <w:rPr>
-                <w:rFonts w:ascii="Arial" w:hAnsi="Arial" w:cs="Arial"/>
-                <w:sz w:val="24"/>
-                <w:vertAlign w:val="superscript"/>
+            </w:pPr>
+            <w:r>
+              <w:rPr>
+                <w:rFonts w:ascii="Arial" w:hAnsi="Arial" w:cs="Arial"/>
+                <w:sz w:val="24"/>
                 <w:lang w:val="en-US"/>
               </w:rPr>
-              <w:t>st</w:t>
-            </w:r>
-            <w:r>
+              <w:t>Ask the students if they have heard about Michelangelo or the Sistine Chapel.</w:t>
+            </w:r>
+          </w:p>
+          <w:p>
+            <w:pPr>
+              <w:tabs>
+                <w:tab w:val="left" w:pos="9195"/>
+              </w:tabs>
+              <w:cnfStyle w:val="000000000000" w:firstRow="0" w:lastRow="0" w:firstColumn="0" w:lastColumn="0" w:oddVBand="0" w:evenVBand="0" w:oddHBand="0" w:evenHBand="0" w:firstRowFirstColumn="0" w:firstRowLastColumn="0" w:lastRowFirstColumn="0" w:lastRowLastColumn="0"/>
               <w:rPr>
                 <w:rFonts w:ascii="Arial" w:hAnsi="Arial" w:cs="Arial"/>
                 <w:sz w:val="24"/>
                 <w:lang w:val="en-US"/>
               </w:rPr>
-              <w:t xml:space="preserve"> quarter with an </w:t>
-            </w:r>
-            <w:bookmarkStart w:id="0" w:name="_GoBack"/>
-            <w:bookmarkEnd w:id="0"/>
+            </w:pPr>
             <w:r>
               <w:rPr>
                 <w:rFonts w:ascii="Arial" w:hAnsi="Arial" w:cs="Arial"/>
                 <w:sz w:val="24"/>
                 <w:lang w:val="en-US"/>
               </w:rPr>
-              <w:t>additional 10 points to his/her 1</w:t>
-            </w:r>
-            <w:r>
-              <w:rPr>
-                <w:rFonts w:ascii="Arial" w:hAnsi="Arial" w:cs="Arial"/>
-                <w:sz w:val="24"/>
-                <w:vertAlign w:val="superscript"/>
+              <w:t>Explain that today they will try to create something beautiful while painting like Michelangelo.</w:t>
+            </w:r>
+          </w:p>
+          <w:p>
+            <w:pPr>
+              <w:tabs>
+                <w:tab w:val="left" w:pos="9195"/>
+              </w:tabs>
+              <w:cnfStyle w:val="000000000000" w:firstRow="0" w:lastRow="0" w:firstColumn="0" w:lastColumn="0" w:oddVBand="0" w:evenVBand="0" w:oddHBand="0" w:evenHBand="0" w:firstRowFirstColumn="0" w:firstRowLastColumn="0" w:lastRowFirstColumn="0" w:lastRowLastColumn="0"/>
+              <w:rPr>
+                <w:rFonts w:ascii="Arial" w:hAnsi="Arial" w:cs="Arial"/>
+                <w:sz w:val="24"/>
+              </w:rPr>
+            </w:pPr>
+            <w:r>
+              <w:rPr>
+                <w:rFonts w:ascii="Arial" w:hAnsi="Arial" w:cs="Arial"/>
+                <w:sz w:val="24"/>
                 <w:lang w:val="en-US"/>
               </w:rPr>
-              <w:t>st</w:t>
-            </w:r>
-            <w:r>
-              <w:rPr>
-                <w:rFonts w:ascii="Arial" w:hAnsi="Arial" w:cs="Arial"/>
-                <w:sz w:val="24"/>
-                <w:lang w:val="en-US"/>
-              </w:rPr>
-              <w:t xml:space="preserve"> quarter exam grade.</w:t>
+              <w:t>Students with the best painting will be exhibited outside the classroom for one week.</w:t>
             </w:r>
           </w:p>
         </w:tc>
@@ -970,8 +1032,10 @@
           <w:tcPr>
             <w:tcW w:w="3167" w:type="dxa"/>
             <w:tcBorders>
-              <w:top w:val="nil"/>
-              <w:bottom w:val="nil"/>
+              <w:top w:val="single" w:sz="4" w:space="0" w:color="auto"/>
+              <w:left w:val="single" w:sz="4" w:space="0" w:color="auto"/>
+              <w:bottom w:val="single" w:sz="4" w:space="0" w:color="auto"/>
+              <w:right w:val="single" w:sz="4" w:space="0" w:color="auto"/>
             </w:tcBorders>
           </w:tcPr>
           <w:p>
@@ -979,7 +1043,6 @@
               <w:tabs>
                 <w:tab w:val="left" w:pos="9195"/>
               </w:tabs>
-              <w:spacing w:after="0" w:line="240" w:lineRule="auto"/>
               <w:cnfStyle w:val="000000000000" w:firstRow="0" w:lastRow="0" w:firstColumn="0" w:lastColumn="0" w:oddVBand="0" w:evenVBand="0" w:oddHBand="0" w:evenHBand="0" w:firstRowFirstColumn="0" w:firstRowLastColumn="0" w:lastRowFirstColumn="0" w:lastRowLastColumn="0"/>
               <w:rPr>
                 <w:rFonts w:ascii="Arial" w:hAnsi="Arial" w:cs="Arial"/>
@@ -991,14 +1054,7 @@
                 <w:rFonts w:ascii="Arial" w:hAnsi="Arial" w:cs="Arial"/>
                 <w:sz w:val="24"/>
               </w:rPr>
-              <w:t xml:space="preserve">Paper, </w:t>
-            </w:r>
-            <w:r>
-              <w:rPr>
-                <w:rFonts w:ascii="Arial" w:hAnsi="Arial" w:cs="Arial"/>
-                <w:sz w:val="24"/>
-              </w:rPr>
-              <w:t>pen.</w:t>
+              <w:t>Paper, paints (for older students), crayons/markers (for younger students), tape, floor covering where needed</w:t>
             </w:r>
           </w:p>
         </w:tc>
@@ -1067,13 +1123,23 @@
           <w:b/>
         </w:rPr>
       </w:pPr>
+      <w:proofErr w:type="spellStart"/>
       <w:r>
         <w:rPr>
           <w:rFonts w:ascii="Arial" w:hAnsi="Arial" w:cs="Arial"/>
           <w:b/>
           <w:lang w:val="en-US"/>
         </w:rPr>
-        <w:t>Devorah Narvaez</w:t>
+        <w:t>Krizia</w:t>
+      </w:r>
+      <w:proofErr w:type="spellEnd"/>
+      <w:r>
+        <w:rPr>
+          <w:rFonts w:ascii="Arial" w:hAnsi="Arial" w:cs="Arial"/>
+          <w:b/>
+          <w:lang w:val="en-US"/>
+        </w:rPr>
+        <w:t xml:space="preserve"> Lumapas</w:t>
       </w:r>
       <w:r>
         <w:rPr>
@@ -1099,7 +1165,7 @@
           <w:rFonts w:ascii="Arial" w:hAnsi="Arial" w:cs="Arial"/>
           <w:lang w:val="en-US"/>
         </w:rPr>
-        <w:t>Music</w:t>
+        <w:t>Arts</w:t>
       </w:r>
       <w:r>
         <w:rPr>
@@ -1114,6 +1180,999 @@
         <w:tab/>
         <w:t>MAPEH Section Coordinator</w:t>
       </w:r>
+    </w:p>
+    <w:p>
+      <w:pPr>
+        <w:tabs>
+          <w:tab w:val="left" w:pos="9195"/>
+        </w:tabs>
+        <w:rPr>
+          <w:rFonts w:ascii="Arial" w:hAnsi="Arial" w:cs="Arial"/>
+          <w:sz w:val="24"/>
+        </w:rPr>
+      </w:pPr>
+      <w:r>
+        <w:rPr>
+          <w:rFonts w:ascii="Arial" w:hAnsi="Arial" w:cs="Arial"/>
+          <w:sz w:val="24"/>
+        </w:rPr>
+        <w:lastRenderedPageBreak/>
+        <w:t xml:space="preserve">Subject: </w:t>
+      </w:r>
+      <w:r>
+        <w:rPr>
+          <w:rFonts w:ascii="Arial" w:hAnsi="Arial" w:cs="Arial"/>
+          <w:sz w:val="24"/>
+          <w:lang w:val="en-US"/>
+        </w:rPr>
+        <w:t>Music</w:t>
+      </w:r>
+      <w:r>
+        <w:rPr>
+          <w:rFonts w:ascii="Arial" w:hAnsi="Arial" w:cs="Arial"/>
+          <w:sz w:val="24"/>
+        </w:rPr>
+        <w:tab/>
+        <w:t xml:space="preserve">Date Created: </w:t>
+      </w:r>
+      <w:r>
+        <w:rPr>
+          <w:rFonts w:ascii="Arial" w:hAnsi="Arial" w:cs="Arial"/>
+          <w:sz w:val="24"/>
+          <w:lang w:val="en-US"/>
+        </w:rPr>
+        <w:t>June 9, 2018</w:t>
+      </w:r>
+    </w:p>
+    <w:p>
+      <w:pPr>
+        <w:tabs>
+          <w:tab w:val="left" w:pos="9195"/>
+        </w:tabs>
+        <w:rPr>
+          <w:rFonts w:ascii="Arial" w:hAnsi="Arial" w:cs="Arial"/>
+          <w:sz w:val="24"/>
+        </w:rPr>
+      </w:pPr>
+      <w:r>
+        <w:rPr>
+          <w:rFonts w:ascii="Arial" w:hAnsi="Arial" w:cs="Arial"/>
+          <w:sz w:val="24"/>
+        </w:rPr>
+        <w:t>Schedule &amp; Venue:</w:t>
+      </w:r>
+      <w:r>
+        <w:rPr>
+          <w:rFonts w:ascii="Arial" w:hAnsi="Arial" w:cs="Arial"/>
+          <w:sz w:val="24"/>
+          <w:lang w:val="en-US"/>
+        </w:rPr>
+        <w:t xml:space="preserve"> 7:30 - 11:30 AM Tue</w:t>
+      </w:r>
+      <w:r>
+        <w:rPr>
+          <w:rFonts w:ascii="Arial" w:hAnsi="Arial" w:cs="Arial"/>
+          <w:sz w:val="24"/>
+        </w:rPr>
+        <w:tab/>
+        <w:t>Date of Plan:</w:t>
+      </w:r>
+      <w:r>
+        <w:rPr>
+          <w:rFonts w:ascii="Arial" w:hAnsi="Arial" w:cs="Arial"/>
+          <w:sz w:val="24"/>
+          <w:lang w:val="en-US"/>
+        </w:rPr>
+        <w:t xml:space="preserve"> June 12, 2018</w:t>
+      </w:r>
+    </w:p>
+    <w:p>
+      <w:pPr>
+        <w:tabs>
+          <w:tab w:val="left" w:pos="9195"/>
+        </w:tabs>
+        <w:rPr>
+          <w:rFonts w:ascii="Arial" w:hAnsi="Arial" w:cs="Arial"/>
+          <w:sz w:val="24"/>
+        </w:rPr>
+      </w:pPr>
+      <w:r>
+        <w:rPr>
+          <w:rFonts w:ascii="Arial" w:hAnsi="Arial" w:cs="Arial"/>
+          <w:sz w:val="24"/>
+        </w:rPr>
+        <w:t>Instructor:</w:t>
+      </w:r>
+      <w:r>
+        <w:rPr>
+          <w:rFonts w:ascii="Arial" w:hAnsi="Arial" w:cs="Arial"/>
+          <w:sz w:val="24"/>
+          <w:lang w:val="en-US"/>
+        </w:rPr>
+        <w:t xml:space="preserve"> Devorah Narvaez</w:t>
+      </w:r>
+      <w:r>
+        <w:rPr>
+          <w:rFonts w:ascii="Arial" w:hAnsi="Arial" w:cs="Arial"/>
+          <w:sz w:val="24"/>
+        </w:rPr>
+        <w:tab/>
+        <w:t xml:space="preserve">Last Updated: </w:t>
+      </w:r>
+      <w:r>
+        <w:rPr>
+          <w:rFonts w:ascii="Arial" w:hAnsi="Arial" w:cs="Arial"/>
+          <w:sz w:val="24"/>
+          <w:lang w:val="en-US"/>
+        </w:rPr>
+        <w:t>June 9, 2018</w:t>
+      </w:r>
+    </w:p>
+    <w:tbl>
+      <w:tblPr>
+        <w:tblStyle w:val="ListTable31"/>
+        <w:tblW w:w="15832" w:type="dxa"/>
+        <w:tblBorders>
+          <w:top w:val="single" w:sz="4" w:space="0" w:color="000000"/>
+          <w:left w:val="single" w:sz="4" w:space="0" w:color="000000"/>
+          <w:bottom w:val="single" w:sz="4" w:space="0" w:color="000000"/>
+          <w:right w:val="single" w:sz="4" w:space="0" w:color="000000"/>
+          <w:insideH w:val="single" w:sz="4" w:space="0" w:color="000000"/>
+          <w:insideV w:val="single" w:sz="4" w:space="0" w:color="000000"/>
+        </w:tblBorders>
+        <w:tblLayout w:type="fixed"/>
+        <w:tblLook w:val="04A0" w:firstRow="1" w:lastRow="0" w:firstColumn="1" w:lastColumn="0" w:noHBand="0" w:noVBand="1"/>
+      </w:tblPr>
+      <w:tblGrid>
+        <w:gridCol w:w="3166"/>
+        <w:gridCol w:w="3166"/>
+        <w:gridCol w:w="3166"/>
+        <w:gridCol w:w="3167"/>
+        <w:gridCol w:w="3167"/>
+      </w:tblGrid>
+      <w:tr>
+        <w:trPr>
+          <w:cnfStyle w:val="100000000000" w:firstRow="1" w:lastRow="0" w:firstColumn="0" w:lastColumn="0" w:oddVBand="0" w:evenVBand="0" w:oddHBand="0" w:evenHBand="0" w:firstRowFirstColumn="0" w:firstRowLastColumn="0" w:lastRowFirstColumn="0" w:lastRowLastColumn="0"/>
+        </w:trPr>
+        <w:tc>
+          <w:tcPr>
+            <w:cnfStyle w:val="001000000100" w:firstRow="0" w:lastRow="0" w:firstColumn="1" w:lastColumn="0" w:oddVBand="0" w:evenVBand="0" w:oddHBand="0" w:evenHBand="0" w:firstRowFirstColumn="1" w:firstRowLastColumn="0" w:lastRowFirstColumn="0" w:lastRowLastColumn="0"/>
+            <w:tcW w:w="3166" w:type="dxa"/>
+            <w:tcBorders>
+              <w:bottom w:val="single" w:sz="4" w:space="0" w:color="auto"/>
+            </w:tcBorders>
+          </w:tcPr>
+          <w:p>
+            <w:pPr>
+              <w:tabs>
+                <w:tab w:val="left" w:pos="9195"/>
+              </w:tabs>
+              <w:jc w:val="center"/>
+              <w:rPr>
+                <w:rFonts w:ascii="Arial" w:hAnsi="Arial" w:cs="Arial"/>
+                <w:b w:val="0"/>
+                <w:bCs w:val="0"/>
+                <w:sz w:val="24"/>
+              </w:rPr>
+            </w:pPr>
+            <w:r>
+              <w:rPr>
+                <w:rFonts w:ascii="Arial" w:hAnsi="Arial" w:cs="Arial"/>
+                <w:sz w:val="24"/>
+              </w:rPr>
+              <w:t>Lesson Outline</w:t>
+            </w:r>
+          </w:p>
+        </w:tc>
+        <w:tc>
+          <w:tcPr>
+            <w:tcW w:w="3166" w:type="dxa"/>
+            <w:tcBorders>
+              <w:bottom w:val="single" w:sz="4" w:space="0" w:color="auto"/>
+            </w:tcBorders>
+          </w:tcPr>
+          <w:p>
+            <w:pPr>
+              <w:tabs>
+                <w:tab w:val="left" w:pos="9195"/>
+              </w:tabs>
+              <w:jc w:val="center"/>
+              <w:cnfStyle w:val="100000000000" w:firstRow="1" w:lastRow="0" w:firstColumn="0" w:lastColumn="0" w:oddVBand="0" w:evenVBand="0" w:oddHBand="0" w:evenHBand="0" w:firstRowFirstColumn="0" w:firstRowLastColumn="0" w:lastRowFirstColumn="0" w:lastRowLastColumn="0"/>
+              <w:rPr>
+                <w:rFonts w:ascii="Arial" w:hAnsi="Arial" w:cs="Arial"/>
+                <w:b w:val="0"/>
+                <w:bCs w:val="0"/>
+                <w:sz w:val="24"/>
+              </w:rPr>
+            </w:pPr>
+            <w:r>
+              <w:rPr>
+                <w:rFonts w:ascii="Arial" w:hAnsi="Arial" w:cs="Arial"/>
+                <w:sz w:val="24"/>
+              </w:rPr>
+              <w:t>Objectives</w:t>
+            </w:r>
+          </w:p>
+        </w:tc>
+        <w:tc>
+          <w:tcPr>
+            <w:tcW w:w="3166" w:type="dxa"/>
+            <w:tcBorders>
+              <w:bottom w:val="single" w:sz="4" w:space="0" w:color="auto"/>
+            </w:tcBorders>
+          </w:tcPr>
+          <w:p>
+            <w:pPr>
+              <w:tabs>
+                <w:tab w:val="left" w:pos="9195"/>
+              </w:tabs>
+              <w:jc w:val="center"/>
+              <w:cnfStyle w:val="100000000000" w:firstRow="1" w:lastRow="0" w:firstColumn="0" w:lastColumn="0" w:oddVBand="0" w:evenVBand="0" w:oddHBand="0" w:evenHBand="0" w:firstRowFirstColumn="0" w:firstRowLastColumn="0" w:lastRowFirstColumn="0" w:lastRowLastColumn="0"/>
+              <w:rPr>
+                <w:rFonts w:ascii="Arial" w:hAnsi="Arial" w:cs="Arial"/>
+                <w:b w:val="0"/>
+                <w:bCs w:val="0"/>
+                <w:sz w:val="24"/>
+              </w:rPr>
+            </w:pPr>
+            <w:r>
+              <w:rPr>
+                <w:rFonts w:ascii="Arial" w:hAnsi="Arial" w:cs="Arial"/>
+                <w:sz w:val="24"/>
+              </w:rPr>
+              <w:t>Instruction/Procedure</w:t>
+            </w:r>
+          </w:p>
+        </w:tc>
+        <w:tc>
+          <w:tcPr>
+            <w:tcW w:w="3167" w:type="dxa"/>
+            <w:tcBorders>
+              <w:bottom w:val="single" w:sz="4" w:space="0" w:color="auto"/>
+            </w:tcBorders>
+          </w:tcPr>
+          <w:p>
+            <w:pPr>
+              <w:tabs>
+                <w:tab w:val="left" w:pos="9195"/>
+              </w:tabs>
+              <w:jc w:val="center"/>
+              <w:cnfStyle w:val="100000000000" w:firstRow="1" w:lastRow="0" w:firstColumn="0" w:lastColumn="0" w:oddVBand="0" w:evenVBand="0" w:oddHBand="0" w:evenHBand="0" w:firstRowFirstColumn="0" w:firstRowLastColumn="0" w:lastRowFirstColumn="0" w:lastRowLastColumn="0"/>
+              <w:rPr>
+                <w:rFonts w:ascii="Arial" w:hAnsi="Arial" w:cs="Arial"/>
+                <w:b w:val="0"/>
+                <w:bCs w:val="0"/>
+                <w:sz w:val="24"/>
+              </w:rPr>
+            </w:pPr>
+            <w:r>
+              <w:rPr>
+                <w:rFonts w:ascii="Arial" w:hAnsi="Arial" w:cs="Arial"/>
+                <w:sz w:val="24"/>
+              </w:rPr>
+              <w:t>Motivation</w:t>
+            </w:r>
+          </w:p>
+        </w:tc>
+        <w:tc>
+          <w:tcPr>
+            <w:tcW w:w="3167" w:type="dxa"/>
+            <w:tcBorders>
+              <w:bottom w:val="single" w:sz="4" w:space="0" w:color="auto"/>
+            </w:tcBorders>
+          </w:tcPr>
+          <w:p>
+            <w:pPr>
+              <w:tabs>
+                <w:tab w:val="left" w:pos="9195"/>
+              </w:tabs>
+              <w:jc w:val="center"/>
+              <w:cnfStyle w:val="100000000000" w:firstRow="1" w:lastRow="0" w:firstColumn="0" w:lastColumn="0" w:oddVBand="0" w:evenVBand="0" w:oddHBand="0" w:evenHBand="0" w:firstRowFirstColumn="0" w:firstRowLastColumn="0" w:lastRowFirstColumn="0" w:lastRowLastColumn="0"/>
+              <w:rPr>
+                <w:rFonts w:ascii="Arial" w:hAnsi="Arial" w:cs="Arial"/>
+                <w:b w:val="0"/>
+                <w:bCs w:val="0"/>
+                <w:sz w:val="24"/>
+              </w:rPr>
+            </w:pPr>
+            <w:r>
+              <w:rPr>
+                <w:rFonts w:ascii="Arial" w:hAnsi="Arial" w:cs="Arial"/>
+                <w:sz w:val="24"/>
+              </w:rPr>
+              <w:t>Materials Needed</w:t>
+            </w:r>
+          </w:p>
+        </w:tc>
+      </w:tr>
+      <w:tr>
+        <w:trPr>
+          <w:trHeight w:val="6587"/>
+        </w:trPr>
+        <w:tc>
+          <w:tcPr>
+            <w:cnfStyle w:val="001000000000" w:firstRow="0" w:lastRow="0" w:firstColumn="1" w:lastColumn="0" w:oddVBand="0" w:evenVBand="0" w:oddHBand="0" w:evenHBand="0" w:firstRowFirstColumn="0" w:firstRowLastColumn="0" w:lastRowFirstColumn="0" w:lastRowLastColumn="0"/>
+            <w:tcW w:w="3166" w:type="dxa"/>
+            <w:tcBorders>
+              <w:top w:val="single" w:sz="4" w:space="0" w:color="auto"/>
+              <w:left w:val="single" w:sz="4" w:space="0" w:color="auto"/>
+              <w:bottom w:val="single" w:sz="4" w:space="0" w:color="auto"/>
+              <w:right w:val="single" w:sz="4" w:space="0" w:color="auto"/>
+            </w:tcBorders>
+          </w:tcPr>
+          <w:p>
+            <w:pPr>
+              <w:tabs>
+                <w:tab w:val="left" w:pos="9195"/>
+              </w:tabs>
+              <w:rPr>
+                <w:rFonts w:ascii="Arial" w:hAnsi="Arial" w:cs="Arial"/>
+                <w:b w:val="0"/>
+                <w:bCs w:val="0"/>
+                <w:sz w:val="24"/>
+              </w:rPr>
+            </w:pPr>
+            <w:r>
+              <w:rPr>
+                <w:rFonts w:ascii="Arial" w:hAnsi="Arial" w:cs="Arial"/>
+                <w:sz w:val="24"/>
+                <w:lang w:val="en-US"/>
+              </w:rPr>
+              <w:t>The students will learn how to read musical notes.</w:t>
+            </w:r>
+          </w:p>
+        </w:tc>
+        <w:tc>
+          <w:tcPr>
+            <w:tcW w:w="3166" w:type="dxa"/>
+            <w:tcBorders>
+              <w:top w:val="single" w:sz="4" w:space="0" w:color="auto"/>
+              <w:left w:val="single" w:sz="4" w:space="0" w:color="auto"/>
+              <w:bottom w:val="single" w:sz="4" w:space="0" w:color="auto"/>
+              <w:right w:val="single" w:sz="4" w:space="0" w:color="auto"/>
+            </w:tcBorders>
+          </w:tcPr>
+          <w:p>
+            <w:pPr>
+              <w:tabs>
+                <w:tab w:val="left" w:pos="9195"/>
+              </w:tabs>
+              <w:cnfStyle w:val="000000000000" w:firstRow="0" w:lastRow="0" w:firstColumn="0" w:lastColumn="0" w:oddVBand="0" w:evenVBand="0" w:oddHBand="0" w:evenHBand="0" w:firstRowFirstColumn="0" w:firstRowLastColumn="0" w:lastRowFirstColumn="0" w:lastRowLastColumn="0"/>
+              <w:rPr>
+                <w:rFonts w:ascii="Arial" w:hAnsi="Arial" w:cs="Arial"/>
+                <w:sz w:val="24"/>
+                <w:lang w:val="en-US"/>
+              </w:rPr>
+            </w:pPr>
+            <w:r>
+              <w:rPr>
+                <w:rFonts w:ascii="Arial" w:hAnsi="Arial" w:cs="Arial"/>
+                <w:sz w:val="24"/>
+                <w:lang w:val="en-US"/>
+              </w:rPr>
+              <w:t>The learners will be able to know the names of each note and their corresponding measure.</w:t>
+            </w:r>
+          </w:p>
+          <w:p>
+            <w:pPr>
+              <w:tabs>
+                <w:tab w:val="left" w:pos="9195"/>
+              </w:tabs>
+              <w:cnfStyle w:val="000000000000" w:firstRow="0" w:lastRow="0" w:firstColumn="0" w:lastColumn="0" w:oddVBand="0" w:evenVBand="0" w:oddHBand="0" w:evenHBand="0" w:firstRowFirstColumn="0" w:firstRowLastColumn="0" w:lastRowFirstColumn="0" w:lastRowLastColumn="0"/>
+              <w:rPr>
+                <w:rFonts w:ascii="Arial" w:hAnsi="Arial" w:cs="Arial"/>
+                <w:sz w:val="24"/>
+              </w:rPr>
+            </w:pPr>
+            <w:r>
+              <w:rPr>
+                <w:rFonts w:ascii="Arial" w:hAnsi="Arial" w:cs="Arial"/>
+                <w:sz w:val="24"/>
+                <w:lang w:val="en-US"/>
+              </w:rPr>
+              <w:t>Lecture will be followed by a test to measure student’s understanding about the lesson</w:t>
+            </w:r>
+          </w:p>
+          <w:p>
+            <w:pPr>
+              <w:tabs>
+                <w:tab w:val="left" w:pos="9195"/>
+              </w:tabs>
+              <w:cnfStyle w:val="000000000000" w:firstRow="0" w:lastRow="0" w:firstColumn="0" w:lastColumn="0" w:oddVBand="0" w:evenVBand="0" w:oddHBand="0" w:evenHBand="0" w:firstRowFirstColumn="0" w:firstRowLastColumn="0" w:lastRowFirstColumn="0" w:lastRowLastColumn="0"/>
+              <w:rPr>
+                <w:rFonts w:ascii="Arial" w:hAnsi="Arial" w:cs="Arial"/>
+                <w:sz w:val="24"/>
+              </w:rPr>
+            </w:pPr>
+          </w:p>
+        </w:tc>
+        <w:tc>
+          <w:tcPr>
+            <w:tcW w:w="3166" w:type="dxa"/>
+            <w:tcBorders>
+              <w:top w:val="single" w:sz="4" w:space="0" w:color="auto"/>
+              <w:left w:val="single" w:sz="4" w:space="0" w:color="auto"/>
+              <w:bottom w:val="single" w:sz="4" w:space="0" w:color="auto"/>
+              <w:right w:val="single" w:sz="4" w:space="0" w:color="auto"/>
+            </w:tcBorders>
+          </w:tcPr>
+          <w:p>
+            <w:pPr>
+              <w:tabs>
+                <w:tab w:val="left" w:pos="9195"/>
+              </w:tabs>
+              <w:cnfStyle w:val="000000000000" w:firstRow="0" w:lastRow="0" w:firstColumn="0" w:lastColumn="0" w:oddVBand="0" w:evenVBand="0" w:oddHBand="0" w:evenHBand="0" w:firstRowFirstColumn="0" w:firstRowLastColumn="0" w:lastRowFirstColumn="0" w:lastRowLastColumn="0"/>
+              <w:rPr>
+                <w:rFonts w:ascii="Arial" w:hAnsi="Arial" w:cs="Arial"/>
+                <w:sz w:val="24"/>
+                <w:lang w:val="en-US"/>
+              </w:rPr>
+            </w:pPr>
+            <w:r>
+              <w:rPr>
+                <w:rFonts w:ascii="Arial" w:hAnsi="Arial" w:cs="Arial"/>
+                <w:sz w:val="24"/>
+                <w:lang w:val="en-US"/>
+              </w:rPr>
+              <w:t xml:space="preserve">Students will listen to a number of notes at a time with the aid of a metronome to help them to be familiar with the measures of notes. </w:t>
+            </w:r>
+          </w:p>
+          <w:p>
+            <w:pPr>
+              <w:tabs>
+                <w:tab w:val="left" w:pos="9195"/>
+              </w:tabs>
+              <w:cnfStyle w:val="000000000000" w:firstRow="0" w:lastRow="0" w:firstColumn="0" w:lastColumn="0" w:oddVBand="0" w:evenVBand="0" w:oddHBand="0" w:evenHBand="0" w:firstRowFirstColumn="0" w:firstRowLastColumn="0" w:lastRowFirstColumn="0" w:lastRowLastColumn="0"/>
+              <w:rPr>
+                <w:rFonts w:ascii="Arial" w:hAnsi="Arial" w:cs="Arial"/>
+                <w:sz w:val="24"/>
+              </w:rPr>
+            </w:pPr>
+            <w:r>
+              <w:rPr>
+                <w:rFonts w:ascii="Arial" w:hAnsi="Arial" w:cs="Arial"/>
+                <w:sz w:val="24"/>
+                <w:lang w:val="en-US"/>
+              </w:rPr>
+              <w:t>The learners will be asked few questions related to the topic discussed.</w:t>
+            </w:r>
+          </w:p>
+        </w:tc>
+        <w:tc>
+          <w:tcPr>
+            <w:tcW w:w="3167" w:type="dxa"/>
+            <w:tcBorders>
+              <w:top w:val="single" w:sz="4" w:space="0" w:color="auto"/>
+              <w:left w:val="single" w:sz="4" w:space="0" w:color="auto"/>
+              <w:bottom w:val="single" w:sz="4" w:space="0" w:color="auto"/>
+              <w:right w:val="single" w:sz="4" w:space="0" w:color="auto"/>
+            </w:tcBorders>
+          </w:tcPr>
+          <w:p>
+            <w:pPr>
+              <w:tabs>
+                <w:tab w:val="left" w:pos="9195"/>
+              </w:tabs>
+              <w:cnfStyle w:val="000000000000" w:firstRow="0" w:lastRow="0" w:firstColumn="0" w:lastColumn="0" w:oddVBand="0" w:evenVBand="0" w:oddHBand="0" w:evenHBand="0" w:firstRowFirstColumn="0" w:firstRowLastColumn="0" w:lastRowFirstColumn="0" w:lastRowLastColumn="0"/>
+              <w:rPr>
+                <w:rFonts w:ascii="Arial" w:hAnsi="Arial" w:cs="Arial"/>
+                <w:sz w:val="24"/>
+              </w:rPr>
+            </w:pPr>
+            <w:r>
+              <w:rPr>
+                <w:rFonts w:ascii="Arial" w:hAnsi="Arial" w:cs="Arial"/>
+                <w:sz w:val="24"/>
+              </w:rPr>
+              <w:t>The student/s who got the highest score will be asked about their favorite music as of the moment and it’ll be the piece the class will learn and play at the end of the 1</w:t>
+            </w:r>
+            <w:r>
+              <w:rPr>
+                <w:rFonts w:ascii="Arial" w:hAnsi="Arial" w:cs="Arial"/>
+                <w:sz w:val="24"/>
+                <w:vertAlign w:val="superscript"/>
+              </w:rPr>
+              <w:t>st</w:t>
+            </w:r>
+            <w:r>
+              <w:rPr>
+                <w:rFonts w:ascii="Arial" w:hAnsi="Arial" w:cs="Arial"/>
+                <w:sz w:val="24"/>
+              </w:rPr>
+              <w:t xml:space="preserve"> quarter.</w:t>
+            </w:r>
+          </w:p>
+        </w:tc>
+        <w:tc>
+          <w:tcPr>
+            <w:tcW w:w="3167" w:type="dxa"/>
+            <w:tcBorders>
+              <w:top w:val="single" w:sz="4" w:space="0" w:color="auto"/>
+              <w:left w:val="single" w:sz="4" w:space="0" w:color="auto"/>
+              <w:bottom w:val="single" w:sz="4" w:space="0" w:color="auto"/>
+              <w:right w:val="single" w:sz="4" w:space="0" w:color="auto"/>
+            </w:tcBorders>
+          </w:tcPr>
+          <w:p>
+            <w:pPr>
+              <w:tabs>
+                <w:tab w:val="left" w:pos="9195"/>
+              </w:tabs>
+              <w:cnfStyle w:val="000000000000" w:firstRow="0" w:lastRow="0" w:firstColumn="0" w:lastColumn="0" w:oddVBand="0" w:evenVBand="0" w:oddHBand="0" w:evenHBand="0" w:firstRowFirstColumn="0" w:firstRowLastColumn="0" w:lastRowFirstColumn="0" w:lastRowLastColumn="0"/>
+              <w:rPr>
+                <w:rFonts w:ascii="Arial" w:hAnsi="Arial" w:cs="Arial"/>
+                <w:sz w:val="24"/>
+              </w:rPr>
+            </w:pPr>
+            <w:r>
+              <w:rPr>
+                <w:rFonts w:ascii="Arial" w:hAnsi="Arial" w:cs="Arial"/>
+                <w:sz w:val="24"/>
+              </w:rPr>
+              <w:t>Papers, pens, metronome, stereo, audio file.</w:t>
+            </w:r>
+          </w:p>
+        </w:tc>
+      </w:tr>
+    </w:tbl>
+    <w:p>
+      <w:pPr>
+        <w:tabs>
+          <w:tab w:val="left" w:pos="9195"/>
+        </w:tabs>
+        <w:spacing w:after="0"/>
+        <w:rPr>
+          <w:rFonts w:ascii="Arial" w:hAnsi="Arial" w:cs="Arial"/>
+        </w:rPr>
+      </w:pPr>
+    </w:p>
+    <w:tbl>
+      <w:tblPr>
+        <w:tblStyle w:val="ListTable31"/>
+        <w:tblW w:w="15832" w:type="dxa"/>
+        <w:tblBorders>
+          <w:top w:val="single" w:sz="4" w:space="0" w:color="auto"/>
+          <w:left w:val="single" w:sz="4" w:space="0" w:color="auto"/>
+          <w:bottom w:val="single" w:sz="4" w:space="0" w:color="auto"/>
+          <w:right w:val="single" w:sz="4" w:space="0" w:color="auto"/>
+          <w:insideH w:val="single" w:sz="4" w:space="0" w:color="auto"/>
+          <w:insideV w:val="single" w:sz="4" w:space="0" w:color="auto"/>
+        </w:tblBorders>
+        <w:tblLayout w:type="fixed"/>
+        <w:tblLook w:val="04A0" w:firstRow="1" w:lastRow="0" w:firstColumn="1" w:lastColumn="0" w:noHBand="0" w:noVBand="1"/>
+      </w:tblPr>
+      <w:tblGrid>
+        <w:gridCol w:w="3166"/>
+        <w:gridCol w:w="3166"/>
+        <w:gridCol w:w="3166"/>
+        <w:gridCol w:w="3167"/>
+        <w:gridCol w:w="3167"/>
+      </w:tblGrid>
+      <w:tr>
+        <w:trPr>
+          <w:cnfStyle w:val="100000000000" w:firstRow="1" w:lastRow="0" w:firstColumn="0" w:lastColumn="0" w:oddVBand="0" w:evenVBand="0" w:oddHBand="0" w:evenHBand="0" w:firstRowFirstColumn="0" w:firstRowLastColumn="0" w:lastRowFirstColumn="0" w:lastRowLastColumn="0"/>
+        </w:trPr>
+        <w:tc>
+          <w:tcPr>
+            <w:cnfStyle w:val="001000000100" w:firstRow="0" w:lastRow="0" w:firstColumn="1" w:lastColumn="0" w:oddVBand="0" w:evenVBand="0" w:oddHBand="0" w:evenHBand="0" w:firstRowFirstColumn="1" w:firstRowLastColumn="0" w:lastRowFirstColumn="0" w:lastRowLastColumn="0"/>
+            <w:tcW w:w="3166" w:type="dxa"/>
+            <w:tcBorders>
+              <w:bottom w:val="none" w:sz="0" w:space="0" w:color="auto"/>
+              <w:right w:val="none" w:sz="0" w:space="0" w:color="auto"/>
+            </w:tcBorders>
+          </w:tcPr>
+          <w:p>
+            <w:pPr>
+              <w:tabs>
+                <w:tab w:val="left" w:pos="9195"/>
+              </w:tabs>
+              <w:jc w:val="center"/>
+              <w:rPr>
+                <w:rFonts w:ascii="Arial" w:hAnsi="Arial" w:cs="Arial"/>
+                <w:b w:val="0"/>
+                <w:bCs w:val="0"/>
+                <w:sz w:val="24"/>
+              </w:rPr>
+            </w:pPr>
+            <w:r>
+              <w:rPr>
+                <w:rFonts w:ascii="Arial" w:hAnsi="Arial" w:cs="Arial"/>
+                <w:sz w:val="24"/>
+              </w:rPr>
+              <w:lastRenderedPageBreak/>
+              <w:t>Lesson Outline</w:t>
+            </w:r>
+          </w:p>
+        </w:tc>
+        <w:tc>
+          <w:tcPr>
+            <w:tcW w:w="3166" w:type="dxa"/>
+          </w:tcPr>
+          <w:p>
+            <w:pPr>
+              <w:tabs>
+                <w:tab w:val="left" w:pos="9195"/>
+              </w:tabs>
+              <w:jc w:val="center"/>
+              <w:cnfStyle w:val="100000000000" w:firstRow="1" w:lastRow="0" w:firstColumn="0" w:lastColumn="0" w:oddVBand="0" w:evenVBand="0" w:oddHBand="0" w:evenHBand="0" w:firstRowFirstColumn="0" w:firstRowLastColumn="0" w:lastRowFirstColumn="0" w:lastRowLastColumn="0"/>
+              <w:rPr>
+                <w:rFonts w:ascii="Arial" w:hAnsi="Arial" w:cs="Arial"/>
+                <w:b w:val="0"/>
+                <w:bCs w:val="0"/>
+                <w:sz w:val="24"/>
+              </w:rPr>
+            </w:pPr>
+            <w:r>
+              <w:rPr>
+                <w:rFonts w:ascii="Arial" w:hAnsi="Arial" w:cs="Arial"/>
+                <w:sz w:val="24"/>
+              </w:rPr>
+              <w:t>Objectives</w:t>
+            </w:r>
+          </w:p>
+        </w:tc>
+        <w:tc>
+          <w:tcPr>
+            <w:tcW w:w="3166" w:type="dxa"/>
+          </w:tcPr>
+          <w:p>
+            <w:pPr>
+              <w:tabs>
+                <w:tab w:val="left" w:pos="9195"/>
+              </w:tabs>
+              <w:jc w:val="center"/>
+              <w:cnfStyle w:val="100000000000" w:firstRow="1" w:lastRow="0" w:firstColumn="0" w:lastColumn="0" w:oddVBand="0" w:evenVBand="0" w:oddHBand="0" w:evenHBand="0" w:firstRowFirstColumn="0" w:firstRowLastColumn="0" w:lastRowFirstColumn="0" w:lastRowLastColumn="0"/>
+              <w:rPr>
+                <w:rFonts w:ascii="Arial" w:hAnsi="Arial" w:cs="Arial"/>
+                <w:b w:val="0"/>
+                <w:bCs w:val="0"/>
+                <w:sz w:val="24"/>
+              </w:rPr>
+            </w:pPr>
+            <w:r>
+              <w:rPr>
+                <w:rFonts w:ascii="Arial" w:hAnsi="Arial" w:cs="Arial"/>
+                <w:sz w:val="24"/>
+              </w:rPr>
+              <w:t>Instruction/Procedure</w:t>
+            </w:r>
+          </w:p>
+        </w:tc>
+        <w:tc>
+          <w:tcPr>
+            <w:tcW w:w="3167" w:type="dxa"/>
+          </w:tcPr>
+          <w:p>
+            <w:pPr>
+              <w:tabs>
+                <w:tab w:val="left" w:pos="9195"/>
+              </w:tabs>
+              <w:jc w:val="center"/>
+              <w:cnfStyle w:val="100000000000" w:firstRow="1" w:lastRow="0" w:firstColumn="0" w:lastColumn="0" w:oddVBand="0" w:evenVBand="0" w:oddHBand="0" w:evenHBand="0" w:firstRowFirstColumn="0" w:firstRowLastColumn="0" w:lastRowFirstColumn="0" w:lastRowLastColumn="0"/>
+              <w:rPr>
+                <w:rFonts w:ascii="Arial" w:hAnsi="Arial" w:cs="Arial"/>
+                <w:b w:val="0"/>
+                <w:bCs w:val="0"/>
+                <w:sz w:val="24"/>
+              </w:rPr>
+            </w:pPr>
+            <w:r>
+              <w:rPr>
+                <w:rFonts w:ascii="Arial" w:hAnsi="Arial" w:cs="Arial"/>
+                <w:sz w:val="24"/>
+              </w:rPr>
+              <w:t>Motivation</w:t>
+            </w:r>
+          </w:p>
+        </w:tc>
+        <w:tc>
+          <w:tcPr>
+            <w:tcW w:w="3167" w:type="dxa"/>
+          </w:tcPr>
+          <w:p>
+            <w:pPr>
+              <w:tabs>
+                <w:tab w:val="left" w:pos="9195"/>
+              </w:tabs>
+              <w:jc w:val="center"/>
+              <w:cnfStyle w:val="100000000000" w:firstRow="1" w:lastRow="0" w:firstColumn="0" w:lastColumn="0" w:oddVBand="0" w:evenVBand="0" w:oddHBand="0" w:evenHBand="0" w:firstRowFirstColumn="0" w:firstRowLastColumn="0" w:lastRowFirstColumn="0" w:lastRowLastColumn="0"/>
+              <w:rPr>
+                <w:rFonts w:ascii="Arial" w:hAnsi="Arial" w:cs="Arial"/>
+                <w:b w:val="0"/>
+                <w:bCs w:val="0"/>
+                <w:sz w:val="24"/>
+              </w:rPr>
+            </w:pPr>
+            <w:r>
+              <w:rPr>
+                <w:rFonts w:ascii="Arial" w:hAnsi="Arial" w:cs="Arial"/>
+                <w:sz w:val="24"/>
+              </w:rPr>
+              <w:t>Materials Needed</w:t>
+            </w:r>
+          </w:p>
+        </w:tc>
+      </w:tr>
+      <w:tr>
+        <w:trPr>
+          <w:trHeight w:val="6794"/>
+        </w:trPr>
+        <w:tc>
+          <w:tcPr>
+            <w:cnfStyle w:val="001000000000" w:firstRow="0" w:lastRow="0" w:firstColumn="1" w:lastColumn="0" w:oddVBand="0" w:evenVBand="0" w:oddHBand="0" w:evenHBand="0" w:firstRowFirstColumn="0" w:firstRowLastColumn="0" w:lastRowFirstColumn="0" w:lastRowLastColumn="0"/>
+            <w:tcW w:w="3166" w:type="dxa"/>
+            <w:tcBorders>
+              <w:right w:val="none" w:sz="0" w:space="0" w:color="auto"/>
+            </w:tcBorders>
+          </w:tcPr>
+          <w:p>
+            <w:pPr>
+              <w:tabs>
+                <w:tab w:val="left" w:pos="9195"/>
+              </w:tabs>
+              <w:rPr>
+                <w:rFonts w:ascii="Arial" w:hAnsi="Arial" w:cs="Arial"/>
+                <w:b w:val="0"/>
+                <w:bCs w:val="0"/>
+                <w:sz w:val="24"/>
+              </w:rPr>
+            </w:pPr>
+            <w:r>
+              <w:rPr>
+                <w:rFonts w:ascii="Arial" w:hAnsi="Arial" w:cs="Arial"/>
+                <w:sz w:val="24"/>
+              </w:rPr>
+              <w:t>This lesson will allow students to make music sheets.</w:t>
+            </w:r>
+          </w:p>
+        </w:tc>
+        <w:tc>
+          <w:tcPr>
+            <w:tcW w:w="3166" w:type="dxa"/>
+          </w:tcPr>
+          <w:p>
+            <w:pPr>
+              <w:tabs>
+                <w:tab w:val="left" w:pos="9195"/>
+              </w:tabs>
+              <w:cnfStyle w:val="000000000000" w:firstRow="0" w:lastRow="0" w:firstColumn="0" w:lastColumn="0" w:oddVBand="0" w:evenVBand="0" w:oddHBand="0" w:evenHBand="0" w:firstRowFirstColumn="0" w:firstRowLastColumn="0" w:lastRowFirstColumn="0" w:lastRowLastColumn="0"/>
+              <w:rPr>
+                <w:rFonts w:ascii="Arial" w:hAnsi="Arial" w:cs="Arial"/>
+                <w:sz w:val="24"/>
+              </w:rPr>
+            </w:pPr>
+            <w:r>
+              <w:rPr>
+                <w:rFonts w:ascii="Arial" w:hAnsi="Arial" w:cs="Arial"/>
+                <w:sz w:val="24"/>
+              </w:rPr>
+              <w:t>Students will learn which part of the sheet a note should be placed based on the given letter in the music alphabet/note.</w:t>
+            </w:r>
+          </w:p>
+        </w:tc>
+        <w:tc>
+          <w:tcPr>
+            <w:tcW w:w="3166" w:type="dxa"/>
+          </w:tcPr>
+          <w:p>
+            <w:pPr>
+              <w:tabs>
+                <w:tab w:val="left" w:pos="9195"/>
+              </w:tabs>
+              <w:cnfStyle w:val="000000000000" w:firstRow="0" w:lastRow="0" w:firstColumn="0" w:lastColumn="0" w:oddVBand="0" w:evenVBand="0" w:oddHBand="0" w:evenHBand="0" w:firstRowFirstColumn="0" w:firstRowLastColumn="0" w:lastRowFirstColumn="0" w:lastRowLastColumn="0"/>
+              <w:rPr>
+                <w:rFonts w:ascii="Arial" w:hAnsi="Arial" w:cs="Arial"/>
+                <w:sz w:val="24"/>
+              </w:rPr>
+            </w:pPr>
+            <w:r>
+              <w:rPr>
+                <w:rFonts w:ascii="Arial" w:hAnsi="Arial" w:cs="Arial"/>
+                <w:sz w:val="24"/>
+              </w:rPr>
+              <w:t>Students will be flashed a series of letters and will place a whole note on the sheet music basing from the letter given.</w:t>
+            </w:r>
+          </w:p>
+        </w:tc>
+        <w:tc>
+          <w:tcPr>
+            <w:tcW w:w="3167" w:type="dxa"/>
+          </w:tcPr>
+          <w:p>
+            <w:pPr>
+              <w:tabs>
+                <w:tab w:val="left" w:pos="9195"/>
+              </w:tabs>
+              <w:cnfStyle w:val="000000000000" w:firstRow="0" w:lastRow="0" w:firstColumn="0" w:lastColumn="0" w:oddVBand="0" w:evenVBand="0" w:oddHBand="0" w:evenHBand="0" w:firstRowFirstColumn="0" w:firstRowLastColumn="0" w:lastRowFirstColumn="0" w:lastRowLastColumn="0"/>
+              <w:rPr>
+                <w:rFonts w:ascii="Arial" w:hAnsi="Arial" w:cs="Arial"/>
+                <w:sz w:val="24"/>
+              </w:rPr>
+            </w:pPr>
+            <w:r>
+              <w:rPr>
+                <w:rFonts w:ascii="Arial" w:hAnsi="Arial" w:cs="Arial"/>
+                <w:sz w:val="24"/>
+                <w:lang w:val="en-US"/>
+              </w:rPr>
+              <w:t>Student who got the highest remark will be able to choose his/her own piece to play at the end of the 1</w:t>
+            </w:r>
+            <w:r>
+              <w:rPr>
+                <w:rFonts w:ascii="Arial" w:hAnsi="Arial" w:cs="Arial"/>
+                <w:sz w:val="24"/>
+                <w:vertAlign w:val="superscript"/>
+                <w:lang w:val="en-US"/>
+              </w:rPr>
+              <w:t>st</w:t>
+            </w:r>
+            <w:r>
+              <w:rPr>
+                <w:rFonts w:ascii="Arial" w:hAnsi="Arial" w:cs="Arial"/>
+                <w:sz w:val="24"/>
+                <w:lang w:val="en-US"/>
+              </w:rPr>
+              <w:t xml:space="preserve"> quarter with an additional 10 points to his/her 1</w:t>
+            </w:r>
+            <w:r>
+              <w:rPr>
+                <w:rFonts w:ascii="Arial" w:hAnsi="Arial" w:cs="Arial"/>
+                <w:sz w:val="24"/>
+                <w:vertAlign w:val="superscript"/>
+                <w:lang w:val="en-US"/>
+              </w:rPr>
+              <w:t>st</w:t>
+            </w:r>
+            <w:r>
+              <w:rPr>
+                <w:rFonts w:ascii="Arial" w:hAnsi="Arial" w:cs="Arial"/>
+                <w:sz w:val="24"/>
+                <w:lang w:val="en-US"/>
+              </w:rPr>
+              <w:t xml:space="preserve"> quarter exam grade.</w:t>
+            </w:r>
+          </w:p>
+        </w:tc>
+        <w:tc>
+          <w:tcPr>
+            <w:tcW w:w="3167" w:type="dxa"/>
+          </w:tcPr>
+          <w:p>
+            <w:pPr>
+              <w:tabs>
+                <w:tab w:val="left" w:pos="9195"/>
+              </w:tabs>
+              <w:cnfStyle w:val="000000000000" w:firstRow="0" w:lastRow="0" w:firstColumn="0" w:lastColumn="0" w:oddVBand="0" w:evenVBand="0" w:oddHBand="0" w:evenHBand="0" w:firstRowFirstColumn="0" w:firstRowLastColumn="0" w:lastRowFirstColumn="0" w:lastRowLastColumn="0"/>
+              <w:rPr>
+                <w:rFonts w:ascii="Arial" w:hAnsi="Arial" w:cs="Arial"/>
+                <w:sz w:val="24"/>
+              </w:rPr>
+            </w:pPr>
+            <w:r>
+              <w:rPr>
+                <w:rFonts w:ascii="Arial" w:hAnsi="Arial" w:cs="Arial"/>
+                <w:sz w:val="24"/>
+              </w:rPr>
+              <w:t>Paper, pen.</w:t>
+            </w:r>
+          </w:p>
+        </w:tc>
+      </w:tr>
+    </w:tbl>
+    <w:p>
+      <w:pPr>
+        <w:tabs>
+          <w:tab w:val="left" w:pos="9195"/>
+        </w:tabs>
+        <w:spacing w:after="0"/>
+        <w:rPr>
+          <w:rFonts w:ascii="Arial" w:hAnsi="Arial" w:cs="Arial"/>
+        </w:rPr>
+      </w:pPr>
+    </w:p>
+    <w:p>
+      <w:pPr>
+        <w:tabs>
+          <w:tab w:val="left" w:pos="9195"/>
+        </w:tabs>
+        <w:spacing w:after="0"/>
+        <w:rPr>
+          <w:rFonts w:ascii="Arial" w:hAnsi="Arial" w:cs="Arial"/>
+        </w:rPr>
+      </w:pPr>
+      <w:r>
+        <w:rPr>
+          <w:rFonts w:ascii="Arial" w:hAnsi="Arial" w:cs="Arial"/>
+        </w:rPr>
+        <w:t>Prepared by:</w:t>
+      </w:r>
+      <w:r>
+        <w:rPr>
+          <w:rFonts w:ascii="Arial" w:hAnsi="Arial" w:cs="Arial"/>
+        </w:rPr>
+        <w:tab/>
+        <w:t>Approved by:</w:t>
+      </w:r>
+    </w:p>
+    <w:p>
+      <w:pPr>
+        <w:tabs>
+          <w:tab w:val="left" w:pos="9195"/>
+        </w:tabs>
+        <w:spacing w:after="0"/>
+        <w:rPr>
+          <w:rFonts w:ascii="Arial" w:hAnsi="Arial" w:cs="Arial"/>
+        </w:rPr>
+      </w:pPr>
+      <w:r>
+        <w:rPr>
+          <w:rFonts w:ascii="Arial" w:hAnsi="Arial" w:cs="Arial"/>
+        </w:rPr>
+        <w:tab/>
+      </w:r>
+    </w:p>
+    <w:p>
+      <w:pPr>
+        <w:tabs>
+          <w:tab w:val="left" w:pos="9195"/>
+        </w:tabs>
+        <w:spacing w:after="0"/>
+        <w:rPr>
+          <w:rFonts w:ascii="Arial" w:hAnsi="Arial" w:cs="Arial"/>
+          <w:b/>
+        </w:rPr>
+      </w:pPr>
+      <w:r>
+        <w:rPr>
+          <w:rFonts w:ascii="Arial" w:hAnsi="Arial" w:cs="Arial"/>
+          <w:b/>
+          <w:lang w:val="en-US"/>
+        </w:rPr>
+        <w:t>Devorah Narvaez</w:t>
+      </w:r>
+      <w:r>
+        <w:rPr>
+          <w:rFonts w:ascii="Arial" w:hAnsi="Arial" w:cs="Arial"/>
+          <w:b/>
+        </w:rPr>
+        <w:tab/>
+        <w:t>Benedict Sanchez</w:t>
+      </w:r>
+    </w:p>
+    <w:p>
+      <w:pPr>
+        <w:tabs>
+          <w:tab w:val="left" w:pos="9195"/>
+        </w:tabs>
+        <w:spacing w:after="0"/>
+        <w:rPr>
+          <w:rFonts w:ascii="Arial" w:hAnsi="Arial" w:cs="Arial"/>
+        </w:rPr>
+      </w:pPr>
+      <w:r>
+        <w:rPr>
+          <w:rFonts w:ascii="Arial" w:hAnsi="Arial" w:cs="Arial"/>
+          <w:lang w:val="en-US"/>
+        </w:rPr>
+        <w:t>Music</w:t>
+      </w:r>
+      <w:r>
+        <w:rPr>
+          <w:rFonts w:ascii="Arial" w:hAnsi="Arial" w:cs="Arial"/>
+        </w:rPr>
+        <w:t xml:space="preserve"> Teacher</w:t>
+      </w:r>
+      <w:r>
+        <w:rPr>
+          <w:rFonts w:ascii="Arial" w:hAnsi="Arial" w:cs="Arial"/>
+        </w:rPr>
+        <w:tab/>
+        <w:t>MAPEH Section Coordinator</w:t>
+      </w:r>
+    </w:p>
+    <w:p>
+      <w:bookmarkStart w:id="0" w:name="_GoBack"/>
+      <w:bookmarkEnd w:id="0"/>
     </w:p>
     <w:sectPr>
       <w:headerReference w:type="default" r:id="rId8"/>
@@ -1128,7 +2187,7 @@
 </file>
 
 <file path=word/endnotes.xml><?xml version="1.0" encoding="utf-8"?>
-<w:endnotes xmlns:wpc="http://schemas.microsoft.com/office/word/2010/wordprocessingCanvas" xmlns:mc="http://schemas.openxmlformats.org/markup-compatibility/2006" xmlns:o="urn:schemas-microsoft-com:office:office" xmlns:r="http://schemas.openxmlformats.org/officeDocument/2006/relationships" xmlns:m="http://schemas.openxmlformats.org/officeDocument/2006/math" xmlns:v="urn:schemas-microsoft-com:vml" xmlns:wp14="http://schemas.microsoft.com/office/word/2010/wordprocessingDrawing" xmlns:wp="http://schemas.openxmlformats.org/drawingml/2006/wordprocessingDrawing" xmlns:w10="urn:schemas-microsoft-com:office:word" xmlns:w="http://schemas.openxmlformats.org/wordprocessingml/2006/main" xmlns:w14="http://schemas.microsoft.com/office/word/2010/wordml" xmlns:w15="http://schemas.microsoft.com/office/word/2012/wordml" xmlns:wpg="http://schemas.microsoft.com/office/word/2010/wordprocessingGroup" xmlns:wpi="http://schemas.microsoft.com/office/word/2010/wordprocessingInk" xmlns:wne="http://schemas.microsoft.com/office/word/2006/wordml" xmlns:wps="http://schemas.microsoft.com/office/word/2010/wordprocessingShape" mc:Ignorable="w14 w15 wp14">
+<w:endnotes xmlns:wpc="http://schemas.microsoft.com/office/word/2010/wordprocessingCanvas" xmlns:cx="http://schemas.microsoft.com/office/drawing/2014/chartex" xmlns:mc="http://schemas.openxmlformats.org/markup-compatibility/2006" xmlns:o="urn:schemas-microsoft-com:office:office" xmlns:r="http://schemas.openxmlformats.org/officeDocument/2006/relationships" xmlns:m="http://schemas.openxmlformats.org/officeDocument/2006/math" xmlns:v="urn:schemas-microsoft-com:vml" xmlns:wp14="http://schemas.microsoft.com/office/word/2010/wordprocessingDrawing" xmlns:wp="http://schemas.openxmlformats.org/drawingml/2006/wordprocessingDrawing" xmlns:w10="urn:schemas-microsoft-com:office:word" xmlns:w="http://schemas.openxmlformats.org/wordprocessingml/2006/main" xmlns:w14="http://schemas.microsoft.com/office/word/2010/wordml" xmlns:w15="http://schemas.microsoft.com/office/word/2012/wordml" xmlns:w16se="http://schemas.microsoft.com/office/word/2015/wordml/symex" xmlns:wpg="http://schemas.microsoft.com/office/word/2010/wordprocessingGroup" xmlns:wpi="http://schemas.microsoft.com/office/word/2010/wordprocessingInk" xmlns:wne="http://schemas.microsoft.com/office/word/2006/wordml" xmlns:wps="http://schemas.microsoft.com/office/word/2010/wordprocessingShape" mc:Ignorable="w14 w15 w16se wp14">
   <w:endnote w:type="separator" w:id="-1">
     <w:p>
       <w:pPr>
@@ -1153,7 +2212,7 @@
 </file>
 
 <file path=word/footer1.xml><?xml version="1.0" encoding="utf-8"?>
-<w:ftr xmlns:wpc="http://schemas.microsoft.com/office/word/2010/wordprocessingCanvas" xmlns:mc="http://schemas.openxmlformats.org/markup-compatibility/2006" xmlns:o="urn:schemas-microsoft-com:office:office" xmlns:r="http://schemas.openxmlformats.org/officeDocument/2006/relationships" xmlns:m="http://schemas.openxmlformats.org/officeDocument/2006/math" xmlns:v="urn:schemas-microsoft-com:vml" xmlns:wp14="http://schemas.microsoft.com/office/word/2010/wordprocessingDrawing" xmlns:wp="http://schemas.openxmlformats.org/drawingml/2006/wordprocessingDrawing" xmlns:w10="urn:schemas-microsoft-com:office:word" xmlns:w="http://schemas.openxmlformats.org/wordprocessingml/2006/main" xmlns:w14="http://schemas.microsoft.com/office/word/2010/wordml" xmlns:w15="http://schemas.microsoft.com/office/word/2012/wordml" xmlns:wpg="http://schemas.microsoft.com/office/word/2010/wordprocessingGroup" xmlns:wpi="http://schemas.microsoft.com/office/word/2010/wordprocessingInk" xmlns:wne="http://schemas.microsoft.com/office/word/2006/wordml" xmlns:wps="http://schemas.microsoft.com/office/word/2010/wordprocessingShape" mc:Ignorable="w14 w15 wp14">
+<w:ftr xmlns:wpc="http://schemas.microsoft.com/office/word/2010/wordprocessingCanvas" xmlns:cx="http://schemas.microsoft.com/office/drawing/2014/chartex" xmlns:mc="http://schemas.openxmlformats.org/markup-compatibility/2006" xmlns:o="urn:schemas-microsoft-com:office:office" xmlns:r="http://schemas.openxmlformats.org/officeDocument/2006/relationships" xmlns:m="http://schemas.openxmlformats.org/officeDocument/2006/math" xmlns:v="urn:schemas-microsoft-com:vml" xmlns:wp14="http://schemas.microsoft.com/office/word/2010/wordprocessingDrawing" xmlns:wp="http://schemas.openxmlformats.org/drawingml/2006/wordprocessingDrawing" xmlns:w10="urn:schemas-microsoft-com:office:word" xmlns:w="http://schemas.openxmlformats.org/wordprocessingml/2006/main" xmlns:w14="http://schemas.microsoft.com/office/word/2010/wordml" xmlns:w15="http://schemas.microsoft.com/office/word/2012/wordml" xmlns:w16se="http://schemas.microsoft.com/office/word/2015/wordml/symex" xmlns:wpg="http://schemas.microsoft.com/office/word/2010/wordprocessingGroup" xmlns:wpi="http://schemas.microsoft.com/office/word/2010/wordprocessingInk" xmlns:wne="http://schemas.microsoft.com/office/word/2006/wordml" xmlns:wps="http://schemas.microsoft.com/office/word/2010/wordprocessingShape" mc:Ignorable="w14 w15 w16se wp14">
   <w:sdt>
     <w:sdtPr>
       <w:rPr>
@@ -1227,7 +2286,7 @@
                 <w:bCs/>
                 <w:noProof/>
               </w:rPr>
-              <w:t>3</w:t>
+              <w:t>4</w:t>
             </w:r>
             <w:r>
               <w:rPr>
@@ -1280,7 +2339,7 @@
                 <w:bCs/>
                 <w:noProof/>
               </w:rPr>
-              <w:t>3</w:t>
+              <w:t>4</w:t>
             </w:r>
             <w:r>
               <w:rPr>
@@ -1310,7 +2369,7 @@
 </file>
 
 <file path=word/footnotes.xml><?xml version="1.0" encoding="utf-8"?>
-<w:footnotes xmlns:wpc="http://schemas.microsoft.com/office/word/2010/wordprocessingCanvas" xmlns:mc="http://schemas.openxmlformats.org/markup-compatibility/2006" xmlns:o="urn:schemas-microsoft-com:office:office" xmlns:r="http://schemas.openxmlformats.org/officeDocument/2006/relationships" xmlns:m="http://schemas.openxmlformats.org/officeDocument/2006/math" xmlns:v="urn:schemas-microsoft-com:vml" xmlns:wp14="http://schemas.microsoft.com/office/word/2010/wordprocessingDrawing" xmlns:wp="http://schemas.openxmlformats.org/drawingml/2006/wordprocessingDrawing" xmlns:w10="urn:schemas-microsoft-com:office:word" xmlns:w="http://schemas.openxmlformats.org/wordprocessingml/2006/main" xmlns:w14="http://schemas.microsoft.com/office/word/2010/wordml" xmlns:w15="http://schemas.microsoft.com/office/word/2012/wordml" xmlns:wpg="http://schemas.microsoft.com/office/word/2010/wordprocessingGroup" xmlns:wpi="http://schemas.microsoft.com/office/word/2010/wordprocessingInk" xmlns:wne="http://schemas.microsoft.com/office/word/2006/wordml" xmlns:wps="http://schemas.microsoft.com/office/word/2010/wordprocessingShape" mc:Ignorable="w14 w15 wp14">
+<w:footnotes xmlns:wpc="http://schemas.microsoft.com/office/word/2010/wordprocessingCanvas" xmlns:cx="http://schemas.microsoft.com/office/drawing/2014/chartex" xmlns:mc="http://schemas.openxmlformats.org/markup-compatibility/2006" xmlns:o="urn:schemas-microsoft-com:office:office" xmlns:r="http://schemas.openxmlformats.org/officeDocument/2006/relationships" xmlns:m="http://schemas.openxmlformats.org/officeDocument/2006/math" xmlns:v="urn:schemas-microsoft-com:vml" xmlns:wp14="http://schemas.microsoft.com/office/word/2010/wordprocessingDrawing" xmlns:wp="http://schemas.openxmlformats.org/drawingml/2006/wordprocessingDrawing" xmlns:w10="urn:schemas-microsoft-com:office:word" xmlns:w="http://schemas.openxmlformats.org/wordprocessingml/2006/main" xmlns:w14="http://schemas.microsoft.com/office/word/2010/wordml" xmlns:w15="http://schemas.microsoft.com/office/word/2012/wordml" xmlns:w16se="http://schemas.microsoft.com/office/word/2015/wordml/symex" xmlns:wpg="http://schemas.microsoft.com/office/word/2010/wordprocessingGroup" xmlns:wpi="http://schemas.microsoft.com/office/word/2010/wordprocessingInk" xmlns:wne="http://schemas.microsoft.com/office/word/2006/wordml" xmlns:wps="http://schemas.microsoft.com/office/word/2010/wordprocessingShape" mc:Ignorable="w14 w15 w16se wp14">
   <w:footnote w:type="separator" w:id="-1">
     <w:p>
       <w:pPr>
@@ -1335,7 +2394,7 @@
 </file>
 
 <file path=word/header1.xml><?xml version="1.0" encoding="utf-8"?>
-<w:hdr xmlns:wpc="http://schemas.microsoft.com/office/word/2010/wordprocessingCanvas" xmlns:mc="http://schemas.openxmlformats.org/markup-compatibility/2006" xmlns:o="urn:schemas-microsoft-com:office:office" xmlns:r="http://schemas.openxmlformats.org/officeDocument/2006/relationships" xmlns:m="http://schemas.openxmlformats.org/officeDocument/2006/math" xmlns:v="urn:schemas-microsoft-com:vml" xmlns:wp14="http://schemas.microsoft.com/office/word/2010/wordprocessingDrawing" xmlns:wp="http://schemas.openxmlformats.org/drawingml/2006/wordprocessingDrawing" xmlns:w10="urn:schemas-microsoft-com:office:word" xmlns:w="http://schemas.openxmlformats.org/wordprocessingml/2006/main" xmlns:w14="http://schemas.microsoft.com/office/word/2010/wordml" xmlns:w15="http://schemas.microsoft.com/office/word/2012/wordml" xmlns:wpg="http://schemas.microsoft.com/office/word/2010/wordprocessingGroup" xmlns:wpi="http://schemas.microsoft.com/office/word/2010/wordprocessingInk" xmlns:wne="http://schemas.microsoft.com/office/word/2006/wordml" xmlns:wps="http://schemas.microsoft.com/office/word/2010/wordprocessingShape" mc:Ignorable="w14 w15 wp14">
+<w:hdr xmlns:wpc="http://schemas.microsoft.com/office/word/2010/wordprocessingCanvas" xmlns:cx="http://schemas.microsoft.com/office/drawing/2014/chartex" xmlns:mc="http://schemas.openxmlformats.org/markup-compatibility/2006" xmlns:o="urn:schemas-microsoft-com:office:office" xmlns:r="http://schemas.openxmlformats.org/officeDocument/2006/relationships" xmlns:m="http://schemas.openxmlformats.org/officeDocument/2006/math" xmlns:v="urn:schemas-microsoft-com:vml" xmlns:wp14="http://schemas.microsoft.com/office/word/2010/wordprocessingDrawing" xmlns:wp="http://schemas.openxmlformats.org/drawingml/2006/wordprocessingDrawing" xmlns:w10="urn:schemas-microsoft-com:office:word" xmlns:w="http://schemas.openxmlformats.org/wordprocessingml/2006/main" xmlns:w14="http://schemas.microsoft.com/office/word/2010/wordml" xmlns:w15="http://schemas.microsoft.com/office/word/2012/wordml" xmlns:w16se="http://schemas.microsoft.com/office/word/2015/wordml/symex" xmlns:wpg="http://schemas.microsoft.com/office/word/2010/wordprocessingGroup" xmlns:wpi="http://schemas.microsoft.com/office/word/2010/wordprocessingInk" xmlns:wne="http://schemas.microsoft.com/office/word/2006/wordml" xmlns:wps="http://schemas.microsoft.com/office/word/2010/wordprocessingShape" mc:Ignorable="w14 w15 w16se wp14">
   <w:p>
     <w:pPr>
       <w:pStyle w:val="Header"/>
@@ -1398,7 +2457,7 @@
 </file>
 
 <file path=word/styles.xml><?xml version="1.0" encoding="utf-8"?>
-<w:styles xmlns:mc="http://schemas.openxmlformats.org/markup-compatibility/2006" xmlns:r="http://schemas.openxmlformats.org/officeDocument/2006/relationships" xmlns:w="http://schemas.openxmlformats.org/wordprocessingml/2006/main" xmlns:w14="http://schemas.microsoft.com/office/word/2010/wordml" xmlns:w15="http://schemas.microsoft.com/office/word/2012/wordml" mc:Ignorable="w14 w15">
+<w:styles xmlns:mc="http://schemas.openxmlformats.org/markup-compatibility/2006" xmlns:r="http://schemas.openxmlformats.org/officeDocument/2006/relationships" xmlns:w="http://schemas.openxmlformats.org/wordprocessingml/2006/main" xmlns:w14="http://schemas.microsoft.com/office/word/2010/wordml" xmlns:w15="http://schemas.microsoft.com/office/word/2012/wordml" xmlns:w16se="http://schemas.microsoft.com/office/word/2015/wordml/symex" mc:Ignorable="w14 w15 w16se">
   <w:docDefaults>
     <w:rPrDefault>
       <w:rPr>
@@ -1567,7 +2626,7 @@
     <w:lsdException w:name="Table Web 2" w:semiHidden="1" w:unhideWhenUsed="1"/>
     <w:lsdException w:name="Table Web 3" w:semiHidden="1" w:unhideWhenUsed="1"/>
     <w:lsdException w:name="Balloon Text" w:semiHidden="1" w:unhideWhenUsed="1"/>
-    <w:lsdException w:name="Table Grid" w:semiHidden="1" w:uiPriority="39" w:unhideWhenUsed="1" w:qFormat="1"/>
+    <w:lsdException w:name="Table Grid" w:uiPriority="39" w:qFormat="1"/>
     <w:lsdException w:name="Table Theme" w:semiHidden="1" w:unhideWhenUsed="1"/>
     <w:lsdException w:name="Placeholder Text" w:semiHidden="1"/>
     <w:lsdException w:name="Light Shading" w:uiPriority="60"/>
@@ -1784,6 +2843,7 @@
   <w:style w:type="paragraph" w:default="1" w:styleId="Normal">
     <w:name w:val="Normal"/>
     <w:qFormat/>
+    <w:rsid w:val="00440ADB"/>
     <w:rPr>
       <w:sz w:val="22"/>
       <w:szCs w:val="22"/>
@@ -2277,7 +3337,7 @@
 </file>
 
 <file path=customXml/itemProps2.xml><?xml version="1.0" encoding="utf-8"?>
-<ds:datastoreItem xmlns:ds="http://schemas.openxmlformats.org/officeDocument/2006/customXml" ds:itemID="{39D21F89-4DC6-4A6E-A71A-FAB77F2F6C44}">
+<ds:datastoreItem xmlns:ds="http://schemas.openxmlformats.org/officeDocument/2006/customXml" ds:itemID="{6041130A-41EC-4C3B-8C73-C1A8B7461872}">
   <ds:schemaRefs>
     <ds:schemaRef ds:uri="http://schemas.openxmlformats.org/officeDocument/2006/bibliography"/>
   </ds:schemaRefs>

</xml_diff>

<commit_message>
Initial Commit - Added Template
</commit_message>
<xml_diff>
--- a/MAPEH Lesson Plan Template.docx
+++ b/MAPEH Lesson Plan Template.docx
@@ -36,31 +36,15 @@
           <w:rFonts w:ascii="Arial" w:hAnsi="Arial" w:cs="Arial"/>
           <w:sz w:val="24"/>
         </w:rPr>
-        <w:t xml:space="preserve">Subject: </w:t>
+        <w:t>Subject:</w:t>
       </w:r>
       <w:r>
         <w:rPr>
           <w:rFonts w:ascii="Arial" w:hAnsi="Arial" w:cs="Arial"/>
           <w:sz w:val="24"/>
-          <w:lang w:val="en-US"/>
-        </w:rPr>
-        <w:t>Arts</w:t>
-      </w:r>
-      <w:r>
-        <w:rPr>
-          <w:rFonts w:ascii="Arial" w:hAnsi="Arial" w:cs="Arial"/>
-          <w:sz w:val="24"/>
         </w:rPr>
         <w:tab/>
-        <w:t xml:space="preserve">Date Created: </w:t>
-      </w:r>
-      <w:r>
-        <w:rPr>
-          <w:rFonts w:ascii="Arial" w:hAnsi="Arial" w:cs="Arial"/>
-          <w:sz w:val="24"/>
-          <w:lang w:val="en-US"/>
-        </w:rPr>
-        <w:t>June 9, 2018</w:t>
+        <w:t>Date Created:</w:t>
       </w:r>
     </w:p>
     <w:p>
@@ -84,14 +68,6 @@
         <w:rPr>
           <w:rFonts w:ascii="Arial" w:hAnsi="Arial" w:cs="Arial"/>
           <w:sz w:val="24"/>
-          <w:lang w:val="en-US"/>
-        </w:rPr>
-        <w:t xml:space="preserve"> 1:00 - 4:00 PM Mon</w:t>
-      </w:r>
-      <w:r>
-        <w:rPr>
-          <w:rFonts w:ascii="Arial" w:hAnsi="Arial" w:cs="Arial"/>
-          <w:sz w:val="24"/>
         </w:rPr>
         <w:tab/>
         <w:t>Date of Plan:</w:t>
@@ -102,7 +78,7 @@
           <w:sz w:val="24"/>
           <w:lang w:val="en-US"/>
         </w:rPr>
-        <w:t xml:space="preserve"> June 11, 2018</w:t>
+        <w:t xml:space="preserve"> </w:t>
       </w:r>
     </w:p>
     <w:p>
@@ -126,43 +102,9 @@
         <w:rPr>
           <w:rFonts w:ascii="Arial" w:hAnsi="Arial" w:cs="Arial"/>
           <w:sz w:val="24"/>
-          <w:lang w:val="en-US"/>
-        </w:rPr>
-        <w:t xml:space="preserve"> </w:t>
-      </w:r>
-      <w:proofErr w:type="spellStart"/>
-      <w:r>
-        <w:rPr>
-          <w:rFonts w:ascii="Arial" w:hAnsi="Arial" w:cs="Arial"/>
-          <w:sz w:val="24"/>
-          <w:lang w:val="en-US"/>
-        </w:rPr>
-        <w:t>Krizia</w:t>
-      </w:r>
-      <w:proofErr w:type="spellEnd"/>
-      <w:r>
-        <w:rPr>
-          <w:rFonts w:ascii="Arial" w:hAnsi="Arial" w:cs="Arial"/>
-          <w:sz w:val="24"/>
-          <w:lang w:val="en-US"/>
-        </w:rPr>
-        <w:t xml:space="preserve"> Lumapas</w:t>
-      </w:r>
-      <w:r>
-        <w:rPr>
-          <w:rFonts w:ascii="Arial" w:hAnsi="Arial" w:cs="Arial"/>
-          <w:sz w:val="24"/>
         </w:rPr>
         <w:tab/>
         <w:t xml:space="preserve">Last Updated: </w:t>
-      </w:r>
-      <w:r>
-        <w:rPr>
-          <w:rFonts w:ascii="Arial" w:hAnsi="Arial" w:cs="Arial"/>
-          <w:sz w:val="24"/>
-          <w:lang w:val="en-US"/>
-        </w:rPr>
-        <w:t>June 9, 2018</w:t>
       </w:r>
     </w:p>
     <w:tbl>
@@ -369,14 +311,6 @@
                 <w:sz w:val="24"/>
               </w:rPr>
             </w:pPr>
-            <w:r>
-              <w:rPr>
-                <w:rFonts w:ascii="Arial" w:hAnsi="Arial" w:cs="Arial"/>
-                <w:sz w:val="24"/>
-                <w:lang w:val="en-US"/>
-              </w:rPr>
-              <w:t>This visual arts lesson will allow students to get creative while practicing with either photography or videography. Students will also have to consider perspective from things outside themselves. Rubric included.</w:t>
-            </w:r>
           </w:p>
         </w:tc>
         <w:tc>
@@ -400,14 +334,6 @@
                 <w:sz w:val="24"/>
               </w:rPr>
             </w:pPr>
-            <w:r>
-              <w:rPr>
-                <w:rFonts w:ascii="Arial" w:hAnsi="Arial" w:cs="Arial"/>
-                <w:sz w:val="24"/>
-                <w:lang w:val="en-US"/>
-              </w:rPr>
-              <w:t>The learners will create a photo array with narrative or a short video with sound sharing the perspective of an inanimate object. Students will be expected to be creative in both the verbal and artistic areas of the assignment.</w:t>
-            </w:r>
           </w:p>
         </w:tc>
         <w:tc>
@@ -429,58 +355,8 @@
               <w:rPr>
                 <w:rFonts w:ascii="Arial" w:hAnsi="Arial" w:cs="Arial"/>
                 <w:sz w:val="24"/>
-                <w:lang w:val="en-US"/>
               </w:rPr>
             </w:pPr>
-            <w:r>
-              <w:rPr>
-                <w:rFonts w:ascii="Arial" w:hAnsi="Arial" w:cs="Arial"/>
-                <w:sz w:val="24"/>
-                <w:lang w:val="en-US"/>
-              </w:rPr>
-              <w:t>Students will choose an inanimate object in the building or at their home to photograph or use for the video project.</w:t>
-            </w:r>
-          </w:p>
-          <w:p>
-            <w:pPr>
-              <w:tabs>
-                <w:tab w:val="left" w:pos="9195"/>
-              </w:tabs>
-              <w:cnfStyle w:val="000000000000" w:firstRow="0" w:lastRow="0" w:firstColumn="0" w:lastColumn="0" w:oddVBand="0" w:evenVBand="0" w:oddHBand="0" w:evenHBand="0" w:firstRowFirstColumn="0" w:firstRowLastColumn="0" w:lastRowFirstColumn="0" w:lastRowLastColumn="0"/>
-              <w:rPr>
-                <w:rFonts w:ascii="Arial" w:hAnsi="Arial" w:cs="Arial"/>
-                <w:sz w:val="24"/>
-                <w:lang w:val="en-US"/>
-              </w:rPr>
-            </w:pPr>
-            <w:r>
-              <w:rPr>
-                <w:rFonts w:ascii="Arial" w:hAnsi="Arial" w:cs="Arial"/>
-                <w:sz w:val="24"/>
-                <w:lang w:val="en-US"/>
-              </w:rPr>
-              <w:t>The first shot will be of the actual object, but all other photos or video shots will be from the perspective of the object.</w:t>
-            </w:r>
-          </w:p>
-          <w:p>
-            <w:pPr>
-              <w:tabs>
-                <w:tab w:val="left" w:pos="9195"/>
-              </w:tabs>
-              <w:cnfStyle w:val="000000000000" w:firstRow="0" w:lastRow="0" w:firstColumn="0" w:lastColumn="0" w:oddVBand="0" w:evenVBand="0" w:oddHBand="0" w:evenHBand="0" w:firstRowFirstColumn="0" w:firstRowLastColumn="0" w:lastRowFirstColumn="0" w:lastRowLastColumn="0"/>
-              <w:rPr>
-                <w:rFonts w:ascii="Arial" w:hAnsi="Arial" w:cs="Arial"/>
-                <w:sz w:val="24"/>
-              </w:rPr>
-            </w:pPr>
-            <w:r>
-              <w:rPr>
-                <w:rFonts w:ascii="Arial" w:hAnsi="Arial" w:cs="Arial"/>
-                <w:sz w:val="24"/>
-                <w:lang w:val="en-US"/>
-              </w:rPr>
-              <w:t>Additionally, commentary will be offered about how the object may think about the world.</w:t>
-            </w:r>
           </w:p>
         </w:tc>
         <w:tc>
@@ -504,73 +380,6 @@
                 <w:sz w:val="24"/>
               </w:rPr>
             </w:pPr>
-            <w:r>
-              <w:rPr>
-                <w:rFonts w:ascii="Arial" w:hAnsi="Arial" w:cs="Arial"/>
-                <w:sz w:val="24"/>
-              </w:rPr>
-              <w:t>Ask students to think about the world from that perspective for a moment.</w:t>
-            </w:r>
-          </w:p>
-          <w:p>
-            <w:pPr>
-              <w:tabs>
-                <w:tab w:val="left" w:pos="9195"/>
-              </w:tabs>
-              <w:cnfStyle w:val="000000000000" w:firstRow="0" w:lastRow="0" w:firstColumn="0" w:lastColumn="0" w:oddVBand="0" w:evenVBand="0" w:oddHBand="0" w:evenHBand="0" w:firstRowFirstColumn="0" w:firstRowLastColumn="0" w:lastRowFirstColumn="0" w:lastRowLastColumn="0"/>
-              <w:rPr>
-                <w:rFonts w:ascii="Arial" w:hAnsi="Arial" w:cs="Arial"/>
-                <w:sz w:val="24"/>
-              </w:rPr>
-            </w:pPr>
-            <w:r>
-              <w:rPr>
-                <w:rFonts w:ascii="Arial" w:hAnsi="Arial" w:cs="Arial"/>
-                <w:sz w:val="24"/>
-              </w:rPr>
-              <w:t>Now have students think about the world if they could only see from that position they are in, all day, every day, in the same spot.</w:t>
-            </w:r>
-          </w:p>
-          <w:p>
-            <w:pPr>
-              <w:tabs>
-                <w:tab w:val="left" w:pos="9195"/>
-              </w:tabs>
-              <w:cnfStyle w:val="000000000000" w:firstRow="0" w:lastRow="0" w:firstColumn="0" w:lastColumn="0" w:oddVBand="0" w:evenVBand="0" w:oddHBand="0" w:evenHBand="0" w:firstRowFirstColumn="0" w:firstRowLastColumn="0" w:lastRowFirstColumn="0" w:lastRowLastColumn="0"/>
-              <w:rPr>
-                <w:rFonts w:ascii="Arial" w:hAnsi="Arial" w:cs="Arial"/>
-                <w:sz w:val="24"/>
-                <w:lang w:val="en-US"/>
-              </w:rPr>
-            </w:pPr>
-            <w:r>
-              <w:rPr>
-                <w:rFonts w:ascii="Arial" w:hAnsi="Arial" w:cs="Arial"/>
-                <w:sz w:val="24"/>
-                <w:lang w:val="en-US"/>
-              </w:rPr>
-              <w:t>The project will be done outside classroom walls.</w:t>
-            </w:r>
-          </w:p>
-          <w:p>
-            <w:pPr>
-              <w:tabs>
-                <w:tab w:val="left" w:pos="9195"/>
-              </w:tabs>
-              <w:cnfStyle w:val="000000000000" w:firstRow="0" w:lastRow="0" w:firstColumn="0" w:lastColumn="0" w:oddVBand="0" w:evenVBand="0" w:oddHBand="0" w:evenHBand="0" w:firstRowFirstColumn="0" w:firstRowLastColumn="0" w:lastRowFirstColumn="0" w:lastRowLastColumn="0"/>
-              <w:rPr>
-                <w:rFonts w:ascii="Arial" w:hAnsi="Arial" w:cs="Arial"/>
-                <w:sz w:val="24"/>
-              </w:rPr>
-            </w:pPr>
-            <w:r>
-              <w:rPr>
-                <w:rFonts w:ascii="Arial" w:hAnsi="Arial" w:cs="Arial"/>
-                <w:sz w:val="24"/>
-                <w:lang w:val="en-US"/>
-              </w:rPr>
-              <w:t>Students with the best shot will be exhibited in the mural.</w:t>
-            </w:r>
           </w:p>
         </w:tc>
         <w:tc>
@@ -594,32 +403,6 @@
                 <w:sz w:val="24"/>
               </w:rPr>
             </w:pPr>
-            <w:r>
-              <w:rPr>
-                <w:rFonts w:ascii="Arial" w:hAnsi="Arial" w:cs="Arial"/>
-                <w:sz w:val="24"/>
-              </w:rPr>
-              <w:t>Cameras or video cameras for each student</w:t>
-            </w:r>
-          </w:p>
-          <w:p>
-            <w:pPr>
-              <w:tabs>
-                <w:tab w:val="left" w:pos="9195"/>
-              </w:tabs>
-              <w:cnfStyle w:val="000000000000" w:firstRow="0" w:lastRow="0" w:firstColumn="0" w:lastColumn="0" w:oddVBand="0" w:evenVBand="0" w:oddHBand="0" w:evenHBand="0" w:firstRowFirstColumn="0" w:firstRowLastColumn="0" w:lastRowFirstColumn="0" w:lastRowLastColumn="0"/>
-              <w:rPr>
-                <w:rFonts w:ascii="Arial" w:hAnsi="Arial" w:cs="Arial"/>
-                <w:sz w:val="24"/>
-              </w:rPr>
-            </w:pPr>
-            <w:r>
-              <w:rPr>
-                <w:rFonts w:ascii="Arial" w:hAnsi="Arial" w:cs="Arial"/>
-                <w:sz w:val="24"/>
-              </w:rPr>
-              <w:t>Computers/printers for completion of the project (any appropriate video sharing platform or photo sharing program should work)</w:t>
-            </w:r>
           </w:p>
         </w:tc>
       </w:tr>
@@ -839,13 +622,6 @@
                 <w:sz w:val="24"/>
               </w:rPr>
             </w:pPr>
-            <w:r>
-              <w:rPr>
-                <w:rFonts w:ascii="Arial" w:hAnsi="Arial" w:cs="Arial"/>
-                <w:sz w:val="24"/>
-              </w:rPr>
-              <w:t>This lesson will allow students to practice creating art from a unique perspective while learning about Michelangelo.</w:t>
-            </w:r>
           </w:p>
         </w:tc>
         <w:tc>
@@ -858,721 +634,6 @@
               <w:right w:val="single" w:sz="4" w:space="0" w:color="auto"/>
             </w:tcBorders>
           </w:tcPr>
-          <w:p>
-            <w:pPr>
-              <w:tabs>
-                <w:tab w:val="left" w:pos="9195"/>
-              </w:tabs>
-              <w:cnfStyle w:val="000000000000" w:firstRow="0" w:lastRow="0" w:firstColumn="0" w:lastColumn="0" w:oddVBand="0" w:evenVBand="0" w:oddHBand="0" w:evenHBand="0" w:firstRowFirstColumn="0" w:firstRowLastColumn="0" w:lastRowFirstColumn="0" w:lastRowLastColumn="0"/>
-              <w:rPr>
-                <w:rFonts w:ascii="Arial" w:hAnsi="Arial" w:cs="Arial"/>
-                <w:sz w:val="24"/>
-              </w:rPr>
-            </w:pPr>
-            <w:r>
-              <w:rPr>
-                <w:rFonts w:ascii="Arial" w:hAnsi="Arial" w:cs="Arial"/>
-                <w:sz w:val="24"/>
-              </w:rPr>
-              <w:t>Students should be able to create a unique drawing from a different perspective, just as when Michelangelo painted the Sistine Chapel ceiling.</w:t>
-            </w:r>
-          </w:p>
-        </w:tc>
-        <w:tc>
-          <w:tcPr>
-            <w:tcW w:w="3166" w:type="dxa"/>
-            <w:tcBorders>
-              <w:top w:val="single" w:sz="4" w:space="0" w:color="auto"/>
-              <w:left w:val="single" w:sz="4" w:space="0" w:color="auto"/>
-              <w:bottom w:val="single" w:sz="4" w:space="0" w:color="auto"/>
-              <w:right w:val="single" w:sz="4" w:space="0" w:color="auto"/>
-            </w:tcBorders>
-          </w:tcPr>
-          <w:p>
-            <w:pPr>
-              <w:tabs>
-                <w:tab w:val="left" w:pos="9195"/>
-              </w:tabs>
-              <w:cnfStyle w:val="000000000000" w:firstRow="0" w:lastRow="0" w:firstColumn="0" w:lastColumn="0" w:oddVBand="0" w:evenVBand="0" w:oddHBand="0" w:evenHBand="0" w:firstRowFirstColumn="0" w:firstRowLastColumn="0" w:lastRowFirstColumn="0" w:lastRowLastColumn="0"/>
-              <w:rPr>
-                <w:rFonts w:ascii="Arial" w:hAnsi="Arial" w:cs="Arial"/>
-                <w:sz w:val="24"/>
-              </w:rPr>
-            </w:pPr>
-            <w:r>
-              <w:rPr>
-                <w:rFonts w:ascii="Arial" w:hAnsi="Arial" w:cs="Arial"/>
-                <w:sz w:val="24"/>
-              </w:rPr>
-              <w:t>Have students tape a piece of paper under their desks or tables.</w:t>
-            </w:r>
-          </w:p>
-          <w:p>
-            <w:pPr>
-              <w:tabs>
-                <w:tab w:val="left" w:pos="9195"/>
-              </w:tabs>
-              <w:cnfStyle w:val="000000000000" w:firstRow="0" w:lastRow="0" w:firstColumn="0" w:lastColumn="0" w:oddVBand="0" w:evenVBand="0" w:oddHBand="0" w:evenHBand="0" w:firstRowFirstColumn="0" w:firstRowLastColumn="0" w:lastRowFirstColumn="0" w:lastRowLastColumn="0"/>
-              <w:rPr>
-                <w:rFonts w:ascii="Arial" w:hAnsi="Arial" w:cs="Arial"/>
-                <w:sz w:val="24"/>
-              </w:rPr>
-            </w:pPr>
-            <w:r>
-              <w:rPr>
-                <w:rFonts w:ascii="Arial" w:hAnsi="Arial" w:cs="Arial"/>
-                <w:sz w:val="24"/>
-              </w:rPr>
-              <w:t xml:space="preserve">Have all art supplies at arm’s </w:t>
-            </w:r>
-            <w:proofErr w:type="gramStart"/>
-            <w:r>
-              <w:rPr>
-                <w:rFonts w:ascii="Arial" w:hAnsi="Arial" w:cs="Arial"/>
-                <w:sz w:val="24"/>
-              </w:rPr>
-              <w:t>reach.</w:t>
-            </w:r>
-            <w:proofErr w:type="gramEnd"/>
-          </w:p>
-          <w:p>
-            <w:pPr>
-              <w:tabs>
-                <w:tab w:val="left" w:pos="9195"/>
-              </w:tabs>
-              <w:cnfStyle w:val="000000000000" w:firstRow="0" w:lastRow="0" w:firstColumn="0" w:lastColumn="0" w:oddVBand="0" w:evenVBand="0" w:oddHBand="0" w:evenHBand="0" w:firstRowFirstColumn="0" w:firstRowLastColumn="0" w:lastRowFirstColumn="0" w:lastRowLastColumn="0"/>
-              <w:rPr>
-                <w:rFonts w:ascii="Arial" w:hAnsi="Arial" w:cs="Arial"/>
-                <w:sz w:val="24"/>
-              </w:rPr>
-            </w:pPr>
-            <w:r>
-              <w:rPr>
-                <w:rFonts w:ascii="Arial" w:hAnsi="Arial" w:cs="Arial"/>
-                <w:sz w:val="24"/>
-              </w:rPr>
-              <w:t>Allow students to create a unique piece of art, but explain that the whole paper should be covered.</w:t>
-            </w:r>
-          </w:p>
-        </w:tc>
-        <w:tc>
-          <w:tcPr>
-            <w:tcW w:w="3167" w:type="dxa"/>
-            <w:tcBorders>
-              <w:top w:val="single" w:sz="4" w:space="0" w:color="auto"/>
-              <w:left w:val="single" w:sz="4" w:space="0" w:color="auto"/>
-              <w:bottom w:val="single" w:sz="4" w:space="0" w:color="auto"/>
-              <w:right w:val="single" w:sz="4" w:space="0" w:color="auto"/>
-            </w:tcBorders>
-          </w:tcPr>
-          <w:p>
-            <w:pPr>
-              <w:tabs>
-                <w:tab w:val="left" w:pos="9195"/>
-              </w:tabs>
-              <w:cnfStyle w:val="000000000000" w:firstRow="0" w:lastRow="0" w:firstColumn="0" w:lastColumn="0" w:oddVBand="0" w:evenVBand="0" w:oddHBand="0" w:evenHBand="0" w:firstRowFirstColumn="0" w:firstRowLastColumn="0" w:lastRowFirstColumn="0" w:lastRowLastColumn="0"/>
-              <w:rPr>
-                <w:rFonts w:ascii="Arial" w:hAnsi="Arial" w:cs="Arial"/>
-                <w:sz w:val="24"/>
-                <w:lang w:val="en-US"/>
-              </w:rPr>
-            </w:pPr>
-            <w:r>
-              <w:rPr>
-                <w:rFonts w:ascii="Arial" w:hAnsi="Arial" w:cs="Arial"/>
-                <w:sz w:val="24"/>
-                <w:lang w:val="en-US"/>
-              </w:rPr>
-              <w:t>Ask the students if they have heard about Michelangelo or the Sistine Chapel.</w:t>
-            </w:r>
-          </w:p>
-          <w:p>
-            <w:pPr>
-              <w:tabs>
-                <w:tab w:val="left" w:pos="9195"/>
-              </w:tabs>
-              <w:cnfStyle w:val="000000000000" w:firstRow="0" w:lastRow="0" w:firstColumn="0" w:lastColumn="0" w:oddVBand="0" w:evenVBand="0" w:oddHBand="0" w:evenHBand="0" w:firstRowFirstColumn="0" w:firstRowLastColumn="0" w:lastRowFirstColumn="0" w:lastRowLastColumn="0"/>
-              <w:rPr>
-                <w:rFonts w:ascii="Arial" w:hAnsi="Arial" w:cs="Arial"/>
-                <w:sz w:val="24"/>
-                <w:lang w:val="en-US"/>
-              </w:rPr>
-            </w:pPr>
-            <w:r>
-              <w:rPr>
-                <w:rFonts w:ascii="Arial" w:hAnsi="Arial" w:cs="Arial"/>
-                <w:sz w:val="24"/>
-                <w:lang w:val="en-US"/>
-              </w:rPr>
-              <w:t>Explain that today they will try to create something beautiful while painting like Michelangelo.</w:t>
-            </w:r>
-          </w:p>
-          <w:p>
-            <w:pPr>
-              <w:tabs>
-                <w:tab w:val="left" w:pos="9195"/>
-              </w:tabs>
-              <w:cnfStyle w:val="000000000000" w:firstRow="0" w:lastRow="0" w:firstColumn="0" w:lastColumn="0" w:oddVBand="0" w:evenVBand="0" w:oddHBand="0" w:evenHBand="0" w:firstRowFirstColumn="0" w:firstRowLastColumn="0" w:lastRowFirstColumn="0" w:lastRowLastColumn="0"/>
-              <w:rPr>
-                <w:rFonts w:ascii="Arial" w:hAnsi="Arial" w:cs="Arial"/>
-                <w:sz w:val="24"/>
-              </w:rPr>
-            </w:pPr>
-            <w:r>
-              <w:rPr>
-                <w:rFonts w:ascii="Arial" w:hAnsi="Arial" w:cs="Arial"/>
-                <w:sz w:val="24"/>
-                <w:lang w:val="en-US"/>
-              </w:rPr>
-              <w:t>Students with the best painting will be exhibited outside the classroom for one week.</w:t>
-            </w:r>
-          </w:p>
-        </w:tc>
-        <w:tc>
-          <w:tcPr>
-            <w:tcW w:w="3167" w:type="dxa"/>
-            <w:tcBorders>
-              <w:top w:val="single" w:sz="4" w:space="0" w:color="auto"/>
-              <w:left w:val="single" w:sz="4" w:space="0" w:color="auto"/>
-              <w:bottom w:val="single" w:sz="4" w:space="0" w:color="auto"/>
-              <w:right w:val="single" w:sz="4" w:space="0" w:color="auto"/>
-            </w:tcBorders>
-          </w:tcPr>
-          <w:p>
-            <w:pPr>
-              <w:tabs>
-                <w:tab w:val="left" w:pos="9195"/>
-              </w:tabs>
-              <w:cnfStyle w:val="000000000000" w:firstRow="0" w:lastRow="0" w:firstColumn="0" w:lastColumn="0" w:oddVBand="0" w:evenVBand="0" w:oddHBand="0" w:evenHBand="0" w:firstRowFirstColumn="0" w:firstRowLastColumn="0" w:lastRowFirstColumn="0" w:lastRowLastColumn="0"/>
-              <w:rPr>
-                <w:rFonts w:ascii="Arial" w:hAnsi="Arial" w:cs="Arial"/>
-                <w:sz w:val="24"/>
-              </w:rPr>
-            </w:pPr>
-            <w:r>
-              <w:rPr>
-                <w:rFonts w:ascii="Arial" w:hAnsi="Arial" w:cs="Arial"/>
-                <w:sz w:val="24"/>
-              </w:rPr>
-              <w:t>Paper, paints (for older students), crayons/markers (for younger students), tape, floor covering where needed</w:t>
-            </w:r>
-          </w:p>
-        </w:tc>
-      </w:tr>
-    </w:tbl>
-    <w:p>
-      <w:pPr>
-        <w:tabs>
-          <w:tab w:val="left" w:pos="9195"/>
-        </w:tabs>
-        <w:spacing w:after="0"/>
-        <w:rPr>
-          <w:rFonts w:ascii="Arial" w:hAnsi="Arial" w:cs="Arial"/>
-        </w:rPr>
-      </w:pPr>
-    </w:p>
-    <w:p>
-      <w:pPr>
-        <w:tabs>
-          <w:tab w:val="left" w:pos="9195"/>
-        </w:tabs>
-        <w:spacing w:after="0"/>
-        <w:rPr>
-          <w:rFonts w:ascii="Arial" w:hAnsi="Arial" w:cs="Arial"/>
-        </w:rPr>
-      </w:pPr>
-      <w:r>
-        <w:rPr>
-          <w:rFonts w:ascii="Arial" w:hAnsi="Arial" w:cs="Arial"/>
-        </w:rPr>
-        <w:t>Prepared by:</w:t>
-      </w:r>
-      <w:r>
-        <w:rPr>
-          <w:rFonts w:ascii="Arial" w:hAnsi="Arial" w:cs="Arial"/>
-        </w:rPr>
-        <w:tab/>
-        <w:t>Approved by:</w:t>
-      </w:r>
-    </w:p>
-    <w:p>
-      <w:pPr>
-        <w:tabs>
-          <w:tab w:val="left" w:pos="9195"/>
-        </w:tabs>
-        <w:spacing w:after="0"/>
-        <w:rPr>
-          <w:rFonts w:ascii="Arial" w:hAnsi="Arial" w:cs="Arial"/>
-        </w:rPr>
-      </w:pPr>
-      <w:r>
-        <w:rPr>
-          <w:rFonts w:ascii="Arial" w:hAnsi="Arial" w:cs="Arial"/>
-        </w:rPr>
-        <w:tab/>
-      </w:r>
-    </w:p>
-    <w:p>
-      <w:pPr>
-        <w:tabs>
-          <w:tab w:val="left" w:pos="9195"/>
-        </w:tabs>
-        <w:spacing w:after="0"/>
-        <w:rPr>
-          <w:rFonts w:ascii="Arial" w:hAnsi="Arial" w:cs="Arial"/>
-          <w:b/>
-        </w:rPr>
-      </w:pPr>
-      <w:proofErr w:type="spellStart"/>
-      <w:r>
-        <w:rPr>
-          <w:rFonts w:ascii="Arial" w:hAnsi="Arial" w:cs="Arial"/>
-          <w:b/>
-          <w:lang w:val="en-US"/>
-        </w:rPr>
-        <w:t>Krizia</w:t>
-      </w:r>
-      <w:proofErr w:type="spellEnd"/>
-      <w:r>
-        <w:rPr>
-          <w:rFonts w:ascii="Arial" w:hAnsi="Arial" w:cs="Arial"/>
-          <w:b/>
-          <w:lang w:val="en-US"/>
-        </w:rPr>
-        <w:t xml:space="preserve"> Lumapas</w:t>
-      </w:r>
-      <w:r>
-        <w:rPr>
-          <w:rFonts w:ascii="Arial" w:hAnsi="Arial" w:cs="Arial"/>
-          <w:b/>
-        </w:rPr>
-        <w:tab/>
-        <w:t>Benedict Sanchez</w:t>
-      </w:r>
-    </w:p>
-    <w:p>
-      <w:pPr>
-        <w:tabs>
-          <w:tab w:val="left" w:pos="9195"/>
-        </w:tabs>
-        <w:spacing w:after="0"/>
-        <w:rPr>
-          <w:rFonts w:ascii="Arial" w:hAnsi="Arial" w:cs="Arial"/>
-        </w:rPr>
-      </w:pPr>
-      <w:r>
-        <w:rPr>
-          <w:rFonts w:ascii="Arial" w:hAnsi="Arial" w:cs="Arial"/>
-          <w:lang w:val="en-US"/>
-        </w:rPr>
-        <w:t>Arts</w:t>
-      </w:r>
-      <w:r>
-        <w:rPr>
-          <w:rFonts w:ascii="Arial" w:hAnsi="Arial" w:cs="Arial"/>
-        </w:rPr>
-        <w:t xml:space="preserve"> Teacher</w:t>
-      </w:r>
-      <w:r>
-        <w:rPr>
-          <w:rFonts w:ascii="Arial" w:hAnsi="Arial" w:cs="Arial"/>
-        </w:rPr>
-        <w:tab/>
-        <w:t>MAPEH Section Coordinator</w:t>
-      </w:r>
-    </w:p>
-    <w:p>
-      <w:pPr>
-        <w:tabs>
-          <w:tab w:val="left" w:pos="9195"/>
-        </w:tabs>
-        <w:rPr>
-          <w:rFonts w:ascii="Arial" w:hAnsi="Arial" w:cs="Arial"/>
-          <w:sz w:val="24"/>
-        </w:rPr>
-      </w:pPr>
-      <w:r>
-        <w:rPr>
-          <w:rFonts w:ascii="Arial" w:hAnsi="Arial" w:cs="Arial"/>
-          <w:sz w:val="24"/>
-        </w:rPr>
-        <w:lastRenderedPageBreak/>
-        <w:t xml:space="preserve">Subject: </w:t>
-      </w:r>
-      <w:r>
-        <w:rPr>
-          <w:rFonts w:ascii="Arial" w:hAnsi="Arial" w:cs="Arial"/>
-          <w:sz w:val="24"/>
-          <w:lang w:val="en-US"/>
-        </w:rPr>
-        <w:t>Music</w:t>
-      </w:r>
-      <w:r>
-        <w:rPr>
-          <w:rFonts w:ascii="Arial" w:hAnsi="Arial" w:cs="Arial"/>
-          <w:sz w:val="24"/>
-        </w:rPr>
-        <w:tab/>
-        <w:t xml:space="preserve">Date Created: </w:t>
-      </w:r>
-      <w:r>
-        <w:rPr>
-          <w:rFonts w:ascii="Arial" w:hAnsi="Arial" w:cs="Arial"/>
-          <w:sz w:val="24"/>
-          <w:lang w:val="en-US"/>
-        </w:rPr>
-        <w:t>June 9, 2018</w:t>
-      </w:r>
-    </w:p>
-    <w:p>
-      <w:pPr>
-        <w:tabs>
-          <w:tab w:val="left" w:pos="9195"/>
-        </w:tabs>
-        <w:rPr>
-          <w:rFonts w:ascii="Arial" w:hAnsi="Arial" w:cs="Arial"/>
-          <w:sz w:val="24"/>
-        </w:rPr>
-      </w:pPr>
-      <w:r>
-        <w:rPr>
-          <w:rFonts w:ascii="Arial" w:hAnsi="Arial" w:cs="Arial"/>
-          <w:sz w:val="24"/>
-        </w:rPr>
-        <w:t>Schedule &amp; Venue:</w:t>
-      </w:r>
-      <w:r>
-        <w:rPr>
-          <w:rFonts w:ascii="Arial" w:hAnsi="Arial" w:cs="Arial"/>
-          <w:sz w:val="24"/>
-          <w:lang w:val="en-US"/>
-        </w:rPr>
-        <w:t xml:space="preserve"> 7:30 - 11:30 AM Tue</w:t>
-      </w:r>
-      <w:r>
-        <w:rPr>
-          <w:rFonts w:ascii="Arial" w:hAnsi="Arial" w:cs="Arial"/>
-          <w:sz w:val="24"/>
-        </w:rPr>
-        <w:tab/>
-        <w:t>Date of Plan:</w:t>
-      </w:r>
-      <w:r>
-        <w:rPr>
-          <w:rFonts w:ascii="Arial" w:hAnsi="Arial" w:cs="Arial"/>
-          <w:sz w:val="24"/>
-          <w:lang w:val="en-US"/>
-        </w:rPr>
-        <w:t xml:space="preserve"> June 12, 2018</w:t>
-      </w:r>
-    </w:p>
-    <w:p>
-      <w:pPr>
-        <w:tabs>
-          <w:tab w:val="left" w:pos="9195"/>
-        </w:tabs>
-        <w:rPr>
-          <w:rFonts w:ascii="Arial" w:hAnsi="Arial" w:cs="Arial"/>
-          <w:sz w:val="24"/>
-        </w:rPr>
-      </w:pPr>
-      <w:r>
-        <w:rPr>
-          <w:rFonts w:ascii="Arial" w:hAnsi="Arial" w:cs="Arial"/>
-          <w:sz w:val="24"/>
-        </w:rPr>
-        <w:t>Instructor:</w:t>
-      </w:r>
-      <w:r>
-        <w:rPr>
-          <w:rFonts w:ascii="Arial" w:hAnsi="Arial" w:cs="Arial"/>
-          <w:sz w:val="24"/>
-          <w:lang w:val="en-US"/>
-        </w:rPr>
-        <w:t xml:space="preserve"> Devorah Narvaez</w:t>
-      </w:r>
-      <w:r>
-        <w:rPr>
-          <w:rFonts w:ascii="Arial" w:hAnsi="Arial" w:cs="Arial"/>
-          <w:sz w:val="24"/>
-        </w:rPr>
-        <w:tab/>
-        <w:t xml:space="preserve">Last Updated: </w:t>
-      </w:r>
-      <w:r>
-        <w:rPr>
-          <w:rFonts w:ascii="Arial" w:hAnsi="Arial" w:cs="Arial"/>
-          <w:sz w:val="24"/>
-          <w:lang w:val="en-US"/>
-        </w:rPr>
-        <w:t>June 9, 2018</w:t>
-      </w:r>
-    </w:p>
-    <w:tbl>
-      <w:tblPr>
-        <w:tblStyle w:val="ListTable31"/>
-        <w:tblW w:w="15832" w:type="dxa"/>
-        <w:tblBorders>
-          <w:top w:val="single" w:sz="4" w:space="0" w:color="000000"/>
-          <w:left w:val="single" w:sz="4" w:space="0" w:color="000000"/>
-          <w:bottom w:val="single" w:sz="4" w:space="0" w:color="000000"/>
-          <w:right w:val="single" w:sz="4" w:space="0" w:color="000000"/>
-          <w:insideH w:val="single" w:sz="4" w:space="0" w:color="000000"/>
-          <w:insideV w:val="single" w:sz="4" w:space="0" w:color="000000"/>
-        </w:tblBorders>
-        <w:tblLayout w:type="fixed"/>
-        <w:tblLook w:val="04A0" w:firstRow="1" w:lastRow="0" w:firstColumn="1" w:lastColumn="0" w:noHBand="0" w:noVBand="1"/>
-      </w:tblPr>
-      <w:tblGrid>
-        <w:gridCol w:w="3166"/>
-        <w:gridCol w:w="3166"/>
-        <w:gridCol w:w="3166"/>
-        <w:gridCol w:w="3167"/>
-        <w:gridCol w:w="3167"/>
-      </w:tblGrid>
-      <w:tr>
-        <w:trPr>
-          <w:cnfStyle w:val="100000000000" w:firstRow="1" w:lastRow="0" w:firstColumn="0" w:lastColumn="0" w:oddVBand="0" w:evenVBand="0" w:oddHBand="0" w:evenHBand="0" w:firstRowFirstColumn="0" w:firstRowLastColumn="0" w:lastRowFirstColumn="0" w:lastRowLastColumn="0"/>
-        </w:trPr>
-        <w:tc>
-          <w:tcPr>
-            <w:cnfStyle w:val="001000000100" w:firstRow="0" w:lastRow="0" w:firstColumn="1" w:lastColumn="0" w:oddVBand="0" w:evenVBand="0" w:oddHBand="0" w:evenHBand="0" w:firstRowFirstColumn="1" w:firstRowLastColumn="0" w:lastRowFirstColumn="0" w:lastRowLastColumn="0"/>
-            <w:tcW w:w="3166" w:type="dxa"/>
-            <w:tcBorders>
-              <w:bottom w:val="single" w:sz="4" w:space="0" w:color="auto"/>
-            </w:tcBorders>
-          </w:tcPr>
-          <w:p>
-            <w:pPr>
-              <w:tabs>
-                <w:tab w:val="left" w:pos="9195"/>
-              </w:tabs>
-              <w:jc w:val="center"/>
-              <w:rPr>
-                <w:rFonts w:ascii="Arial" w:hAnsi="Arial" w:cs="Arial"/>
-                <w:b w:val="0"/>
-                <w:bCs w:val="0"/>
-                <w:sz w:val="24"/>
-              </w:rPr>
-            </w:pPr>
-            <w:r>
-              <w:rPr>
-                <w:rFonts w:ascii="Arial" w:hAnsi="Arial" w:cs="Arial"/>
-                <w:sz w:val="24"/>
-              </w:rPr>
-              <w:t>Lesson Outline</w:t>
-            </w:r>
-          </w:p>
-        </w:tc>
-        <w:tc>
-          <w:tcPr>
-            <w:tcW w:w="3166" w:type="dxa"/>
-            <w:tcBorders>
-              <w:bottom w:val="single" w:sz="4" w:space="0" w:color="auto"/>
-            </w:tcBorders>
-          </w:tcPr>
-          <w:p>
-            <w:pPr>
-              <w:tabs>
-                <w:tab w:val="left" w:pos="9195"/>
-              </w:tabs>
-              <w:jc w:val="center"/>
-              <w:cnfStyle w:val="100000000000" w:firstRow="1" w:lastRow="0" w:firstColumn="0" w:lastColumn="0" w:oddVBand="0" w:evenVBand="0" w:oddHBand="0" w:evenHBand="0" w:firstRowFirstColumn="0" w:firstRowLastColumn="0" w:lastRowFirstColumn="0" w:lastRowLastColumn="0"/>
-              <w:rPr>
-                <w:rFonts w:ascii="Arial" w:hAnsi="Arial" w:cs="Arial"/>
-                <w:b w:val="0"/>
-                <w:bCs w:val="0"/>
-                <w:sz w:val="24"/>
-              </w:rPr>
-            </w:pPr>
-            <w:r>
-              <w:rPr>
-                <w:rFonts w:ascii="Arial" w:hAnsi="Arial" w:cs="Arial"/>
-                <w:sz w:val="24"/>
-              </w:rPr>
-              <w:t>Objectives</w:t>
-            </w:r>
-          </w:p>
-        </w:tc>
-        <w:tc>
-          <w:tcPr>
-            <w:tcW w:w="3166" w:type="dxa"/>
-            <w:tcBorders>
-              <w:bottom w:val="single" w:sz="4" w:space="0" w:color="auto"/>
-            </w:tcBorders>
-          </w:tcPr>
-          <w:p>
-            <w:pPr>
-              <w:tabs>
-                <w:tab w:val="left" w:pos="9195"/>
-              </w:tabs>
-              <w:jc w:val="center"/>
-              <w:cnfStyle w:val="100000000000" w:firstRow="1" w:lastRow="0" w:firstColumn="0" w:lastColumn="0" w:oddVBand="0" w:evenVBand="0" w:oddHBand="0" w:evenHBand="0" w:firstRowFirstColumn="0" w:firstRowLastColumn="0" w:lastRowFirstColumn="0" w:lastRowLastColumn="0"/>
-              <w:rPr>
-                <w:rFonts w:ascii="Arial" w:hAnsi="Arial" w:cs="Arial"/>
-                <w:b w:val="0"/>
-                <w:bCs w:val="0"/>
-                <w:sz w:val="24"/>
-              </w:rPr>
-            </w:pPr>
-            <w:r>
-              <w:rPr>
-                <w:rFonts w:ascii="Arial" w:hAnsi="Arial" w:cs="Arial"/>
-                <w:sz w:val="24"/>
-              </w:rPr>
-              <w:t>Instruction/Procedure</w:t>
-            </w:r>
-          </w:p>
-        </w:tc>
-        <w:tc>
-          <w:tcPr>
-            <w:tcW w:w="3167" w:type="dxa"/>
-            <w:tcBorders>
-              <w:bottom w:val="single" w:sz="4" w:space="0" w:color="auto"/>
-            </w:tcBorders>
-          </w:tcPr>
-          <w:p>
-            <w:pPr>
-              <w:tabs>
-                <w:tab w:val="left" w:pos="9195"/>
-              </w:tabs>
-              <w:jc w:val="center"/>
-              <w:cnfStyle w:val="100000000000" w:firstRow="1" w:lastRow="0" w:firstColumn="0" w:lastColumn="0" w:oddVBand="0" w:evenVBand="0" w:oddHBand="0" w:evenHBand="0" w:firstRowFirstColumn="0" w:firstRowLastColumn="0" w:lastRowFirstColumn="0" w:lastRowLastColumn="0"/>
-              <w:rPr>
-                <w:rFonts w:ascii="Arial" w:hAnsi="Arial" w:cs="Arial"/>
-                <w:b w:val="0"/>
-                <w:bCs w:val="0"/>
-                <w:sz w:val="24"/>
-              </w:rPr>
-            </w:pPr>
-            <w:r>
-              <w:rPr>
-                <w:rFonts w:ascii="Arial" w:hAnsi="Arial" w:cs="Arial"/>
-                <w:sz w:val="24"/>
-              </w:rPr>
-              <w:t>Motivation</w:t>
-            </w:r>
-          </w:p>
-        </w:tc>
-        <w:tc>
-          <w:tcPr>
-            <w:tcW w:w="3167" w:type="dxa"/>
-            <w:tcBorders>
-              <w:bottom w:val="single" w:sz="4" w:space="0" w:color="auto"/>
-            </w:tcBorders>
-          </w:tcPr>
-          <w:p>
-            <w:pPr>
-              <w:tabs>
-                <w:tab w:val="left" w:pos="9195"/>
-              </w:tabs>
-              <w:jc w:val="center"/>
-              <w:cnfStyle w:val="100000000000" w:firstRow="1" w:lastRow="0" w:firstColumn="0" w:lastColumn="0" w:oddVBand="0" w:evenVBand="0" w:oddHBand="0" w:evenHBand="0" w:firstRowFirstColumn="0" w:firstRowLastColumn="0" w:lastRowFirstColumn="0" w:lastRowLastColumn="0"/>
-              <w:rPr>
-                <w:rFonts w:ascii="Arial" w:hAnsi="Arial" w:cs="Arial"/>
-                <w:b w:val="0"/>
-                <w:bCs w:val="0"/>
-                <w:sz w:val="24"/>
-              </w:rPr>
-            </w:pPr>
-            <w:r>
-              <w:rPr>
-                <w:rFonts w:ascii="Arial" w:hAnsi="Arial" w:cs="Arial"/>
-                <w:sz w:val="24"/>
-              </w:rPr>
-              <w:t>Materials Needed</w:t>
-            </w:r>
-          </w:p>
-        </w:tc>
-      </w:tr>
-      <w:tr>
-        <w:trPr>
-          <w:trHeight w:val="6587"/>
-        </w:trPr>
-        <w:tc>
-          <w:tcPr>
-            <w:cnfStyle w:val="001000000000" w:firstRow="0" w:lastRow="0" w:firstColumn="1" w:lastColumn="0" w:oddVBand="0" w:evenVBand="0" w:oddHBand="0" w:evenHBand="0" w:firstRowFirstColumn="0" w:firstRowLastColumn="0" w:lastRowFirstColumn="0" w:lastRowLastColumn="0"/>
-            <w:tcW w:w="3166" w:type="dxa"/>
-            <w:tcBorders>
-              <w:top w:val="single" w:sz="4" w:space="0" w:color="auto"/>
-              <w:left w:val="single" w:sz="4" w:space="0" w:color="auto"/>
-              <w:bottom w:val="single" w:sz="4" w:space="0" w:color="auto"/>
-              <w:right w:val="single" w:sz="4" w:space="0" w:color="auto"/>
-            </w:tcBorders>
-          </w:tcPr>
-          <w:p>
-            <w:pPr>
-              <w:tabs>
-                <w:tab w:val="left" w:pos="9195"/>
-              </w:tabs>
-              <w:rPr>
-                <w:rFonts w:ascii="Arial" w:hAnsi="Arial" w:cs="Arial"/>
-                <w:b w:val="0"/>
-                <w:bCs w:val="0"/>
-                <w:sz w:val="24"/>
-              </w:rPr>
-            </w:pPr>
-            <w:r>
-              <w:rPr>
-                <w:rFonts w:ascii="Arial" w:hAnsi="Arial" w:cs="Arial"/>
-                <w:sz w:val="24"/>
-                <w:lang w:val="en-US"/>
-              </w:rPr>
-              <w:t>The students will learn how to read musical notes.</w:t>
-            </w:r>
-          </w:p>
-        </w:tc>
-        <w:tc>
-          <w:tcPr>
-            <w:tcW w:w="3166" w:type="dxa"/>
-            <w:tcBorders>
-              <w:top w:val="single" w:sz="4" w:space="0" w:color="auto"/>
-              <w:left w:val="single" w:sz="4" w:space="0" w:color="auto"/>
-              <w:bottom w:val="single" w:sz="4" w:space="0" w:color="auto"/>
-              <w:right w:val="single" w:sz="4" w:space="0" w:color="auto"/>
-            </w:tcBorders>
-          </w:tcPr>
-          <w:p>
-            <w:pPr>
-              <w:tabs>
-                <w:tab w:val="left" w:pos="9195"/>
-              </w:tabs>
-              <w:cnfStyle w:val="000000000000" w:firstRow="0" w:lastRow="0" w:firstColumn="0" w:lastColumn="0" w:oddVBand="0" w:evenVBand="0" w:oddHBand="0" w:evenHBand="0" w:firstRowFirstColumn="0" w:firstRowLastColumn="0" w:lastRowFirstColumn="0" w:lastRowLastColumn="0"/>
-              <w:rPr>
-                <w:rFonts w:ascii="Arial" w:hAnsi="Arial" w:cs="Arial"/>
-                <w:sz w:val="24"/>
-                <w:lang w:val="en-US"/>
-              </w:rPr>
-            </w:pPr>
-            <w:r>
-              <w:rPr>
-                <w:rFonts w:ascii="Arial" w:hAnsi="Arial" w:cs="Arial"/>
-                <w:sz w:val="24"/>
-                <w:lang w:val="en-US"/>
-              </w:rPr>
-              <w:t>The learners will be able to know the names of each note and their corresponding measure.</w:t>
-            </w:r>
-          </w:p>
-          <w:p>
-            <w:pPr>
-              <w:tabs>
-                <w:tab w:val="left" w:pos="9195"/>
-              </w:tabs>
-              <w:cnfStyle w:val="000000000000" w:firstRow="0" w:lastRow="0" w:firstColumn="0" w:lastColumn="0" w:oddVBand="0" w:evenVBand="0" w:oddHBand="0" w:evenHBand="0" w:firstRowFirstColumn="0" w:firstRowLastColumn="0" w:lastRowFirstColumn="0" w:lastRowLastColumn="0"/>
-              <w:rPr>
-                <w:rFonts w:ascii="Arial" w:hAnsi="Arial" w:cs="Arial"/>
-                <w:sz w:val="24"/>
-              </w:rPr>
-            </w:pPr>
-            <w:r>
-              <w:rPr>
-                <w:rFonts w:ascii="Arial" w:hAnsi="Arial" w:cs="Arial"/>
-                <w:sz w:val="24"/>
-                <w:lang w:val="en-US"/>
-              </w:rPr>
-              <w:t>Lecture will be followed by a test to measure student’s understanding about the lesson</w:t>
-            </w:r>
-          </w:p>
           <w:p>
             <w:pPr>
               <w:tabs>
@@ -1605,37 +666,8 @@
               <w:rPr>
                 <w:rFonts w:ascii="Arial" w:hAnsi="Arial" w:cs="Arial"/>
                 <w:sz w:val="24"/>
-                <w:lang w:val="en-US"/>
               </w:rPr>
             </w:pPr>
-            <w:r>
-              <w:rPr>
-                <w:rFonts w:ascii="Arial" w:hAnsi="Arial" w:cs="Arial"/>
-                <w:sz w:val="24"/>
-                <w:lang w:val="en-US"/>
-              </w:rPr>
-              <w:t xml:space="preserve">Students will listen to a number of notes at a time with the aid of a metronome to help them to be familiar with the measures of notes. </w:t>
-            </w:r>
-          </w:p>
-          <w:p>
-            <w:pPr>
-              <w:tabs>
-                <w:tab w:val="left" w:pos="9195"/>
-              </w:tabs>
-              <w:cnfStyle w:val="000000000000" w:firstRow="0" w:lastRow="0" w:firstColumn="0" w:lastColumn="0" w:oddVBand="0" w:evenVBand="0" w:oddHBand="0" w:evenHBand="0" w:firstRowFirstColumn="0" w:firstRowLastColumn="0" w:lastRowFirstColumn="0" w:lastRowLastColumn="0"/>
-              <w:rPr>
-                <w:rFonts w:ascii="Arial" w:hAnsi="Arial" w:cs="Arial"/>
-                <w:sz w:val="24"/>
-              </w:rPr>
-            </w:pPr>
-            <w:r>
-              <w:rPr>
-                <w:rFonts w:ascii="Arial" w:hAnsi="Arial" w:cs="Arial"/>
-                <w:sz w:val="24"/>
-                <w:lang w:val="en-US"/>
-              </w:rPr>
-              <w:t>The learners will be asked few questions related to the topic discussed.</w:t>
-            </w:r>
           </w:p>
         </w:tc>
         <w:tc>
@@ -1659,28 +691,6 @@
                 <w:sz w:val="24"/>
               </w:rPr>
             </w:pPr>
-            <w:r>
-              <w:rPr>
-                <w:rFonts w:ascii="Arial" w:hAnsi="Arial" w:cs="Arial"/>
-                <w:sz w:val="24"/>
-              </w:rPr>
-              <w:t>The student/s who got the highest score will be asked about their favorite music as of the moment and it’ll be the piece the class will learn and play at the end of the 1</w:t>
-            </w:r>
-            <w:r>
-              <w:rPr>
-                <w:rFonts w:ascii="Arial" w:hAnsi="Arial" w:cs="Arial"/>
-                <w:sz w:val="24"/>
-                <w:vertAlign w:val="superscript"/>
-              </w:rPr>
-              <w:t>st</w:t>
-            </w:r>
-            <w:r>
-              <w:rPr>
-                <w:rFonts w:ascii="Arial" w:hAnsi="Arial" w:cs="Arial"/>
-                <w:sz w:val="24"/>
-              </w:rPr>
-              <w:t xml:space="preserve"> quarter.</w:t>
-            </w:r>
           </w:p>
         </w:tc>
         <w:tc>
@@ -1704,13 +714,6 @@
                 <w:sz w:val="24"/>
               </w:rPr>
             </w:pPr>
-            <w:r>
-              <w:rPr>
-                <w:rFonts w:ascii="Arial" w:hAnsi="Arial" w:cs="Arial"/>
-                <w:sz w:val="24"/>
-              </w:rPr>
-              <w:t>Papers, pens, metronome, stereo, audio file.</w:t>
-            </w:r>
           </w:p>
         </w:tc>
       </w:tr>
@@ -1726,350 +729,6 @@
         </w:rPr>
       </w:pPr>
     </w:p>
-    <w:tbl>
-      <w:tblPr>
-        <w:tblStyle w:val="ListTable31"/>
-        <w:tblW w:w="15832" w:type="dxa"/>
-        <w:tblBorders>
-          <w:top w:val="single" w:sz="4" w:space="0" w:color="auto"/>
-          <w:left w:val="single" w:sz="4" w:space="0" w:color="auto"/>
-          <w:bottom w:val="single" w:sz="4" w:space="0" w:color="auto"/>
-          <w:right w:val="single" w:sz="4" w:space="0" w:color="auto"/>
-          <w:insideH w:val="single" w:sz="4" w:space="0" w:color="auto"/>
-          <w:insideV w:val="single" w:sz="4" w:space="0" w:color="auto"/>
-        </w:tblBorders>
-        <w:tblLayout w:type="fixed"/>
-        <w:tblLook w:val="04A0" w:firstRow="1" w:lastRow="0" w:firstColumn="1" w:lastColumn="0" w:noHBand="0" w:noVBand="1"/>
-      </w:tblPr>
-      <w:tblGrid>
-        <w:gridCol w:w="3166"/>
-        <w:gridCol w:w="3166"/>
-        <w:gridCol w:w="3166"/>
-        <w:gridCol w:w="3167"/>
-        <w:gridCol w:w="3167"/>
-      </w:tblGrid>
-      <w:tr>
-        <w:trPr>
-          <w:cnfStyle w:val="100000000000" w:firstRow="1" w:lastRow="0" w:firstColumn="0" w:lastColumn="0" w:oddVBand="0" w:evenVBand="0" w:oddHBand="0" w:evenHBand="0" w:firstRowFirstColumn="0" w:firstRowLastColumn="0" w:lastRowFirstColumn="0" w:lastRowLastColumn="0"/>
-        </w:trPr>
-        <w:tc>
-          <w:tcPr>
-            <w:cnfStyle w:val="001000000100" w:firstRow="0" w:lastRow="0" w:firstColumn="1" w:lastColumn="0" w:oddVBand="0" w:evenVBand="0" w:oddHBand="0" w:evenHBand="0" w:firstRowFirstColumn="1" w:firstRowLastColumn="0" w:lastRowFirstColumn="0" w:lastRowLastColumn="0"/>
-            <w:tcW w:w="3166" w:type="dxa"/>
-            <w:tcBorders>
-              <w:bottom w:val="none" w:sz="0" w:space="0" w:color="auto"/>
-              <w:right w:val="none" w:sz="0" w:space="0" w:color="auto"/>
-            </w:tcBorders>
-          </w:tcPr>
-          <w:p>
-            <w:pPr>
-              <w:tabs>
-                <w:tab w:val="left" w:pos="9195"/>
-              </w:tabs>
-              <w:jc w:val="center"/>
-              <w:rPr>
-                <w:rFonts w:ascii="Arial" w:hAnsi="Arial" w:cs="Arial"/>
-                <w:b w:val="0"/>
-                <w:bCs w:val="0"/>
-                <w:sz w:val="24"/>
-              </w:rPr>
-            </w:pPr>
-            <w:r>
-              <w:rPr>
-                <w:rFonts w:ascii="Arial" w:hAnsi="Arial" w:cs="Arial"/>
-                <w:sz w:val="24"/>
-              </w:rPr>
-              <w:lastRenderedPageBreak/>
-              <w:t>Lesson Outline</w:t>
-            </w:r>
-          </w:p>
-        </w:tc>
-        <w:tc>
-          <w:tcPr>
-            <w:tcW w:w="3166" w:type="dxa"/>
-          </w:tcPr>
-          <w:p>
-            <w:pPr>
-              <w:tabs>
-                <w:tab w:val="left" w:pos="9195"/>
-              </w:tabs>
-              <w:jc w:val="center"/>
-              <w:cnfStyle w:val="100000000000" w:firstRow="1" w:lastRow="0" w:firstColumn="0" w:lastColumn="0" w:oddVBand="0" w:evenVBand="0" w:oddHBand="0" w:evenHBand="0" w:firstRowFirstColumn="0" w:firstRowLastColumn="0" w:lastRowFirstColumn="0" w:lastRowLastColumn="0"/>
-              <w:rPr>
-                <w:rFonts w:ascii="Arial" w:hAnsi="Arial" w:cs="Arial"/>
-                <w:b w:val="0"/>
-                <w:bCs w:val="0"/>
-                <w:sz w:val="24"/>
-              </w:rPr>
-            </w:pPr>
-            <w:r>
-              <w:rPr>
-                <w:rFonts w:ascii="Arial" w:hAnsi="Arial" w:cs="Arial"/>
-                <w:sz w:val="24"/>
-              </w:rPr>
-              <w:t>Objectives</w:t>
-            </w:r>
-          </w:p>
-        </w:tc>
-        <w:tc>
-          <w:tcPr>
-            <w:tcW w:w="3166" w:type="dxa"/>
-          </w:tcPr>
-          <w:p>
-            <w:pPr>
-              <w:tabs>
-                <w:tab w:val="left" w:pos="9195"/>
-              </w:tabs>
-              <w:jc w:val="center"/>
-              <w:cnfStyle w:val="100000000000" w:firstRow="1" w:lastRow="0" w:firstColumn="0" w:lastColumn="0" w:oddVBand="0" w:evenVBand="0" w:oddHBand="0" w:evenHBand="0" w:firstRowFirstColumn="0" w:firstRowLastColumn="0" w:lastRowFirstColumn="0" w:lastRowLastColumn="0"/>
-              <w:rPr>
-                <w:rFonts w:ascii="Arial" w:hAnsi="Arial" w:cs="Arial"/>
-                <w:b w:val="0"/>
-                <w:bCs w:val="0"/>
-                <w:sz w:val="24"/>
-              </w:rPr>
-            </w:pPr>
-            <w:r>
-              <w:rPr>
-                <w:rFonts w:ascii="Arial" w:hAnsi="Arial" w:cs="Arial"/>
-                <w:sz w:val="24"/>
-              </w:rPr>
-              <w:t>Instruction/Procedure</w:t>
-            </w:r>
-          </w:p>
-        </w:tc>
-        <w:tc>
-          <w:tcPr>
-            <w:tcW w:w="3167" w:type="dxa"/>
-          </w:tcPr>
-          <w:p>
-            <w:pPr>
-              <w:tabs>
-                <w:tab w:val="left" w:pos="9195"/>
-              </w:tabs>
-              <w:jc w:val="center"/>
-              <w:cnfStyle w:val="100000000000" w:firstRow="1" w:lastRow="0" w:firstColumn="0" w:lastColumn="0" w:oddVBand="0" w:evenVBand="0" w:oddHBand="0" w:evenHBand="0" w:firstRowFirstColumn="0" w:firstRowLastColumn="0" w:lastRowFirstColumn="0" w:lastRowLastColumn="0"/>
-              <w:rPr>
-                <w:rFonts w:ascii="Arial" w:hAnsi="Arial" w:cs="Arial"/>
-                <w:b w:val="0"/>
-                <w:bCs w:val="0"/>
-                <w:sz w:val="24"/>
-              </w:rPr>
-            </w:pPr>
-            <w:r>
-              <w:rPr>
-                <w:rFonts w:ascii="Arial" w:hAnsi="Arial" w:cs="Arial"/>
-                <w:sz w:val="24"/>
-              </w:rPr>
-              <w:t>Motivation</w:t>
-            </w:r>
-          </w:p>
-        </w:tc>
-        <w:tc>
-          <w:tcPr>
-            <w:tcW w:w="3167" w:type="dxa"/>
-          </w:tcPr>
-          <w:p>
-            <w:pPr>
-              <w:tabs>
-                <w:tab w:val="left" w:pos="9195"/>
-              </w:tabs>
-              <w:jc w:val="center"/>
-              <w:cnfStyle w:val="100000000000" w:firstRow="1" w:lastRow="0" w:firstColumn="0" w:lastColumn="0" w:oddVBand="0" w:evenVBand="0" w:oddHBand="0" w:evenHBand="0" w:firstRowFirstColumn="0" w:firstRowLastColumn="0" w:lastRowFirstColumn="0" w:lastRowLastColumn="0"/>
-              <w:rPr>
-                <w:rFonts w:ascii="Arial" w:hAnsi="Arial" w:cs="Arial"/>
-                <w:b w:val="0"/>
-                <w:bCs w:val="0"/>
-                <w:sz w:val="24"/>
-              </w:rPr>
-            </w:pPr>
-            <w:r>
-              <w:rPr>
-                <w:rFonts w:ascii="Arial" w:hAnsi="Arial" w:cs="Arial"/>
-                <w:sz w:val="24"/>
-              </w:rPr>
-              <w:t>Materials Needed</w:t>
-            </w:r>
-          </w:p>
-        </w:tc>
-      </w:tr>
-      <w:tr>
-        <w:trPr>
-          <w:trHeight w:val="6794"/>
-        </w:trPr>
-        <w:tc>
-          <w:tcPr>
-            <w:cnfStyle w:val="001000000000" w:firstRow="0" w:lastRow="0" w:firstColumn="1" w:lastColumn="0" w:oddVBand="0" w:evenVBand="0" w:oddHBand="0" w:evenHBand="0" w:firstRowFirstColumn="0" w:firstRowLastColumn="0" w:lastRowFirstColumn="0" w:lastRowLastColumn="0"/>
-            <w:tcW w:w="3166" w:type="dxa"/>
-            <w:tcBorders>
-              <w:right w:val="none" w:sz="0" w:space="0" w:color="auto"/>
-            </w:tcBorders>
-          </w:tcPr>
-          <w:p>
-            <w:pPr>
-              <w:tabs>
-                <w:tab w:val="left" w:pos="9195"/>
-              </w:tabs>
-              <w:rPr>
-                <w:rFonts w:ascii="Arial" w:hAnsi="Arial" w:cs="Arial"/>
-                <w:b w:val="0"/>
-                <w:bCs w:val="0"/>
-                <w:sz w:val="24"/>
-              </w:rPr>
-            </w:pPr>
-            <w:r>
-              <w:rPr>
-                <w:rFonts w:ascii="Arial" w:hAnsi="Arial" w:cs="Arial"/>
-                <w:sz w:val="24"/>
-              </w:rPr>
-              <w:t>This lesson will allow students to make music sheets.</w:t>
-            </w:r>
-          </w:p>
-        </w:tc>
-        <w:tc>
-          <w:tcPr>
-            <w:tcW w:w="3166" w:type="dxa"/>
-          </w:tcPr>
-          <w:p>
-            <w:pPr>
-              <w:tabs>
-                <w:tab w:val="left" w:pos="9195"/>
-              </w:tabs>
-              <w:cnfStyle w:val="000000000000" w:firstRow="0" w:lastRow="0" w:firstColumn="0" w:lastColumn="0" w:oddVBand="0" w:evenVBand="0" w:oddHBand="0" w:evenHBand="0" w:firstRowFirstColumn="0" w:firstRowLastColumn="0" w:lastRowFirstColumn="0" w:lastRowLastColumn="0"/>
-              <w:rPr>
-                <w:rFonts w:ascii="Arial" w:hAnsi="Arial" w:cs="Arial"/>
-                <w:sz w:val="24"/>
-              </w:rPr>
-            </w:pPr>
-            <w:r>
-              <w:rPr>
-                <w:rFonts w:ascii="Arial" w:hAnsi="Arial" w:cs="Arial"/>
-                <w:sz w:val="24"/>
-              </w:rPr>
-              <w:t>Students will learn which part of the sheet a note should be placed based on the given letter in the music alphabet/note.</w:t>
-            </w:r>
-          </w:p>
-        </w:tc>
-        <w:tc>
-          <w:tcPr>
-            <w:tcW w:w="3166" w:type="dxa"/>
-          </w:tcPr>
-          <w:p>
-            <w:pPr>
-              <w:tabs>
-                <w:tab w:val="left" w:pos="9195"/>
-              </w:tabs>
-              <w:cnfStyle w:val="000000000000" w:firstRow="0" w:lastRow="0" w:firstColumn="0" w:lastColumn="0" w:oddVBand="0" w:evenVBand="0" w:oddHBand="0" w:evenHBand="0" w:firstRowFirstColumn="0" w:firstRowLastColumn="0" w:lastRowFirstColumn="0" w:lastRowLastColumn="0"/>
-              <w:rPr>
-                <w:rFonts w:ascii="Arial" w:hAnsi="Arial" w:cs="Arial"/>
-                <w:sz w:val="24"/>
-              </w:rPr>
-            </w:pPr>
-            <w:r>
-              <w:rPr>
-                <w:rFonts w:ascii="Arial" w:hAnsi="Arial" w:cs="Arial"/>
-                <w:sz w:val="24"/>
-              </w:rPr>
-              <w:t>Students will be flashed a series of letters and will place a whole note on the sheet music basing from the letter given.</w:t>
-            </w:r>
-          </w:p>
-        </w:tc>
-        <w:tc>
-          <w:tcPr>
-            <w:tcW w:w="3167" w:type="dxa"/>
-          </w:tcPr>
-          <w:p>
-            <w:pPr>
-              <w:tabs>
-                <w:tab w:val="left" w:pos="9195"/>
-              </w:tabs>
-              <w:cnfStyle w:val="000000000000" w:firstRow="0" w:lastRow="0" w:firstColumn="0" w:lastColumn="0" w:oddVBand="0" w:evenVBand="0" w:oddHBand="0" w:evenHBand="0" w:firstRowFirstColumn="0" w:firstRowLastColumn="0" w:lastRowFirstColumn="0" w:lastRowLastColumn="0"/>
-              <w:rPr>
-                <w:rFonts w:ascii="Arial" w:hAnsi="Arial" w:cs="Arial"/>
-                <w:sz w:val="24"/>
-              </w:rPr>
-            </w:pPr>
-            <w:r>
-              <w:rPr>
-                <w:rFonts w:ascii="Arial" w:hAnsi="Arial" w:cs="Arial"/>
-                <w:sz w:val="24"/>
-                <w:lang w:val="en-US"/>
-              </w:rPr>
-              <w:t>Student who got the highest remark will be able to choose his/her own piece to play at the end of the 1</w:t>
-            </w:r>
-            <w:r>
-              <w:rPr>
-                <w:rFonts w:ascii="Arial" w:hAnsi="Arial" w:cs="Arial"/>
-                <w:sz w:val="24"/>
-                <w:vertAlign w:val="superscript"/>
-                <w:lang w:val="en-US"/>
-              </w:rPr>
-              <w:t>st</w:t>
-            </w:r>
-            <w:r>
-              <w:rPr>
-                <w:rFonts w:ascii="Arial" w:hAnsi="Arial" w:cs="Arial"/>
-                <w:sz w:val="24"/>
-                <w:lang w:val="en-US"/>
-              </w:rPr>
-              <w:t xml:space="preserve"> quarter with an additional 10 points to his/her 1</w:t>
-            </w:r>
-            <w:r>
-              <w:rPr>
-                <w:rFonts w:ascii="Arial" w:hAnsi="Arial" w:cs="Arial"/>
-                <w:sz w:val="24"/>
-                <w:vertAlign w:val="superscript"/>
-                <w:lang w:val="en-US"/>
-              </w:rPr>
-              <w:t>st</w:t>
-            </w:r>
-            <w:r>
-              <w:rPr>
-                <w:rFonts w:ascii="Arial" w:hAnsi="Arial" w:cs="Arial"/>
-                <w:sz w:val="24"/>
-                <w:lang w:val="en-US"/>
-              </w:rPr>
-              <w:t xml:space="preserve"> quarter exam grade.</w:t>
-            </w:r>
-          </w:p>
-        </w:tc>
-        <w:tc>
-          <w:tcPr>
-            <w:tcW w:w="3167" w:type="dxa"/>
-          </w:tcPr>
-          <w:p>
-            <w:pPr>
-              <w:tabs>
-                <w:tab w:val="left" w:pos="9195"/>
-              </w:tabs>
-              <w:cnfStyle w:val="000000000000" w:firstRow="0" w:lastRow="0" w:firstColumn="0" w:lastColumn="0" w:oddVBand="0" w:evenVBand="0" w:oddHBand="0" w:evenHBand="0" w:firstRowFirstColumn="0" w:firstRowLastColumn="0" w:lastRowFirstColumn="0" w:lastRowLastColumn="0"/>
-              <w:rPr>
-                <w:rFonts w:ascii="Arial" w:hAnsi="Arial" w:cs="Arial"/>
-                <w:sz w:val="24"/>
-              </w:rPr>
-            </w:pPr>
-            <w:r>
-              <w:rPr>
-                <w:rFonts w:ascii="Arial" w:hAnsi="Arial" w:cs="Arial"/>
-                <w:sz w:val="24"/>
-              </w:rPr>
-              <w:t>Paper, pen.</w:t>
-            </w:r>
-          </w:p>
-        </w:tc>
-      </w:tr>
-    </w:tbl>
-    <w:p>
-      <w:pPr>
-        <w:tabs>
-          <w:tab w:val="left" w:pos="9195"/>
-        </w:tabs>
-        <w:spacing w:after="0"/>
-        <w:rPr>
-          <w:rFonts w:ascii="Arial" w:hAnsi="Arial" w:cs="Arial"/>
-        </w:rPr>
-      </w:pPr>
-    </w:p>
     <w:p>
       <w:pPr>
         <w:tabs>
@@ -2128,7 +787,7 @@
           <w:b/>
           <w:lang w:val="en-US"/>
         </w:rPr>
-        <w:t>Devorah Narvaez</w:t>
+        <w:t>&lt;name&gt;</w:t>
       </w:r>
       <w:r>
         <w:rPr>
@@ -2154,7 +813,16 @@
           <w:rFonts w:ascii="Arial" w:hAnsi="Arial" w:cs="Arial"/>
           <w:lang w:val="en-US"/>
         </w:rPr>
-        <w:t>Music</w:t>
+        <w:t>&lt;subject</w:t>
+      </w:r>
+      <w:bookmarkStart w:id="0" w:name="_GoBack"/>
+      <w:bookmarkEnd w:id="0"/>
+      <w:r>
+        <w:rPr>
+          <w:rFonts w:ascii="Arial" w:hAnsi="Arial" w:cs="Arial"/>
+          <w:lang w:val="en-US"/>
+        </w:rPr>
+        <w:t>&gt;</w:t>
       </w:r>
       <w:r>
         <w:rPr>
@@ -2169,10 +837,6 @@
         <w:tab/>
         <w:t>MAPEH Section Coordinator</w:t>
       </w:r>
-    </w:p>
-    <w:p>
-      <w:bookmarkStart w:id="0" w:name="_GoBack"/>
-      <w:bookmarkEnd w:id="0"/>
     </w:p>
     <w:sectPr>
       <w:headerReference w:type="default" r:id="rId8"/>
@@ -2286,7 +950,7 @@
                 <w:bCs/>
                 <w:noProof/>
               </w:rPr>
-              <w:t>4</w:t>
+              <w:t>1</w:t>
             </w:r>
             <w:r>
               <w:rPr>
@@ -2339,7 +1003,7 @@
                 <w:bCs/>
                 <w:noProof/>
               </w:rPr>
-              <w:t>4</w:t>
+              <w:t>2</w:t>
             </w:r>
             <w:r>
               <w:rPr>
@@ -3337,7 +2001,7 @@
 </file>
 
 <file path=customXml/itemProps2.xml><?xml version="1.0" encoding="utf-8"?>
-<ds:datastoreItem xmlns:ds="http://schemas.openxmlformats.org/officeDocument/2006/customXml" ds:itemID="{6041130A-41EC-4C3B-8C73-C1A8B7461872}">
+<ds:datastoreItem xmlns:ds="http://schemas.openxmlformats.org/officeDocument/2006/customXml" ds:itemID="{B8BD39DC-633B-4C0F-804F-62B3086A0431}">
   <ds:schemaRefs>
     <ds:schemaRef ds:uri="http://schemas.openxmlformats.org/officeDocument/2006/bibliography"/>
   </ds:schemaRefs>

</xml_diff>

<commit_message>
Home economics has been added to the document
</commit_message>
<xml_diff>
--- a/MAPEH Lesson Plan Template.docx
+++ b/MAPEH Lesson Plan Template.docx
@@ -1,6 +1,6 @@
 
 <file path=word/document.xml><?xml version="1.0" encoding="utf-8"?>
-<w:document xmlns:wpc="http://schemas.microsoft.com/office/word/2010/wordprocessingCanvas" xmlns:cx="http://schemas.microsoft.com/office/drawing/2014/chartex" xmlns:mc="http://schemas.openxmlformats.org/markup-compatibility/2006" xmlns:o="urn:schemas-microsoft-com:office:office" xmlns:r="http://schemas.openxmlformats.org/officeDocument/2006/relationships" xmlns:m="http://schemas.openxmlformats.org/officeDocument/2006/math" xmlns:v="urn:schemas-microsoft-com:vml" xmlns:wp14="http://schemas.microsoft.com/office/word/2010/wordprocessingDrawing" xmlns:wp="http://schemas.openxmlformats.org/drawingml/2006/wordprocessingDrawing" xmlns:w10="urn:schemas-microsoft-com:office:word" xmlns:w="http://schemas.openxmlformats.org/wordprocessingml/2006/main" xmlns:w14="http://schemas.microsoft.com/office/word/2010/wordml" xmlns:w15="http://schemas.microsoft.com/office/word/2012/wordml" xmlns:w16se="http://schemas.microsoft.com/office/word/2015/wordml/symex" xmlns:wpg="http://schemas.microsoft.com/office/word/2010/wordprocessingGroup" xmlns:wpi="http://schemas.microsoft.com/office/word/2010/wordprocessingInk" xmlns:wne="http://schemas.microsoft.com/office/word/2006/wordml" xmlns:wps="http://schemas.microsoft.com/office/word/2010/wordprocessingShape" mc:Ignorable="w14 w15 w16se wp14">
+<w:document xmlns:ve="http://schemas.openxmlformats.org/markup-compatibility/2006" xmlns:o="urn:schemas-microsoft-com:office:office" xmlns:r="http://schemas.openxmlformats.org/officeDocument/2006/relationships" xmlns:m="http://schemas.openxmlformats.org/officeDocument/2006/math" xmlns:v="urn:schemas-microsoft-com:vml" xmlns:wp="http://schemas.openxmlformats.org/drawingml/2006/wordprocessingDrawing" xmlns:w10="urn:schemas-microsoft-com:office:word" xmlns:w="http://schemas.openxmlformats.org/wordprocessingml/2006/main" xmlns:wne="http://schemas.microsoft.com/office/word/2006/wordml">
   <w:body>
     <w:p>
       <w:pPr>
@@ -160,7 +160,7 @@
           <w:insideV w:val="single" w:sz="4" w:space="0" w:color="000000"/>
         </w:tblBorders>
         <w:tblLayout w:type="fixed"/>
-        <w:tblLook w:val="04A0" w:firstRow="1" w:lastRow="0" w:firstColumn="1" w:lastColumn="0" w:noHBand="0" w:noVBand="1"/>
+        <w:tblLook w:val="04A0"/>
       </w:tblPr>
       <w:tblGrid>
         <w:gridCol w:w="3166"/>
@@ -171,11 +171,11 @@
       </w:tblGrid>
       <w:tr>
         <w:trPr>
-          <w:cnfStyle w:val="100000000000" w:firstRow="1" w:lastRow="0" w:firstColumn="0" w:lastColumn="0" w:oddVBand="0" w:evenVBand="0" w:oddHBand="0" w:evenHBand="0" w:firstRowFirstColumn="0" w:firstRowLastColumn="0" w:lastRowFirstColumn="0" w:lastRowLastColumn="0"/>
+          <w:cnfStyle w:val="100000000000"/>
         </w:trPr>
         <w:tc>
           <w:tcPr>
-            <w:cnfStyle w:val="001000000100" w:firstRow="0" w:lastRow="0" w:firstColumn="1" w:lastColumn="0" w:oddVBand="0" w:evenVBand="0" w:oddHBand="0" w:evenHBand="0" w:firstRowFirstColumn="1" w:firstRowLastColumn="0" w:lastRowFirstColumn="0" w:lastRowLastColumn="0"/>
+            <w:cnfStyle w:val="001000000100"/>
             <w:tcW w:w="3166" w:type="dxa"/>
           </w:tcPr>
           <w:p>
@@ -183,7 +183,6 @@
               <w:tabs>
                 <w:tab w:val="left" w:pos="9195"/>
               </w:tabs>
-              <w:spacing w:after="0" w:line="240" w:lineRule="auto"/>
               <w:jc w:val="center"/>
               <w:rPr>
                 <w:rFonts w:ascii="Arial" w:hAnsi="Arial" w:cs="Arial"/>
@@ -208,9 +207,8 @@
               <w:tabs>
                 <w:tab w:val="left" w:pos="9195"/>
               </w:tabs>
-              <w:spacing w:after="0" w:line="240" w:lineRule="auto"/>
               <w:jc w:val="center"/>
-              <w:cnfStyle w:val="100000000000" w:firstRow="1" w:lastRow="0" w:firstColumn="0" w:lastColumn="0" w:oddVBand="0" w:evenVBand="0" w:oddHBand="0" w:evenHBand="0" w:firstRowFirstColumn="0" w:firstRowLastColumn="0" w:lastRowFirstColumn="0" w:lastRowLastColumn="0"/>
+              <w:cnfStyle w:val="100000000000"/>
               <w:rPr>
                 <w:rFonts w:ascii="Arial" w:hAnsi="Arial" w:cs="Arial"/>
                 <w:sz w:val="24"/>
@@ -234,9 +232,8 @@
               <w:tabs>
                 <w:tab w:val="left" w:pos="9195"/>
               </w:tabs>
-              <w:spacing w:after="0" w:line="240" w:lineRule="auto"/>
               <w:jc w:val="center"/>
-              <w:cnfStyle w:val="100000000000" w:firstRow="1" w:lastRow="0" w:firstColumn="0" w:lastColumn="0" w:oddVBand="0" w:evenVBand="0" w:oddHBand="0" w:evenHBand="0" w:firstRowFirstColumn="0" w:firstRowLastColumn="0" w:lastRowFirstColumn="0" w:lastRowLastColumn="0"/>
+              <w:cnfStyle w:val="100000000000"/>
               <w:rPr>
                 <w:rFonts w:ascii="Arial" w:hAnsi="Arial" w:cs="Arial"/>
                 <w:sz w:val="24"/>
@@ -260,9 +257,8 @@
               <w:tabs>
                 <w:tab w:val="left" w:pos="9195"/>
               </w:tabs>
-              <w:spacing w:after="0" w:line="240" w:lineRule="auto"/>
               <w:jc w:val="center"/>
-              <w:cnfStyle w:val="100000000000" w:firstRow="1" w:lastRow="0" w:firstColumn="0" w:lastColumn="0" w:oddVBand="0" w:evenVBand="0" w:oddHBand="0" w:evenHBand="0" w:firstRowFirstColumn="0" w:firstRowLastColumn="0" w:lastRowFirstColumn="0" w:lastRowLastColumn="0"/>
+              <w:cnfStyle w:val="100000000000"/>
               <w:rPr>
                 <w:rFonts w:ascii="Arial" w:hAnsi="Arial" w:cs="Arial"/>
                 <w:sz w:val="24"/>
@@ -286,9 +282,8 @@
               <w:tabs>
                 <w:tab w:val="left" w:pos="9195"/>
               </w:tabs>
-              <w:spacing w:after="0" w:line="240" w:lineRule="auto"/>
               <w:jc w:val="center"/>
-              <w:cnfStyle w:val="100000000000" w:firstRow="1" w:lastRow="0" w:firstColumn="0" w:lastColumn="0" w:oddVBand="0" w:evenVBand="0" w:oddHBand="0" w:evenHBand="0" w:firstRowFirstColumn="0" w:firstRowLastColumn="0" w:lastRowFirstColumn="0" w:lastRowLastColumn="0"/>
+              <w:cnfStyle w:val="100000000000"/>
               <w:rPr>
                 <w:rFonts w:ascii="Arial" w:hAnsi="Arial" w:cs="Arial"/>
                 <w:sz w:val="24"/>
@@ -310,7 +305,7 @@
         </w:trPr>
         <w:tc>
           <w:tcPr>
-            <w:cnfStyle w:val="001000000000" w:firstRow="0" w:lastRow="0" w:firstColumn="1" w:lastColumn="0" w:oddVBand="0" w:evenVBand="0" w:oddHBand="0" w:evenHBand="0" w:firstRowFirstColumn="0" w:firstRowLastColumn="0" w:lastRowFirstColumn="0" w:lastRowLastColumn="0"/>
+            <w:cnfStyle w:val="001000000000"/>
             <w:tcW w:w="3166" w:type="dxa"/>
             <w:tcBorders>
               <w:top w:val="nil"/>
@@ -322,7 +317,6 @@
               <w:tabs>
                 <w:tab w:val="left" w:pos="9195"/>
               </w:tabs>
-              <w:spacing w:after="0" w:line="240" w:lineRule="auto"/>
               <w:rPr>
                 <w:rFonts w:ascii="Arial" w:hAnsi="Arial" w:cs="Arial"/>
                 <w:b w:val="0"/>
@@ -352,8 +346,7 @@
               <w:tabs>
                 <w:tab w:val="left" w:pos="9195"/>
               </w:tabs>
-              <w:spacing w:after="0" w:line="240" w:lineRule="auto"/>
-              <w:cnfStyle w:val="000000000000" w:firstRow="0" w:lastRow="0" w:firstColumn="0" w:lastColumn="0" w:oddVBand="0" w:evenVBand="0" w:oddHBand="0" w:evenHBand="0" w:firstRowFirstColumn="0" w:firstRowLastColumn="0" w:lastRowFirstColumn="0" w:lastRowLastColumn="0"/>
+              <w:cnfStyle w:val="000000000000"/>
             </w:pPr>
             <w:r>
               <w:rPr>
@@ -361,15 +354,7 @@
                 <w:sz w:val="24"/>
                 <w:lang w:val="en-US"/>
               </w:rPr>
-              <w:t>Students can explain the aspects of physical fitness, list and define factors that impact physical fitness, and create physic</w:t>
-            </w:r>
-            <w:r>
-              <w:rPr>
-                <w:rFonts w:ascii="Arial" w:hAnsi="Arial" w:cs="Arial"/>
-                <w:sz w:val="24"/>
-                <w:lang w:val="en-US"/>
-              </w:rPr>
-              <w:t xml:space="preserve">al fitness personal plan.  </w:t>
+              <w:t xml:space="preserve">Students can explain the aspects of physical fitness, list and define factors that impact physical fitness, and create physical fitness personal plan.  </w:t>
             </w:r>
           </w:p>
         </w:tc>
@@ -386,8 +371,7 @@
               <w:tabs>
                 <w:tab w:val="left" w:pos="9195"/>
               </w:tabs>
-              <w:spacing w:after="0" w:line="240" w:lineRule="auto"/>
-              <w:cnfStyle w:val="000000000000" w:firstRow="0" w:lastRow="0" w:firstColumn="0" w:lastColumn="0" w:oddVBand="0" w:evenVBand="0" w:oddHBand="0" w:evenHBand="0" w:firstRowFirstColumn="0" w:firstRowLastColumn="0" w:lastRowFirstColumn="0" w:lastRowLastColumn="0"/>
+              <w:cnfStyle w:val="000000000000"/>
               <w:rPr>
                 <w:rFonts w:ascii="Arial" w:hAnsi="Arial" w:cs="Arial"/>
                 <w:sz w:val="24"/>
@@ -399,15 +383,7 @@
                 <w:sz w:val="24"/>
                 <w:lang w:val="en-US"/>
               </w:rPr>
-              <w:t xml:space="preserve">Engage the students with topic by asking them what the term ‘Physical fitness’ is to them. Show a video clip about physical fitness. Then divide the class into 7 groups and give each group a marker. Let them write each physical </w:t>
-            </w:r>
-            <w:r>
-              <w:rPr>
-                <w:rFonts w:ascii="Arial" w:hAnsi="Arial" w:cs="Arial"/>
-                <w:sz w:val="24"/>
-                <w:lang w:val="en-US"/>
-              </w:rPr>
-              <w:t>fitness components and explain. Let them report their work in front of the class after 45 minutes. After each report they will prepare ¼ piece of paper and write their learnings about the lesson for today.</w:t>
+              <w:t>Engage the students with topic by asking them what the term ‘Physical fitness’ is to them. Show a video clip about physical fitness. Then divide the class into 7 groups and give each group a marker. Let them write each physical fitness components and explain. Let them report their work in front of the class after 45 minutes. After each report they will prepare ¼ piece of paper and write their learnings about the lesson for today.</w:t>
             </w:r>
           </w:p>
         </w:tc>
@@ -424,26 +400,18 @@
               <w:tabs>
                 <w:tab w:val="left" w:pos="9195"/>
               </w:tabs>
-              <w:spacing w:after="0" w:line="240" w:lineRule="auto"/>
-              <w:cnfStyle w:val="000000000000" w:firstRow="0" w:lastRow="0" w:firstColumn="0" w:lastColumn="0" w:oddVBand="0" w:evenVBand="0" w:oddHBand="0" w:evenHBand="0" w:firstRowFirstColumn="0" w:firstRowLastColumn="0" w:lastRowFirstColumn="0" w:lastRowLastColumn="0"/>
-              <w:rPr>
-                <w:rFonts w:ascii="Arial" w:hAnsi="Arial" w:cs="Arial"/>
-                <w:sz w:val="24"/>
-              </w:rPr>
-            </w:pPr>
-            <w:r>
-              <w:rPr>
-                <w:rFonts w:ascii="Arial" w:hAnsi="Arial" w:cs="Arial"/>
-                <w:sz w:val="24"/>
-              </w:rPr>
-              <w:t>The group who receives the highest grade will be g</w:t>
-            </w:r>
-            <w:r>
-              <w:rPr>
-                <w:rFonts w:ascii="Arial" w:hAnsi="Arial" w:cs="Arial"/>
-                <w:sz w:val="24"/>
-              </w:rPr>
-              <w:t>iven plus points and a chocolate bar.</w:t>
+              <w:cnfStyle w:val="000000000000"/>
+              <w:rPr>
+                <w:rFonts w:ascii="Arial" w:hAnsi="Arial" w:cs="Arial"/>
+                <w:sz w:val="24"/>
+              </w:rPr>
+            </w:pPr>
+            <w:r>
+              <w:rPr>
+                <w:rFonts w:ascii="Arial" w:hAnsi="Arial" w:cs="Arial"/>
+                <w:sz w:val="24"/>
+              </w:rPr>
+              <w:t>The group who receives the highest grade will be given plus points and a chocolate bar.</w:t>
             </w:r>
           </w:p>
         </w:tc>
@@ -460,8 +428,7 @@
               <w:tabs>
                 <w:tab w:val="left" w:pos="9195"/>
               </w:tabs>
-              <w:spacing w:after="0" w:line="240" w:lineRule="auto"/>
-              <w:cnfStyle w:val="000000000000" w:firstRow="0" w:lastRow="0" w:firstColumn="0" w:lastColumn="0" w:oddVBand="0" w:evenVBand="0" w:oddHBand="0" w:evenHBand="0" w:firstRowFirstColumn="0" w:firstRowLastColumn="0" w:lastRowFirstColumn="0" w:lastRowLastColumn="0"/>
+              <w:cnfStyle w:val="000000000000"/>
               <w:rPr>
                 <w:rFonts w:ascii="Arial" w:hAnsi="Arial" w:cs="Arial"/>
                 <w:sz w:val="24"/>
@@ -502,7 +469,7 @@
           <w:insideV w:val="single" w:sz="4" w:space="0" w:color="000000"/>
         </w:tblBorders>
         <w:tblLayout w:type="fixed"/>
-        <w:tblLook w:val="04A0" w:firstRow="1" w:lastRow="0" w:firstColumn="1" w:lastColumn="0" w:noHBand="0" w:noVBand="1"/>
+        <w:tblLook w:val="04A0"/>
       </w:tblPr>
       <w:tblGrid>
         <w:gridCol w:w="3175"/>
@@ -513,12 +480,12 @@
       </w:tblGrid>
       <w:tr>
         <w:trPr>
-          <w:cnfStyle w:val="100000000000" w:firstRow="1" w:lastRow="0" w:firstColumn="0" w:lastColumn="0" w:oddVBand="0" w:evenVBand="0" w:oddHBand="0" w:evenHBand="0" w:firstRowFirstColumn="0" w:firstRowLastColumn="0" w:lastRowFirstColumn="0" w:lastRowLastColumn="0"/>
+          <w:cnfStyle w:val="100000000000"/>
           <w:trHeight w:val="277"/>
         </w:trPr>
         <w:tc>
           <w:tcPr>
-            <w:cnfStyle w:val="001000000100" w:firstRow="0" w:lastRow="0" w:firstColumn="1" w:lastColumn="0" w:oddVBand="0" w:evenVBand="0" w:oddHBand="0" w:evenHBand="0" w:firstRowFirstColumn="1" w:firstRowLastColumn="0" w:lastRowFirstColumn="0" w:lastRowLastColumn="0"/>
+            <w:cnfStyle w:val="001000000100"/>
             <w:tcW w:w="3175" w:type="dxa"/>
           </w:tcPr>
           <w:p>
@@ -526,7 +493,6 @@
               <w:tabs>
                 <w:tab w:val="left" w:pos="9195"/>
               </w:tabs>
-              <w:spacing w:after="0" w:line="240" w:lineRule="auto"/>
               <w:jc w:val="center"/>
               <w:rPr>
                 <w:rFonts w:ascii="Arial" w:hAnsi="Arial" w:cs="Arial"/>
@@ -538,6 +504,7 @@
                 <w:rFonts w:ascii="Arial" w:hAnsi="Arial" w:cs="Arial"/>
                 <w:sz w:val="24"/>
               </w:rPr>
+              <w:lastRenderedPageBreak/>
               <w:t>Lesson Outline</w:t>
             </w:r>
           </w:p>
@@ -551,9 +518,8 @@
               <w:tabs>
                 <w:tab w:val="left" w:pos="9195"/>
               </w:tabs>
-              <w:spacing w:after="0" w:line="240" w:lineRule="auto"/>
               <w:jc w:val="center"/>
-              <w:cnfStyle w:val="100000000000" w:firstRow="1" w:lastRow="0" w:firstColumn="0" w:lastColumn="0" w:oddVBand="0" w:evenVBand="0" w:oddHBand="0" w:evenHBand="0" w:firstRowFirstColumn="0" w:firstRowLastColumn="0" w:lastRowFirstColumn="0" w:lastRowLastColumn="0"/>
+              <w:cnfStyle w:val="100000000000"/>
               <w:rPr>
                 <w:rFonts w:ascii="Arial" w:hAnsi="Arial" w:cs="Arial"/>
                 <w:sz w:val="24"/>
@@ -577,9 +543,8 @@
               <w:tabs>
                 <w:tab w:val="left" w:pos="9195"/>
               </w:tabs>
-              <w:spacing w:after="0" w:line="240" w:lineRule="auto"/>
               <w:jc w:val="center"/>
-              <w:cnfStyle w:val="100000000000" w:firstRow="1" w:lastRow="0" w:firstColumn="0" w:lastColumn="0" w:oddVBand="0" w:evenVBand="0" w:oddHBand="0" w:evenHBand="0" w:firstRowFirstColumn="0" w:firstRowLastColumn="0" w:lastRowFirstColumn="0" w:lastRowLastColumn="0"/>
+              <w:cnfStyle w:val="100000000000"/>
               <w:rPr>
                 <w:rFonts w:ascii="Arial" w:hAnsi="Arial" w:cs="Arial"/>
                 <w:sz w:val="24"/>
@@ -603,9 +568,8 @@
               <w:tabs>
                 <w:tab w:val="left" w:pos="9195"/>
               </w:tabs>
-              <w:spacing w:after="0" w:line="240" w:lineRule="auto"/>
               <w:jc w:val="center"/>
-              <w:cnfStyle w:val="100000000000" w:firstRow="1" w:lastRow="0" w:firstColumn="0" w:lastColumn="0" w:oddVBand="0" w:evenVBand="0" w:oddHBand="0" w:evenHBand="0" w:firstRowFirstColumn="0" w:firstRowLastColumn="0" w:lastRowFirstColumn="0" w:lastRowLastColumn="0"/>
+              <w:cnfStyle w:val="100000000000"/>
               <w:rPr>
                 <w:rFonts w:ascii="Arial" w:hAnsi="Arial" w:cs="Arial"/>
                 <w:sz w:val="24"/>
@@ -629,9 +593,8 @@
               <w:tabs>
                 <w:tab w:val="left" w:pos="9195"/>
               </w:tabs>
-              <w:spacing w:after="0" w:line="240" w:lineRule="auto"/>
               <w:jc w:val="center"/>
-              <w:cnfStyle w:val="100000000000" w:firstRow="1" w:lastRow="0" w:firstColumn="0" w:lastColumn="0" w:oddVBand="0" w:evenVBand="0" w:oddHBand="0" w:evenHBand="0" w:firstRowFirstColumn="0" w:firstRowLastColumn="0" w:lastRowFirstColumn="0" w:lastRowLastColumn="0"/>
+              <w:cnfStyle w:val="100000000000"/>
               <w:rPr>
                 <w:rFonts w:ascii="Arial" w:hAnsi="Arial" w:cs="Arial"/>
                 <w:sz w:val="24"/>
@@ -653,7 +616,7 @@
         </w:trPr>
         <w:tc>
           <w:tcPr>
-            <w:cnfStyle w:val="001000000000" w:firstRow="0" w:lastRow="0" w:firstColumn="1" w:lastColumn="0" w:oddVBand="0" w:evenVBand="0" w:oddHBand="0" w:evenHBand="0" w:firstRowFirstColumn="0" w:firstRowLastColumn="0" w:lastRowFirstColumn="0" w:lastRowLastColumn="0"/>
+            <w:cnfStyle w:val="001000000000"/>
             <w:tcW w:w="3175" w:type="dxa"/>
             <w:tcBorders>
               <w:top w:val="nil"/>
@@ -665,25 +628,17 @@
               <w:tabs>
                 <w:tab w:val="left" w:pos="9195"/>
               </w:tabs>
-              <w:spacing w:after="0" w:line="240" w:lineRule="auto"/>
-              <w:rPr>
-                <w:rFonts w:ascii="Arial" w:hAnsi="Arial" w:cs="Arial"/>
-                <w:sz w:val="24"/>
-              </w:rPr>
-            </w:pPr>
-            <w:r>
-              <w:rPr>
-                <w:rFonts w:ascii="Arial" w:hAnsi="Arial" w:cs="Arial"/>
-                <w:sz w:val="24"/>
-              </w:rPr>
-              <w:t xml:space="preserve">This lesson will allow students to determine different physical fitness test exercise and perform each test with the </w:t>
-            </w:r>
-            <w:r>
-              <w:rPr>
-                <w:rFonts w:ascii="Arial" w:hAnsi="Arial" w:cs="Arial"/>
-                <w:sz w:val="24"/>
-              </w:rPr>
-              <w:t>materials provided.</w:t>
+              <w:rPr>
+                <w:rFonts w:ascii="Arial" w:hAnsi="Arial" w:cs="Arial"/>
+                <w:sz w:val="24"/>
+              </w:rPr>
+            </w:pPr>
+            <w:r>
+              <w:rPr>
+                <w:rFonts w:ascii="Arial" w:hAnsi="Arial" w:cs="Arial"/>
+                <w:sz w:val="24"/>
+              </w:rPr>
+              <w:t>This lesson will allow students to determine different physical fitness test exercise and perform each test with the materials provided.</w:t>
             </w:r>
           </w:p>
         </w:tc>
@@ -700,26 +655,18 @@
               <w:tabs>
                 <w:tab w:val="left" w:pos="9195"/>
               </w:tabs>
-              <w:spacing w:after="0" w:line="240" w:lineRule="auto"/>
-              <w:cnfStyle w:val="000000000000" w:firstRow="0" w:lastRow="0" w:firstColumn="0" w:lastColumn="0" w:oddVBand="0" w:evenVBand="0" w:oddHBand="0" w:evenHBand="0" w:firstRowFirstColumn="0" w:firstRowLastColumn="0" w:lastRowFirstColumn="0" w:lastRowLastColumn="0"/>
-              <w:rPr>
-                <w:rFonts w:ascii="Arial" w:hAnsi="Arial" w:cs="Arial"/>
-                <w:sz w:val="24"/>
-              </w:rPr>
-            </w:pPr>
-            <w:r>
-              <w:rPr>
-                <w:rFonts w:ascii="Arial" w:hAnsi="Arial" w:cs="Arial"/>
-                <w:sz w:val="24"/>
-              </w:rPr>
-              <w:t>Students will able to learn about the different physical fitness test exercise. Performing the test exercise can help keep student’s body at a healthy weight. This can also decrease a person’s risk of developing certain diseases like ob</w:t>
-            </w:r>
-            <w:r>
-              <w:rPr>
-                <w:rFonts w:ascii="Arial" w:hAnsi="Arial" w:cs="Arial"/>
-                <w:sz w:val="24"/>
-              </w:rPr>
-              <w:t>esity, type 2 diabetes, and high blood pressure.</w:t>
+              <w:cnfStyle w:val="000000000000"/>
+              <w:rPr>
+                <w:rFonts w:ascii="Arial" w:hAnsi="Arial" w:cs="Arial"/>
+                <w:sz w:val="24"/>
+              </w:rPr>
+            </w:pPr>
+            <w:r>
+              <w:rPr>
+                <w:rFonts w:ascii="Arial" w:hAnsi="Arial" w:cs="Arial"/>
+                <w:sz w:val="24"/>
+              </w:rPr>
+              <w:t>Students will able to learn about the different physical fitness test exercise. Performing the test exercise can help keep student’s body at a healthy weight. This can also decrease a person’s risk of developing certain diseases like obesity, type 2 diabetes, and high blood pressure.</w:t>
             </w:r>
           </w:p>
         </w:tc>
@@ -736,33 +683,18 @@
               <w:tabs>
                 <w:tab w:val="left" w:pos="9195"/>
               </w:tabs>
-              <w:spacing w:after="0" w:line="240" w:lineRule="auto"/>
-              <w:cnfStyle w:val="000000000000" w:firstRow="0" w:lastRow="0" w:firstColumn="0" w:lastColumn="0" w:oddVBand="0" w:evenVBand="0" w:oddHBand="0" w:evenHBand="0" w:firstRowFirstColumn="0" w:firstRowLastColumn="0" w:lastRowFirstColumn="0" w:lastRowLastColumn="0"/>
-              <w:rPr>
-                <w:rFonts w:ascii="Arial" w:hAnsi="Arial" w:cs="Arial"/>
-                <w:sz w:val="24"/>
-              </w:rPr>
-            </w:pPr>
-            <w:r>
-              <w:rPr>
-                <w:rFonts w:ascii="Arial" w:hAnsi="Arial" w:cs="Arial"/>
-                <w:sz w:val="24"/>
-              </w:rPr>
-              <w:t>Divide the class into 7 groups, each member of the group must explain the different types of physical fitness test that they could remember. They will be given 20-30 minutes for this activity. After 30 minut</w:t>
-            </w:r>
-            <w:r>
-              <w:rPr>
-                <w:rFonts w:ascii="Arial" w:hAnsi="Arial" w:cs="Arial"/>
-                <w:sz w:val="24"/>
-              </w:rPr>
-              <w:t>es, they will report their ideas in front of the class. After each report of the group, the teacher will give a quick explanation regarding each test. After the report, Students will do a short exercise before performing the different types of physical fit</w:t>
-            </w:r>
-            <w:r>
-              <w:rPr>
-                <w:rFonts w:ascii="Arial" w:hAnsi="Arial" w:cs="Arial"/>
-                <w:sz w:val="24"/>
-              </w:rPr>
-              <w:t>ness test provided by the teacher. The materials are scattered around the gym area in order for the students to freely perform the exercises. They will perform this activity for the entire encounter</w:t>
+              <w:cnfStyle w:val="000000000000"/>
+              <w:rPr>
+                <w:rFonts w:ascii="Arial" w:hAnsi="Arial" w:cs="Arial"/>
+                <w:sz w:val="24"/>
+              </w:rPr>
+            </w:pPr>
+            <w:r>
+              <w:rPr>
+                <w:rFonts w:ascii="Arial" w:hAnsi="Arial" w:cs="Arial"/>
+                <w:sz w:val="24"/>
+              </w:rPr>
+              <w:t>Divide the class into 7 groups, each member of the group must explain the different types of physical fitness test that they could remember. They will be given 20-30 minutes for this activity. After 30 minutes, they will report their ideas in front of the class. After each report of the group, the teacher will give a quick explanation regarding each test. After the report, Students will do a short exercise before performing the different types of physical fitness test provided by the teacher. The materials are scattered around the gym area in order for the students to freely perform the exercises. They will perform this activity for the entire encounter</w:t>
             </w:r>
           </w:p>
         </w:tc>
@@ -779,8 +711,7 @@
               <w:tabs>
                 <w:tab w:val="left" w:pos="9195"/>
               </w:tabs>
-              <w:spacing w:after="0" w:line="240" w:lineRule="auto"/>
-              <w:cnfStyle w:val="000000000000" w:firstRow="0" w:lastRow="0" w:firstColumn="0" w:lastColumn="0" w:oddVBand="0" w:evenVBand="0" w:oddHBand="0" w:evenHBand="0" w:firstRowFirstColumn="0" w:firstRowLastColumn="0" w:lastRowFirstColumn="0" w:lastRowLastColumn="0"/>
+              <w:cnfStyle w:val="000000000000"/>
               <w:rPr>
                 <w:rFonts w:ascii="Arial" w:hAnsi="Arial" w:cs="Arial"/>
                 <w:sz w:val="24"/>
@@ -792,15 +723,7 @@
                 <w:sz w:val="24"/>
                 <w:lang w:val="en-US"/>
               </w:rPr>
-              <w:t>Students with the highest number of physical fitness test</w:t>
-            </w:r>
-            <w:r>
-              <w:rPr>
-                <w:rFonts w:ascii="Arial" w:hAnsi="Arial" w:cs="Arial"/>
-                <w:sz w:val="24"/>
-                <w:lang w:val="en-US"/>
-              </w:rPr>
-              <w:t xml:space="preserve"> that they could remember will be given plus points and a chocolate bar. </w:t>
+              <w:t xml:space="preserve">Students with the highest number of physical fitness test that they could remember will be given plus points and a chocolate bar. </w:t>
             </w:r>
           </w:p>
         </w:tc>
@@ -817,8 +740,7 @@
               <w:tabs>
                 <w:tab w:val="left" w:pos="9195"/>
               </w:tabs>
-              <w:spacing w:after="0" w:line="240" w:lineRule="auto"/>
-              <w:cnfStyle w:val="000000000000" w:firstRow="0" w:lastRow="0" w:firstColumn="0" w:lastColumn="0" w:oddVBand="0" w:evenVBand="0" w:oddHBand="0" w:evenHBand="0" w:firstRowFirstColumn="0" w:firstRowLastColumn="0" w:lastRowFirstColumn="0" w:lastRowLastColumn="0"/>
+              <w:cnfStyle w:val="000000000000"/>
               <w:rPr>
                 <w:rFonts w:ascii="Arial" w:hAnsi="Arial" w:cs="Arial"/>
                 <w:sz w:val="24"/>
@@ -912,7 +834,6 @@
           <w:b/>
           <w:lang w:val="en-US"/>
         </w:rPr>
-        <w:lastRenderedPageBreak/>
         <w:t>Jane Manguiran</w:t>
       </w:r>
       <w:r>
@@ -952,13 +873,7 @@
           <w:rFonts w:ascii="Arial" w:hAnsi="Arial" w:cs="Arial"/>
         </w:rPr>
         <w:tab/>
-        <w:t xml:space="preserve">MAPEH </w:t>
-      </w:r>
-      <w:r>
-        <w:rPr>
-          <w:rFonts w:ascii="Arial" w:hAnsi="Arial" w:cs="Arial"/>
-        </w:rPr>
-        <w:t>Section Coordinator</w:t>
+        <w:t>MAPEH Section Coordinator</w:t>
       </w:r>
     </w:p>
     <w:p>
@@ -977,6 +892,7 @@
           <w:sz w:val="24"/>
           <w:u w:val="single"/>
         </w:rPr>
+        <w:lastRenderedPageBreak/>
         <w:t>LESSON PLAN</w:t>
       </w:r>
     </w:p>
@@ -1119,7 +1035,7 @@
           <w:insideV w:val="single" w:sz="4" w:space="0" w:color="000000"/>
         </w:tblBorders>
         <w:tblLayout w:type="fixed"/>
-        <w:tblLook w:val="04A0" w:firstRow="1" w:lastRow="0" w:firstColumn="1" w:lastColumn="0" w:noHBand="0" w:noVBand="1"/>
+        <w:tblLook w:val="04A0"/>
       </w:tblPr>
       <w:tblGrid>
         <w:gridCol w:w="3166"/>
@@ -1130,11 +1046,11 @@
       </w:tblGrid>
       <w:tr>
         <w:trPr>
-          <w:cnfStyle w:val="100000000000" w:firstRow="1" w:lastRow="0" w:firstColumn="0" w:lastColumn="0" w:oddVBand="0" w:evenVBand="0" w:oddHBand="0" w:evenHBand="0" w:firstRowFirstColumn="0" w:firstRowLastColumn="0" w:lastRowFirstColumn="0" w:lastRowLastColumn="0"/>
+          <w:cnfStyle w:val="100000000000"/>
         </w:trPr>
         <w:tc>
           <w:tcPr>
-            <w:cnfStyle w:val="001000000100" w:firstRow="0" w:lastRow="0" w:firstColumn="1" w:lastColumn="0" w:oddVBand="0" w:evenVBand="0" w:oddHBand="0" w:evenHBand="0" w:firstRowFirstColumn="1" w:firstRowLastColumn="0" w:lastRowFirstColumn="0" w:lastRowLastColumn="0"/>
+            <w:cnfStyle w:val="001000000100"/>
             <w:tcW w:w="3166" w:type="dxa"/>
             <w:tcBorders>
               <w:top w:val="single" w:sz="4" w:space="0" w:color="000000"/>
@@ -1146,7 +1062,6 @@
               <w:tabs>
                 <w:tab w:val="left" w:pos="9195"/>
               </w:tabs>
-              <w:spacing w:after="0" w:line="240" w:lineRule="auto"/>
               <w:jc w:val="center"/>
               <w:rPr>
                 <w:rFonts w:ascii="Arial" w:hAnsi="Arial" w:cs="Arial"/>
@@ -1177,9 +1092,8 @@
               <w:tabs>
                 <w:tab w:val="left" w:pos="9195"/>
               </w:tabs>
-              <w:spacing w:after="0" w:line="240" w:lineRule="auto"/>
               <w:jc w:val="center"/>
-              <w:cnfStyle w:val="100000000000" w:firstRow="1" w:lastRow="0" w:firstColumn="0" w:lastColumn="0" w:oddVBand="0" w:evenVBand="0" w:oddHBand="0" w:evenHBand="0" w:firstRowFirstColumn="0" w:firstRowLastColumn="0" w:lastRowFirstColumn="0" w:lastRowLastColumn="0"/>
+              <w:cnfStyle w:val="100000000000"/>
               <w:rPr>
                 <w:rFonts w:ascii="Arial" w:hAnsi="Arial" w:cs="Arial"/>
                 <w:sz w:val="24"/>
@@ -1209,9 +1123,8 @@
               <w:tabs>
                 <w:tab w:val="left" w:pos="9195"/>
               </w:tabs>
-              <w:spacing w:after="0" w:line="240" w:lineRule="auto"/>
               <w:jc w:val="center"/>
-              <w:cnfStyle w:val="100000000000" w:firstRow="1" w:lastRow="0" w:firstColumn="0" w:lastColumn="0" w:oddVBand="0" w:evenVBand="0" w:oddHBand="0" w:evenHBand="0" w:firstRowFirstColumn="0" w:firstRowLastColumn="0" w:lastRowFirstColumn="0" w:lastRowLastColumn="0"/>
+              <w:cnfStyle w:val="100000000000"/>
               <w:rPr>
                 <w:rFonts w:ascii="Arial" w:hAnsi="Arial" w:cs="Arial"/>
                 <w:sz w:val="24"/>
@@ -1241,9 +1154,8 @@
               <w:tabs>
                 <w:tab w:val="left" w:pos="9195"/>
               </w:tabs>
-              <w:spacing w:after="0" w:line="240" w:lineRule="auto"/>
               <w:jc w:val="center"/>
-              <w:cnfStyle w:val="100000000000" w:firstRow="1" w:lastRow="0" w:firstColumn="0" w:lastColumn="0" w:oddVBand="0" w:evenVBand="0" w:oddHBand="0" w:evenHBand="0" w:firstRowFirstColumn="0" w:firstRowLastColumn="0" w:lastRowFirstColumn="0" w:lastRowLastColumn="0"/>
+              <w:cnfStyle w:val="100000000000"/>
               <w:rPr>
                 <w:rFonts w:ascii="Arial" w:hAnsi="Arial" w:cs="Arial"/>
                 <w:sz w:val="24"/>
@@ -1273,9 +1185,8 @@
               <w:tabs>
                 <w:tab w:val="left" w:pos="9195"/>
               </w:tabs>
-              <w:spacing w:after="0" w:line="240" w:lineRule="auto"/>
               <w:jc w:val="center"/>
-              <w:cnfStyle w:val="100000000000" w:firstRow="1" w:lastRow="0" w:firstColumn="0" w:lastColumn="0" w:oddVBand="0" w:evenVBand="0" w:oddHBand="0" w:evenHBand="0" w:firstRowFirstColumn="0" w:firstRowLastColumn="0" w:lastRowFirstColumn="0" w:lastRowLastColumn="0"/>
+              <w:cnfStyle w:val="100000000000"/>
               <w:rPr>
                 <w:rFonts w:ascii="Arial" w:hAnsi="Arial" w:cs="Arial"/>
                 <w:sz w:val="24"/>
@@ -1297,7 +1208,7 @@
         </w:trPr>
         <w:tc>
           <w:tcPr>
-            <w:cnfStyle w:val="001000000000" w:firstRow="0" w:lastRow="0" w:firstColumn="1" w:lastColumn="0" w:oddVBand="0" w:evenVBand="0" w:oddHBand="0" w:evenHBand="0" w:firstRowFirstColumn="0" w:firstRowLastColumn="0" w:lastRowFirstColumn="0" w:lastRowLastColumn="0"/>
+            <w:cnfStyle w:val="001000000000"/>
             <w:tcW w:w="3166" w:type="dxa"/>
             <w:tcBorders>
               <w:top w:val="nil"/>
@@ -1310,7 +1221,6 @@
               <w:tabs>
                 <w:tab w:val="left" w:pos="9195"/>
               </w:tabs>
-              <w:spacing w:after="0" w:line="240" w:lineRule="auto"/>
               <w:rPr>
                 <w:rFonts w:ascii="Arial" w:hAnsi="Arial" w:cs="Arial"/>
                 <w:sz w:val="24"/>
@@ -1322,7 +1232,6 @@
                 <w:sz w:val="24"/>
                 <w:lang w:val="en-US"/>
               </w:rPr>
-              <w:lastRenderedPageBreak/>
               <w:t>The students will learn how to read musical notes.</w:t>
             </w:r>
           </w:p>
@@ -1342,8 +1251,7 @@
               <w:tabs>
                 <w:tab w:val="left" w:pos="9195"/>
               </w:tabs>
-              <w:spacing w:after="0" w:line="240" w:lineRule="auto"/>
-              <w:cnfStyle w:val="000000000000" w:firstRow="0" w:lastRow="0" w:firstColumn="0" w:lastColumn="0" w:oddVBand="0" w:evenVBand="0" w:oddHBand="0" w:evenHBand="0" w:firstRowFirstColumn="0" w:firstRowLastColumn="0" w:lastRowFirstColumn="0" w:lastRowLastColumn="0"/>
+              <w:cnfStyle w:val="000000000000"/>
               <w:rPr>
                 <w:rFonts w:ascii="Arial" w:hAnsi="Arial" w:cs="Arial"/>
                 <w:sz w:val="24"/>
@@ -1364,8 +1272,7 @@
               <w:tabs>
                 <w:tab w:val="left" w:pos="9195"/>
               </w:tabs>
-              <w:spacing w:after="0" w:line="240" w:lineRule="auto"/>
-              <w:cnfStyle w:val="000000000000" w:firstRow="0" w:lastRow="0" w:firstColumn="0" w:lastColumn="0" w:oddVBand="0" w:evenVBand="0" w:oddHBand="0" w:evenHBand="0" w:firstRowFirstColumn="0" w:firstRowLastColumn="0" w:lastRowFirstColumn="0" w:lastRowLastColumn="0"/>
+              <w:cnfStyle w:val="000000000000"/>
               <w:rPr>
                 <w:rFonts w:ascii="Arial" w:hAnsi="Arial" w:cs="Arial"/>
                 <w:sz w:val="24"/>
@@ -1377,24 +1284,15 @@
                 <w:sz w:val="24"/>
                 <w:lang w:val="en-US"/>
               </w:rPr>
-              <w:t xml:space="preserve">Lecture will be followed by a test to measure student’s </w:t>
-            </w:r>
-            <w:r>
-              <w:rPr>
-                <w:rFonts w:ascii="Arial" w:hAnsi="Arial" w:cs="Arial"/>
-                <w:sz w:val="24"/>
-                <w:lang w:val="en-US"/>
-              </w:rPr>
-              <w:t>understanding about the lesson</w:t>
-            </w:r>
-          </w:p>
-          <w:p>
-            <w:pPr>
-              <w:tabs>
-                <w:tab w:val="left" w:pos="9195"/>
-              </w:tabs>
-              <w:spacing w:after="0" w:line="240" w:lineRule="auto"/>
-              <w:cnfStyle w:val="000000000000" w:firstRow="0" w:lastRow="0" w:firstColumn="0" w:lastColumn="0" w:oddVBand="0" w:evenVBand="0" w:oddHBand="0" w:evenHBand="0" w:firstRowFirstColumn="0" w:firstRowLastColumn="0" w:lastRowFirstColumn="0" w:lastRowLastColumn="0"/>
+              <w:t>Lecture will be followed by a test to measure student’s understanding about the lesson</w:t>
+            </w:r>
+          </w:p>
+          <w:p>
+            <w:pPr>
+              <w:tabs>
+                <w:tab w:val="left" w:pos="9195"/>
+              </w:tabs>
+              <w:cnfStyle w:val="000000000000"/>
               <w:rPr>
                 <w:rFonts w:ascii="Arial" w:hAnsi="Arial" w:cs="Arial"/>
                 <w:sz w:val="24"/>
@@ -1417,8 +1315,7 @@
               <w:tabs>
                 <w:tab w:val="left" w:pos="9195"/>
               </w:tabs>
-              <w:spacing w:after="0" w:line="240" w:lineRule="auto"/>
-              <w:cnfStyle w:val="000000000000" w:firstRow="0" w:lastRow="0" w:firstColumn="0" w:lastColumn="0" w:oddVBand="0" w:evenVBand="0" w:oddHBand="0" w:evenHBand="0" w:firstRowFirstColumn="0" w:firstRowLastColumn="0" w:lastRowFirstColumn="0" w:lastRowLastColumn="0"/>
+              <w:cnfStyle w:val="000000000000"/>
               <w:rPr>
                 <w:rFonts w:ascii="Arial" w:hAnsi="Arial" w:cs="Arial"/>
                 <w:sz w:val="24"/>
@@ -1439,8 +1336,7 @@
               <w:tabs>
                 <w:tab w:val="left" w:pos="9195"/>
               </w:tabs>
-              <w:spacing w:after="0" w:line="240" w:lineRule="auto"/>
-              <w:cnfStyle w:val="000000000000" w:firstRow="0" w:lastRow="0" w:firstColumn="0" w:lastColumn="0" w:oddVBand="0" w:evenVBand="0" w:oddHBand="0" w:evenHBand="0" w:firstRowFirstColumn="0" w:firstRowLastColumn="0" w:lastRowFirstColumn="0" w:lastRowLastColumn="0"/>
+              <w:cnfStyle w:val="000000000000"/>
               <w:rPr>
                 <w:rFonts w:ascii="Arial" w:hAnsi="Arial" w:cs="Arial"/>
                 <w:sz w:val="24"/>
@@ -1471,26 +1367,18 @@
               <w:tabs>
                 <w:tab w:val="left" w:pos="9195"/>
               </w:tabs>
-              <w:spacing w:after="0" w:line="240" w:lineRule="auto"/>
-              <w:cnfStyle w:val="000000000000" w:firstRow="0" w:lastRow="0" w:firstColumn="0" w:lastColumn="0" w:oddVBand="0" w:evenVBand="0" w:oddHBand="0" w:evenHBand="0" w:firstRowFirstColumn="0" w:firstRowLastColumn="0" w:lastRowFirstColumn="0" w:lastRowLastColumn="0"/>
-              <w:rPr>
-                <w:rFonts w:ascii="Arial" w:hAnsi="Arial" w:cs="Arial"/>
-                <w:sz w:val="24"/>
-              </w:rPr>
-            </w:pPr>
-            <w:r>
-              <w:rPr>
-                <w:rFonts w:ascii="Arial" w:hAnsi="Arial" w:cs="Arial"/>
-                <w:sz w:val="24"/>
-              </w:rPr>
-              <w:t xml:space="preserve">The student/s </w:t>
-            </w:r>
-            <w:r>
-              <w:rPr>
-                <w:rFonts w:ascii="Arial" w:hAnsi="Arial" w:cs="Arial"/>
-                <w:sz w:val="24"/>
-              </w:rPr>
-              <w:t>who got the highest score will be asked about their favorite music as of the moment and it’ll be the piece the class will learn and play at the end of the 1</w:t>
+              <w:cnfStyle w:val="000000000000"/>
+              <w:rPr>
+                <w:rFonts w:ascii="Arial" w:hAnsi="Arial" w:cs="Arial"/>
+                <w:sz w:val="24"/>
+              </w:rPr>
+            </w:pPr>
+            <w:r>
+              <w:rPr>
+                <w:rFonts w:ascii="Arial" w:hAnsi="Arial" w:cs="Arial"/>
+                <w:sz w:val="24"/>
+              </w:rPr>
+              <w:t>The student/s who got the highest score will be asked about their favorite music as of the moment and it’ll be the piece the class will learn and play at the end of the 1</w:t>
             </w:r>
             <w:r>
               <w:rPr>
@@ -1524,8 +1412,7 @@
               <w:tabs>
                 <w:tab w:val="left" w:pos="9195"/>
               </w:tabs>
-              <w:spacing w:after="0" w:line="240" w:lineRule="auto"/>
-              <w:cnfStyle w:val="000000000000" w:firstRow="0" w:lastRow="0" w:firstColumn="0" w:lastColumn="0" w:oddVBand="0" w:evenVBand="0" w:oddHBand="0" w:evenHBand="0" w:firstRowFirstColumn="0" w:firstRowLastColumn="0" w:lastRowFirstColumn="0" w:lastRowLastColumn="0"/>
+              <w:cnfStyle w:val="000000000000"/>
               <w:rPr>
                 <w:rFonts w:ascii="Arial" w:hAnsi="Arial" w:cs="Arial"/>
                 <w:sz w:val="24"/>
@@ -1566,7 +1453,7 @@
           <w:insideV w:val="single" w:sz="4" w:space="0" w:color="000000"/>
         </w:tblBorders>
         <w:tblLayout w:type="fixed"/>
-        <w:tblLook w:val="04A0" w:firstRow="1" w:lastRow="0" w:firstColumn="1" w:lastColumn="0" w:noHBand="0" w:noVBand="1"/>
+        <w:tblLook w:val="04A0"/>
       </w:tblPr>
       <w:tblGrid>
         <w:gridCol w:w="3166"/>
@@ -1577,11 +1464,11 @@
       </w:tblGrid>
       <w:tr>
         <w:trPr>
-          <w:cnfStyle w:val="100000000000" w:firstRow="1" w:lastRow="0" w:firstColumn="0" w:lastColumn="0" w:oddVBand="0" w:evenVBand="0" w:oddHBand="0" w:evenHBand="0" w:firstRowFirstColumn="0" w:firstRowLastColumn="0" w:lastRowFirstColumn="0" w:lastRowLastColumn="0"/>
+          <w:cnfStyle w:val="100000000000"/>
         </w:trPr>
         <w:tc>
           <w:tcPr>
-            <w:cnfStyle w:val="001000000100" w:firstRow="0" w:lastRow="0" w:firstColumn="1" w:lastColumn="0" w:oddVBand="0" w:evenVBand="0" w:oddHBand="0" w:evenHBand="0" w:firstRowFirstColumn="1" w:firstRowLastColumn="0" w:lastRowFirstColumn="0" w:lastRowLastColumn="0"/>
+            <w:cnfStyle w:val="001000000100"/>
             <w:tcW w:w="3166" w:type="dxa"/>
             <w:tcBorders>
               <w:top w:val="single" w:sz="4" w:space="0" w:color="000000"/>
@@ -1593,7 +1480,6 @@
               <w:tabs>
                 <w:tab w:val="left" w:pos="9195"/>
               </w:tabs>
-              <w:spacing w:after="0" w:line="240" w:lineRule="auto"/>
               <w:jc w:val="center"/>
               <w:rPr>
                 <w:rFonts w:ascii="Arial" w:hAnsi="Arial" w:cs="Arial"/>
@@ -1605,6 +1491,7 @@
                 <w:rFonts w:ascii="Arial" w:hAnsi="Arial" w:cs="Arial"/>
                 <w:sz w:val="24"/>
               </w:rPr>
+              <w:lastRenderedPageBreak/>
               <w:t>Lesson Outline</w:t>
             </w:r>
           </w:p>
@@ -1624,9 +1511,8 @@
               <w:tabs>
                 <w:tab w:val="left" w:pos="9195"/>
               </w:tabs>
-              <w:spacing w:after="0" w:line="240" w:lineRule="auto"/>
               <w:jc w:val="center"/>
-              <w:cnfStyle w:val="100000000000" w:firstRow="1" w:lastRow="0" w:firstColumn="0" w:lastColumn="0" w:oddVBand="0" w:evenVBand="0" w:oddHBand="0" w:evenHBand="0" w:firstRowFirstColumn="0" w:firstRowLastColumn="0" w:lastRowFirstColumn="0" w:lastRowLastColumn="0"/>
+              <w:cnfStyle w:val="100000000000"/>
               <w:rPr>
                 <w:rFonts w:ascii="Arial" w:hAnsi="Arial" w:cs="Arial"/>
                 <w:sz w:val="24"/>
@@ -1656,9 +1542,8 @@
               <w:tabs>
                 <w:tab w:val="left" w:pos="9195"/>
               </w:tabs>
-              <w:spacing w:after="0" w:line="240" w:lineRule="auto"/>
               <w:jc w:val="center"/>
-              <w:cnfStyle w:val="100000000000" w:firstRow="1" w:lastRow="0" w:firstColumn="0" w:lastColumn="0" w:oddVBand="0" w:evenVBand="0" w:oddHBand="0" w:evenHBand="0" w:firstRowFirstColumn="0" w:firstRowLastColumn="0" w:lastRowFirstColumn="0" w:lastRowLastColumn="0"/>
+              <w:cnfStyle w:val="100000000000"/>
               <w:rPr>
                 <w:rFonts w:ascii="Arial" w:hAnsi="Arial" w:cs="Arial"/>
                 <w:sz w:val="24"/>
@@ -1688,9 +1573,8 @@
               <w:tabs>
                 <w:tab w:val="left" w:pos="9195"/>
               </w:tabs>
-              <w:spacing w:after="0" w:line="240" w:lineRule="auto"/>
               <w:jc w:val="center"/>
-              <w:cnfStyle w:val="100000000000" w:firstRow="1" w:lastRow="0" w:firstColumn="0" w:lastColumn="0" w:oddVBand="0" w:evenVBand="0" w:oddHBand="0" w:evenHBand="0" w:firstRowFirstColumn="0" w:firstRowLastColumn="0" w:lastRowFirstColumn="0" w:lastRowLastColumn="0"/>
+              <w:cnfStyle w:val="100000000000"/>
               <w:rPr>
                 <w:rFonts w:ascii="Arial" w:hAnsi="Arial" w:cs="Arial"/>
                 <w:sz w:val="24"/>
@@ -1720,9 +1604,8 @@
               <w:tabs>
                 <w:tab w:val="left" w:pos="9195"/>
               </w:tabs>
-              <w:spacing w:after="0" w:line="240" w:lineRule="auto"/>
               <w:jc w:val="center"/>
-              <w:cnfStyle w:val="100000000000" w:firstRow="1" w:lastRow="0" w:firstColumn="0" w:lastColumn="0" w:oddVBand="0" w:evenVBand="0" w:oddHBand="0" w:evenHBand="0" w:firstRowFirstColumn="0" w:firstRowLastColumn="0" w:lastRowFirstColumn="0" w:lastRowLastColumn="0"/>
+              <w:cnfStyle w:val="100000000000"/>
               <w:rPr>
                 <w:rFonts w:ascii="Arial" w:hAnsi="Arial" w:cs="Arial"/>
                 <w:sz w:val="24"/>
@@ -1744,7 +1627,7 @@
         </w:trPr>
         <w:tc>
           <w:tcPr>
-            <w:cnfStyle w:val="001000000000" w:firstRow="0" w:lastRow="0" w:firstColumn="1" w:lastColumn="0" w:oddVBand="0" w:evenVBand="0" w:oddHBand="0" w:evenHBand="0" w:firstRowFirstColumn="0" w:firstRowLastColumn="0" w:lastRowFirstColumn="0" w:lastRowLastColumn="0"/>
+            <w:cnfStyle w:val="001000000000"/>
             <w:tcW w:w="3166" w:type="dxa"/>
             <w:tcBorders>
               <w:top w:val="nil"/>
@@ -1757,18 +1640,16 @@
               <w:tabs>
                 <w:tab w:val="left" w:pos="9195"/>
               </w:tabs>
-              <w:spacing w:after="0" w:line="240" w:lineRule="auto"/>
-              <w:rPr>
-                <w:rFonts w:ascii="Arial" w:hAnsi="Arial" w:cs="Arial"/>
-                <w:sz w:val="24"/>
-              </w:rPr>
-            </w:pPr>
-            <w:r>
-              <w:rPr>
-                <w:rFonts w:ascii="Arial" w:hAnsi="Arial" w:cs="Arial"/>
-                <w:sz w:val="24"/>
-              </w:rPr>
-              <w:lastRenderedPageBreak/>
+              <w:rPr>
+                <w:rFonts w:ascii="Arial" w:hAnsi="Arial" w:cs="Arial"/>
+                <w:sz w:val="24"/>
+              </w:rPr>
+            </w:pPr>
+            <w:r>
+              <w:rPr>
+                <w:rFonts w:ascii="Arial" w:hAnsi="Arial" w:cs="Arial"/>
+                <w:sz w:val="24"/>
+              </w:rPr>
               <w:t>This lesson will allow students to make music sheets.</w:t>
             </w:r>
           </w:p>
@@ -1788,8 +1669,7 @@
               <w:tabs>
                 <w:tab w:val="left" w:pos="9195"/>
               </w:tabs>
-              <w:spacing w:after="0" w:line="240" w:lineRule="auto"/>
-              <w:cnfStyle w:val="000000000000" w:firstRow="0" w:lastRow="0" w:firstColumn="0" w:lastColumn="0" w:oddVBand="0" w:evenVBand="0" w:oddHBand="0" w:evenHBand="0" w:firstRowFirstColumn="0" w:firstRowLastColumn="0" w:lastRowFirstColumn="0" w:lastRowLastColumn="0"/>
+              <w:cnfStyle w:val="000000000000"/>
               <w:rPr>
                 <w:rFonts w:ascii="Arial" w:hAnsi="Arial" w:cs="Arial"/>
                 <w:sz w:val="24"/>
@@ -1819,26 +1699,18 @@
               <w:tabs>
                 <w:tab w:val="left" w:pos="9195"/>
               </w:tabs>
-              <w:spacing w:after="0" w:line="240" w:lineRule="auto"/>
-              <w:cnfStyle w:val="000000000000" w:firstRow="0" w:lastRow="0" w:firstColumn="0" w:lastColumn="0" w:oddVBand="0" w:evenVBand="0" w:oddHBand="0" w:evenHBand="0" w:firstRowFirstColumn="0" w:firstRowLastColumn="0" w:lastRowFirstColumn="0" w:lastRowLastColumn="0"/>
-              <w:rPr>
-                <w:rFonts w:ascii="Arial" w:hAnsi="Arial" w:cs="Arial"/>
-                <w:sz w:val="24"/>
-              </w:rPr>
-            </w:pPr>
-            <w:r>
-              <w:rPr>
-                <w:rFonts w:ascii="Arial" w:hAnsi="Arial" w:cs="Arial"/>
-                <w:sz w:val="24"/>
-              </w:rPr>
-              <w:t xml:space="preserve">Students will be flashed a </w:t>
-            </w:r>
-            <w:r>
-              <w:rPr>
-                <w:rFonts w:ascii="Arial" w:hAnsi="Arial" w:cs="Arial"/>
-                <w:sz w:val="24"/>
-              </w:rPr>
-              <w:t>series of letters and will place a whole note on the sheet music basing from the letter given.</w:t>
+              <w:cnfStyle w:val="000000000000"/>
+              <w:rPr>
+                <w:rFonts w:ascii="Arial" w:hAnsi="Arial" w:cs="Arial"/>
+                <w:sz w:val="24"/>
+              </w:rPr>
+            </w:pPr>
+            <w:r>
+              <w:rPr>
+                <w:rFonts w:ascii="Arial" w:hAnsi="Arial" w:cs="Arial"/>
+                <w:sz w:val="24"/>
+              </w:rPr>
+              <w:t>Students will be flashed a series of letters and will place a whole note on the sheet music basing from the letter given.</w:t>
             </w:r>
           </w:p>
         </w:tc>
@@ -1857,8 +1729,7 @@
               <w:tabs>
                 <w:tab w:val="left" w:pos="9195"/>
               </w:tabs>
-              <w:spacing w:after="0" w:line="240" w:lineRule="auto"/>
-              <w:cnfStyle w:val="000000000000" w:firstRow="0" w:lastRow="0" w:firstColumn="0" w:lastColumn="0" w:oddVBand="0" w:evenVBand="0" w:oddHBand="0" w:evenHBand="0" w:firstRowFirstColumn="0" w:firstRowLastColumn="0" w:lastRowFirstColumn="0" w:lastRowLastColumn="0"/>
+              <w:cnfStyle w:val="000000000000"/>
               <w:rPr>
                 <w:rFonts w:ascii="Arial" w:hAnsi="Arial" w:cs="Arial"/>
                 <w:sz w:val="24"/>
@@ -1904,15 +1775,7 @@
                 <w:sz w:val="24"/>
                 <w:lang w:val="en-US"/>
               </w:rPr>
-              <w:t xml:space="preserve"> qua</w:t>
-            </w:r>
-            <w:r>
-              <w:rPr>
-                <w:rFonts w:ascii="Arial" w:hAnsi="Arial" w:cs="Arial"/>
-                <w:sz w:val="24"/>
-                <w:lang w:val="en-US"/>
-              </w:rPr>
-              <w:t>rter exam grade.</w:t>
+              <w:t xml:space="preserve"> quarter exam grade.</w:t>
             </w:r>
           </w:p>
         </w:tc>
@@ -1931,8 +1794,7 @@
               <w:tabs>
                 <w:tab w:val="left" w:pos="9195"/>
               </w:tabs>
-              <w:spacing w:after="0" w:line="240" w:lineRule="auto"/>
-              <w:cnfStyle w:val="000000000000" w:firstRow="0" w:lastRow="0" w:firstColumn="0" w:lastColumn="0" w:oddVBand="0" w:evenVBand="0" w:oddHBand="0" w:evenHBand="0" w:firstRowFirstColumn="0" w:firstRowLastColumn="0" w:lastRowFirstColumn="0" w:lastRowLastColumn="0"/>
+              <w:cnfStyle w:val="000000000000"/>
               <w:rPr>
                 <w:rFonts w:ascii="Arial" w:hAnsi="Arial" w:cs="Arial"/>
                 <w:sz w:val="24"/>
@@ -2246,7 +2108,7 @@
           <w:insideV w:val="single" w:sz="4" w:space="0" w:color="000000"/>
         </w:tblBorders>
         <w:tblLayout w:type="fixed"/>
-        <w:tblLook w:val="04A0" w:firstRow="1" w:lastRow="0" w:firstColumn="1" w:lastColumn="0" w:noHBand="0" w:noVBand="1"/>
+        <w:tblLook w:val="04A0"/>
       </w:tblPr>
       <w:tblGrid>
         <w:gridCol w:w="3166"/>
@@ -2257,11 +2119,11 @@
       </w:tblGrid>
       <w:tr>
         <w:trPr>
-          <w:cnfStyle w:val="100000000000" w:firstRow="1" w:lastRow="0" w:firstColumn="0" w:lastColumn="0" w:oddVBand="0" w:evenVBand="0" w:oddHBand="0" w:evenHBand="0" w:firstRowFirstColumn="0" w:firstRowLastColumn="0" w:lastRowFirstColumn="0" w:lastRowLastColumn="0"/>
+          <w:cnfStyle w:val="100000000000"/>
         </w:trPr>
         <w:tc>
           <w:tcPr>
-            <w:cnfStyle w:val="001000000100" w:firstRow="0" w:lastRow="0" w:firstColumn="1" w:lastColumn="0" w:oddVBand="0" w:evenVBand="0" w:oddHBand="0" w:evenHBand="0" w:firstRowFirstColumn="1" w:firstRowLastColumn="0" w:lastRowFirstColumn="0" w:lastRowLastColumn="0"/>
+            <w:cnfStyle w:val="001000000100"/>
             <w:tcW w:w="3166" w:type="dxa"/>
             <w:tcBorders>
               <w:top w:val="single" w:sz="4" w:space="0" w:color="000000"/>
@@ -2273,7 +2135,6 @@
               <w:tabs>
                 <w:tab w:val="left" w:pos="9195"/>
               </w:tabs>
-              <w:spacing w:after="0" w:line="240" w:lineRule="auto"/>
               <w:jc w:val="center"/>
               <w:rPr>
                 <w:rFonts w:ascii="Arial" w:hAnsi="Arial" w:cs="Arial"/>
@@ -2304,9 +2165,8 @@
               <w:tabs>
                 <w:tab w:val="left" w:pos="9195"/>
               </w:tabs>
-              <w:spacing w:after="0" w:line="240" w:lineRule="auto"/>
               <w:jc w:val="center"/>
-              <w:cnfStyle w:val="100000000000" w:firstRow="1" w:lastRow="0" w:firstColumn="0" w:lastColumn="0" w:oddVBand="0" w:evenVBand="0" w:oddHBand="0" w:evenHBand="0" w:firstRowFirstColumn="0" w:firstRowLastColumn="0" w:lastRowFirstColumn="0" w:lastRowLastColumn="0"/>
+              <w:cnfStyle w:val="100000000000"/>
               <w:rPr>
                 <w:rFonts w:ascii="Arial" w:hAnsi="Arial" w:cs="Arial"/>
                 <w:sz w:val="24"/>
@@ -2336,9 +2196,8 @@
               <w:tabs>
                 <w:tab w:val="left" w:pos="9195"/>
               </w:tabs>
-              <w:spacing w:after="0" w:line="240" w:lineRule="auto"/>
               <w:jc w:val="center"/>
-              <w:cnfStyle w:val="100000000000" w:firstRow="1" w:lastRow="0" w:firstColumn="0" w:lastColumn="0" w:oddVBand="0" w:evenVBand="0" w:oddHBand="0" w:evenHBand="0" w:firstRowFirstColumn="0" w:firstRowLastColumn="0" w:lastRowFirstColumn="0" w:lastRowLastColumn="0"/>
+              <w:cnfStyle w:val="100000000000"/>
               <w:rPr>
                 <w:rFonts w:ascii="Arial" w:hAnsi="Arial" w:cs="Arial"/>
                 <w:sz w:val="24"/>
@@ -2368,9 +2227,8 @@
               <w:tabs>
                 <w:tab w:val="left" w:pos="9195"/>
               </w:tabs>
-              <w:spacing w:after="0" w:line="240" w:lineRule="auto"/>
               <w:jc w:val="center"/>
-              <w:cnfStyle w:val="100000000000" w:firstRow="1" w:lastRow="0" w:firstColumn="0" w:lastColumn="0" w:oddVBand="0" w:evenVBand="0" w:oddHBand="0" w:evenHBand="0" w:firstRowFirstColumn="0" w:firstRowLastColumn="0" w:lastRowFirstColumn="0" w:lastRowLastColumn="0"/>
+              <w:cnfStyle w:val="100000000000"/>
               <w:rPr>
                 <w:rFonts w:ascii="Arial" w:hAnsi="Arial" w:cs="Arial"/>
                 <w:sz w:val="24"/>
@@ -2400,9 +2258,8 @@
               <w:tabs>
                 <w:tab w:val="left" w:pos="9195"/>
               </w:tabs>
-              <w:spacing w:after="0" w:line="240" w:lineRule="auto"/>
               <w:jc w:val="center"/>
-              <w:cnfStyle w:val="100000000000" w:firstRow="1" w:lastRow="0" w:firstColumn="0" w:lastColumn="0" w:oddVBand="0" w:evenVBand="0" w:oddHBand="0" w:evenHBand="0" w:firstRowFirstColumn="0" w:firstRowLastColumn="0" w:lastRowFirstColumn="0" w:lastRowLastColumn="0"/>
+              <w:cnfStyle w:val="100000000000"/>
               <w:rPr>
                 <w:rFonts w:ascii="Arial" w:hAnsi="Arial" w:cs="Arial"/>
                 <w:sz w:val="24"/>
@@ -2424,7 +2281,7 @@
         </w:trPr>
         <w:tc>
           <w:tcPr>
-            <w:cnfStyle w:val="001000000000" w:firstRow="0" w:lastRow="0" w:firstColumn="1" w:lastColumn="0" w:oddVBand="0" w:evenVBand="0" w:oddHBand="0" w:evenHBand="0" w:firstRowFirstColumn="0" w:firstRowLastColumn="0" w:lastRowFirstColumn="0" w:lastRowLastColumn="0"/>
+            <w:cnfStyle w:val="001000000000"/>
             <w:tcW w:w="3166" w:type="dxa"/>
             <w:tcBorders>
               <w:top w:val="nil"/>
@@ -2437,7 +2294,6 @@
               <w:tabs>
                 <w:tab w:val="left" w:pos="9195"/>
               </w:tabs>
-              <w:spacing w:after="0" w:line="240" w:lineRule="auto"/>
               <w:rPr>
                 <w:rFonts w:ascii="Arial" w:hAnsi="Arial" w:cs="Arial"/>
                 <w:sz w:val="24"/>
@@ -2449,15 +2305,7 @@
                 <w:sz w:val="24"/>
                 <w:lang w:val="en-US"/>
               </w:rPr>
-              <w:t xml:space="preserve">This visual arts lesson will allow students to get creative while practicing with either photography or videography. Students will also have to consider perspective </w:t>
-            </w:r>
-            <w:r>
-              <w:rPr>
-                <w:rFonts w:ascii="Arial" w:hAnsi="Arial" w:cs="Arial"/>
-                <w:sz w:val="24"/>
-                <w:lang w:val="en-US"/>
-              </w:rPr>
-              <w:t>from things outside themselves. Rubric included.</w:t>
+              <w:t>This visual arts lesson will allow students to get creative while practicing with either photography or videography. Students will also have to consider perspective from things outside themselves. Rubric included.</w:t>
             </w:r>
           </w:p>
         </w:tc>
@@ -2476,26 +2324,18 @@
               <w:tabs>
                 <w:tab w:val="left" w:pos="9195"/>
               </w:tabs>
-              <w:spacing w:after="0" w:line="240" w:lineRule="auto"/>
-              <w:cnfStyle w:val="000000000000" w:firstRow="0" w:lastRow="0" w:firstColumn="0" w:lastColumn="0" w:oddVBand="0" w:evenVBand="0" w:oddHBand="0" w:evenHBand="0" w:firstRowFirstColumn="0" w:firstRowLastColumn="0" w:lastRowFirstColumn="0" w:lastRowLastColumn="0"/>
-              <w:rPr>
-                <w:rFonts w:ascii="Arial" w:hAnsi="Arial" w:cs="Arial"/>
-                <w:sz w:val="24"/>
-              </w:rPr>
-            </w:pPr>
-            <w:r>
-              <w:rPr>
-                <w:rFonts w:ascii="Arial" w:hAnsi="Arial" w:cs="Arial"/>
-                <w:sz w:val="24"/>
-              </w:rPr>
-              <w:t>The learners will create a photo array with narrative or a short video with sound sharing the perspective of an inanimate object. Students will be expected to be creative in both the verbal and artistic area</w:t>
-            </w:r>
-            <w:r>
-              <w:rPr>
-                <w:rFonts w:ascii="Arial" w:hAnsi="Arial" w:cs="Arial"/>
-                <w:sz w:val="24"/>
-              </w:rPr>
-              <w:t>s of the assignment.</w:t>
+              <w:cnfStyle w:val="000000000000"/>
+              <w:rPr>
+                <w:rFonts w:ascii="Arial" w:hAnsi="Arial" w:cs="Arial"/>
+                <w:sz w:val="24"/>
+              </w:rPr>
+            </w:pPr>
+            <w:r>
+              <w:rPr>
+                <w:rFonts w:ascii="Arial" w:hAnsi="Arial" w:cs="Arial"/>
+                <w:sz w:val="24"/>
+              </w:rPr>
+              <w:t>The learners will create a photo array with narrative or a short video with sound sharing the perspective of an inanimate object. Students will be expected to be creative in both the verbal and artistic areas of the assignment.</w:t>
             </w:r>
           </w:p>
         </w:tc>
@@ -2514,8 +2354,7 @@
               <w:tabs>
                 <w:tab w:val="left" w:pos="9195"/>
               </w:tabs>
-              <w:spacing w:after="0" w:line="240" w:lineRule="auto"/>
-              <w:cnfStyle w:val="000000000000" w:firstRow="0" w:lastRow="0" w:firstColumn="0" w:lastColumn="0" w:oddVBand="0" w:evenVBand="0" w:oddHBand="0" w:evenHBand="0" w:firstRowFirstColumn="0" w:firstRowLastColumn="0" w:lastRowFirstColumn="0" w:lastRowLastColumn="0"/>
+              <w:cnfStyle w:val="000000000000"/>
               <w:rPr>
                 <w:rFonts w:ascii="Arial" w:hAnsi="Arial" w:cs="Arial"/>
                 <w:sz w:val="24"/>
@@ -2534,35 +2373,26 @@
               <w:tabs>
                 <w:tab w:val="left" w:pos="9195"/>
               </w:tabs>
-              <w:spacing w:after="0" w:line="240" w:lineRule="auto"/>
-              <w:cnfStyle w:val="000000000000" w:firstRow="0" w:lastRow="0" w:firstColumn="0" w:lastColumn="0" w:oddVBand="0" w:evenVBand="0" w:oddHBand="0" w:evenHBand="0" w:firstRowFirstColumn="0" w:firstRowLastColumn="0" w:lastRowFirstColumn="0" w:lastRowLastColumn="0"/>
-              <w:rPr>
-                <w:rFonts w:ascii="Arial" w:hAnsi="Arial" w:cs="Arial"/>
-                <w:sz w:val="24"/>
-              </w:rPr>
-            </w:pPr>
-            <w:r>
-              <w:rPr>
-                <w:rFonts w:ascii="Arial" w:hAnsi="Arial" w:cs="Arial"/>
-                <w:sz w:val="24"/>
-              </w:rPr>
-              <w:t xml:space="preserve">The first shot will be of the actual object, but all other photos or video shots will be from the perspective of the </w:t>
-            </w:r>
-            <w:r>
-              <w:rPr>
-                <w:rFonts w:ascii="Arial" w:hAnsi="Arial" w:cs="Arial"/>
-                <w:sz w:val="24"/>
-              </w:rPr>
-              <w:t>object.</w:t>
-            </w:r>
-          </w:p>
-          <w:p>
-            <w:pPr>
-              <w:tabs>
-                <w:tab w:val="left" w:pos="9195"/>
-              </w:tabs>
-              <w:spacing w:after="0" w:line="240" w:lineRule="auto"/>
-              <w:cnfStyle w:val="000000000000" w:firstRow="0" w:lastRow="0" w:firstColumn="0" w:lastColumn="0" w:oddVBand="0" w:evenVBand="0" w:oddHBand="0" w:evenHBand="0" w:firstRowFirstColumn="0" w:firstRowLastColumn="0" w:lastRowFirstColumn="0" w:lastRowLastColumn="0"/>
+              <w:cnfStyle w:val="000000000000"/>
+              <w:rPr>
+                <w:rFonts w:ascii="Arial" w:hAnsi="Arial" w:cs="Arial"/>
+                <w:sz w:val="24"/>
+              </w:rPr>
+            </w:pPr>
+            <w:r>
+              <w:rPr>
+                <w:rFonts w:ascii="Arial" w:hAnsi="Arial" w:cs="Arial"/>
+                <w:sz w:val="24"/>
+              </w:rPr>
+              <w:t>The first shot will be of the actual object, but all other photos or video shots will be from the perspective of the object.</w:t>
+            </w:r>
+          </w:p>
+          <w:p>
+            <w:pPr>
+              <w:tabs>
+                <w:tab w:val="left" w:pos="9195"/>
+              </w:tabs>
+              <w:cnfStyle w:val="000000000000"/>
               <w:rPr>
                 <w:rFonts w:ascii="Arial" w:hAnsi="Arial" w:cs="Arial"/>
                 <w:sz w:val="24"/>
@@ -2592,8 +2422,7 @@
               <w:tabs>
                 <w:tab w:val="left" w:pos="9195"/>
               </w:tabs>
-              <w:spacing w:after="0" w:line="240" w:lineRule="auto"/>
-              <w:cnfStyle w:val="000000000000" w:firstRow="0" w:lastRow="0" w:firstColumn="0" w:lastColumn="0" w:oddVBand="0" w:evenVBand="0" w:oddHBand="0" w:evenHBand="0" w:firstRowFirstColumn="0" w:firstRowLastColumn="0" w:lastRowFirstColumn="0" w:lastRowLastColumn="0"/>
+              <w:cnfStyle w:val="000000000000"/>
               <w:rPr>
                 <w:rFonts w:ascii="Arial" w:hAnsi="Arial" w:cs="Arial"/>
                 <w:sz w:val="24"/>
@@ -2612,35 +2441,26 @@
               <w:tabs>
                 <w:tab w:val="left" w:pos="9195"/>
               </w:tabs>
-              <w:spacing w:after="0" w:line="240" w:lineRule="auto"/>
-              <w:cnfStyle w:val="000000000000" w:firstRow="0" w:lastRow="0" w:firstColumn="0" w:lastColumn="0" w:oddVBand="0" w:evenVBand="0" w:oddHBand="0" w:evenHBand="0" w:firstRowFirstColumn="0" w:firstRowLastColumn="0" w:lastRowFirstColumn="0" w:lastRowLastColumn="0"/>
-              <w:rPr>
-                <w:rFonts w:ascii="Arial" w:hAnsi="Arial" w:cs="Arial"/>
-                <w:sz w:val="24"/>
-              </w:rPr>
-            </w:pPr>
-            <w:r>
-              <w:rPr>
-                <w:rFonts w:ascii="Arial" w:hAnsi="Arial" w:cs="Arial"/>
-                <w:sz w:val="24"/>
-              </w:rPr>
-              <w:t>Now have students think about the world if they could only see from that position the</w:t>
-            </w:r>
-            <w:r>
-              <w:rPr>
-                <w:rFonts w:ascii="Arial" w:hAnsi="Arial" w:cs="Arial"/>
-                <w:sz w:val="24"/>
-              </w:rPr>
-              <w:t>y are in, all day, every day, in the same spot.</w:t>
-            </w:r>
-          </w:p>
-          <w:p>
-            <w:pPr>
-              <w:tabs>
-                <w:tab w:val="left" w:pos="9195"/>
-              </w:tabs>
-              <w:spacing w:after="0" w:line="240" w:lineRule="auto"/>
-              <w:cnfStyle w:val="000000000000" w:firstRow="0" w:lastRow="0" w:firstColumn="0" w:lastColumn="0" w:oddVBand="0" w:evenVBand="0" w:oddHBand="0" w:evenHBand="0" w:firstRowFirstColumn="0" w:firstRowLastColumn="0" w:lastRowFirstColumn="0" w:lastRowLastColumn="0"/>
+              <w:cnfStyle w:val="000000000000"/>
+              <w:rPr>
+                <w:rFonts w:ascii="Arial" w:hAnsi="Arial" w:cs="Arial"/>
+                <w:sz w:val="24"/>
+              </w:rPr>
+            </w:pPr>
+            <w:r>
+              <w:rPr>
+                <w:rFonts w:ascii="Arial" w:hAnsi="Arial" w:cs="Arial"/>
+                <w:sz w:val="24"/>
+              </w:rPr>
+              <w:t>Now have students think about the world if they could only see from that position they are in, all day, every day, in the same spot.</w:t>
+            </w:r>
+          </w:p>
+          <w:p>
+            <w:pPr>
+              <w:tabs>
+                <w:tab w:val="left" w:pos="9195"/>
+              </w:tabs>
+              <w:cnfStyle w:val="000000000000"/>
               <w:rPr>
                 <w:rFonts w:ascii="Arial" w:hAnsi="Arial" w:cs="Arial"/>
                 <w:sz w:val="24"/>
@@ -2670,8 +2490,7 @@
               <w:tabs>
                 <w:tab w:val="left" w:pos="9195"/>
               </w:tabs>
-              <w:spacing w:after="0" w:line="240" w:lineRule="auto"/>
-              <w:cnfStyle w:val="000000000000" w:firstRow="0" w:lastRow="0" w:firstColumn="0" w:lastColumn="0" w:oddVBand="0" w:evenVBand="0" w:oddHBand="0" w:evenHBand="0" w:firstRowFirstColumn="0" w:firstRowLastColumn="0" w:lastRowFirstColumn="0" w:lastRowLastColumn="0"/>
+              <w:cnfStyle w:val="000000000000"/>
               <w:rPr>
                 <w:rFonts w:ascii="Arial" w:hAnsi="Arial" w:cs="Arial"/>
                 <w:sz w:val="24"/>
@@ -2690,26 +2509,18 @@
               <w:tabs>
                 <w:tab w:val="left" w:pos="9195"/>
               </w:tabs>
-              <w:spacing w:after="0" w:line="240" w:lineRule="auto"/>
-              <w:cnfStyle w:val="000000000000" w:firstRow="0" w:lastRow="0" w:firstColumn="0" w:lastColumn="0" w:oddVBand="0" w:evenVBand="0" w:oddHBand="0" w:evenHBand="0" w:firstRowFirstColumn="0" w:firstRowLastColumn="0" w:lastRowFirstColumn="0" w:lastRowLastColumn="0"/>
-              <w:rPr>
-                <w:rFonts w:ascii="Arial" w:hAnsi="Arial" w:cs="Arial"/>
-                <w:sz w:val="24"/>
-              </w:rPr>
-            </w:pPr>
-            <w:r>
-              <w:rPr>
-                <w:rFonts w:ascii="Arial" w:hAnsi="Arial" w:cs="Arial"/>
-                <w:sz w:val="24"/>
-              </w:rPr>
-              <w:t xml:space="preserve">Computers/printers for completion of the project (any appropriate video sharing platform or photo sharing </w:t>
-            </w:r>
-            <w:r>
-              <w:rPr>
-                <w:rFonts w:ascii="Arial" w:hAnsi="Arial" w:cs="Arial"/>
-                <w:sz w:val="24"/>
-              </w:rPr>
-              <w:t>program should work)</w:t>
+              <w:cnfStyle w:val="000000000000"/>
+              <w:rPr>
+                <w:rFonts w:ascii="Arial" w:hAnsi="Arial" w:cs="Arial"/>
+                <w:sz w:val="24"/>
+              </w:rPr>
+            </w:pPr>
+            <w:r>
+              <w:rPr>
+                <w:rFonts w:ascii="Arial" w:hAnsi="Arial" w:cs="Arial"/>
+                <w:sz w:val="24"/>
+              </w:rPr>
+              <w:t>Computers/printers for completion of the project (any appropriate video sharing platform or photo sharing program should work)</w:t>
             </w:r>
           </w:p>
         </w:tc>
@@ -2739,7 +2550,7 @@
           <w:insideV w:val="single" w:sz="4" w:space="0" w:color="000000"/>
         </w:tblBorders>
         <w:tblLayout w:type="fixed"/>
-        <w:tblLook w:val="04A0" w:firstRow="1" w:lastRow="0" w:firstColumn="1" w:lastColumn="0" w:noHBand="0" w:noVBand="1"/>
+        <w:tblLook w:val="04A0"/>
       </w:tblPr>
       <w:tblGrid>
         <w:gridCol w:w="3166"/>
@@ -2750,11 +2561,11 @@
       </w:tblGrid>
       <w:tr>
         <w:trPr>
-          <w:cnfStyle w:val="100000000000" w:firstRow="1" w:lastRow="0" w:firstColumn="0" w:lastColumn="0" w:oddVBand="0" w:evenVBand="0" w:oddHBand="0" w:evenHBand="0" w:firstRowFirstColumn="0" w:firstRowLastColumn="0" w:lastRowFirstColumn="0" w:lastRowLastColumn="0"/>
+          <w:cnfStyle w:val="100000000000"/>
         </w:trPr>
         <w:tc>
           <w:tcPr>
-            <w:cnfStyle w:val="001000000100" w:firstRow="0" w:lastRow="0" w:firstColumn="1" w:lastColumn="0" w:oddVBand="0" w:evenVBand="0" w:oddHBand="0" w:evenHBand="0" w:firstRowFirstColumn="1" w:firstRowLastColumn="0" w:lastRowFirstColumn="0" w:lastRowLastColumn="0"/>
+            <w:cnfStyle w:val="001000000100"/>
             <w:tcW w:w="3166" w:type="dxa"/>
             <w:tcBorders>
               <w:top w:val="single" w:sz="4" w:space="0" w:color="000000"/>
@@ -2766,7 +2577,6 @@
               <w:tabs>
                 <w:tab w:val="left" w:pos="9195"/>
               </w:tabs>
-              <w:spacing w:after="0" w:line="240" w:lineRule="auto"/>
               <w:jc w:val="center"/>
               <w:rPr>
                 <w:rFonts w:ascii="Arial" w:hAnsi="Arial" w:cs="Arial"/>
@@ -2778,6 +2588,7 @@
                 <w:rFonts w:ascii="Arial" w:hAnsi="Arial" w:cs="Arial"/>
                 <w:sz w:val="24"/>
               </w:rPr>
+              <w:lastRenderedPageBreak/>
               <w:t>Lesson Outline</w:t>
             </w:r>
           </w:p>
@@ -2797,9 +2608,8 @@
               <w:tabs>
                 <w:tab w:val="left" w:pos="9195"/>
               </w:tabs>
-              <w:spacing w:after="0" w:line="240" w:lineRule="auto"/>
               <w:jc w:val="center"/>
-              <w:cnfStyle w:val="100000000000" w:firstRow="1" w:lastRow="0" w:firstColumn="0" w:lastColumn="0" w:oddVBand="0" w:evenVBand="0" w:oddHBand="0" w:evenHBand="0" w:firstRowFirstColumn="0" w:firstRowLastColumn="0" w:lastRowFirstColumn="0" w:lastRowLastColumn="0"/>
+              <w:cnfStyle w:val="100000000000"/>
               <w:rPr>
                 <w:rFonts w:ascii="Arial" w:hAnsi="Arial" w:cs="Arial"/>
                 <w:sz w:val="24"/>
@@ -2829,9 +2639,8 @@
               <w:tabs>
                 <w:tab w:val="left" w:pos="9195"/>
               </w:tabs>
-              <w:spacing w:after="0" w:line="240" w:lineRule="auto"/>
               <w:jc w:val="center"/>
-              <w:cnfStyle w:val="100000000000" w:firstRow="1" w:lastRow="0" w:firstColumn="0" w:lastColumn="0" w:oddVBand="0" w:evenVBand="0" w:oddHBand="0" w:evenHBand="0" w:firstRowFirstColumn="0" w:firstRowLastColumn="0" w:lastRowFirstColumn="0" w:lastRowLastColumn="0"/>
+              <w:cnfStyle w:val="100000000000"/>
               <w:rPr>
                 <w:rFonts w:ascii="Arial" w:hAnsi="Arial" w:cs="Arial"/>
                 <w:sz w:val="24"/>
@@ -2861,9 +2670,8 @@
               <w:tabs>
                 <w:tab w:val="left" w:pos="9195"/>
               </w:tabs>
-              <w:spacing w:after="0" w:line="240" w:lineRule="auto"/>
               <w:jc w:val="center"/>
-              <w:cnfStyle w:val="100000000000" w:firstRow="1" w:lastRow="0" w:firstColumn="0" w:lastColumn="0" w:oddVBand="0" w:evenVBand="0" w:oddHBand="0" w:evenHBand="0" w:firstRowFirstColumn="0" w:firstRowLastColumn="0" w:lastRowFirstColumn="0" w:lastRowLastColumn="0"/>
+              <w:cnfStyle w:val="100000000000"/>
               <w:rPr>
                 <w:rFonts w:ascii="Arial" w:hAnsi="Arial" w:cs="Arial"/>
                 <w:sz w:val="24"/>
@@ -2893,9 +2701,8 @@
               <w:tabs>
                 <w:tab w:val="left" w:pos="9195"/>
               </w:tabs>
-              <w:spacing w:after="0" w:line="240" w:lineRule="auto"/>
               <w:jc w:val="center"/>
-              <w:cnfStyle w:val="100000000000" w:firstRow="1" w:lastRow="0" w:firstColumn="0" w:lastColumn="0" w:oddVBand="0" w:evenVBand="0" w:oddHBand="0" w:evenHBand="0" w:firstRowFirstColumn="0" w:firstRowLastColumn="0" w:lastRowFirstColumn="0" w:lastRowLastColumn="0"/>
+              <w:cnfStyle w:val="100000000000"/>
               <w:rPr>
                 <w:rFonts w:ascii="Arial" w:hAnsi="Arial" w:cs="Arial"/>
                 <w:sz w:val="24"/>
@@ -2917,7 +2724,7 @@
         </w:trPr>
         <w:tc>
           <w:tcPr>
-            <w:cnfStyle w:val="001000000000" w:firstRow="0" w:lastRow="0" w:firstColumn="1" w:lastColumn="0" w:oddVBand="0" w:evenVBand="0" w:oddHBand="0" w:evenHBand="0" w:firstRowFirstColumn="0" w:firstRowLastColumn="0" w:lastRowFirstColumn="0" w:lastRowLastColumn="0"/>
+            <w:cnfStyle w:val="001000000000"/>
             <w:tcW w:w="3166" w:type="dxa"/>
             <w:tcBorders>
               <w:top w:val="nil"/>
@@ -2930,7 +2737,6 @@
               <w:tabs>
                 <w:tab w:val="left" w:pos="9195"/>
               </w:tabs>
-              <w:spacing w:after="0" w:line="240" w:lineRule="auto"/>
               <w:rPr>
                 <w:rFonts w:ascii="Arial" w:hAnsi="Arial" w:cs="Arial"/>
                 <w:sz w:val="24"/>
@@ -2960,26 +2766,18 @@
               <w:tabs>
                 <w:tab w:val="left" w:pos="9195"/>
               </w:tabs>
-              <w:spacing w:after="0" w:line="240" w:lineRule="auto"/>
-              <w:cnfStyle w:val="000000000000" w:firstRow="0" w:lastRow="0" w:firstColumn="0" w:lastColumn="0" w:oddVBand="0" w:evenVBand="0" w:oddHBand="0" w:evenHBand="0" w:firstRowFirstColumn="0" w:firstRowLastColumn="0" w:lastRowFirstColumn="0" w:lastRowLastColumn="0"/>
-              <w:rPr>
-                <w:rFonts w:ascii="Arial" w:hAnsi="Arial" w:cs="Arial"/>
-                <w:sz w:val="24"/>
-              </w:rPr>
-            </w:pPr>
-            <w:r>
-              <w:rPr>
-                <w:rFonts w:ascii="Arial" w:hAnsi="Arial" w:cs="Arial"/>
-                <w:sz w:val="24"/>
-              </w:rPr>
-              <w:t xml:space="preserve">Students should be able to create a </w:t>
-            </w:r>
-            <w:r>
-              <w:rPr>
-                <w:rFonts w:ascii="Arial" w:hAnsi="Arial" w:cs="Arial"/>
-                <w:sz w:val="24"/>
-              </w:rPr>
-              <w:t>unique drawing from a different perspective, just as when Michelangelo painted the Sistine Chapel ceiling.</w:t>
+              <w:cnfStyle w:val="000000000000"/>
+              <w:rPr>
+                <w:rFonts w:ascii="Arial" w:hAnsi="Arial" w:cs="Arial"/>
+                <w:sz w:val="24"/>
+              </w:rPr>
+            </w:pPr>
+            <w:r>
+              <w:rPr>
+                <w:rFonts w:ascii="Arial" w:hAnsi="Arial" w:cs="Arial"/>
+                <w:sz w:val="24"/>
+              </w:rPr>
+              <w:t>Students should be able to create a unique drawing from a different perspective, just as when Michelangelo painted the Sistine Chapel ceiling.</w:t>
             </w:r>
           </w:p>
         </w:tc>
@@ -2998,8 +2796,7 @@
               <w:tabs>
                 <w:tab w:val="left" w:pos="9195"/>
               </w:tabs>
-              <w:spacing w:after="0" w:line="240" w:lineRule="auto"/>
-              <w:cnfStyle w:val="000000000000" w:firstRow="0" w:lastRow="0" w:firstColumn="0" w:lastColumn="0" w:oddVBand="0" w:evenVBand="0" w:oddHBand="0" w:evenHBand="0" w:firstRowFirstColumn="0" w:firstRowLastColumn="0" w:lastRowFirstColumn="0" w:lastRowLastColumn="0"/>
+              <w:cnfStyle w:val="000000000000"/>
               <w:rPr>
                 <w:rFonts w:ascii="Arial" w:hAnsi="Arial" w:cs="Arial"/>
                 <w:sz w:val="24"/>
@@ -3018,8 +2815,7 @@
               <w:tabs>
                 <w:tab w:val="left" w:pos="9195"/>
               </w:tabs>
-              <w:spacing w:after="0" w:line="240" w:lineRule="auto"/>
-              <w:cnfStyle w:val="000000000000" w:firstRow="0" w:lastRow="0" w:firstColumn="0" w:lastColumn="0" w:oddVBand="0" w:evenVBand="0" w:oddHBand="0" w:evenHBand="0" w:firstRowFirstColumn="0" w:firstRowLastColumn="0" w:lastRowFirstColumn="0" w:lastRowLastColumn="0"/>
+              <w:cnfStyle w:val="000000000000"/>
               <w:rPr>
                 <w:rFonts w:ascii="Arial" w:hAnsi="Arial" w:cs="Arial"/>
                 <w:sz w:val="24"/>
@@ -3038,26 +2834,18 @@
               <w:tabs>
                 <w:tab w:val="left" w:pos="9195"/>
               </w:tabs>
-              <w:spacing w:after="0" w:line="240" w:lineRule="auto"/>
-              <w:cnfStyle w:val="000000000000" w:firstRow="0" w:lastRow="0" w:firstColumn="0" w:lastColumn="0" w:oddVBand="0" w:evenVBand="0" w:oddHBand="0" w:evenHBand="0" w:firstRowFirstColumn="0" w:firstRowLastColumn="0" w:lastRowFirstColumn="0" w:lastRowLastColumn="0"/>
-              <w:rPr>
-                <w:rFonts w:ascii="Arial" w:hAnsi="Arial" w:cs="Arial"/>
-                <w:sz w:val="24"/>
-              </w:rPr>
-            </w:pPr>
-            <w:r>
-              <w:rPr>
-                <w:rFonts w:ascii="Arial" w:hAnsi="Arial" w:cs="Arial"/>
-                <w:sz w:val="24"/>
-              </w:rPr>
-              <w:t>Allow students to create a unique piece of art</w:t>
-            </w:r>
-            <w:r>
-              <w:rPr>
-                <w:rFonts w:ascii="Arial" w:hAnsi="Arial" w:cs="Arial"/>
-                <w:sz w:val="24"/>
-              </w:rPr>
-              <w:t>, but explain that the whole paper should be covered.</w:t>
+              <w:cnfStyle w:val="000000000000"/>
+              <w:rPr>
+                <w:rFonts w:ascii="Arial" w:hAnsi="Arial" w:cs="Arial"/>
+                <w:sz w:val="24"/>
+              </w:rPr>
+            </w:pPr>
+            <w:r>
+              <w:rPr>
+                <w:rFonts w:ascii="Arial" w:hAnsi="Arial" w:cs="Arial"/>
+                <w:sz w:val="24"/>
+              </w:rPr>
+              <w:t>Allow students to create a unique piece of art, but explain that the whole paper should be covered.</w:t>
             </w:r>
           </w:p>
         </w:tc>
@@ -3076,8 +2864,7 @@
               <w:tabs>
                 <w:tab w:val="left" w:pos="9195"/>
               </w:tabs>
-              <w:spacing w:after="0" w:line="240" w:lineRule="auto"/>
-              <w:cnfStyle w:val="000000000000" w:firstRow="0" w:lastRow="0" w:firstColumn="0" w:lastColumn="0" w:oddVBand="0" w:evenVBand="0" w:oddHBand="0" w:evenHBand="0" w:firstRowFirstColumn="0" w:firstRowLastColumn="0" w:lastRowFirstColumn="0" w:lastRowLastColumn="0"/>
+              <w:cnfStyle w:val="000000000000"/>
               <w:rPr>
                 <w:rFonts w:ascii="Arial" w:hAnsi="Arial" w:cs="Arial"/>
                 <w:sz w:val="24"/>
@@ -3096,8 +2883,7 @@
               <w:tabs>
                 <w:tab w:val="left" w:pos="9195"/>
               </w:tabs>
-              <w:spacing w:after="0" w:line="240" w:lineRule="auto"/>
-              <w:cnfStyle w:val="000000000000" w:firstRow="0" w:lastRow="0" w:firstColumn="0" w:lastColumn="0" w:oddVBand="0" w:evenVBand="0" w:oddHBand="0" w:evenHBand="0" w:firstRowFirstColumn="0" w:firstRowLastColumn="0" w:lastRowFirstColumn="0" w:lastRowLastColumn="0"/>
+              <w:cnfStyle w:val="000000000000"/>
               <w:rPr>
                 <w:rFonts w:ascii="Arial" w:hAnsi="Arial" w:cs="Arial"/>
                 <w:sz w:val="24"/>
@@ -3116,26 +2902,18 @@
               <w:tabs>
                 <w:tab w:val="left" w:pos="9195"/>
               </w:tabs>
-              <w:spacing w:after="0" w:line="240" w:lineRule="auto"/>
-              <w:cnfStyle w:val="000000000000" w:firstRow="0" w:lastRow="0" w:firstColumn="0" w:lastColumn="0" w:oddVBand="0" w:evenVBand="0" w:oddHBand="0" w:evenHBand="0" w:firstRowFirstColumn="0" w:firstRowLastColumn="0" w:lastRowFirstColumn="0" w:lastRowLastColumn="0"/>
-              <w:rPr>
-                <w:rFonts w:ascii="Arial" w:hAnsi="Arial" w:cs="Arial"/>
-                <w:sz w:val="24"/>
-              </w:rPr>
-            </w:pPr>
-            <w:r>
-              <w:rPr>
-                <w:rFonts w:ascii="Arial" w:hAnsi="Arial" w:cs="Arial"/>
-                <w:sz w:val="24"/>
-              </w:rPr>
-              <w:t>Students with the best pain</w:t>
-            </w:r>
-            <w:r>
-              <w:rPr>
-                <w:rFonts w:ascii="Arial" w:hAnsi="Arial" w:cs="Arial"/>
-                <w:sz w:val="24"/>
-              </w:rPr>
-              <w:t>ting will be exhibited outside the classroom for one week.</w:t>
+              <w:cnfStyle w:val="000000000000"/>
+              <w:rPr>
+                <w:rFonts w:ascii="Arial" w:hAnsi="Arial" w:cs="Arial"/>
+                <w:sz w:val="24"/>
+              </w:rPr>
+            </w:pPr>
+            <w:r>
+              <w:rPr>
+                <w:rFonts w:ascii="Arial" w:hAnsi="Arial" w:cs="Arial"/>
+                <w:sz w:val="24"/>
+              </w:rPr>
+              <w:t>Students with the best painting will be exhibited outside the classroom for one week.</w:t>
             </w:r>
           </w:p>
         </w:tc>
@@ -3154,8 +2932,7 @@
               <w:tabs>
                 <w:tab w:val="left" w:pos="9195"/>
               </w:tabs>
-              <w:spacing w:after="0" w:line="240" w:lineRule="auto"/>
-              <w:cnfStyle w:val="000000000000" w:firstRow="0" w:lastRow="0" w:firstColumn="0" w:lastColumn="0" w:oddVBand="0" w:evenVBand="0" w:oddHBand="0" w:evenHBand="0" w:firstRowFirstColumn="0" w:firstRowLastColumn="0" w:lastRowFirstColumn="0" w:lastRowLastColumn="0"/>
+              <w:cnfStyle w:val="000000000000"/>
               <w:rPr>
                 <w:rFonts w:ascii="Arial" w:hAnsi="Arial" w:cs="Arial"/>
                 <w:sz w:val="24"/>
@@ -3270,6 +3047,7 @@
         <w:spacing w:after="0"/>
         <w:rPr>
           <w:rFonts w:ascii="Arial" w:hAnsi="Arial" w:cs="Arial"/>
+          <w:lang w:val="en-US"/>
         </w:rPr>
       </w:pPr>
       <w:r>
@@ -3290,13 +3068,7 @@
           <w:rFonts w:ascii="Arial" w:hAnsi="Arial" w:cs="Arial"/>
         </w:rPr>
         <w:tab/>
-        <w:t xml:space="preserve">MAPEH </w:t>
-      </w:r>
-      <w:r>
-        <w:rPr>
-          <w:rFonts w:ascii="Arial" w:hAnsi="Arial" w:cs="Arial"/>
-        </w:rPr>
-        <w:t>Section Coordinat</w:t>
+        <w:t>MAPEH Section Coordinat</w:t>
       </w:r>
       <w:r>
         <w:rPr>
@@ -3305,6 +3077,987 @@
         </w:rPr>
         <w:t>or</w:t>
       </w:r>
+    </w:p>
+    <w:p>
+      <w:pPr>
+        <w:tabs>
+          <w:tab w:val="left" w:pos="9195"/>
+        </w:tabs>
+        <w:spacing w:after="0"/>
+        <w:rPr>
+          <w:rFonts w:ascii="Arial" w:hAnsi="Arial" w:cs="Arial"/>
+          <w:lang w:val="en-US"/>
+        </w:rPr>
+      </w:pPr>
+    </w:p>
+    <w:p>
+      <w:pPr>
+        <w:tabs>
+          <w:tab w:val="left" w:pos="9195"/>
+        </w:tabs>
+        <w:spacing w:after="0"/>
+        <w:rPr>
+          <w:rFonts w:ascii="Arial" w:hAnsi="Arial" w:cs="Arial"/>
+          <w:lang w:val="en-US"/>
+        </w:rPr>
+      </w:pPr>
+    </w:p>
+    <w:p>
+      <w:pPr>
+        <w:tabs>
+          <w:tab w:val="left" w:pos="9195"/>
+        </w:tabs>
+        <w:rPr>
+          <w:rFonts w:ascii="Arial" w:hAnsi="Arial" w:cs="Arial"/>
+          <w:sz w:val="24"/>
+        </w:rPr>
+      </w:pPr>
+      <w:r>
+        <w:rPr>
+          <w:rFonts w:ascii="Arial" w:hAnsi="Arial" w:cs="Arial"/>
+          <w:sz w:val="24"/>
+        </w:rPr>
+        <w:lastRenderedPageBreak/>
+        <w:t xml:space="preserve">Subject: </w:t>
+      </w:r>
+      <w:r>
+        <w:rPr>
+          <w:rFonts w:ascii="Arial" w:hAnsi="Arial" w:cs="Arial"/>
+          <w:sz w:val="24"/>
+          <w:lang w:val="en-US"/>
+        </w:rPr>
+        <w:t>Home Economics 101</w:t>
+      </w:r>
+      <w:r>
+        <w:rPr>
+          <w:rFonts w:ascii="Arial" w:hAnsi="Arial" w:cs="Arial"/>
+          <w:sz w:val="24"/>
+        </w:rPr>
+        <w:tab/>
+        <w:t xml:space="preserve">Date Created: </w:t>
+      </w:r>
+      <w:r>
+        <w:rPr>
+          <w:rFonts w:ascii="Arial" w:hAnsi="Arial" w:cs="Arial"/>
+          <w:sz w:val="24"/>
+          <w:lang w:val="en-US"/>
+        </w:rPr>
+        <w:t>June 10, 2018</w:t>
+      </w:r>
+    </w:p>
+    <w:p>
+      <w:pPr>
+        <w:tabs>
+          <w:tab w:val="left" w:pos="9195"/>
+        </w:tabs>
+        <w:rPr>
+          <w:rFonts w:ascii="Arial" w:hAnsi="Arial" w:cs="Arial"/>
+          <w:sz w:val="24"/>
+        </w:rPr>
+      </w:pPr>
+      <w:r>
+        <w:rPr>
+          <w:rFonts w:ascii="Arial" w:hAnsi="Arial" w:cs="Arial"/>
+          <w:sz w:val="24"/>
+        </w:rPr>
+        <w:t>Schedule &amp; Venue:</w:t>
+      </w:r>
+      <w:r>
+        <w:rPr>
+          <w:rFonts w:ascii="Arial" w:hAnsi="Arial" w:cs="Arial"/>
+          <w:sz w:val="24"/>
+          <w:lang w:val="en-US"/>
+        </w:rPr>
+        <w:t xml:space="preserve"> 9:00-12:00 PM (TTH) Library and Classroom</w:t>
+      </w:r>
+      <w:r>
+        <w:rPr>
+          <w:rFonts w:ascii="Arial" w:hAnsi="Arial" w:cs="Arial"/>
+          <w:sz w:val="24"/>
+        </w:rPr>
+        <w:tab/>
+        <w:t>Date of Plan:</w:t>
+      </w:r>
+      <w:r>
+        <w:rPr>
+          <w:rFonts w:ascii="Arial" w:hAnsi="Arial" w:cs="Arial"/>
+          <w:sz w:val="24"/>
+          <w:lang w:val="en-US"/>
+        </w:rPr>
+        <w:t xml:space="preserve"> June 12, 2018</w:t>
+      </w:r>
+    </w:p>
+    <w:p>
+      <w:pPr>
+        <w:tabs>
+          <w:tab w:val="left" w:pos="9195"/>
+        </w:tabs>
+        <w:rPr>
+          <w:rFonts w:ascii="Arial" w:hAnsi="Arial" w:cs="Arial"/>
+          <w:sz w:val="24"/>
+        </w:rPr>
+      </w:pPr>
+      <w:r>
+        <w:rPr>
+          <w:rFonts w:ascii="Arial" w:hAnsi="Arial" w:cs="Arial"/>
+          <w:sz w:val="24"/>
+        </w:rPr>
+        <w:t>Instructor:</w:t>
+      </w:r>
+      <w:r>
+        <w:rPr>
+          <w:rFonts w:ascii="Arial" w:hAnsi="Arial" w:cs="Arial"/>
+          <w:sz w:val="24"/>
+          <w:lang w:val="en-US"/>
+        </w:rPr>
+        <w:t xml:space="preserve"> Abigail Semilla</w:t>
+      </w:r>
+      <w:r>
+        <w:rPr>
+          <w:rFonts w:ascii="Arial" w:hAnsi="Arial" w:cs="Arial"/>
+          <w:sz w:val="24"/>
+        </w:rPr>
+        <w:tab/>
+        <w:t xml:space="preserve">Last Updated: </w:t>
+      </w:r>
+      <w:r>
+        <w:rPr>
+          <w:rFonts w:ascii="Arial" w:hAnsi="Arial" w:cs="Arial"/>
+          <w:sz w:val="24"/>
+          <w:lang w:val="en-US"/>
+        </w:rPr>
+        <w:t>June 10, 2018</w:t>
+      </w:r>
+    </w:p>
+    <w:tbl>
+      <w:tblPr>
+        <w:tblStyle w:val="ListTable31"/>
+        <w:tblW w:w="15832" w:type="dxa"/>
+        <w:tblBorders>
+          <w:top w:val="single" w:sz="4" w:space="0" w:color="000000"/>
+          <w:left w:val="single" w:sz="4" w:space="0" w:color="000000"/>
+          <w:bottom w:val="single" w:sz="4" w:space="0" w:color="000000"/>
+          <w:right w:val="single" w:sz="4" w:space="0" w:color="000000"/>
+          <w:insideH w:val="single" w:sz="4" w:space="0" w:color="000000"/>
+          <w:insideV w:val="single" w:sz="4" w:space="0" w:color="000000"/>
+        </w:tblBorders>
+        <w:tblLayout w:type="fixed"/>
+        <w:tblLook w:val="04A0"/>
+      </w:tblPr>
+      <w:tblGrid>
+        <w:gridCol w:w="3166"/>
+        <w:gridCol w:w="3166"/>
+        <w:gridCol w:w="3166"/>
+        <w:gridCol w:w="3167"/>
+        <w:gridCol w:w="3167"/>
+      </w:tblGrid>
+      <w:tr>
+        <w:trPr>
+          <w:cnfStyle w:val="100000000000"/>
+        </w:trPr>
+        <w:tc>
+          <w:tcPr>
+            <w:cnfStyle w:val="001000000100"/>
+            <w:tcW w:w="3166" w:type="dxa"/>
+            <w:tcBorders>
+              <w:top w:val="single" w:sz="4" w:space="0" w:color="000000"/>
+              <w:left w:val="single" w:sz="4" w:space="0" w:color="000000"/>
+            </w:tcBorders>
+          </w:tcPr>
+          <w:p>
+            <w:pPr>
+              <w:tabs>
+                <w:tab w:val="left" w:pos="9195"/>
+              </w:tabs>
+              <w:jc w:val="center"/>
+              <w:rPr>
+                <w:rFonts w:ascii="Arial" w:hAnsi="Arial" w:cs="Arial"/>
+                <w:sz w:val="24"/>
+              </w:rPr>
+            </w:pPr>
+            <w:r>
+              <w:rPr>
+                <w:rFonts w:ascii="Arial" w:hAnsi="Arial" w:cs="Arial"/>
+                <w:sz w:val="24"/>
+              </w:rPr>
+              <w:t>Lesson Outline</w:t>
+            </w:r>
+          </w:p>
+        </w:tc>
+        <w:tc>
+          <w:tcPr>
+            <w:tcW w:w="3166" w:type="dxa"/>
+            <w:tcBorders>
+              <w:top w:val="single" w:sz="4" w:space="0" w:color="000000"/>
+              <w:left w:val="single" w:sz="4" w:space="0" w:color="000000"/>
+              <w:bottom w:val="single" w:sz="4" w:space="0" w:color="000000"/>
+              <w:right w:val="single" w:sz="4" w:space="0" w:color="000000"/>
+            </w:tcBorders>
+          </w:tcPr>
+          <w:p>
+            <w:pPr>
+              <w:tabs>
+                <w:tab w:val="left" w:pos="9195"/>
+              </w:tabs>
+              <w:jc w:val="center"/>
+              <w:cnfStyle w:val="100000000000"/>
+              <w:rPr>
+                <w:rFonts w:ascii="Arial" w:hAnsi="Arial" w:cs="Arial"/>
+                <w:sz w:val="24"/>
+              </w:rPr>
+            </w:pPr>
+            <w:r>
+              <w:rPr>
+                <w:rFonts w:ascii="Arial" w:hAnsi="Arial" w:cs="Arial"/>
+                <w:sz w:val="24"/>
+              </w:rPr>
+              <w:t>Objectives</w:t>
+            </w:r>
+          </w:p>
+        </w:tc>
+        <w:tc>
+          <w:tcPr>
+            <w:tcW w:w="3166" w:type="dxa"/>
+            <w:tcBorders>
+              <w:top w:val="single" w:sz="4" w:space="0" w:color="000000"/>
+              <w:left w:val="single" w:sz="4" w:space="0" w:color="000000"/>
+              <w:bottom w:val="single" w:sz="4" w:space="0" w:color="000000"/>
+              <w:right w:val="single" w:sz="4" w:space="0" w:color="000000"/>
+            </w:tcBorders>
+          </w:tcPr>
+          <w:p>
+            <w:pPr>
+              <w:tabs>
+                <w:tab w:val="left" w:pos="9195"/>
+              </w:tabs>
+              <w:jc w:val="center"/>
+              <w:cnfStyle w:val="100000000000"/>
+              <w:rPr>
+                <w:rFonts w:ascii="Arial" w:hAnsi="Arial" w:cs="Arial"/>
+                <w:sz w:val="24"/>
+              </w:rPr>
+            </w:pPr>
+            <w:r>
+              <w:rPr>
+                <w:rFonts w:ascii="Arial" w:hAnsi="Arial" w:cs="Arial"/>
+                <w:sz w:val="24"/>
+              </w:rPr>
+              <w:t>Instruction/Procedure</w:t>
+            </w:r>
+          </w:p>
+        </w:tc>
+        <w:tc>
+          <w:tcPr>
+            <w:tcW w:w="3167" w:type="dxa"/>
+            <w:tcBorders>
+              <w:top w:val="single" w:sz="4" w:space="0" w:color="000000"/>
+              <w:left w:val="single" w:sz="4" w:space="0" w:color="000000"/>
+              <w:bottom w:val="single" w:sz="4" w:space="0" w:color="000000"/>
+              <w:right w:val="single" w:sz="4" w:space="0" w:color="000000"/>
+            </w:tcBorders>
+          </w:tcPr>
+          <w:p>
+            <w:pPr>
+              <w:tabs>
+                <w:tab w:val="left" w:pos="9195"/>
+              </w:tabs>
+              <w:jc w:val="center"/>
+              <w:cnfStyle w:val="100000000000"/>
+              <w:rPr>
+                <w:rFonts w:ascii="Arial" w:hAnsi="Arial" w:cs="Arial"/>
+                <w:sz w:val="24"/>
+              </w:rPr>
+            </w:pPr>
+            <w:r>
+              <w:rPr>
+                <w:rFonts w:ascii="Arial" w:hAnsi="Arial" w:cs="Arial"/>
+                <w:sz w:val="24"/>
+              </w:rPr>
+              <w:t>Motivation</w:t>
+            </w:r>
+          </w:p>
+        </w:tc>
+        <w:tc>
+          <w:tcPr>
+            <w:tcW w:w="3167" w:type="dxa"/>
+            <w:tcBorders>
+              <w:top w:val="single" w:sz="4" w:space="0" w:color="000000"/>
+              <w:left w:val="single" w:sz="4" w:space="0" w:color="000000"/>
+              <w:bottom w:val="single" w:sz="4" w:space="0" w:color="000000"/>
+              <w:right w:val="single" w:sz="4" w:space="0" w:color="000000"/>
+            </w:tcBorders>
+          </w:tcPr>
+          <w:p>
+            <w:pPr>
+              <w:tabs>
+                <w:tab w:val="left" w:pos="9195"/>
+              </w:tabs>
+              <w:jc w:val="center"/>
+              <w:cnfStyle w:val="100000000000"/>
+              <w:rPr>
+                <w:rFonts w:ascii="Arial" w:hAnsi="Arial" w:cs="Arial"/>
+                <w:sz w:val="24"/>
+              </w:rPr>
+            </w:pPr>
+            <w:r>
+              <w:rPr>
+                <w:rFonts w:ascii="Arial" w:hAnsi="Arial" w:cs="Arial"/>
+                <w:sz w:val="24"/>
+              </w:rPr>
+              <w:t>Materials Needed</w:t>
+            </w:r>
+          </w:p>
+        </w:tc>
+      </w:tr>
+      <w:tr>
+        <w:trPr>
+          <w:trHeight w:val="6587"/>
+        </w:trPr>
+        <w:tc>
+          <w:tcPr>
+            <w:cnfStyle w:val="001000000000"/>
+            <w:tcW w:w="3166" w:type="dxa"/>
+            <w:tcBorders>
+              <w:top w:val="nil"/>
+              <w:left w:val="single" w:sz="4" w:space="0" w:color="000000"/>
+              <w:bottom w:val="nil"/>
+            </w:tcBorders>
+          </w:tcPr>
+          <w:p>
+            <w:pPr>
+              <w:tabs>
+                <w:tab w:val="left" w:pos="9195"/>
+              </w:tabs>
+              <w:rPr>
+                <w:rFonts w:ascii="Arial" w:hAnsi="Arial" w:cs="Arial"/>
+                <w:sz w:val="24"/>
+              </w:rPr>
+            </w:pPr>
+            <w:r>
+              <w:rPr>
+                <w:rFonts w:ascii="Arial" w:hAnsi="Arial" w:cs="Arial"/>
+                <w:sz w:val="24"/>
+              </w:rPr>
+              <w:t>Students will lean the long history of embroidery and the different symbolisms of embroidery.</w:t>
+            </w:r>
+          </w:p>
+        </w:tc>
+        <w:tc>
+          <w:tcPr>
+            <w:tcW w:w="3166" w:type="dxa"/>
+            <w:tcBorders>
+              <w:top w:val="nil"/>
+              <w:left w:val="single" w:sz="4" w:space="0" w:color="000000"/>
+              <w:bottom w:val="nil"/>
+              <w:right w:val="single" w:sz="4" w:space="0" w:color="000000"/>
+            </w:tcBorders>
+          </w:tcPr>
+          <w:p>
+            <w:pPr>
+              <w:tabs>
+                <w:tab w:val="left" w:pos="9195"/>
+              </w:tabs>
+              <w:cnfStyle w:val="000000000000"/>
+              <w:rPr>
+                <w:rFonts w:ascii="Arial" w:hAnsi="Arial" w:cs="Arial"/>
+                <w:sz w:val="24"/>
+              </w:rPr>
+            </w:pPr>
+            <w:r>
+              <w:rPr>
+                <w:rFonts w:ascii="Arial" w:hAnsi="Arial" w:cs="Arial"/>
+                <w:sz w:val="24"/>
+              </w:rPr>
+              <w:t>Students will be able to explain the history and symbolisms of embroidery.</w:t>
+            </w:r>
+          </w:p>
+        </w:tc>
+        <w:tc>
+          <w:tcPr>
+            <w:tcW w:w="3166" w:type="dxa"/>
+            <w:tcBorders>
+              <w:top w:val="nil"/>
+              <w:left w:val="single" w:sz="4" w:space="0" w:color="000000"/>
+              <w:bottom w:val="nil"/>
+              <w:right w:val="single" w:sz="4" w:space="0" w:color="000000"/>
+            </w:tcBorders>
+          </w:tcPr>
+          <w:p>
+            <w:pPr>
+              <w:tabs>
+                <w:tab w:val="left" w:pos="9195"/>
+              </w:tabs>
+              <w:cnfStyle w:val="000000000000"/>
+              <w:rPr>
+                <w:rFonts w:ascii="Arial" w:hAnsi="Arial" w:cs="Arial"/>
+                <w:sz w:val="24"/>
+              </w:rPr>
+            </w:pPr>
+            <w:r>
+              <w:rPr>
+                <w:rFonts w:ascii="Arial" w:hAnsi="Arial" w:cs="Arial"/>
+                <w:sz w:val="24"/>
+              </w:rPr>
+              <w:t xml:space="preserve">The students will be group into 7. Each group will be assigned to a timeline and will research about its history in embroidery. They will then present their research in front of the class through role play. Each group will be given 5 minutes to present their role play and explain their role play. </w:t>
+            </w:r>
+          </w:p>
+        </w:tc>
+        <w:tc>
+          <w:tcPr>
+            <w:tcW w:w="3167" w:type="dxa"/>
+            <w:tcBorders>
+              <w:top w:val="nil"/>
+              <w:left w:val="single" w:sz="4" w:space="0" w:color="000000"/>
+              <w:bottom w:val="nil"/>
+              <w:right w:val="single" w:sz="4" w:space="0" w:color="000000"/>
+            </w:tcBorders>
+          </w:tcPr>
+          <w:p>
+            <w:pPr>
+              <w:tabs>
+                <w:tab w:val="left" w:pos="9195"/>
+              </w:tabs>
+              <w:cnfStyle w:val="000000000000"/>
+              <w:rPr>
+                <w:rFonts w:ascii="Arial" w:hAnsi="Arial" w:cs="Arial"/>
+                <w:sz w:val="24"/>
+              </w:rPr>
+            </w:pPr>
+            <w:r>
+              <w:rPr>
+                <w:rFonts w:ascii="Arial" w:hAnsi="Arial" w:cs="Arial"/>
+                <w:sz w:val="24"/>
+              </w:rPr>
+              <w:t>The group who scores the highest will receive a perfect score and will receive a bonus point.</w:t>
+            </w:r>
+          </w:p>
+        </w:tc>
+        <w:tc>
+          <w:tcPr>
+            <w:tcW w:w="3167" w:type="dxa"/>
+            <w:tcBorders>
+              <w:top w:val="nil"/>
+              <w:left w:val="single" w:sz="4" w:space="0" w:color="000000"/>
+              <w:bottom w:val="nil"/>
+              <w:right w:val="single" w:sz="4" w:space="0" w:color="000000"/>
+            </w:tcBorders>
+          </w:tcPr>
+          <w:p>
+            <w:pPr>
+              <w:tabs>
+                <w:tab w:val="left" w:pos="9195"/>
+              </w:tabs>
+              <w:cnfStyle w:val="000000000000"/>
+              <w:rPr>
+                <w:rFonts w:ascii="Arial" w:hAnsi="Arial" w:cs="Arial"/>
+                <w:sz w:val="24"/>
+              </w:rPr>
+            </w:pPr>
+            <w:r>
+              <w:rPr>
+                <w:rFonts w:ascii="Arial" w:hAnsi="Arial" w:cs="Arial"/>
+                <w:sz w:val="24"/>
+              </w:rPr>
+              <w:t>Music Play</w:t>
+            </w:r>
+          </w:p>
+        </w:tc>
+      </w:tr>
+    </w:tbl>
+    <w:p>
+      <w:pPr>
+        <w:tabs>
+          <w:tab w:val="left" w:pos="9195"/>
+        </w:tabs>
+        <w:spacing w:after="0"/>
+        <w:rPr>
+          <w:rFonts w:ascii="Arial" w:hAnsi="Arial" w:cs="Arial"/>
+        </w:rPr>
+      </w:pPr>
+    </w:p>
+    <w:p>
+      <w:pPr>
+        <w:tabs>
+          <w:tab w:val="left" w:pos="9195"/>
+        </w:tabs>
+        <w:spacing w:after="0"/>
+        <w:rPr>
+          <w:rFonts w:ascii="Arial" w:hAnsi="Arial" w:cs="Arial"/>
+        </w:rPr>
+      </w:pPr>
+    </w:p>
+    <w:tbl>
+      <w:tblPr>
+        <w:tblStyle w:val="ListTable31"/>
+        <w:tblW w:w="15832" w:type="dxa"/>
+        <w:tblBorders>
+          <w:top w:val="single" w:sz="4" w:space="0" w:color="000000"/>
+          <w:left w:val="single" w:sz="4" w:space="0" w:color="000000"/>
+          <w:bottom w:val="single" w:sz="4" w:space="0" w:color="000000"/>
+          <w:right w:val="single" w:sz="4" w:space="0" w:color="000000"/>
+          <w:insideH w:val="single" w:sz="4" w:space="0" w:color="000000"/>
+          <w:insideV w:val="single" w:sz="4" w:space="0" w:color="000000"/>
+        </w:tblBorders>
+        <w:tblLayout w:type="fixed"/>
+        <w:tblLook w:val="04A0"/>
+      </w:tblPr>
+      <w:tblGrid>
+        <w:gridCol w:w="3166"/>
+        <w:gridCol w:w="3166"/>
+        <w:gridCol w:w="3166"/>
+        <w:gridCol w:w="3167"/>
+        <w:gridCol w:w="3167"/>
+      </w:tblGrid>
+      <w:tr>
+        <w:trPr>
+          <w:cnfStyle w:val="100000000000"/>
+        </w:trPr>
+        <w:tc>
+          <w:tcPr>
+            <w:cnfStyle w:val="001000000100"/>
+            <w:tcW w:w="3166" w:type="dxa"/>
+            <w:tcBorders>
+              <w:top w:val="single" w:sz="4" w:space="0" w:color="000000"/>
+              <w:left w:val="single" w:sz="4" w:space="0" w:color="000000"/>
+            </w:tcBorders>
+          </w:tcPr>
+          <w:p>
+            <w:pPr>
+              <w:tabs>
+                <w:tab w:val="left" w:pos="9195"/>
+              </w:tabs>
+              <w:jc w:val="center"/>
+              <w:rPr>
+                <w:rFonts w:ascii="Arial" w:hAnsi="Arial" w:cs="Arial"/>
+                <w:sz w:val="24"/>
+              </w:rPr>
+            </w:pPr>
+            <w:r>
+              <w:rPr>
+                <w:rFonts w:ascii="Arial" w:hAnsi="Arial" w:cs="Arial"/>
+                <w:sz w:val="24"/>
+              </w:rPr>
+              <w:lastRenderedPageBreak/>
+              <w:t>Lesson Outline</w:t>
+            </w:r>
+          </w:p>
+        </w:tc>
+        <w:tc>
+          <w:tcPr>
+            <w:tcW w:w="3166" w:type="dxa"/>
+            <w:tcBorders>
+              <w:top w:val="single" w:sz="4" w:space="0" w:color="000000"/>
+              <w:left w:val="single" w:sz="4" w:space="0" w:color="000000"/>
+              <w:bottom w:val="single" w:sz="4" w:space="0" w:color="000000"/>
+              <w:right w:val="single" w:sz="4" w:space="0" w:color="000000"/>
+            </w:tcBorders>
+          </w:tcPr>
+          <w:p>
+            <w:pPr>
+              <w:tabs>
+                <w:tab w:val="left" w:pos="9195"/>
+              </w:tabs>
+              <w:jc w:val="center"/>
+              <w:cnfStyle w:val="100000000000"/>
+              <w:rPr>
+                <w:rFonts w:ascii="Arial" w:hAnsi="Arial" w:cs="Arial"/>
+                <w:sz w:val="24"/>
+              </w:rPr>
+            </w:pPr>
+            <w:r>
+              <w:rPr>
+                <w:rFonts w:ascii="Arial" w:hAnsi="Arial" w:cs="Arial"/>
+                <w:sz w:val="24"/>
+              </w:rPr>
+              <w:t>Objectives</w:t>
+            </w:r>
+          </w:p>
+        </w:tc>
+        <w:tc>
+          <w:tcPr>
+            <w:tcW w:w="3166" w:type="dxa"/>
+            <w:tcBorders>
+              <w:top w:val="single" w:sz="4" w:space="0" w:color="000000"/>
+              <w:left w:val="single" w:sz="4" w:space="0" w:color="000000"/>
+              <w:bottom w:val="single" w:sz="4" w:space="0" w:color="000000"/>
+              <w:right w:val="single" w:sz="4" w:space="0" w:color="000000"/>
+            </w:tcBorders>
+          </w:tcPr>
+          <w:p>
+            <w:pPr>
+              <w:tabs>
+                <w:tab w:val="left" w:pos="9195"/>
+              </w:tabs>
+              <w:jc w:val="center"/>
+              <w:cnfStyle w:val="100000000000"/>
+              <w:rPr>
+                <w:rFonts w:ascii="Arial" w:hAnsi="Arial" w:cs="Arial"/>
+                <w:sz w:val="24"/>
+              </w:rPr>
+            </w:pPr>
+            <w:r>
+              <w:rPr>
+                <w:rFonts w:ascii="Arial" w:hAnsi="Arial" w:cs="Arial"/>
+                <w:sz w:val="24"/>
+              </w:rPr>
+              <w:t>Instruction/Procedure</w:t>
+            </w:r>
+          </w:p>
+        </w:tc>
+        <w:tc>
+          <w:tcPr>
+            <w:tcW w:w="3167" w:type="dxa"/>
+            <w:tcBorders>
+              <w:top w:val="single" w:sz="4" w:space="0" w:color="000000"/>
+              <w:left w:val="single" w:sz="4" w:space="0" w:color="000000"/>
+              <w:bottom w:val="single" w:sz="4" w:space="0" w:color="000000"/>
+              <w:right w:val="single" w:sz="4" w:space="0" w:color="000000"/>
+            </w:tcBorders>
+          </w:tcPr>
+          <w:p>
+            <w:pPr>
+              <w:tabs>
+                <w:tab w:val="left" w:pos="9195"/>
+              </w:tabs>
+              <w:jc w:val="center"/>
+              <w:cnfStyle w:val="100000000000"/>
+              <w:rPr>
+                <w:rFonts w:ascii="Arial" w:hAnsi="Arial" w:cs="Arial"/>
+                <w:sz w:val="24"/>
+              </w:rPr>
+            </w:pPr>
+            <w:r>
+              <w:rPr>
+                <w:rFonts w:ascii="Arial" w:hAnsi="Arial" w:cs="Arial"/>
+                <w:sz w:val="24"/>
+              </w:rPr>
+              <w:t>Motivation</w:t>
+            </w:r>
+          </w:p>
+        </w:tc>
+        <w:tc>
+          <w:tcPr>
+            <w:tcW w:w="3167" w:type="dxa"/>
+            <w:tcBorders>
+              <w:top w:val="single" w:sz="4" w:space="0" w:color="000000"/>
+              <w:left w:val="single" w:sz="4" w:space="0" w:color="000000"/>
+              <w:bottom w:val="single" w:sz="4" w:space="0" w:color="000000"/>
+              <w:right w:val="single" w:sz="4" w:space="0" w:color="000000"/>
+            </w:tcBorders>
+          </w:tcPr>
+          <w:p>
+            <w:pPr>
+              <w:tabs>
+                <w:tab w:val="left" w:pos="9195"/>
+              </w:tabs>
+              <w:jc w:val="center"/>
+              <w:cnfStyle w:val="100000000000"/>
+              <w:rPr>
+                <w:rFonts w:ascii="Arial" w:hAnsi="Arial" w:cs="Arial"/>
+                <w:sz w:val="24"/>
+              </w:rPr>
+            </w:pPr>
+            <w:r>
+              <w:rPr>
+                <w:rFonts w:ascii="Arial" w:hAnsi="Arial" w:cs="Arial"/>
+                <w:sz w:val="24"/>
+              </w:rPr>
+              <w:t>Materials Needed</w:t>
+            </w:r>
+          </w:p>
+        </w:tc>
+      </w:tr>
+      <w:tr>
+        <w:trPr>
+          <w:trHeight w:val="6794"/>
+        </w:trPr>
+        <w:tc>
+          <w:tcPr>
+            <w:cnfStyle w:val="001000000000"/>
+            <w:tcW w:w="3166" w:type="dxa"/>
+            <w:tcBorders>
+              <w:top w:val="nil"/>
+              <w:left w:val="single" w:sz="4" w:space="0" w:color="000000"/>
+              <w:bottom w:val="nil"/>
+            </w:tcBorders>
+          </w:tcPr>
+          <w:p>
+            <w:pPr>
+              <w:tabs>
+                <w:tab w:val="left" w:pos="9195"/>
+              </w:tabs>
+              <w:rPr>
+                <w:rFonts w:ascii="Arial" w:hAnsi="Arial" w:cs="Arial"/>
+                <w:sz w:val="24"/>
+              </w:rPr>
+            </w:pPr>
+            <w:r>
+              <w:rPr>
+                <w:rFonts w:ascii="Arial" w:hAnsi="Arial" w:cs="Arial"/>
+                <w:sz w:val="24"/>
+              </w:rPr>
+              <w:t>Students will learn the basic stitches used in embroidery. This will serve as the fundamentals in creating embroidery design.</w:t>
+            </w:r>
+          </w:p>
+        </w:tc>
+        <w:tc>
+          <w:tcPr>
+            <w:tcW w:w="3166" w:type="dxa"/>
+            <w:tcBorders>
+              <w:top w:val="nil"/>
+              <w:left w:val="single" w:sz="4" w:space="0" w:color="000000"/>
+              <w:bottom w:val="nil"/>
+              <w:right w:val="single" w:sz="4" w:space="0" w:color="000000"/>
+            </w:tcBorders>
+          </w:tcPr>
+          <w:p>
+            <w:pPr>
+              <w:tabs>
+                <w:tab w:val="left" w:pos="9195"/>
+              </w:tabs>
+              <w:cnfStyle w:val="000000000000"/>
+              <w:rPr>
+                <w:rFonts w:ascii="Arial" w:hAnsi="Arial" w:cs="Arial"/>
+                <w:sz w:val="24"/>
+              </w:rPr>
+            </w:pPr>
+            <w:r>
+              <w:rPr>
+                <w:rFonts w:ascii="Arial" w:hAnsi="Arial" w:cs="Arial"/>
+                <w:sz w:val="24"/>
+              </w:rPr>
+              <w:t>Students will be able to demonstrate all the basic stitching of embroidery and gain basic knowledge that will be there guide in doing embroidery.</w:t>
+            </w:r>
+          </w:p>
+        </w:tc>
+        <w:tc>
+          <w:tcPr>
+            <w:tcW w:w="3166" w:type="dxa"/>
+            <w:tcBorders>
+              <w:top w:val="nil"/>
+              <w:left w:val="single" w:sz="4" w:space="0" w:color="000000"/>
+              <w:bottom w:val="nil"/>
+              <w:right w:val="single" w:sz="4" w:space="0" w:color="000000"/>
+            </w:tcBorders>
+          </w:tcPr>
+          <w:p>
+            <w:pPr>
+              <w:tabs>
+                <w:tab w:val="left" w:pos="9195"/>
+              </w:tabs>
+              <w:cnfStyle w:val="000000000000"/>
+              <w:rPr>
+                <w:rFonts w:ascii="Arial" w:hAnsi="Arial" w:cs="Arial"/>
+                <w:sz w:val="24"/>
+              </w:rPr>
+            </w:pPr>
+            <w:r>
+              <w:rPr>
+                <w:rFonts w:ascii="Arial" w:hAnsi="Arial" w:cs="Arial"/>
+                <w:sz w:val="24"/>
+              </w:rPr>
+              <w:t>The teacher will demonstrate in front of the class all 6 basic stitching used in embroidery. Once the students have seen the demonstration, they will be task to individually make their own sample stitches of the 6 basic stitches in embroidery on a piece of 4x4 white clothe. They may make use of any colour of thread and any size of needle. Once they have finish they will submit it to the teacher for checking.</w:t>
+            </w:r>
+          </w:p>
+        </w:tc>
+        <w:tc>
+          <w:tcPr>
+            <w:tcW w:w="3167" w:type="dxa"/>
+            <w:tcBorders>
+              <w:top w:val="nil"/>
+              <w:left w:val="single" w:sz="4" w:space="0" w:color="000000"/>
+              <w:bottom w:val="nil"/>
+              <w:right w:val="single" w:sz="4" w:space="0" w:color="000000"/>
+            </w:tcBorders>
+          </w:tcPr>
+          <w:p>
+            <w:pPr>
+              <w:tabs>
+                <w:tab w:val="left" w:pos="9195"/>
+              </w:tabs>
+              <w:cnfStyle w:val="000000000000"/>
+              <w:rPr>
+                <w:rFonts w:ascii="Arial" w:hAnsi="Arial" w:cs="Arial"/>
+                <w:sz w:val="24"/>
+              </w:rPr>
+            </w:pPr>
+            <w:r>
+              <w:rPr>
+                <w:rFonts w:ascii="Arial" w:hAnsi="Arial" w:cs="Arial"/>
+                <w:sz w:val="24"/>
+              </w:rPr>
+              <w:t xml:space="preserve">Those who will score 60% base from the rubrics will be exempted in the upcoming quiz and will be given a perfect score for it. </w:t>
+            </w:r>
+          </w:p>
+        </w:tc>
+        <w:tc>
+          <w:tcPr>
+            <w:tcW w:w="3167" w:type="dxa"/>
+            <w:tcBorders>
+              <w:top w:val="nil"/>
+              <w:left w:val="single" w:sz="4" w:space="0" w:color="000000"/>
+              <w:bottom w:val="nil"/>
+              <w:right w:val="single" w:sz="4" w:space="0" w:color="000000"/>
+            </w:tcBorders>
+          </w:tcPr>
+          <w:p>
+            <w:pPr>
+              <w:tabs>
+                <w:tab w:val="left" w:pos="9195"/>
+              </w:tabs>
+              <w:cnfStyle w:val="000000000000"/>
+              <w:rPr>
+                <w:rFonts w:ascii="Arial" w:hAnsi="Arial" w:cs="Arial"/>
+                <w:sz w:val="24"/>
+              </w:rPr>
+            </w:pPr>
+            <w:r>
+              <w:rPr>
+                <w:rFonts w:ascii="Arial" w:hAnsi="Arial" w:cs="Arial"/>
+                <w:sz w:val="24"/>
+              </w:rPr>
+              <w:t>White Clothe, thread and needle</w:t>
+            </w:r>
+          </w:p>
+        </w:tc>
+      </w:tr>
+    </w:tbl>
+    <w:p>
+      <w:pPr>
+        <w:tabs>
+          <w:tab w:val="left" w:pos="9195"/>
+        </w:tabs>
+        <w:spacing w:after="0"/>
+        <w:rPr>
+          <w:rFonts w:ascii="Arial" w:hAnsi="Arial" w:cs="Arial"/>
+        </w:rPr>
+      </w:pPr>
+    </w:p>
+    <w:p>
+      <w:pPr>
+        <w:tabs>
+          <w:tab w:val="left" w:pos="9195"/>
+        </w:tabs>
+        <w:spacing w:after="0"/>
+        <w:rPr>
+          <w:rFonts w:ascii="Arial" w:hAnsi="Arial" w:cs="Arial"/>
+        </w:rPr>
+      </w:pPr>
+      <w:r>
+        <w:rPr>
+          <w:rFonts w:ascii="Arial" w:hAnsi="Arial" w:cs="Arial"/>
+        </w:rPr>
+        <w:t>Prepared by:</w:t>
+      </w:r>
+      <w:r>
+        <w:rPr>
+          <w:rFonts w:ascii="Arial" w:hAnsi="Arial" w:cs="Arial"/>
+        </w:rPr>
+        <w:tab/>
+        <w:t>Approved by:</w:t>
+      </w:r>
+    </w:p>
+    <w:p>
+      <w:pPr>
+        <w:tabs>
+          <w:tab w:val="left" w:pos="9195"/>
+        </w:tabs>
+        <w:spacing w:after="0"/>
+        <w:rPr>
+          <w:rFonts w:ascii="Arial" w:hAnsi="Arial" w:cs="Arial"/>
+        </w:rPr>
+      </w:pPr>
+      <w:r>
+        <w:rPr>
+          <w:rFonts w:ascii="Arial" w:hAnsi="Arial" w:cs="Arial"/>
+        </w:rPr>
+        <w:t>(sgd.)</w:t>
+      </w:r>
+      <w:r>
+        <w:rPr>
+          <w:rFonts w:ascii="Arial" w:hAnsi="Arial" w:cs="Arial"/>
+        </w:rPr>
+        <w:tab/>
+        <w:t>(sgd.)</w:t>
+      </w:r>
+    </w:p>
+    <w:p>
+      <w:pPr>
+        <w:tabs>
+          <w:tab w:val="left" w:pos="9195"/>
+        </w:tabs>
+        <w:spacing w:after="0"/>
+        <w:rPr>
+          <w:rFonts w:ascii="Arial" w:hAnsi="Arial" w:cs="Arial"/>
+          <w:b/>
+        </w:rPr>
+      </w:pPr>
+      <w:r>
+        <w:rPr>
+          <w:rFonts w:ascii="Arial" w:hAnsi="Arial" w:cs="Arial"/>
+          <w:b/>
+          <w:lang w:val="en-US"/>
+        </w:rPr>
+        <w:t>Abigail Semilla</w:t>
+      </w:r>
+      <w:r>
+        <w:rPr>
+          <w:rFonts w:ascii="Arial" w:hAnsi="Arial" w:cs="Arial"/>
+          <w:b/>
+        </w:rPr>
+        <w:tab/>
+        <w:t>Benedict Sanchez</w:t>
+      </w:r>
+    </w:p>
+    <w:p>
+      <w:pPr>
+        <w:tabs>
+          <w:tab w:val="left" w:pos="9195"/>
+        </w:tabs>
+        <w:spacing w:after="0"/>
+        <w:rPr>
+          <w:rFonts w:ascii="Arial" w:hAnsi="Arial" w:cs="Arial"/>
+          <w:lang w:val="en-US"/>
+        </w:rPr>
+      </w:pPr>
+      <w:r>
+        <w:rPr>
+          <w:rFonts w:ascii="Arial" w:hAnsi="Arial" w:cs="Arial"/>
+          <w:lang w:val="en-US"/>
+        </w:rPr>
+        <w:t>Home Economics</w:t>
+      </w:r>
+      <w:r>
+        <w:rPr>
+          <w:rFonts w:ascii="Arial" w:hAnsi="Arial" w:cs="Arial"/>
+        </w:rPr>
+        <w:t xml:space="preserve"> Teacher</w:t>
+      </w:r>
+      <w:r>
+        <w:rPr>
+          <w:rFonts w:ascii="Arial" w:hAnsi="Arial" w:cs="Arial"/>
+        </w:rPr>
+        <w:tab/>
+        <w:t>MAPEH Section Coordinat</w:t>
+      </w:r>
+      <w:r>
+        <w:rPr>
+          <w:rFonts w:ascii="Arial" w:hAnsi="Arial" w:cs="Arial"/>
+          <w:lang w:val="en-US"/>
+        </w:rPr>
+        <w:t>or</w:t>
+      </w:r>
+    </w:p>
+    <w:p>
+      <w:pPr>
+        <w:tabs>
+          <w:tab w:val="left" w:pos="9195"/>
+        </w:tabs>
+        <w:spacing w:after="0"/>
+        <w:rPr>
+          <w:rFonts w:ascii="Arial" w:hAnsi="Arial" w:cs="Arial"/>
+        </w:rPr>
+      </w:pPr>
     </w:p>
     <w:sectPr>
       <w:headerReference w:type="default" r:id="rId10"/>
@@ -3319,8 +4072,8 @@
 </file>
 
 <file path=word/endnotes.xml><?xml version="1.0" encoding="utf-8"?>
-<w:endnotes xmlns:wpc="http://schemas.microsoft.com/office/word/2010/wordprocessingCanvas" xmlns:cx="http://schemas.microsoft.com/office/drawing/2014/chartex" xmlns:mc="http://schemas.openxmlformats.org/markup-compatibility/2006" xmlns:o="urn:schemas-microsoft-com:office:office" xmlns:r="http://schemas.openxmlformats.org/officeDocument/2006/relationships" xmlns:m="http://schemas.openxmlformats.org/officeDocument/2006/math" xmlns:v="urn:schemas-microsoft-com:vml" xmlns:wp14="http://schemas.microsoft.com/office/word/2010/wordprocessingDrawing" xmlns:wp="http://schemas.openxmlformats.org/drawingml/2006/wordprocessingDrawing" xmlns:w10="urn:schemas-microsoft-com:office:word" xmlns:w="http://schemas.openxmlformats.org/wordprocessingml/2006/main" xmlns:w14="http://schemas.microsoft.com/office/word/2010/wordml" xmlns:w15="http://schemas.microsoft.com/office/word/2012/wordml" xmlns:w16se="http://schemas.microsoft.com/office/word/2015/wordml/symex" xmlns:wpg="http://schemas.microsoft.com/office/word/2010/wordprocessingGroup" xmlns:wpi="http://schemas.microsoft.com/office/word/2010/wordprocessingInk" xmlns:wne="http://schemas.microsoft.com/office/word/2006/wordml" xmlns:wps="http://schemas.microsoft.com/office/word/2010/wordprocessingShape" mc:Ignorable="w14 w15 w16se wp14">
-  <w:endnote w:type="separator" w:id="-1">
+<w:endnotes xmlns:ve="http://schemas.openxmlformats.org/markup-compatibility/2006" xmlns:o="urn:schemas-microsoft-com:office:office" xmlns:r="http://schemas.openxmlformats.org/officeDocument/2006/relationships" xmlns:m="http://schemas.openxmlformats.org/officeDocument/2006/math" xmlns:v="urn:schemas-microsoft-com:vml" xmlns:wp="http://schemas.openxmlformats.org/drawingml/2006/wordprocessingDrawing" xmlns:w10="urn:schemas-microsoft-com:office:word" xmlns:w="http://schemas.openxmlformats.org/wordprocessingml/2006/main" xmlns:wne="http://schemas.microsoft.com/office/word/2006/wordml">
+  <w:endnote w:type="separator" w:id="0">
     <w:p>
       <w:pPr>
         <w:spacing w:after="0" w:line="240" w:lineRule="auto"/>
@@ -3330,7 +4083,7 @@
       </w:r>
     </w:p>
   </w:endnote>
-  <w:endnote w:type="continuationSeparator" w:id="0">
+  <w:endnote w:type="continuationSeparator" w:id="1">
     <w:p>
       <w:pPr>
         <w:spacing w:after="0" w:line="240" w:lineRule="auto"/>
@@ -3344,7 +4097,7 @@
 </file>
 
 <file path=word/footer1.xml><?xml version="1.0" encoding="utf-8"?>
-<w:ftr xmlns:wpc="http://schemas.microsoft.com/office/word/2010/wordprocessingCanvas" xmlns:cx="http://schemas.microsoft.com/office/drawing/2014/chartex" xmlns:mc="http://schemas.openxmlformats.org/markup-compatibility/2006" xmlns:o="urn:schemas-microsoft-com:office:office" xmlns:r="http://schemas.openxmlformats.org/officeDocument/2006/relationships" xmlns:m="http://schemas.openxmlformats.org/officeDocument/2006/math" xmlns:v="urn:schemas-microsoft-com:vml" xmlns:wp14="http://schemas.microsoft.com/office/word/2010/wordprocessingDrawing" xmlns:wp="http://schemas.openxmlformats.org/drawingml/2006/wordprocessingDrawing" xmlns:w10="urn:schemas-microsoft-com:office:word" xmlns:w="http://schemas.openxmlformats.org/wordprocessingml/2006/main" xmlns:w14="http://schemas.microsoft.com/office/word/2010/wordml" xmlns:w15="http://schemas.microsoft.com/office/word/2012/wordml" xmlns:w16se="http://schemas.microsoft.com/office/word/2015/wordml/symex" xmlns:wpg="http://schemas.microsoft.com/office/word/2010/wordprocessingGroup" xmlns:wpi="http://schemas.microsoft.com/office/word/2010/wordprocessingInk" xmlns:wne="http://schemas.microsoft.com/office/word/2006/wordml" xmlns:wps="http://schemas.microsoft.com/office/word/2010/wordprocessingShape" mc:Ignorable="w14 w15 w16se wp14">
+<w:ftr xmlns:ve="http://schemas.openxmlformats.org/markup-compatibility/2006" xmlns:o="urn:schemas-microsoft-com:office:office" xmlns:r="http://schemas.openxmlformats.org/officeDocument/2006/relationships" xmlns:m="http://schemas.openxmlformats.org/officeDocument/2006/math" xmlns:v="urn:schemas-microsoft-com:vml" xmlns:wp="http://schemas.openxmlformats.org/drawingml/2006/wordprocessingDrawing" xmlns:w10="urn:schemas-microsoft-com:office:word" xmlns:w="http://schemas.openxmlformats.org/wordprocessingml/2006/main" xmlns:wne="http://schemas.microsoft.com/office/word/2006/wordml">
   <w:sdt>
     <w:sdtPr>
       <w:rPr>
@@ -3352,7 +4105,6 @@
       </w:rPr>
       <w:id w:val="2067685423"/>
     </w:sdtPr>
-    <w:sdtEndPr/>
     <w:sdtContent>
       <w:sdt>
         <w:sdtPr>
@@ -3361,7 +4113,6 @@
           </w:rPr>
           <w:id w:val="1728636285"/>
         </w:sdtPr>
-        <w:sdtEndPr/>
         <w:sdtContent>
           <w:p>
             <w:pPr>
@@ -3412,7 +4163,7 @@
                 <w:bCs/>
                 <w:noProof/>
               </w:rPr>
-              <w:t>5</w:t>
+              <w:t>4</w:t>
             </w:r>
             <w:r>
               <w:rPr>
@@ -3495,144 +4246,132 @@
 </file>
 
 <file path=word/footer2.xml><?xml version="1.0" encoding="utf-8"?>
-<w:ftr xmlns:wpc="http://schemas.microsoft.com/office/word/2010/wordprocessingCanvas" xmlns:cx="http://schemas.microsoft.com/office/drawing/2014/chartex" xmlns:mc="http://schemas.openxmlformats.org/markup-compatibility/2006" xmlns:o="urn:schemas-microsoft-com:office:office" xmlns:r="http://schemas.openxmlformats.org/officeDocument/2006/relationships" xmlns:m="http://schemas.openxmlformats.org/officeDocument/2006/math" xmlns:v="urn:schemas-microsoft-com:vml" xmlns:wp14="http://schemas.microsoft.com/office/word/2010/wordprocessingDrawing" xmlns:wp="http://schemas.openxmlformats.org/drawingml/2006/wordprocessingDrawing" xmlns:w10="urn:schemas-microsoft-com:office:word" xmlns:w="http://schemas.openxmlformats.org/wordprocessingml/2006/main" xmlns:w14="http://schemas.microsoft.com/office/word/2010/wordml" xmlns:w15="http://schemas.microsoft.com/office/word/2012/wordml" xmlns:w16se="http://schemas.microsoft.com/office/word/2015/wordml/symex" xmlns:wpg="http://schemas.microsoft.com/office/word/2010/wordprocessingGroup" xmlns:wpi="http://schemas.microsoft.com/office/word/2010/wordprocessingInk" xmlns:wne="http://schemas.microsoft.com/office/word/2006/wordml" xmlns:wps="http://schemas.microsoft.com/office/word/2010/wordprocessingShape" mc:Ignorable="w14 w15 w16se wp14">
-  <w:sdt>
-    <w:sdtPr>
+<w:ftr xmlns:ve="http://schemas.openxmlformats.org/markup-compatibility/2006" xmlns:o="urn:schemas-microsoft-com:office:office" xmlns:r="http://schemas.openxmlformats.org/officeDocument/2006/relationships" xmlns:m="http://schemas.openxmlformats.org/officeDocument/2006/math" xmlns:v="urn:schemas-microsoft-com:vml" xmlns:wp="http://schemas.openxmlformats.org/drawingml/2006/wordprocessingDrawing" xmlns:w10="urn:schemas-microsoft-com:office:word" xmlns:w="http://schemas.openxmlformats.org/wordprocessingml/2006/main" xmlns:wne="http://schemas.microsoft.com/office/word/2006/wordml">
+  <w:p>
+    <w:pPr>
+      <w:pStyle w:val="Footer"/>
+      <w:jc w:val="center"/>
       <w:rPr>
         <w:rFonts w:ascii="Times New Roman" w:hAnsi="Times New Roman" w:cs="Times New Roman"/>
       </w:rPr>
-      <w:id w:val="1813908205"/>
-    </w:sdtPr>
-    <w:sdtEndPr/>
-    <w:sdtContent>
-      <w:sdt>
-        <w:sdtPr>
-          <w:rPr>
-            <w:rFonts w:ascii="Times New Roman" w:hAnsi="Times New Roman" w:cs="Times New Roman"/>
-          </w:rPr>
-          <w:id w:val="1235812272"/>
-        </w:sdtPr>
-        <w:sdtEndPr/>
-        <w:sdtContent>
-          <w:p>
-            <w:pPr>
-              <w:pStyle w:val="Footer"/>
-              <w:jc w:val="center"/>
-              <w:rPr>
-                <w:rFonts w:ascii="Times New Roman" w:hAnsi="Times New Roman" w:cs="Times New Roman"/>
-              </w:rPr>
-            </w:pPr>
-            <w:r>
-              <w:rPr>
-                <w:rFonts w:ascii="Times New Roman" w:hAnsi="Times New Roman" w:cs="Times New Roman"/>
-              </w:rPr>
-              <w:t xml:space="preserve">Page </w:t>
-            </w:r>
-            <w:r>
-              <w:rPr>
-                <w:rFonts w:ascii="Times New Roman" w:hAnsi="Times New Roman" w:cs="Times New Roman"/>
-                <w:b/>
-                <w:bCs/>
-                <w:sz w:val="24"/>
-                <w:szCs w:val="24"/>
-              </w:rPr>
-              <w:fldChar w:fldCharType="begin"/>
-            </w:r>
-            <w:r>
-              <w:rPr>
-                <w:rFonts w:ascii="Times New Roman" w:hAnsi="Times New Roman" w:cs="Times New Roman"/>
-                <w:b/>
-                <w:bCs/>
-              </w:rPr>
-              <w:instrText xml:space="preserve"> PAGE </w:instrText>
-            </w:r>
-            <w:r>
-              <w:rPr>
-                <w:rFonts w:ascii="Times New Roman" w:hAnsi="Times New Roman" w:cs="Times New Roman"/>
-                <w:b/>
-                <w:bCs/>
-                <w:sz w:val="24"/>
-                <w:szCs w:val="24"/>
-              </w:rPr>
-              <w:fldChar w:fldCharType="separate"/>
-            </w:r>
-            <w:r>
-              <w:rPr>
-                <w:rFonts w:ascii="Times New Roman" w:hAnsi="Times New Roman" w:cs="Times New Roman"/>
-                <w:b/>
-                <w:bCs/>
-                <w:noProof/>
-              </w:rPr>
-              <w:t>6</w:t>
-            </w:r>
-            <w:r>
-              <w:rPr>
-                <w:rFonts w:ascii="Times New Roman" w:hAnsi="Times New Roman" w:cs="Times New Roman"/>
-                <w:b/>
-                <w:bCs/>
-                <w:sz w:val="24"/>
-                <w:szCs w:val="24"/>
-              </w:rPr>
-              <w:fldChar w:fldCharType="end"/>
-            </w:r>
-            <w:r>
-              <w:rPr>
-                <w:rFonts w:ascii="Times New Roman" w:hAnsi="Times New Roman" w:cs="Times New Roman"/>
-              </w:rPr>
-              <w:t xml:space="preserve"> of </w:t>
-            </w:r>
-            <w:r>
-              <w:rPr>
-                <w:rFonts w:ascii="Times New Roman" w:hAnsi="Times New Roman" w:cs="Times New Roman"/>
-                <w:b/>
-                <w:bCs/>
-                <w:sz w:val="24"/>
-                <w:szCs w:val="24"/>
-              </w:rPr>
-              <w:fldChar w:fldCharType="begin"/>
-            </w:r>
-            <w:r>
-              <w:rPr>
-                <w:rFonts w:ascii="Times New Roman" w:hAnsi="Times New Roman" w:cs="Times New Roman"/>
-                <w:b/>
-                <w:bCs/>
-              </w:rPr>
-              <w:instrText xml:space="preserve"> NUMPAGES  </w:instrText>
-            </w:r>
-            <w:r>
-              <w:rPr>
-                <w:rFonts w:ascii="Times New Roman" w:hAnsi="Times New Roman" w:cs="Times New Roman"/>
-                <w:b/>
-                <w:bCs/>
-                <w:sz w:val="24"/>
-                <w:szCs w:val="24"/>
-              </w:rPr>
-              <w:fldChar w:fldCharType="separate"/>
-            </w:r>
-            <w:r>
-              <w:rPr>
-                <w:rFonts w:ascii="Times New Roman" w:hAnsi="Times New Roman" w:cs="Times New Roman"/>
-                <w:b/>
-                <w:bCs/>
-                <w:noProof/>
-              </w:rPr>
-              <w:t>7</w:t>
-            </w:r>
-            <w:r>
-              <w:rPr>
-                <w:rFonts w:ascii="Times New Roman" w:hAnsi="Times New Roman" w:cs="Times New Roman"/>
-                <w:b/>
-                <w:bCs/>
-                <w:sz w:val="24"/>
-                <w:szCs w:val="24"/>
-              </w:rPr>
-              <w:fldChar w:fldCharType="end"/>
-            </w:r>
-          </w:p>
-        </w:sdtContent>
-      </w:sdt>
-    </w:sdtContent>
-  </w:sdt>
+    </w:pPr>
+    <w:r>
+      <w:rPr>
+        <w:rFonts w:ascii="Times New Roman" w:hAnsi="Times New Roman" w:cs="Times New Roman"/>
+      </w:rPr>
+      <w:t xml:space="preserve">Page </w:t>
+    </w:r>
+    <w:r>
+      <w:rPr>
+        <w:rFonts w:ascii="Times New Roman" w:hAnsi="Times New Roman" w:cs="Times New Roman"/>
+        <w:b/>
+        <w:bCs/>
+        <w:sz w:val="24"/>
+        <w:szCs w:val="24"/>
+      </w:rPr>
+      <w:fldChar w:fldCharType="begin"/>
+    </w:r>
+    <w:r>
+      <w:rPr>
+        <w:rFonts w:ascii="Times New Roman" w:hAnsi="Times New Roman" w:cs="Times New Roman"/>
+        <w:b/>
+        <w:bCs/>
+      </w:rPr>
+      <w:instrText xml:space="preserve"> PAGE </w:instrText>
+    </w:r>
+    <w:r>
+      <w:rPr>
+        <w:rFonts w:ascii="Times New Roman" w:hAnsi="Times New Roman" w:cs="Times New Roman"/>
+        <w:b/>
+        <w:bCs/>
+        <w:sz w:val="24"/>
+        <w:szCs w:val="24"/>
+      </w:rPr>
+      <w:fldChar w:fldCharType="separate"/>
+    </w:r>
+    <w:r>
+      <w:rPr>
+        <w:rFonts w:ascii="Times New Roman" w:hAnsi="Times New Roman" w:cs="Times New Roman"/>
+        <w:b/>
+        <w:bCs/>
+        <w:noProof/>
+      </w:rPr>
+      <w:t>8</w:t>
+    </w:r>
+    <w:r>
+      <w:rPr>
+        <w:rFonts w:ascii="Times New Roman" w:hAnsi="Times New Roman" w:cs="Times New Roman"/>
+        <w:b/>
+        <w:bCs/>
+        <w:sz w:val="24"/>
+        <w:szCs w:val="24"/>
+      </w:rPr>
+      <w:fldChar w:fldCharType="end"/>
+    </w:r>
+    <w:r>
+      <w:rPr>
+        <w:rFonts w:ascii="Times New Roman" w:hAnsi="Times New Roman" w:cs="Times New Roman"/>
+      </w:rPr>
+      <w:t xml:space="preserve"> of </w:t>
+    </w:r>
+    <w:r>
+      <w:rPr>
+        <w:rFonts w:ascii="Times New Roman" w:hAnsi="Times New Roman" w:cs="Times New Roman"/>
+        <w:b/>
+        <w:bCs/>
+        <w:sz w:val="24"/>
+        <w:szCs w:val="24"/>
+      </w:rPr>
+      <w:fldChar w:fldCharType="begin"/>
+    </w:r>
+    <w:r>
+      <w:rPr>
+        <w:rFonts w:ascii="Times New Roman" w:hAnsi="Times New Roman" w:cs="Times New Roman"/>
+        <w:b/>
+        <w:bCs/>
+      </w:rPr>
+      <w:instrText xml:space="preserve"> NUMPAGES  </w:instrText>
+    </w:r>
+    <w:r>
+      <w:rPr>
+        <w:rFonts w:ascii="Times New Roman" w:hAnsi="Times New Roman" w:cs="Times New Roman"/>
+        <w:b/>
+        <w:bCs/>
+        <w:sz w:val="24"/>
+        <w:szCs w:val="24"/>
+      </w:rPr>
+      <w:fldChar w:fldCharType="separate"/>
+    </w:r>
+    <w:r>
+      <w:rPr>
+        <w:rFonts w:ascii="Times New Roman" w:hAnsi="Times New Roman" w:cs="Times New Roman"/>
+        <w:b/>
+        <w:bCs/>
+        <w:noProof/>
+      </w:rPr>
+      <w:t>8</w:t>
+    </w:r>
+    <w:r>
+      <w:rPr>
+        <w:rFonts w:ascii="Times New Roman" w:hAnsi="Times New Roman" w:cs="Times New Roman"/>
+        <w:b/>
+        <w:bCs/>
+        <w:sz w:val="24"/>
+        <w:szCs w:val="24"/>
+      </w:rPr>
+      <w:fldChar w:fldCharType="end"/>
+    </w:r>
+    <w:r>
+      <w:rPr>
+        <w:rFonts w:ascii="Times New Roman" w:hAnsi="Times New Roman" w:cs="Times New Roman"/>
+      </w:rPr>
+    </w:r>
+    <w:r>
+      <w:rPr>
+        <w:rFonts w:ascii="Times New Roman" w:hAnsi="Times New Roman" w:cs="Times New Roman"/>
+      </w:rPr>
+    </w:r>
+  </w:p>
   <w:p>
     <w:pPr>
       <w:pStyle w:val="Footer"/>
@@ -3646,8 +4385,8 @@
 </file>
 
 <file path=word/footnotes.xml><?xml version="1.0" encoding="utf-8"?>
-<w:footnotes xmlns:wpc="http://schemas.microsoft.com/office/word/2010/wordprocessingCanvas" xmlns:cx="http://schemas.microsoft.com/office/drawing/2014/chartex" xmlns:mc="http://schemas.openxmlformats.org/markup-compatibility/2006" xmlns:o="urn:schemas-microsoft-com:office:office" xmlns:r="http://schemas.openxmlformats.org/officeDocument/2006/relationships" xmlns:m="http://schemas.openxmlformats.org/officeDocument/2006/math" xmlns:v="urn:schemas-microsoft-com:vml" xmlns:wp14="http://schemas.microsoft.com/office/word/2010/wordprocessingDrawing" xmlns:wp="http://schemas.openxmlformats.org/drawingml/2006/wordprocessingDrawing" xmlns:w10="urn:schemas-microsoft-com:office:word" xmlns:w="http://schemas.openxmlformats.org/wordprocessingml/2006/main" xmlns:w14="http://schemas.microsoft.com/office/word/2010/wordml" xmlns:w15="http://schemas.microsoft.com/office/word/2012/wordml" xmlns:w16se="http://schemas.microsoft.com/office/word/2015/wordml/symex" xmlns:wpg="http://schemas.microsoft.com/office/word/2010/wordprocessingGroup" xmlns:wpi="http://schemas.microsoft.com/office/word/2010/wordprocessingInk" xmlns:wne="http://schemas.microsoft.com/office/word/2006/wordml" xmlns:wps="http://schemas.microsoft.com/office/word/2010/wordprocessingShape" mc:Ignorable="w14 w15 w16se wp14">
-  <w:footnote w:type="separator" w:id="-1">
+<w:footnotes xmlns:ve="http://schemas.openxmlformats.org/markup-compatibility/2006" xmlns:o="urn:schemas-microsoft-com:office:office" xmlns:r="http://schemas.openxmlformats.org/officeDocument/2006/relationships" xmlns:m="http://schemas.openxmlformats.org/officeDocument/2006/math" xmlns:v="urn:schemas-microsoft-com:vml" xmlns:wp="http://schemas.openxmlformats.org/drawingml/2006/wordprocessingDrawing" xmlns:w10="urn:schemas-microsoft-com:office:word" xmlns:w="http://schemas.openxmlformats.org/wordprocessingml/2006/main" xmlns:wne="http://schemas.microsoft.com/office/word/2006/wordml">
+  <w:footnote w:type="separator" w:id="0">
     <w:p>
       <w:pPr>
         <w:spacing w:after="0" w:line="240" w:lineRule="auto"/>
@@ -3657,7 +4396,7 @@
       </w:r>
     </w:p>
   </w:footnote>
-  <w:footnote w:type="continuationSeparator" w:id="0">
+  <w:footnote w:type="continuationSeparator" w:id="1">
     <w:p>
       <w:pPr>
         <w:spacing w:after="0" w:line="240" w:lineRule="auto"/>
@@ -3671,7 +4410,7 @@
 </file>
 
 <file path=word/header1.xml><?xml version="1.0" encoding="utf-8"?>
-<w:hdr xmlns:wpc="http://schemas.microsoft.com/office/word/2010/wordprocessingCanvas" xmlns:cx="http://schemas.microsoft.com/office/drawing/2014/chartex" xmlns:mc="http://schemas.openxmlformats.org/markup-compatibility/2006" xmlns:o="urn:schemas-microsoft-com:office:office" xmlns:r="http://schemas.openxmlformats.org/officeDocument/2006/relationships" xmlns:m="http://schemas.openxmlformats.org/officeDocument/2006/math" xmlns:v="urn:schemas-microsoft-com:vml" xmlns:wp14="http://schemas.microsoft.com/office/word/2010/wordprocessingDrawing" xmlns:wp="http://schemas.openxmlformats.org/drawingml/2006/wordprocessingDrawing" xmlns:w10="urn:schemas-microsoft-com:office:word" xmlns:w="http://schemas.openxmlformats.org/wordprocessingml/2006/main" xmlns:w14="http://schemas.microsoft.com/office/word/2010/wordml" xmlns:w15="http://schemas.microsoft.com/office/word/2012/wordml" xmlns:w16se="http://schemas.microsoft.com/office/word/2015/wordml/symex" xmlns:wpg="http://schemas.microsoft.com/office/word/2010/wordprocessingGroup" xmlns:wpi="http://schemas.microsoft.com/office/word/2010/wordprocessingInk" xmlns:wne="http://schemas.microsoft.com/office/word/2006/wordml" xmlns:wps="http://schemas.microsoft.com/office/word/2010/wordprocessingShape" mc:Ignorable="w14 w15 w16se wp14">
+<w:hdr xmlns:ve="http://schemas.openxmlformats.org/markup-compatibility/2006" xmlns:o="urn:schemas-microsoft-com:office:office" xmlns:r="http://schemas.openxmlformats.org/officeDocument/2006/relationships" xmlns:m="http://schemas.openxmlformats.org/officeDocument/2006/math" xmlns:v="urn:schemas-microsoft-com:vml" xmlns:wp="http://schemas.openxmlformats.org/drawingml/2006/wordprocessingDrawing" xmlns:w10="urn:schemas-microsoft-com:office:word" xmlns:w="http://schemas.openxmlformats.org/wordprocessingml/2006/main" xmlns:wne="http://schemas.microsoft.com/office/word/2006/wordml">
   <w:p>
     <w:pPr>
       <w:pStyle w:val="Header"/>
@@ -3707,14 +4446,7 @@
         <w:rFonts w:ascii="FreeSans" w:hAnsi="FreeSans" w:cs="FreeSans"/>
         <w:sz w:val="24"/>
       </w:rPr>
-      <w:t xml:space="preserve">Cebu City, Cebu, </w:t>
-    </w:r>
-    <w:r>
-      <w:rPr>
-        <w:rFonts w:ascii="FreeSans" w:hAnsi="FreeSans" w:cs="FreeSans"/>
-        <w:sz w:val="24"/>
-      </w:rPr>
-      <w:t>Philippines</w:t>
+      <w:t>Cebu City, Cebu, Philippines</w:t>
     </w:r>
   </w:p>
   <w:p>
@@ -3741,7 +4473,7 @@
 </file>
 
 <file path=word/header2.xml><?xml version="1.0" encoding="utf-8"?>
-<w:hdr xmlns:wpc="http://schemas.microsoft.com/office/word/2010/wordprocessingCanvas" xmlns:cx="http://schemas.microsoft.com/office/drawing/2014/chartex" xmlns:mc="http://schemas.openxmlformats.org/markup-compatibility/2006" xmlns:o="urn:schemas-microsoft-com:office:office" xmlns:r="http://schemas.openxmlformats.org/officeDocument/2006/relationships" xmlns:m="http://schemas.openxmlformats.org/officeDocument/2006/math" xmlns:v="urn:schemas-microsoft-com:vml" xmlns:wp14="http://schemas.microsoft.com/office/word/2010/wordprocessingDrawing" xmlns:wp="http://schemas.openxmlformats.org/drawingml/2006/wordprocessingDrawing" xmlns:w10="urn:schemas-microsoft-com:office:word" xmlns:w="http://schemas.openxmlformats.org/wordprocessingml/2006/main" xmlns:w14="http://schemas.microsoft.com/office/word/2010/wordml" xmlns:w15="http://schemas.microsoft.com/office/word/2012/wordml" xmlns:w16se="http://schemas.microsoft.com/office/word/2015/wordml/symex" xmlns:wpg="http://schemas.microsoft.com/office/word/2010/wordprocessingGroup" xmlns:wpi="http://schemas.microsoft.com/office/word/2010/wordprocessingInk" xmlns:wne="http://schemas.microsoft.com/office/word/2006/wordml" xmlns:wps="http://schemas.microsoft.com/office/word/2010/wordprocessingShape" mc:Ignorable="w14 w15 w16se wp14">
+<w:hdr xmlns:ve="http://schemas.openxmlformats.org/markup-compatibility/2006" xmlns:o="urn:schemas-microsoft-com:office:office" xmlns:r="http://schemas.openxmlformats.org/officeDocument/2006/relationships" xmlns:m="http://schemas.openxmlformats.org/officeDocument/2006/math" xmlns:v="urn:schemas-microsoft-com:vml" xmlns:wp="http://schemas.openxmlformats.org/drawingml/2006/wordprocessingDrawing" xmlns:w10="urn:schemas-microsoft-com:office:word" xmlns:w="http://schemas.openxmlformats.org/wordprocessingml/2006/main" xmlns:wne="http://schemas.microsoft.com/office/word/2006/wordml">
   <w:p>
     <w:pPr>
       <w:pStyle w:val="Header"/>
@@ -3804,7 +4536,7 @@
 </file>
 
 <file path=word/styles.xml><?xml version="1.0" encoding="utf-8"?>
-<w:styles xmlns:mc="http://schemas.openxmlformats.org/markup-compatibility/2006" xmlns:r="http://schemas.openxmlformats.org/officeDocument/2006/relationships" xmlns:w="http://schemas.openxmlformats.org/wordprocessingml/2006/main" xmlns:w14="http://schemas.microsoft.com/office/word/2010/wordml" xmlns:w15="http://schemas.microsoft.com/office/word/2012/wordml" xmlns:w16se="http://schemas.microsoft.com/office/word/2015/wordml/symex" mc:Ignorable="w14 w15 w16se">
+<w:styles xmlns:r="http://schemas.openxmlformats.org/officeDocument/2006/relationships" xmlns:w="http://schemas.openxmlformats.org/wordprocessingml/2006/main">
   <w:docDefaults>
     <w:rPrDefault>
       <w:rPr>
@@ -3818,378 +4550,151 @@
       </w:pPr>
     </w:pPrDefault>
   </w:docDefaults>
-  <w:latentStyles w:defLockedState="0" w:defUIPriority="99" w:defSemiHidden="0" w:defUnhideWhenUsed="0" w:defQFormat="0" w:count="371">
-    <w:lsdException w:name="Normal" w:uiPriority="0" w:qFormat="1"/>
-    <w:lsdException w:name="heading 1" w:uiPriority="9" w:qFormat="1"/>
-    <w:lsdException w:name="heading 2" w:semiHidden="1" w:uiPriority="9" w:unhideWhenUsed="1" w:qFormat="1"/>
-    <w:lsdException w:name="heading 3" w:semiHidden="1" w:uiPriority="9" w:unhideWhenUsed="1" w:qFormat="1"/>
-    <w:lsdException w:name="heading 4" w:semiHidden="1" w:uiPriority="9" w:unhideWhenUsed="1" w:qFormat="1"/>
-    <w:lsdException w:name="heading 5" w:semiHidden="1" w:uiPriority="9" w:unhideWhenUsed="1" w:qFormat="1"/>
-    <w:lsdException w:name="heading 6" w:semiHidden="1" w:uiPriority="9" w:unhideWhenUsed="1" w:qFormat="1"/>
-    <w:lsdException w:name="heading 7" w:semiHidden="1" w:uiPriority="9" w:unhideWhenUsed="1" w:qFormat="1"/>
-    <w:lsdException w:name="heading 8" w:semiHidden="1" w:uiPriority="9" w:unhideWhenUsed="1" w:qFormat="1"/>
-    <w:lsdException w:name="heading 9" w:semiHidden="1" w:uiPriority="9" w:unhideWhenUsed="1" w:qFormat="1"/>
-    <w:lsdException w:name="index 1" w:semiHidden="1" w:unhideWhenUsed="1"/>
-    <w:lsdException w:name="index 2" w:semiHidden="1" w:unhideWhenUsed="1"/>
-    <w:lsdException w:name="index 3" w:semiHidden="1" w:unhideWhenUsed="1"/>
-    <w:lsdException w:name="index 4" w:semiHidden="1" w:unhideWhenUsed="1"/>
-    <w:lsdException w:name="index 5" w:semiHidden="1" w:unhideWhenUsed="1"/>
-    <w:lsdException w:name="index 6" w:semiHidden="1" w:unhideWhenUsed="1"/>
-    <w:lsdException w:name="index 7" w:semiHidden="1" w:unhideWhenUsed="1"/>
-    <w:lsdException w:name="index 8" w:semiHidden="1" w:unhideWhenUsed="1"/>
-    <w:lsdException w:name="index 9" w:semiHidden="1" w:unhideWhenUsed="1"/>
-    <w:lsdException w:name="toc 1" w:semiHidden="1" w:uiPriority="39" w:unhideWhenUsed="1"/>
-    <w:lsdException w:name="toc 2" w:semiHidden="1" w:uiPriority="39" w:unhideWhenUsed="1"/>
-    <w:lsdException w:name="toc 3" w:semiHidden="1" w:uiPriority="39" w:unhideWhenUsed="1"/>
-    <w:lsdException w:name="toc 4" w:semiHidden="1" w:uiPriority="39" w:unhideWhenUsed="1"/>
-    <w:lsdException w:name="toc 5" w:semiHidden="1" w:uiPriority="39" w:unhideWhenUsed="1"/>
-    <w:lsdException w:name="toc 6" w:semiHidden="1" w:uiPriority="39" w:unhideWhenUsed="1"/>
-    <w:lsdException w:name="toc 7" w:semiHidden="1" w:uiPriority="39" w:unhideWhenUsed="1"/>
-    <w:lsdException w:name="toc 8" w:semiHidden="1" w:uiPriority="39" w:unhideWhenUsed="1"/>
-    <w:lsdException w:name="toc 9" w:semiHidden="1" w:uiPriority="39" w:unhideWhenUsed="1"/>
-    <w:lsdException w:name="Normal Indent" w:semiHidden="1" w:unhideWhenUsed="1"/>
-    <w:lsdException w:name="footnote text" w:semiHidden="1" w:unhideWhenUsed="1"/>
-    <w:lsdException w:name="annotation text" w:semiHidden="1" w:unhideWhenUsed="1"/>
-    <w:lsdException w:name="header" w:unhideWhenUsed="1"/>
-    <w:lsdException w:name="footer" w:unhideWhenUsed="1"/>
-    <w:lsdException w:name="index heading" w:semiHidden="1" w:unhideWhenUsed="1"/>
-    <w:lsdException w:name="caption" w:semiHidden="1" w:uiPriority="35" w:unhideWhenUsed="1" w:qFormat="1"/>
-    <w:lsdException w:name="table of figures" w:semiHidden="1" w:unhideWhenUsed="1"/>
-    <w:lsdException w:name="envelope address" w:semiHidden="1" w:unhideWhenUsed="1"/>
-    <w:lsdException w:name="envelope return" w:semiHidden="1" w:unhideWhenUsed="1"/>
-    <w:lsdException w:name="footnote reference" w:semiHidden="1" w:unhideWhenUsed="1"/>
-    <w:lsdException w:name="annotation reference" w:semiHidden="1" w:unhideWhenUsed="1"/>
-    <w:lsdException w:name="line number" w:semiHidden="1" w:unhideWhenUsed="1"/>
-    <w:lsdException w:name="page number" w:semiHidden="1" w:unhideWhenUsed="1"/>
-    <w:lsdException w:name="endnote reference" w:semiHidden="1" w:unhideWhenUsed="1"/>
-    <w:lsdException w:name="endnote text" w:semiHidden="1" w:unhideWhenUsed="1"/>
-    <w:lsdException w:name="table of authorities" w:semiHidden="1" w:unhideWhenUsed="1"/>
-    <w:lsdException w:name="macro" w:semiHidden="1" w:unhideWhenUsed="1"/>
-    <w:lsdException w:name="toa heading" w:semiHidden="1" w:unhideWhenUsed="1"/>
-    <w:lsdException w:name="List" w:semiHidden="1" w:unhideWhenUsed="1"/>
-    <w:lsdException w:name="List Bullet" w:semiHidden="1" w:unhideWhenUsed="1"/>
-    <w:lsdException w:name="List Number" w:semiHidden="1" w:unhideWhenUsed="1"/>
-    <w:lsdException w:name="List 2" w:semiHidden="1" w:unhideWhenUsed="1"/>
-    <w:lsdException w:name="List 3" w:semiHidden="1" w:unhideWhenUsed="1"/>
-    <w:lsdException w:name="List 4" w:semiHidden="1" w:unhideWhenUsed="1"/>
-    <w:lsdException w:name="List 5" w:semiHidden="1" w:unhideWhenUsed="1"/>
-    <w:lsdException w:name="List Bullet 2" w:semiHidden="1" w:unhideWhenUsed="1"/>
-    <w:lsdException w:name="List Bullet 3" w:semiHidden="1" w:unhideWhenUsed="1"/>
-    <w:lsdException w:name="List Bullet 4" w:semiHidden="1" w:unhideWhenUsed="1"/>
-    <w:lsdException w:name="List Bullet 5" w:semiHidden="1" w:unhideWhenUsed="1"/>
-    <w:lsdException w:name="List Number 2" w:semiHidden="1" w:unhideWhenUsed="1"/>
-    <w:lsdException w:name="List Number 3" w:semiHidden="1" w:unhideWhenUsed="1"/>
-    <w:lsdException w:name="List Number 4" w:semiHidden="1" w:unhideWhenUsed="1"/>
-    <w:lsdException w:name="List Number 5" w:semiHidden="1" w:unhideWhenUsed="1"/>
-    <w:lsdException w:name="Title" w:uiPriority="10" w:qFormat="1"/>
-    <w:lsdException w:name="Closing" w:semiHidden="1" w:unhideWhenUsed="1"/>
-    <w:lsdException w:name="Signature" w:semiHidden="1" w:unhideWhenUsed="1"/>
-    <w:lsdException w:name="Default Paragraph Font" w:semiHidden="1" w:uiPriority="1" w:unhideWhenUsed="1"/>
-    <w:lsdException w:name="Body Text" w:semiHidden="1" w:unhideWhenUsed="1"/>
-    <w:lsdException w:name="Body Text Indent" w:semiHidden="1" w:unhideWhenUsed="1"/>
-    <w:lsdException w:name="List Continue" w:semiHidden="1" w:unhideWhenUsed="1"/>
-    <w:lsdException w:name="List Continue 2" w:semiHidden="1" w:unhideWhenUsed="1"/>
-    <w:lsdException w:name="List Continue 3" w:semiHidden="1" w:unhideWhenUsed="1"/>
-    <w:lsdException w:name="List Continue 4" w:semiHidden="1" w:unhideWhenUsed="1"/>
-    <w:lsdException w:name="List Continue 5" w:semiHidden="1" w:unhideWhenUsed="1"/>
-    <w:lsdException w:name="Message Header" w:semiHidden="1" w:unhideWhenUsed="1"/>
-    <w:lsdException w:name="Subtitle" w:uiPriority="11" w:qFormat="1"/>
-    <w:lsdException w:name="Salutation" w:semiHidden="1" w:unhideWhenUsed="1"/>
-    <w:lsdException w:name="Date" w:semiHidden="1" w:unhideWhenUsed="1"/>
-    <w:lsdException w:name="Body Text First Indent" w:semiHidden="1" w:unhideWhenUsed="1"/>
-    <w:lsdException w:name="Body Text First Indent 2" w:semiHidden="1" w:unhideWhenUsed="1"/>
-    <w:lsdException w:name="Note Heading" w:semiHidden="1" w:unhideWhenUsed="1"/>
-    <w:lsdException w:name="Body Text 2" w:semiHidden="1" w:unhideWhenUsed="1"/>
-    <w:lsdException w:name="Body Text 3" w:semiHidden="1" w:unhideWhenUsed="1"/>
-    <w:lsdException w:name="Body Text Indent 2" w:semiHidden="1" w:unhideWhenUsed="1"/>
-    <w:lsdException w:name="Body Text Indent 3" w:semiHidden="1" w:unhideWhenUsed="1"/>
-    <w:lsdException w:name="Block Text" w:semiHidden="1" w:unhideWhenUsed="1"/>
-    <w:lsdException w:name="Hyperlink" w:semiHidden="1" w:unhideWhenUsed="1"/>
-    <w:lsdException w:name="FollowedHyperlink" w:semiHidden="1" w:unhideWhenUsed="1"/>
-    <w:lsdException w:name="Strong" w:uiPriority="22" w:qFormat="1"/>
-    <w:lsdException w:name="Emphasis" w:uiPriority="20" w:qFormat="1"/>
-    <w:lsdException w:name="Document Map" w:semiHidden="1" w:unhideWhenUsed="1"/>
-    <w:lsdException w:name="Plain Text" w:semiHidden="1" w:unhideWhenUsed="1"/>
-    <w:lsdException w:name="E-mail Signature" w:semiHidden="1" w:unhideWhenUsed="1"/>
-    <w:lsdException w:name="HTML Top of Form" w:semiHidden="1" w:unhideWhenUsed="1"/>
-    <w:lsdException w:name="HTML Bottom of Form" w:semiHidden="1" w:unhideWhenUsed="1"/>
-    <w:lsdException w:name="Normal (Web)" w:semiHidden="1" w:unhideWhenUsed="1"/>
-    <w:lsdException w:name="HTML Acronym" w:semiHidden="1" w:unhideWhenUsed="1"/>
-    <w:lsdException w:name="HTML Address" w:semiHidden="1" w:unhideWhenUsed="1"/>
-    <w:lsdException w:name="HTML Cite" w:semiHidden="1" w:unhideWhenUsed="1"/>
-    <w:lsdException w:name="HTML Code" w:semiHidden="1" w:unhideWhenUsed="1"/>
-    <w:lsdException w:name="HTML Definition" w:semiHidden="1" w:unhideWhenUsed="1"/>
-    <w:lsdException w:name="HTML Keyboard" w:semiHidden="1" w:unhideWhenUsed="1"/>
-    <w:lsdException w:name="HTML Preformatted" w:semiHidden="1" w:unhideWhenUsed="1"/>
-    <w:lsdException w:name="HTML Sample" w:semiHidden="1" w:unhideWhenUsed="1"/>
-    <w:lsdException w:name="HTML Typewriter" w:semiHidden="1" w:unhideWhenUsed="1"/>
-    <w:lsdException w:name="HTML Variable" w:semiHidden="1" w:unhideWhenUsed="1"/>
-    <w:lsdException w:name="Normal Table" w:semiHidden="1" w:unhideWhenUsed="1"/>
-    <w:lsdException w:name="annotation subject" w:semiHidden="1" w:unhideWhenUsed="1"/>
-    <w:lsdException w:name="No List" w:semiHidden="1" w:unhideWhenUsed="1"/>
-    <w:lsdException w:name="Outline List 1" w:semiHidden="1" w:unhideWhenUsed="1"/>
-    <w:lsdException w:name="Outline List 2" w:semiHidden="1" w:unhideWhenUsed="1"/>
-    <w:lsdException w:name="Outline List 3" w:semiHidden="1" w:unhideWhenUsed="1"/>
-    <w:lsdException w:name="Table Simple 1" w:semiHidden="1" w:unhideWhenUsed="1"/>
-    <w:lsdException w:name="Table Simple 2" w:semiHidden="1" w:unhideWhenUsed="1"/>
-    <w:lsdException w:name="Table Simple 3" w:semiHidden="1" w:unhideWhenUsed="1"/>
-    <w:lsdException w:name="Table Classic 1" w:semiHidden="1" w:unhideWhenUsed="1"/>
-    <w:lsdException w:name="Table Classic 2" w:semiHidden="1" w:unhideWhenUsed="1"/>
-    <w:lsdException w:name="Table Classic 3" w:semiHidden="1" w:unhideWhenUsed="1"/>
-    <w:lsdException w:name="Table Classic 4" w:semiHidden="1" w:unhideWhenUsed="1"/>
-    <w:lsdException w:name="Table Colorful 1" w:semiHidden="1" w:unhideWhenUsed="1"/>
-    <w:lsdException w:name="Table Colorful 2" w:semiHidden="1" w:unhideWhenUsed="1"/>
-    <w:lsdException w:name="Table Colorful 3" w:semiHidden="1" w:unhideWhenUsed="1"/>
-    <w:lsdException w:name="Table Columns 1" w:semiHidden="1" w:unhideWhenUsed="1"/>
-    <w:lsdException w:name="Table Columns 2" w:semiHidden="1" w:unhideWhenUsed="1"/>
-    <w:lsdException w:name="Table Columns 3" w:semiHidden="1" w:unhideWhenUsed="1"/>
-    <w:lsdException w:name="Table Columns 4" w:semiHidden="1" w:unhideWhenUsed="1"/>
-    <w:lsdException w:name="Table Columns 5" w:semiHidden="1" w:unhideWhenUsed="1"/>
-    <w:lsdException w:name="Table Grid 1" w:semiHidden="1" w:unhideWhenUsed="1"/>
-    <w:lsdException w:name="Table Grid 2" w:semiHidden="1" w:unhideWhenUsed="1"/>
-    <w:lsdException w:name="Table Grid 3" w:semiHidden="1" w:unhideWhenUsed="1"/>
-    <w:lsdException w:name="Table Grid 4" w:semiHidden="1" w:unhideWhenUsed="1"/>
-    <w:lsdException w:name="Table Grid 5" w:semiHidden="1" w:unhideWhenUsed="1"/>
-    <w:lsdException w:name="Table Grid 6" w:semiHidden="1" w:unhideWhenUsed="1"/>
-    <w:lsdException w:name="Table Grid 7" w:semiHidden="1" w:unhideWhenUsed="1"/>
-    <w:lsdException w:name="Table Grid 8" w:semiHidden="1" w:unhideWhenUsed="1"/>
-    <w:lsdException w:name="Table List 1" w:semiHidden="1" w:unhideWhenUsed="1"/>
-    <w:lsdException w:name="Table List 2" w:semiHidden="1" w:unhideWhenUsed="1"/>
-    <w:lsdException w:name="Table List 3" w:semiHidden="1" w:unhideWhenUsed="1"/>
-    <w:lsdException w:name="Table List 4" w:semiHidden="1" w:unhideWhenUsed="1"/>
-    <w:lsdException w:name="Table List 5" w:semiHidden="1" w:unhideWhenUsed="1"/>
-    <w:lsdException w:name="Table List 6" w:semiHidden="1" w:unhideWhenUsed="1"/>
-    <w:lsdException w:name="Table List 7" w:semiHidden="1" w:unhideWhenUsed="1"/>
-    <w:lsdException w:name="Table List 8" w:semiHidden="1" w:unhideWhenUsed="1"/>
-    <w:lsdException w:name="Table 3D effects 1" w:semiHidden="1" w:unhideWhenUsed="1"/>
-    <w:lsdException w:name="Table 3D effects 2" w:semiHidden="1" w:unhideWhenUsed="1"/>
-    <w:lsdException w:name="Table 3D effects 3" w:semiHidden="1" w:unhideWhenUsed="1"/>
-    <w:lsdException w:name="Table Contemporary" w:semiHidden="1" w:unhideWhenUsed="1"/>
-    <w:lsdException w:name="Table Elegant" w:semiHidden="1" w:unhideWhenUsed="1"/>
-    <w:lsdException w:name="Table Professional" w:semiHidden="1" w:unhideWhenUsed="1"/>
-    <w:lsdException w:name="Table Subtle 1" w:semiHidden="1" w:unhideWhenUsed="1"/>
-    <w:lsdException w:name="Table Subtle 2" w:semiHidden="1" w:unhideWhenUsed="1"/>
-    <w:lsdException w:name="Table Web 1" w:semiHidden="1" w:unhideWhenUsed="1"/>
-    <w:lsdException w:name="Table Web 2" w:semiHidden="1" w:unhideWhenUsed="1"/>
-    <w:lsdException w:name="Table Web 3" w:semiHidden="1" w:unhideWhenUsed="1"/>
-    <w:lsdException w:name="Balloon Text" w:semiHidden="1" w:unhideWhenUsed="1"/>
-    <w:lsdException w:name="Table Grid" w:semiHidden="1" w:uiPriority="39" w:unhideWhenUsed="1" w:qFormat="1"/>
-    <w:lsdException w:name="Table Theme" w:semiHidden="1" w:unhideWhenUsed="1"/>
-    <w:lsdException w:name="Placeholder Text" w:semiHidden="1"/>
-    <w:lsdException w:name="Light Shading" w:uiPriority="60"/>
-    <w:lsdException w:name="Light List" w:uiPriority="61"/>
-    <w:lsdException w:name="Light Grid" w:uiPriority="62"/>
-    <w:lsdException w:name="Medium Shading 1" w:uiPriority="63"/>
-    <w:lsdException w:name="Medium Shading 2" w:uiPriority="64"/>
-    <w:lsdException w:name="Medium List 1" w:uiPriority="65"/>
-    <w:lsdException w:name="Medium List 2" w:uiPriority="66"/>
-    <w:lsdException w:name="Medium Grid 1" w:uiPriority="67"/>
-    <w:lsdException w:name="Medium Grid 2" w:uiPriority="68"/>
-    <w:lsdException w:name="Medium Grid 3" w:uiPriority="69"/>
-    <w:lsdException w:name="Dark List" w:uiPriority="70"/>
-    <w:lsdException w:name="Colorful Shading" w:uiPriority="71"/>
-    <w:lsdException w:name="Colorful List" w:uiPriority="72"/>
-    <w:lsdException w:name="Colorful Grid" w:uiPriority="73"/>
-    <w:lsdException w:name="Light Shading Accent 1" w:uiPriority="60"/>
-    <w:lsdException w:name="Light List Accent 1" w:uiPriority="61"/>
-    <w:lsdException w:name="Light Grid Accent 1" w:uiPriority="62"/>
-    <w:lsdException w:name="Medium Shading 1 Accent 1" w:uiPriority="63"/>
-    <w:lsdException w:name="Medium Shading 2 Accent 1" w:uiPriority="64"/>
-    <w:lsdException w:name="Medium List 1 Accent 1" w:uiPriority="65"/>
-    <w:lsdException w:name="Revision" w:semiHidden="1"/>
-    <w:lsdException w:name="Medium List 2 Accent 1" w:uiPriority="66"/>
-    <w:lsdException w:name="Medium Grid 1 Accent 1" w:uiPriority="67"/>
-    <w:lsdException w:name="Medium Grid 2 Accent 1" w:uiPriority="68"/>
-    <w:lsdException w:name="Medium Grid 3 Accent 1" w:uiPriority="69"/>
-    <w:lsdException w:name="Dark List Accent 1" w:uiPriority="70"/>
-    <w:lsdException w:name="Colorful Shading Accent 1" w:uiPriority="71"/>
-    <w:lsdException w:name="Colorful List Accent 1" w:uiPriority="72"/>
-    <w:lsdException w:name="Colorful Grid Accent 1" w:uiPriority="73"/>
-    <w:lsdException w:name="Light Shading Accent 2" w:uiPriority="60"/>
-    <w:lsdException w:name="Light List Accent 2" w:uiPriority="61"/>
-    <w:lsdException w:name="Light Grid Accent 2" w:uiPriority="62"/>
-    <w:lsdException w:name="Medium Shading 1 Accent 2" w:uiPriority="63"/>
-    <w:lsdException w:name="Medium Shading 2 Accent 2" w:uiPriority="64"/>
-    <w:lsdException w:name="Medium List 1 Accent 2" w:uiPriority="65"/>
-    <w:lsdException w:name="Medium List 2 Accent 2" w:uiPriority="66"/>
-    <w:lsdException w:name="Medium Grid 1 Accent 2" w:uiPriority="67"/>
-    <w:lsdException w:name="Medium Grid 2 Accent 2" w:uiPriority="68"/>
-    <w:lsdException w:name="Medium Grid 3 Accent 2" w:uiPriority="69"/>
-    <w:lsdException w:name="Dark List Accent 2" w:uiPriority="70"/>
-    <w:lsdException w:name="Colorful Shading Accent 2" w:uiPriority="71"/>
-    <w:lsdException w:name="Colorful List Accent 2" w:uiPriority="72"/>
-    <w:lsdException w:name="Colorful Grid Accent 2" w:uiPriority="73"/>
-    <w:lsdException w:name="Light Shading Accent 3" w:uiPriority="60"/>
-    <w:lsdException w:name="Light List Accent 3" w:uiPriority="61"/>
-    <w:lsdException w:name="Light Grid Accent 3" w:uiPriority="62"/>
-    <w:lsdException w:name="Medium Shading 1 Accent 3" w:uiPriority="63"/>
-    <w:lsdException w:name="Medium Shading 2 Accent 3" w:uiPriority="64"/>
-    <w:lsdException w:name="Medium List 1 Accent 3" w:uiPriority="65"/>
-    <w:lsdException w:name="Medium List 2 Accent 3" w:uiPriority="66"/>
-    <w:lsdException w:name="Medium Grid 1 Accent 3" w:uiPriority="67"/>
-    <w:lsdException w:name="Medium Grid 2 Accent 3" w:uiPriority="68"/>
-    <w:lsdException w:name="Medium Grid 3 Accent 3" w:uiPriority="69"/>
-    <w:lsdException w:name="Dark List Accent 3" w:uiPriority="70"/>
-    <w:lsdException w:name="Colorful Shading Accent 3" w:uiPriority="71"/>
-    <w:lsdException w:name="Colorful List Accent 3" w:uiPriority="72"/>
-    <w:lsdException w:name="Colorful Grid Accent 3" w:uiPriority="73"/>
-    <w:lsdException w:name="Light Shading Accent 4" w:uiPriority="60"/>
-    <w:lsdException w:name="Light List Accent 4" w:uiPriority="61"/>
-    <w:lsdException w:name="Light Grid Accent 4" w:uiPriority="62"/>
-    <w:lsdException w:name="Medium Shading 1 Accent 4" w:uiPriority="63"/>
-    <w:lsdException w:name="Medium Shading 2 Accent 4" w:uiPriority="64"/>
-    <w:lsdException w:name="Medium List 1 Accent 4" w:uiPriority="65"/>
-    <w:lsdException w:name="Medium List 2 Accent 4" w:uiPriority="66"/>
-    <w:lsdException w:name="Medium Grid 1 Accent 4" w:uiPriority="67"/>
-    <w:lsdException w:name="Medium Grid 2 Accent 4" w:uiPriority="68"/>
-    <w:lsdException w:name="Medium Grid 3 Accent 4" w:uiPriority="69"/>
-    <w:lsdException w:name="Dark List Accent 4" w:uiPriority="70"/>
-    <w:lsdException w:name="Colorful Shading Accent 4" w:uiPriority="71"/>
-    <w:lsdException w:name="Colorful List Accent 4" w:uiPriority="72"/>
-    <w:lsdException w:name="Colorful Grid Accent 4" w:uiPriority="73"/>
-    <w:lsdException w:name="Light Shading Accent 5" w:uiPriority="60"/>
-    <w:lsdException w:name="Light List Accent 5" w:uiPriority="61"/>
-    <w:lsdException w:name="Light Grid Accent 5" w:uiPriority="62"/>
-    <w:lsdException w:name="Medium Shading 1 Accent 5" w:uiPriority="63"/>
-    <w:lsdException w:name="Medium Shading 2 Accent 5" w:uiPriority="64"/>
-    <w:lsdException w:name="Medium List 1 Accent 5" w:uiPriority="65"/>
-    <w:lsdException w:name="Medium List 2 Accent 5" w:uiPriority="66"/>
-    <w:lsdException w:name="Medium Grid 1 Accent 5" w:uiPriority="67"/>
-    <w:lsdException w:name="Medium Grid 2 Accent 5" w:uiPriority="68"/>
-    <w:lsdException w:name="Medium Grid 3 Accent 5" w:uiPriority="69"/>
-    <w:lsdException w:name="Dark List Accent 5" w:uiPriority="70"/>
-    <w:lsdException w:name="Colorful Shading Accent 5" w:uiPriority="71"/>
-    <w:lsdException w:name="Colorful List Accent 5" w:uiPriority="72"/>
-    <w:lsdException w:name="Colorful Grid Accent 5" w:uiPriority="73"/>
-    <w:lsdException w:name="Light Shading Accent 6" w:uiPriority="60"/>
-    <w:lsdException w:name="Light List Accent 6" w:uiPriority="61"/>
-    <w:lsdException w:name="Light Grid Accent 6" w:uiPriority="62"/>
-    <w:lsdException w:name="Medium Shading 1 Accent 6" w:uiPriority="63"/>
-    <w:lsdException w:name="Medium Shading 2 Accent 6" w:uiPriority="64"/>
-    <w:lsdException w:name="Medium List 1 Accent 6" w:uiPriority="65"/>
-    <w:lsdException w:name="Medium List 2 Accent 6" w:uiPriority="66"/>
-    <w:lsdException w:name="Medium Grid 1 Accent 6" w:uiPriority="67"/>
-    <w:lsdException w:name="Medium Grid 2 Accent 6" w:uiPriority="68"/>
-    <w:lsdException w:name="Medium Grid 3 Accent 6" w:uiPriority="69"/>
-    <w:lsdException w:name="Dark List Accent 6" w:uiPriority="70"/>
-    <w:lsdException w:name="Colorful Shading Accent 6" w:uiPriority="71"/>
-    <w:lsdException w:name="Colorful List Accent 6" w:uiPriority="72"/>
-    <w:lsdException w:name="Colorful Grid Accent 6" w:uiPriority="73"/>
-    <w:lsdException w:name="Subtle Emphasis" w:uiPriority="19" w:qFormat="1"/>
-    <w:lsdException w:name="Intense Emphasis" w:uiPriority="21" w:qFormat="1"/>
-    <w:lsdException w:name="Subtle Reference" w:uiPriority="31" w:qFormat="1"/>
-    <w:lsdException w:name="Intense Reference" w:uiPriority="32" w:qFormat="1"/>
-    <w:lsdException w:name="Book Title" w:uiPriority="33" w:qFormat="1"/>
-    <w:lsdException w:name="Bibliography" w:semiHidden="1" w:uiPriority="37" w:unhideWhenUsed="1"/>
-    <w:lsdException w:name="TOC Heading" w:semiHidden="1" w:uiPriority="39" w:unhideWhenUsed="1" w:qFormat="1"/>
-    <w:lsdException w:name="Plain Table 1" w:uiPriority="41"/>
-    <w:lsdException w:name="Plain Table 2" w:uiPriority="42"/>
-    <w:lsdException w:name="Plain Table 3" w:uiPriority="43"/>
-    <w:lsdException w:name="Plain Table 4" w:uiPriority="44"/>
-    <w:lsdException w:name="Plain Table 5" w:uiPriority="45"/>
-    <w:lsdException w:name="Grid Table Light" w:uiPriority="40"/>
-    <w:lsdException w:name="Grid Table 1 Light" w:uiPriority="46"/>
-    <w:lsdException w:name="Grid Table 2" w:uiPriority="47"/>
-    <w:lsdException w:name="Grid Table 3" w:uiPriority="48"/>
-    <w:lsdException w:name="Grid Table 4" w:uiPriority="49"/>
-    <w:lsdException w:name="Grid Table 5 Dark" w:uiPriority="50"/>
-    <w:lsdException w:name="Grid Table 6 Colorful" w:uiPriority="51"/>
-    <w:lsdException w:name="Grid Table 7 Colorful" w:uiPriority="52"/>
-    <w:lsdException w:name="Grid Table 1 Light Accent 1" w:uiPriority="46"/>
-    <w:lsdException w:name="Grid Table 2 Accent 1" w:uiPriority="47"/>
-    <w:lsdException w:name="Grid Table 3 Accent 1" w:uiPriority="48"/>
-    <w:lsdException w:name="Grid Table 4 Accent 1" w:uiPriority="49"/>
-    <w:lsdException w:name="Grid Table 5 Dark Accent 1" w:uiPriority="50"/>
-    <w:lsdException w:name="Grid Table 6 Colorful Accent 1" w:uiPriority="51"/>
-    <w:lsdException w:name="Grid Table 7 Colorful Accent 1" w:uiPriority="52"/>
-    <w:lsdException w:name="Grid Table 1 Light Accent 2" w:uiPriority="46"/>
-    <w:lsdException w:name="Grid Table 2 Accent 2" w:uiPriority="47"/>
-    <w:lsdException w:name="Grid Table 3 Accent 2" w:uiPriority="48"/>
-    <w:lsdException w:name="Grid Table 4 Accent 2" w:uiPriority="49"/>
-    <w:lsdException w:name="Grid Table 5 Dark Accent 2" w:uiPriority="50"/>
-    <w:lsdException w:name="Grid Table 6 Colorful Accent 2" w:uiPriority="51"/>
-    <w:lsdException w:name="Grid Table 7 Colorful Accent 2" w:uiPriority="52"/>
-    <w:lsdException w:name="Grid Table 1 Light Accent 3" w:uiPriority="46"/>
-    <w:lsdException w:name="Grid Table 2 Accent 3" w:uiPriority="47"/>
-    <w:lsdException w:name="Grid Table 3 Accent 3" w:uiPriority="48"/>
-    <w:lsdException w:name="Grid Table 4 Accent 3" w:uiPriority="49"/>
-    <w:lsdException w:name="Grid Table 5 Dark Accent 3" w:uiPriority="50"/>
-    <w:lsdException w:name="Grid Table 6 Colorful Accent 3" w:uiPriority="51"/>
-    <w:lsdException w:name="Grid Table 7 Colorful Accent 3" w:uiPriority="52"/>
-    <w:lsdException w:name="Grid Table 1 Light Accent 4" w:uiPriority="46"/>
-    <w:lsdException w:name="Grid Table 2 Accent 4" w:uiPriority="47"/>
-    <w:lsdException w:name="Grid Table 3 Accent 4" w:uiPriority="48"/>
-    <w:lsdException w:name="Grid Table 4 Accent 4" w:uiPriority="49"/>
-    <w:lsdException w:name="Grid Table 5 Dark Accent 4" w:uiPriority="50"/>
-    <w:lsdException w:name="Grid Table 6 Colorful Accent 4" w:uiPriority="51"/>
-    <w:lsdException w:name="Grid Table 7 Colorful Accent 4" w:uiPriority="52"/>
-    <w:lsdException w:name="Grid Table 1 Light Accent 5" w:uiPriority="46"/>
-    <w:lsdException w:name="Grid Table 2 Accent 5" w:uiPriority="47"/>
-    <w:lsdException w:name="Grid Table 3 Accent 5" w:uiPriority="48"/>
-    <w:lsdException w:name="Grid Table 4 Accent 5" w:uiPriority="49"/>
-    <w:lsdException w:name="Grid Table 5 Dark Accent 5" w:uiPriority="50"/>
-    <w:lsdException w:name="Grid Table 6 Colorful Accent 5" w:uiPriority="51"/>
-    <w:lsdException w:name="Grid Table 7 Colorful Accent 5" w:uiPriority="52"/>
-    <w:lsdException w:name="Grid Table 1 Light Accent 6" w:uiPriority="46"/>
-    <w:lsdException w:name="Grid Table 2 Accent 6" w:uiPriority="47"/>
-    <w:lsdException w:name="Grid Table 3 Accent 6" w:uiPriority="48"/>
-    <w:lsdException w:name="Grid Table 4 Accent 6" w:uiPriority="49"/>
-    <w:lsdException w:name="Grid Table 5 Dark Accent 6" w:uiPriority="50"/>
-    <w:lsdException w:name="Grid Table 6 Colorful Accent 6" w:uiPriority="51"/>
-    <w:lsdException w:name="Grid Table 7 Colorful Accent 6" w:uiPriority="52"/>
-    <w:lsdException w:name="List Table 1 Light" w:uiPriority="46"/>
-    <w:lsdException w:name="List Table 2" w:uiPriority="47"/>
-    <w:lsdException w:name="List Table 3" w:uiPriority="48"/>
-    <w:lsdException w:name="List Table 4" w:uiPriority="49"/>
-    <w:lsdException w:name="List Table 5 Dark" w:uiPriority="50"/>
-    <w:lsdException w:name="List Table 6 Colorful" w:uiPriority="51"/>
-    <w:lsdException w:name="List Table 7 Colorful" w:uiPriority="52"/>
-    <w:lsdException w:name="List Table 1 Light Accent 1" w:uiPriority="46"/>
-    <w:lsdException w:name="List Table 2 Accent 1" w:uiPriority="47"/>
-    <w:lsdException w:name="List Table 3 Accent 1" w:uiPriority="48"/>
-    <w:lsdException w:name="List Table 4 Accent 1" w:uiPriority="49"/>
-    <w:lsdException w:name="List Table 5 Dark Accent 1" w:uiPriority="50"/>
-    <w:lsdException w:name="List Table 6 Colorful Accent 1" w:uiPriority="51"/>
-    <w:lsdException w:name="List Table 7 Colorful Accent 1" w:uiPriority="52"/>
-    <w:lsdException w:name="List Table 1 Light Accent 2" w:uiPriority="46"/>
-    <w:lsdException w:name="List Table 2 Accent 2" w:uiPriority="47"/>
-    <w:lsdException w:name="List Table 3 Accent 2" w:uiPriority="48"/>
-    <w:lsdException w:name="List Table 4 Accent 2" w:uiPriority="49"/>
-    <w:lsdException w:name="List Table 5 Dark Accent 2" w:uiPriority="50"/>
-    <w:lsdException w:name="List Table 6 Colorful Accent 2" w:uiPriority="51"/>
-    <w:lsdException w:name="List Table 7 Colorful Accent 2" w:uiPriority="52"/>
-    <w:lsdException w:name="List Table 1 Light Accent 3" w:uiPriority="46"/>
-    <w:lsdException w:name="List Table 2 Accent 3" w:uiPriority="47"/>
-    <w:lsdException w:name="List Table 3 Accent 3" w:uiPriority="48"/>
-    <w:lsdException w:name="List Table 4 Accent 3" w:uiPriority="49"/>
-    <w:lsdException w:name="List Table 5 Dark Accent 3" w:uiPriority="50"/>
-    <w:lsdException w:name="List Table 6 Colorful Accent 3" w:uiPriority="51"/>
-    <w:lsdException w:name="List Table 7 Colorful Accent 3" w:uiPriority="52"/>
-    <w:lsdException w:name="List Table 1 Light Accent 4" w:uiPriority="46"/>
-    <w:lsdException w:name="List Table 2 Accent 4" w:uiPriority="47"/>
-    <w:lsdException w:name="List Table 3 Accent 4" w:uiPriority="48"/>
-    <w:lsdException w:name="List Table 4 Accent 4" w:uiPriority="49"/>
-    <w:lsdException w:name="List Table 5 Dark Accent 4" w:uiPriority="50"/>
-    <w:lsdException w:name="List Table 6 Colorful Accent 4" w:uiPriority="51"/>
-    <w:lsdException w:name="List Table 7 Colorful Accent 4" w:uiPriority="52"/>
-    <w:lsdException w:name="List Table 1 Light Accent 5" w:uiPriority="46"/>
-    <w:lsdException w:name="List Table 2 Accent 5" w:uiPriority="47"/>
-    <w:lsdException w:name="List Table 3 Accent 5" w:uiPriority="48"/>
-    <w:lsdException w:name="List Table 4 Accent 5" w:uiPriority="49"/>
-    <w:lsdException w:name="List Table 5 Dark Accent 5" w:uiPriority="50"/>
-    <w:lsdException w:name="List Table 6 Colorful Accent 5" w:uiPriority="51"/>
-    <w:lsdException w:name="List Table 7 Colorful Accent 5" w:uiPriority="52"/>
-    <w:lsdException w:name="List Table 1 Light Accent 6" w:uiPriority="46"/>
-    <w:lsdException w:name="List Table 2 Accent 6" w:uiPriority="47"/>
-    <w:lsdException w:name="List Table 3 Accent 6" w:uiPriority="48"/>
-    <w:lsdException w:name="List Table 4 Accent 6" w:uiPriority="49"/>
-    <w:lsdException w:name="List Table 5 Dark Accent 6" w:uiPriority="50"/>
-    <w:lsdException w:name="List Table 6 Colorful Accent 6" w:uiPriority="51"/>
-    <w:lsdException w:name="List Table 7 Colorful Accent 6" w:uiPriority="52"/>
+  <w:latentStyles w:defLockedState="0" w:defUIPriority="99" w:defSemiHidden="1" w:defUnhideWhenUsed="1" w:defQFormat="0" w:count="267">
+    <w:lsdException w:name="Normal" w:semiHidden="0" w:uiPriority="0" w:unhideWhenUsed="0" w:qFormat="1"/>
+    <w:lsdException w:name="heading 1" w:semiHidden="0" w:uiPriority="9" w:unhideWhenUsed="0" w:qFormat="1"/>
+    <w:lsdException w:name="heading 2" w:uiPriority="9" w:qFormat="1"/>
+    <w:lsdException w:name="heading 3" w:uiPriority="9" w:qFormat="1"/>
+    <w:lsdException w:name="heading 4" w:uiPriority="9" w:qFormat="1"/>
+    <w:lsdException w:name="heading 5" w:uiPriority="9" w:qFormat="1"/>
+    <w:lsdException w:name="heading 6" w:uiPriority="9" w:qFormat="1"/>
+    <w:lsdException w:name="heading 7" w:uiPriority="9" w:qFormat="1"/>
+    <w:lsdException w:name="heading 8" w:uiPriority="9" w:qFormat="1"/>
+    <w:lsdException w:name="heading 9" w:uiPriority="9" w:qFormat="1"/>
+    <w:lsdException w:name="toc 1" w:uiPriority="39"/>
+    <w:lsdException w:name="toc 2" w:uiPriority="39"/>
+    <w:lsdException w:name="toc 3" w:uiPriority="39"/>
+    <w:lsdException w:name="toc 4" w:uiPriority="39"/>
+    <w:lsdException w:name="toc 5" w:uiPriority="39"/>
+    <w:lsdException w:name="toc 6" w:uiPriority="39"/>
+    <w:lsdException w:name="toc 7" w:uiPriority="39"/>
+    <w:lsdException w:name="toc 8" w:uiPriority="39"/>
+    <w:lsdException w:name="toc 9" w:uiPriority="39"/>
+    <w:lsdException w:name="header" w:semiHidden="0"/>
+    <w:lsdException w:name="footer" w:semiHidden="0"/>
+    <w:lsdException w:name="caption" w:uiPriority="35" w:qFormat="1"/>
+    <w:lsdException w:name="Title" w:semiHidden="0" w:uiPriority="10" w:unhideWhenUsed="0" w:qFormat="1"/>
+    <w:lsdException w:name="Default Paragraph Font" w:uiPriority="1"/>
+    <w:lsdException w:name="Subtitle" w:semiHidden="0" w:uiPriority="11" w:unhideWhenUsed="0" w:qFormat="1"/>
+    <w:lsdException w:name="Strong" w:semiHidden="0" w:uiPriority="22" w:unhideWhenUsed="0" w:qFormat="1"/>
+    <w:lsdException w:name="Emphasis" w:semiHidden="0" w:uiPriority="20" w:unhideWhenUsed="0" w:qFormat="1"/>
+    <w:lsdException w:name="Table Grid" w:uiPriority="39" w:qFormat="1"/>
+    <w:lsdException w:name="Placeholder Text" w:unhideWhenUsed="0"/>
+    <w:lsdException w:name="No Spacing" w:semiHidden="0" w:unhideWhenUsed="0"/>
+    <w:lsdException w:name="Light Shading" w:semiHidden="0" w:uiPriority="60" w:unhideWhenUsed="0"/>
+    <w:lsdException w:name="Light List" w:semiHidden="0" w:uiPriority="61" w:unhideWhenUsed="0"/>
+    <w:lsdException w:name="Light Grid" w:semiHidden="0" w:uiPriority="62" w:unhideWhenUsed="0"/>
+    <w:lsdException w:name="Medium Shading 1" w:semiHidden="0" w:uiPriority="63" w:unhideWhenUsed="0"/>
+    <w:lsdException w:name="Medium Shading 2" w:semiHidden="0" w:uiPriority="64" w:unhideWhenUsed="0"/>
+    <w:lsdException w:name="Medium List 1" w:semiHidden="0" w:uiPriority="65" w:unhideWhenUsed="0"/>
+    <w:lsdException w:name="Medium List 2" w:semiHidden="0" w:uiPriority="66" w:unhideWhenUsed="0"/>
+    <w:lsdException w:name="Medium Grid 1" w:semiHidden="0" w:uiPriority="67" w:unhideWhenUsed="0"/>
+    <w:lsdException w:name="Medium Grid 2" w:semiHidden="0" w:uiPriority="68" w:unhideWhenUsed="0"/>
+    <w:lsdException w:name="Medium Grid 3" w:semiHidden="0" w:uiPriority="69" w:unhideWhenUsed="0"/>
+    <w:lsdException w:name="Dark List" w:semiHidden="0" w:uiPriority="70" w:unhideWhenUsed="0"/>
+    <w:lsdException w:name="Colorful Shading" w:semiHidden="0" w:uiPriority="71" w:unhideWhenUsed="0"/>
+    <w:lsdException w:name="Colorful List" w:semiHidden="0" w:uiPriority="72" w:unhideWhenUsed="0"/>
+    <w:lsdException w:name="Colorful Grid" w:semiHidden="0" w:uiPriority="73" w:unhideWhenUsed="0"/>
+    <w:lsdException w:name="Light Shading Accent 1" w:semiHidden="0" w:uiPriority="60" w:unhideWhenUsed="0"/>
+    <w:lsdException w:name="Light List Accent 1" w:semiHidden="0" w:uiPriority="61" w:unhideWhenUsed="0"/>
+    <w:lsdException w:name="Light Grid Accent 1" w:semiHidden="0" w:uiPriority="62" w:unhideWhenUsed="0"/>
+    <w:lsdException w:name="Medium Shading 1 Accent 1" w:semiHidden="0" w:uiPriority="63" w:unhideWhenUsed="0"/>
+    <w:lsdException w:name="Medium Shading 2 Accent 1" w:semiHidden="0" w:uiPriority="64" w:unhideWhenUsed="0"/>
+    <w:lsdException w:name="Medium List 1 Accent 1" w:semiHidden="0" w:uiPriority="65" w:unhideWhenUsed="0"/>
+    <w:lsdException w:name="Revision" w:unhideWhenUsed="0"/>
+    <w:lsdException w:name="List Paragraph" w:semiHidden="0" w:unhideWhenUsed="0"/>
+    <w:lsdException w:name="Quote" w:semiHidden="0" w:unhideWhenUsed="0"/>
+    <w:lsdException w:name="Intense Quote" w:semiHidden="0" w:unhideWhenUsed="0"/>
+    <w:lsdException w:name="Medium List 2 Accent 1" w:semiHidden="0" w:uiPriority="66" w:unhideWhenUsed="0"/>
+    <w:lsdException w:name="Medium Grid 1 Accent 1" w:semiHidden="0" w:uiPriority="67" w:unhideWhenUsed="0"/>
+    <w:lsdException w:name="Medium Grid 2 Accent 1" w:semiHidden="0" w:uiPriority="68" w:unhideWhenUsed="0"/>
+    <w:lsdException w:name="Medium Grid 3 Accent 1" w:semiHidden="0" w:uiPriority="69" w:unhideWhenUsed="0"/>
+    <w:lsdException w:name="Dark List Accent 1" w:semiHidden="0" w:uiPriority="70" w:unhideWhenUsed="0"/>
+    <w:lsdException w:name="Colorful Shading Accent 1" w:semiHidden="0" w:uiPriority="71" w:unhideWhenUsed="0"/>
+    <w:lsdException w:name="Colorful List Accent 1" w:semiHidden="0" w:uiPriority="72" w:unhideWhenUsed="0"/>
+    <w:lsdException w:name="Colorful Grid Accent 1" w:semiHidden="0" w:uiPriority="73" w:unhideWhenUsed="0"/>
+    <w:lsdException w:name="Light Shading Accent 2" w:semiHidden="0" w:uiPriority="60" w:unhideWhenUsed="0"/>
+    <w:lsdException w:name="Light List Accent 2" w:semiHidden="0" w:uiPriority="61" w:unhideWhenUsed="0"/>
+    <w:lsdException w:name="Light Grid Accent 2" w:semiHidden="0" w:uiPriority="62" w:unhideWhenUsed="0"/>
+    <w:lsdException w:name="Medium Shading 1 Accent 2" w:semiHidden="0" w:uiPriority="63" w:unhideWhenUsed="0"/>
+    <w:lsdException w:name="Medium Shading 2 Accent 2" w:semiHidden="0" w:uiPriority="64" w:unhideWhenUsed="0"/>
+    <w:lsdException w:name="Medium List 1 Accent 2" w:semiHidden="0" w:uiPriority="65" w:unhideWhenUsed="0"/>
+    <w:lsdException w:name="Medium List 2 Accent 2" w:semiHidden="0" w:uiPriority="66" w:unhideWhenUsed="0"/>
+    <w:lsdException w:name="Medium Grid 1 Accent 2" w:semiHidden="0" w:uiPriority="67" w:unhideWhenUsed="0"/>
+    <w:lsdException w:name="Medium Grid 2 Accent 2" w:semiHidden="0" w:uiPriority="68" w:unhideWhenUsed="0"/>
+    <w:lsdException w:name="Medium Grid 3 Accent 2" w:semiHidden="0" w:uiPriority="69" w:unhideWhenUsed="0"/>
+    <w:lsdException w:name="Dark List Accent 2" w:semiHidden="0" w:uiPriority="70" w:unhideWhenUsed="0"/>
+    <w:lsdException w:name="Colorful Shading Accent 2" w:semiHidden="0" w:uiPriority="71" w:unhideWhenUsed="0"/>
+    <w:lsdException w:name="Colorful List Accent 2" w:semiHidden="0" w:uiPriority="72" w:unhideWhenUsed="0"/>
+    <w:lsdException w:name="Colorful Grid Accent 2" w:semiHidden="0" w:uiPriority="73" w:unhideWhenUsed="0"/>
+    <w:lsdException w:name="Light Shading Accent 3" w:semiHidden="0" w:uiPriority="60" w:unhideWhenUsed="0"/>
+    <w:lsdException w:name="Light List Accent 3" w:semiHidden="0" w:uiPriority="61" w:unhideWhenUsed="0"/>
+    <w:lsdException w:name="Light Grid Accent 3" w:semiHidden="0" w:uiPriority="62" w:unhideWhenUsed="0"/>
+    <w:lsdException w:name="Medium Shading 1 Accent 3" w:semiHidden="0" w:uiPriority="63" w:unhideWhenUsed="0"/>
+    <w:lsdException w:name="Medium Shading 2 Accent 3" w:semiHidden="0" w:uiPriority="64" w:unhideWhenUsed="0"/>
+    <w:lsdException w:name="Medium List 1 Accent 3" w:semiHidden="0" w:uiPriority="65" w:unhideWhenUsed="0"/>
+    <w:lsdException w:name="Medium List 2 Accent 3" w:semiHidden="0" w:uiPriority="66" w:unhideWhenUsed="0"/>
+    <w:lsdException w:name="Medium Grid 1 Accent 3" w:semiHidden="0" w:uiPriority="67" w:unhideWhenUsed="0"/>
+    <w:lsdException w:name="Medium Grid 2 Accent 3" w:semiHidden="0" w:uiPriority="68" w:unhideWhenUsed="0"/>
+    <w:lsdException w:name="Medium Grid 3 Accent 3" w:semiHidden="0" w:uiPriority="69" w:unhideWhenUsed="0"/>
+    <w:lsdException w:name="Dark List Accent 3" w:semiHidden="0" w:uiPriority="70" w:unhideWhenUsed="0"/>
+    <w:lsdException w:name="Colorful Shading Accent 3" w:semiHidden="0" w:uiPriority="71" w:unhideWhenUsed="0"/>
+    <w:lsdException w:name="Colorful List Accent 3" w:semiHidden="0" w:uiPriority="72" w:unhideWhenUsed="0"/>
+    <w:lsdException w:name="Colorful Grid Accent 3" w:semiHidden="0" w:uiPriority="73" w:unhideWhenUsed="0"/>
+    <w:lsdException w:name="Light Shading Accent 4" w:semiHidden="0" w:uiPriority="60" w:unhideWhenUsed="0"/>
+    <w:lsdException w:name="Light List Accent 4" w:semiHidden="0" w:uiPriority="61" w:unhideWhenUsed="0"/>
+    <w:lsdException w:name="Light Grid Accent 4" w:semiHidden="0" w:uiPriority="62" w:unhideWhenUsed="0"/>
+    <w:lsdException w:name="Medium Shading 1 Accent 4" w:semiHidden="0" w:uiPriority="63" w:unhideWhenUsed="0"/>
+    <w:lsdException w:name="Medium Shading 2 Accent 4" w:semiHidden="0" w:uiPriority="64" w:unhideWhenUsed="0"/>
+    <w:lsdException w:name="Medium List 1 Accent 4" w:semiHidden="0" w:uiPriority="65" w:unhideWhenUsed="0"/>
+    <w:lsdException w:name="Medium List 2 Accent 4" w:semiHidden="0" w:uiPriority="66" w:unhideWhenUsed="0"/>
+    <w:lsdException w:name="Medium Grid 1 Accent 4" w:semiHidden="0" w:uiPriority="67" w:unhideWhenUsed="0"/>
+    <w:lsdException w:name="Medium Grid 2 Accent 4" w:semiHidden="0" w:uiPriority="68" w:unhideWhenUsed="0"/>
+    <w:lsdException w:name="Medium Grid 3 Accent 4" w:semiHidden="0" w:uiPriority="69" w:unhideWhenUsed="0"/>
+    <w:lsdException w:name="Dark List Accent 4" w:semiHidden="0" w:uiPriority="70" w:unhideWhenUsed="0"/>
+    <w:lsdException w:name="Colorful Shading Accent 4" w:semiHidden="0" w:uiPriority="71" w:unhideWhenUsed="0"/>
+    <w:lsdException w:name="Colorful List Accent 4" w:semiHidden="0" w:uiPriority="72" w:unhideWhenUsed="0"/>
+    <w:lsdException w:name="Colorful Grid Accent 4" w:semiHidden="0" w:uiPriority="73" w:unhideWhenUsed="0"/>
+    <w:lsdException w:name="Light Shading Accent 5" w:semiHidden="0" w:uiPriority="60" w:unhideWhenUsed="0"/>
+    <w:lsdException w:name="Light List Accent 5" w:semiHidden="0" w:uiPriority="61" w:unhideWhenUsed="0"/>
+    <w:lsdException w:name="Light Grid Accent 5" w:semiHidden="0" w:uiPriority="62" w:unhideWhenUsed="0"/>
+    <w:lsdException w:name="Medium Shading 1 Accent 5" w:semiHidden="0" w:uiPriority="63" w:unhideWhenUsed="0"/>
+    <w:lsdException w:name="Medium Shading 2 Accent 5" w:semiHidden="0" w:uiPriority="64" w:unhideWhenUsed="0"/>
+    <w:lsdException w:name="Medium List 1 Accent 5" w:semiHidden="0" w:uiPriority="65" w:unhideWhenUsed="0"/>
+    <w:lsdException w:name="Medium List 2 Accent 5" w:semiHidden="0" w:uiPriority="66" w:unhideWhenUsed="0"/>
+    <w:lsdException w:name="Medium Grid 1 Accent 5" w:semiHidden="0" w:uiPriority="67" w:unhideWhenUsed="0"/>
+    <w:lsdException w:name="Medium Grid 2 Accent 5" w:semiHidden="0" w:uiPriority="68" w:unhideWhenUsed="0"/>
+    <w:lsdException w:name="Medium Grid 3 Accent 5" w:semiHidden="0" w:uiPriority="69" w:unhideWhenUsed="0"/>
+    <w:lsdException w:name="Dark List Accent 5" w:semiHidden="0" w:uiPriority="70" w:unhideWhenUsed="0"/>
+    <w:lsdException w:name="Colorful Shading Accent 5" w:semiHidden="0" w:uiPriority="71" w:unhideWhenUsed="0"/>
+    <w:lsdException w:name="Colorful List Accent 5" w:semiHidden="0" w:uiPriority="72" w:unhideWhenUsed="0"/>
+    <w:lsdException w:name="Colorful Grid Accent 5" w:semiHidden="0" w:uiPriority="73" w:unhideWhenUsed="0"/>
+    <w:lsdException w:name="Light Shading Accent 6" w:semiHidden="0" w:uiPriority="60" w:unhideWhenUsed="0"/>
+    <w:lsdException w:name="Light List Accent 6" w:semiHidden="0" w:uiPriority="61" w:unhideWhenUsed="0"/>
+    <w:lsdException w:name="Light Grid Accent 6" w:semiHidden="0" w:uiPriority="62" w:unhideWhenUsed="0"/>
+    <w:lsdException w:name="Medium Shading 1 Accent 6" w:semiHidden="0" w:uiPriority="63" w:unhideWhenUsed="0"/>
+    <w:lsdException w:name="Medium Shading 2 Accent 6" w:semiHidden="0" w:uiPriority="64" w:unhideWhenUsed="0"/>
+    <w:lsdException w:name="Medium List 1 Accent 6" w:semiHidden="0" w:uiPriority="65" w:unhideWhenUsed="0"/>
+    <w:lsdException w:name="Medium List 2 Accent 6" w:semiHidden="0" w:uiPriority="66" w:unhideWhenUsed="0"/>
+    <w:lsdException w:name="Medium Grid 1 Accent 6" w:semiHidden="0" w:uiPriority="67" w:unhideWhenUsed="0"/>
+    <w:lsdException w:name="Medium Grid 2 Accent 6" w:semiHidden="0" w:uiPriority="68" w:unhideWhenUsed="0"/>
+    <w:lsdException w:name="Medium Grid 3 Accent 6" w:semiHidden="0" w:uiPriority="69" w:unhideWhenUsed="0"/>
+    <w:lsdException w:name="Dark List Accent 6" w:semiHidden="0" w:uiPriority="70" w:unhideWhenUsed="0"/>
+    <w:lsdException w:name="Colorful Shading Accent 6" w:semiHidden="0" w:uiPriority="71" w:unhideWhenUsed="0"/>
+    <w:lsdException w:name="Colorful List Accent 6" w:semiHidden="0" w:uiPriority="72" w:unhideWhenUsed="0"/>
+    <w:lsdException w:name="Colorful Grid Accent 6" w:semiHidden="0" w:uiPriority="73" w:unhideWhenUsed="0"/>
+    <w:lsdException w:name="Subtle Emphasis" w:semiHidden="0" w:uiPriority="19" w:unhideWhenUsed="0" w:qFormat="1"/>
+    <w:lsdException w:name="Intense Emphasis" w:semiHidden="0" w:uiPriority="21" w:unhideWhenUsed="0" w:qFormat="1"/>
+    <w:lsdException w:name="Subtle Reference" w:semiHidden="0" w:uiPriority="31" w:unhideWhenUsed="0" w:qFormat="1"/>
+    <w:lsdException w:name="Intense Reference" w:semiHidden="0" w:uiPriority="32" w:unhideWhenUsed="0" w:qFormat="1"/>
+    <w:lsdException w:name="Book Title" w:semiHidden="0" w:uiPriority="33" w:unhideWhenUsed="0" w:qFormat="1"/>
+    <w:lsdException w:name="Bibliography" w:uiPriority="37"/>
+    <w:lsdException w:name="TOC Heading" w:uiPriority="39" w:qFormat="1"/>
   </w:latentStyles>
   <w:style w:type="paragraph" w:default="1" w:styleId="Normal">
     <w:name w:val="Normal"/>
     <w:qFormat/>
+    <w:rsid w:val="00087D86"/>
     <w:rPr>
       <w:sz w:val="22"/>
       <w:szCs w:val="22"/>
@@ -4206,6 +4711,7 @@
     <w:uiPriority w:val="99"/>
     <w:semiHidden/>
     <w:unhideWhenUsed/>
+    <w:qFormat/>
     <w:tblPr>
       <w:tblInd w:w="0" w:type="dxa"/>
       <w:tblCellMar>
@@ -4228,6 +4734,7 @@
     <w:link w:val="FooterChar"/>
     <w:uiPriority w:val="99"/>
     <w:unhideWhenUsed/>
+    <w:rsid w:val="00087D86"/>
     <w:pPr>
       <w:tabs>
         <w:tab w:val="center" w:pos="4680"/>
@@ -4242,6 +4749,7 @@
     <w:link w:val="HeaderChar"/>
     <w:uiPriority w:val="99"/>
     <w:unhideWhenUsed/>
+    <w:rsid w:val="00087D86"/>
     <w:pPr>
       <w:tabs>
         <w:tab w:val="center" w:pos="4680"/>
@@ -4255,10 +4763,12 @@
     <w:basedOn w:val="TableNormal"/>
     <w:uiPriority w:val="39"/>
     <w:qFormat/>
+    <w:rsid w:val="00087D86"/>
     <w:pPr>
       <w:spacing w:after="0" w:line="240" w:lineRule="auto"/>
     </w:pPr>
     <w:tblPr>
+      <w:tblInd w:w="0" w:type="dxa"/>
       <w:tblBorders>
         <w:top w:val="single" w:sz="4" w:space="0" w:color="auto"/>
         <w:left w:val="single" w:sz="4" w:space="0" w:color="auto"/>
@@ -4267,6 +4777,12 @@
         <w:insideH w:val="single" w:sz="4" w:space="0" w:color="auto"/>
         <w:insideV w:val="single" w:sz="4" w:space="0" w:color="auto"/>
       </w:tblBorders>
+      <w:tblCellMar>
+        <w:top w:w="0" w:type="dxa"/>
+        <w:left w:w="108" w:type="dxa"/>
+        <w:bottom w:w="0" w:type="dxa"/>
+        <w:right w:w="108" w:type="dxa"/>
+      </w:tblCellMar>
     </w:tblPr>
   </w:style>
   <w:style w:type="character" w:customStyle="1" w:styleId="HeaderChar">
@@ -4274,27 +4790,37 @@
     <w:basedOn w:val="DefaultParagraphFont"/>
     <w:link w:val="Header"/>
     <w:uiPriority w:val="99"/>
+    <w:rsid w:val="00087D86"/>
   </w:style>
   <w:style w:type="character" w:customStyle="1" w:styleId="FooterChar">
     <w:name w:val="Footer Char"/>
     <w:basedOn w:val="DefaultParagraphFont"/>
     <w:link w:val="Footer"/>
     <w:uiPriority w:val="99"/>
+    <w:rsid w:val="00087D86"/>
   </w:style>
   <w:style w:type="table" w:customStyle="1" w:styleId="ListTable31">
     <w:name w:val="List Table 31"/>
     <w:basedOn w:val="TableNormal"/>
     <w:uiPriority w:val="48"/>
+    <w:rsid w:val="00087D86"/>
     <w:pPr>
       <w:spacing w:after="0" w:line="240" w:lineRule="auto"/>
     </w:pPr>
     <w:tblPr>
+      <w:tblInd w:w="0" w:type="dxa"/>
       <w:tblBorders>
         <w:top w:val="single" w:sz="4" w:space="0" w:color="000000" w:themeColor="text1"/>
         <w:left w:val="single" w:sz="4" w:space="0" w:color="000000" w:themeColor="text1"/>
         <w:bottom w:val="single" w:sz="4" w:space="0" w:color="000000" w:themeColor="text1"/>
         <w:right w:val="single" w:sz="4" w:space="0" w:color="000000" w:themeColor="text1"/>
       </w:tblBorders>
+      <w:tblCellMar>
+        <w:top w:w="0" w:type="dxa"/>
+        <w:left w:w="108" w:type="dxa"/>
+        <w:bottom w:w="0" w:type="dxa"/>
+        <w:right w:w="108" w:type="dxa"/>
+      </w:tblCellMar>
     </w:tblPr>
     <w:tblStylePr w:type="firstRow">
       <w:rPr>
@@ -4401,6 +4927,36 @@
         </w:tcBorders>
       </w:tcPr>
     </w:tblStylePr>
+  </w:style>
+  <w:style w:type="paragraph" w:styleId="BalloonText">
+    <w:name w:val="Balloon Text"/>
+    <w:basedOn w:val="Normal"/>
+    <w:link w:val="BalloonTextChar"/>
+    <w:uiPriority w:val="99"/>
+    <w:semiHidden/>
+    <w:unhideWhenUsed/>
+    <w:rsid w:val="006452C1"/>
+    <w:pPr>
+      <w:spacing w:after="0" w:line="240" w:lineRule="auto"/>
+    </w:pPr>
+    <w:rPr>
+      <w:rFonts w:ascii="Tahoma" w:hAnsi="Tahoma" w:cs="Tahoma"/>
+      <w:sz w:val="16"/>
+      <w:szCs w:val="16"/>
+    </w:rPr>
+  </w:style>
+  <w:style w:type="character" w:customStyle="1" w:styleId="BalloonTextChar">
+    <w:name w:val="Balloon Text Char"/>
+    <w:basedOn w:val="DefaultParagraphFont"/>
+    <w:link w:val="BalloonText"/>
+    <w:uiPriority w:val="99"/>
+    <w:semiHidden/>
+    <w:rsid w:val="006452C1"/>
+    <w:rPr>
+      <w:rFonts w:ascii="Tahoma" w:hAnsi="Tahoma" w:cs="Tahoma"/>
+      <w:sz w:val="16"/>
+      <w:szCs w:val="16"/>
+    </w:rPr>
   </w:style>
 </w:styles>
 </file>
@@ -4662,6 +5218,10 @@
 </file>
 
 <file path=customXml/item1.xml><?xml version="1.0" encoding="utf-8"?>
+<b:Sources xmlns:b="http://schemas.openxmlformats.org/officeDocument/2006/bibliography" xmlns="http://schemas.openxmlformats.org/officeDocument/2006/bibliography" SelectedStyle="\APASixthEditionOfficeOnline.xsl" StyleName="APA" Version="6"/>
+</file>
+
+<file path=customXml/item2.xml><?xml version="1.0" encoding="utf-8"?>
 <s:customData xmlns="http://www.wps.cn/officeDocument/2013/wpsCustomData" xmlns:s="http://www.wps.cn/officeDocument/2013/wpsCustomData">
   <customSectProps>
     <customSectPr/>
@@ -4670,22 +5230,18 @@
 </s:customData>
 </file>
 
-<file path=customXml/item2.xml><?xml version="1.0" encoding="utf-8"?>
-<b:Sources xmlns:b="http://schemas.openxmlformats.org/officeDocument/2006/bibliography" xmlns="http://schemas.openxmlformats.org/officeDocument/2006/bibliography" SelectedStyle="\APASixthEditionOfficeOnline.xsl" StyleName="APA" Version="6"/>
+<file path=customXml/itemProps1.xml><?xml version="1.0" encoding="utf-8"?>
+<ds:datastoreItem xmlns:ds="http://schemas.openxmlformats.org/officeDocument/2006/customXml" ds:itemID="{949AEAF9-99B3-4F19-8AA5-9C67B909DB4D}">
+  <ds:schemaRefs>
+    <ds:schemaRef ds:uri="http://schemas.openxmlformats.org/officeDocument/2006/bibliography"/>
+  </ds:schemaRefs>
+</ds:datastoreItem>
 </file>
 
-<file path=customXml/itemProps1.xml><?xml version="1.0" encoding="utf-8"?>
+<file path=customXml/itemProps2.xml><?xml version="1.0" encoding="utf-8"?>
 <ds:datastoreItem xmlns:ds="http://schemas.openxmlformats.org/officeDocument/2006/customXml" ds:itemID="{B1977F7D-205B-4081-913C-38D41E755F92}">
   <ds:schemaRefs>
     <ds:schemaRef ds:uri="http://www.wps.cn/officeDocument/2013/wpsCustomData"/>
   </ds:schemaRefs>
 </ds:datastoreItem>
-</file>
-
-<file path=customXml/itemProps2.xml><?xml version="1.0" encoding="utf-8"?>
-<ds:datastoreItem xmlns:ds="http://schemas.openxmlformats.org/officeDocument/2006/customXml" ds:itemID="{949AEAF9-99B3-4F19-8AA5-9C67B909DB4D}">
-  <ds:schemaRefs>
-    <ds:schemaRef ds:uri="http://schemas.openxmlformats.org/officeDocument/2006/bibliography"/>
-  </ds:schemaRefs>
-</ds:datastoreItem>
 </file>
</xml_diff>

<commit_message>
Home economics day 2 has been added
</commit_message>
<xml_diff>
--- a/MAPEH Lesson Plan Template.docx
+++ b/MAPEH Lesson Plan Template.docx
@@ -3254,6 +3254,7 @@
       <w:tr>
         <w:trPr>
           <w:cnfStyle w:val="100000000000"/>
+          <w:trHeight w:val="191"/>
         </w:trPr>
         <w:tc>
           <w:tcPr>
@@ -3411,7 +3412,7 @@
       </w:tr>
       <w:tr>
         <w:trPr>
-          <w:trHeight w:val="6587"/>
+          <w:trHeight w:val="5084"/>
         </w:trPr>
         <w:tc>
           <w:tcPr>
@@ -3586,10 +3587,296 @@
         </w:rPr>
       </w:pPr>
     </w:p>
+    <w:p>
+      <w:pPr>
+        <w:tabs>
+          <w:tab w:val="left" w:pos="9195"/>
+        </w:tabs>
+        <w:spacing w:after="0"/>
+        <w:rPr>
+          <w:rFonts w:ascii="Arial" w:hAnsi="Arial" w:cs="Arial"/>
+        </w:rPr>
+      </w:pPr>
+    </w:p>
+    <w:p>
+      <w:pPr>
+        <w:tabs>
+          <w:tab w:val="left" w:pos="9195"/>
+        </w:tabs>
+        <w:spacing w:after="0"/>
+        <w:rPr>
+          <w:rFonts w:ascii="Arial" w:hAnsi="Arial" w:cs="Arial"/>
+        </w:rPr>
+      </w:pPr>
+    </w:p>
+    <w:p>
+      <w:pPr>
+        <w:tabs>
+          <w:tab w:val="left" w:pos="9195"/>
+        </w:tabs>
+        <w:spacing w:after="0"/>
+        <w:rPr>
+          <w:rFonts w:ascii="Arial" w:hAnsi="Arial" w:cs="Arial"/>
+        </w:rPr>
+      </w:pPr>
+      <w:r>
+        <w:rPr>
+          <w:rFonts w:ascii="Arial" w:hAnsi="Arial" w:cs="Arial"/>
+        </w:rPr>
+        <w:t>Prepared by:</w:t>
+      </w:r>
+      <w:r>
+        <w:rPr>
+          <w:rFonts w:ascii="Arial" w:hAnsi="Arial" w:cs="Arial"/>
+        </w:rPr>
+        <w:tab/>
+        <w:t>Approved by:</w:t>
+      </w:r>
+    </w:p>
+    <w:p>
+      <w:pPr>
+        <w:tabs>
+          <w:tab w:val="left" w:pos="9195"/>
+        </w:tabs>
+        <w:spacing w:after="0"/>
+        <w:rPr>
+          <w:rFonts w:ascii="Arial" w:hAnsi="Arial" w:cs="Arial"/>
+        </w:rPr>
+      </w:pPr>
+      <w:r>
+        <w:rPr>
+          <w:rFonts w:ascii="Arial" w:hAnsi="Arial" w:cs="Arial"/>
+        </w:rPr>
+        <w:t>(sgd.)</w:t>
+      </w:r>
+      <w:r>
+        <w:rPr>
+          <w:rFonts w:ascii="Arial" w:hAnsi="Arial" w:cs="Arial"/>
+        </w:rPr>
+        <w:tab/>
+        <w:t>(sgd.)</w:t>
+      </w:r>
+    </w:p>
+    <w:p>
+      <w:pPr>
+        <w:tabs>
+          <w:tab w:val="left" w:pos="9195"/>
+        </w:tabs>
+        <w:spacing w:after="0"/>
+        <w:rPr>
+          <w:rFonts w:ascii="Arial" w:hAnsi="Arial" w:cs="Arial"/>
+          <w:b/>
+        </w:rPr>
+      </w:pPr>
+      <w:r>
+        <w:rPr>
+          <w:rFonts w:ascii="Arial" w:hAnsi="Arial" w:cs="Arial"/>
+          <w:b/>
+          <w:lang w:val="en-US"/>
+        </w:rPr>
+        <w:t>Abigail Semilla</w:t>
+      </w:r>
+      <w:r>
+        <w:rPr>
+          <w:rFonts w:ascii="Arial" w:hAnsi="Arial" w:cs="Arial"/>
+          <w:b/>
+        </w:rPr>
+        <w:tab/>
+        <w:t>Benedict Sanchez</w:t>
+      </w:r>
+    </w:p>
+    <w:p>
+      <w:pPr>
+        <w:tabs>
+          <w:tab w:val="left" w:pos="9195"/>
+        </w:tabs>
+        <w:spacing w:after="0"/>
+        <w:rPr>
+          <w:rFonts w:ascii="Arial" w:hAnsi="Arial" w:cs="Arial"/>
+          <w:lang w:val="en-US"/>
+        </w:rPr>
+      </w:pPr>
+      <w:r>
+        <w:rPr>
+          <w:rFonts w:ascii="Arial" w:hAnsi="Arial" w:cs="Arial"/>
+          <w:lang w:val="en-US"/>
+        </w:rPr>
+        <w:t>Home Economics</w:t>
+      </w:r>
+      <w:r>
+        <w:rPr>
+          <w:rFonts w:ascii="Arial" w:hAnsi="Arial" w:cs="Arial"/>
+        </w:rPr>
+        <w:t xml:space="preserve"> Teacher</w:t>
+      </w:r>
+      <w:r>
+        <w:rPr>
+          <w:rFonts w:ascii="Arial" w:hAnsi="Arial" w:cs="Arial"/>
+        </w:rPr>
+        <w:tab/>
+        <w:t>MAPEH Section Coordinat</w:t>
+      </w:r>
+      <w:r>
+        <w:rPr>
+          <w:rFonts w:ascii="Arial" w:hAnsi="Arial" w:cs="Arial"/>
+          <w:lang w:val="en-US"/>
+        </w:rPr>
+        <w:t>or</w:t>
+      </w:r>
+    </w:p>
+    <w:p>
+      <w:pPr>
+        <w:tabs>
+          <w:tab w:val="left" w:pos="9195"/>
+        </w:tabs>
+        <w:spacing w:after="0"/>
+        <w:rPr>
+          <w:rFonts w:ascii="Arial" w:hAnsi="Arial" w:cs="Arial"/>
+          <w:lang w:val="en-US"/>
+        </w:rPr>
+      </w:pPr>
+    </w:p>
+    <w:p>
+      <w:pPr>
+        <w:tabs>
+          <w:tab w:val="left" w:pos="9195"/>
+        </w:tabs>
+        <w:rPr>
+          <w:rFonts w:ascii="Arial" w:hAnsi="Arial" w:cs="Arial"/>
+          <w:sz w:val="24"/>
+        </w:rPr>
+      </w:pPr>
+      <w:r>
+        <w:rPr>
+          <w:rFonts w:ascii="Arial" w:hAnsi="Arial" w:cs="Arial"/>
+          <w:sz w:val="24"/>
+        </w:rPr>
+        <w:t xml:space="preserve">Subject: </w:t>
+      </w:r>
+      <w:r>
+        <w:rPr>
+          <w:rFonts w:ascii="Arial" w:hAnsi="Arial" w:cs="Arial"/>
+          <w:sz w:val="24"/>
+          <w:lang w:val="en-US"/>
+        </w:rPr>
+        <w:t>Home Economics 101</w:t>
+      </w:r>
+      <w:r>
+        <w:rPr>
+          <w:rFonts w:ascii="Arial" w:hAnsi="Arial" w:cs="Arial"/>
+          <w:sz w:val="24"/>
+        </w:rPr>
+        <w:tab/>
+        <w:t xml:space="preserve">Date Created: </w:t>
+      </w:r>
+      <w:r>
+        <w:rPr>
+          <w:rFonts w:ascii="Arial" w:hAnsi="Arial" w:cs="Arial"/>
+          <w:sz w:val="24"/>
+          <w:lang w:val="en-US"/>
+        </w:rPr>
+        <w:t>June 10, 2018</w:t>
+      </w:r>
+    </w:p>
+    <w:p>
+      <w:pPr>
+        <w:tabs>
+          <w:tab w:val="left" w:pos="9195"/>
+        </w:tabs>
+        <w:rPr>
+          <w:rFonts w:ascii="Arial" w:hAnsi="Arial" w:cs="Arial"/>
+          <w:sz w:val="24"/>
+        </w:rPr>
+      </w:pPr>
+      <w:r>
+        <w:rPr>
+          <w:rFonts w:ascii="Arial" w:hAnsi="Arial" w:cs="Arial"/>
+          <w:sz w:val="24"/>
+        </w:rPr>
+        <w:t>Schedule &amp; Venue:</w:t>
+      </w:r>
+      <w:r>
+        <w:rPr>
+          <w:rFonts w:ascii="Arial" w:hAnsi="Arial" w:cs="Arial"/>
+          <w:sz w:val="24"/>
+          <w:lang w:val="en-US"/>
+        </w:rPr>
+        <w:t xml:space="preserve"> 9:00-12:00 PM (TTH) Library and Classroom</w:t>
+      </w:r>
+      <w:r>
+        <w:rPr>
+          <w:rFonts w:ascii="Arial" w:hAnsi="Arial" w:cs="Arial"/>
+          <w:sz w:val="24"/>
+        </w:rPr>
+        <w:tab/>
+        <w:t>Date of Plan:</w:t>
+      </w:r>
+      <w:r>
+        <w:rPr>
+          <w:rFonts w:ascii="Arial" w:hAnsi="Arial" w:cs="Arial"/>
+          <w:sz w:val="24"/>
+          <w:lang w:val="en-US"/>
+        </w:rPr>
+        <w:t xml:space="preserve"> June 14, 2018</w:t>
+      </w:r>
+    </w:p>
+    <w:p>
+      <w:pPr>
+        <w:tabs>
+          <w:tab w:val="left" w:pos="9195"/>
+        </w:tabs>
+        <w:rPr>
+          <w:rFonts w:ascii="Arial" w:hAnsi="Arial" w:cs="Arial"/>
+          <w:sz w:val="24"/>
+        </w:rPr>
+      </w:pPr>
+      <w:r>
+        <w:rPr>
+          <w:rFonts w:ascii="Arial" w:hAnsi="Arial" w:cs="Arial"/>
+          <w:sz w:val="24"/>
+        </w:rPr>
+        <w:t>Instructor:</w:t>
+      </w:r>
+      <w:r>
+        <w:rPr>
+          <w:rFonts w:ascii="Arial" w:hAnsi="Arial" w:cs="Arial"/>
+          <w:sz w:val="24"/>
+          <w:lang w:val="en-US"/>
+        </w:rPr>
+        <w:t xml:space="preserve"> Abigail Semilla</w:t>
+      </w:r>
+      <w:r>
+        <w:rPr>
+          <w:rFonts w:ascii="Arial" w:hAnsi="Arial" w:cs="Arial"/>
+          <w:sz w:val="24"/>
+        </w:rPr>
+        <w:tab/>
+        <w:t xml:space="preserve">Last Updated: </w:t>
+      </w:r>
+      <w:r>
+        <w:rPr>
+          <w:rFonts w:ascii="Arial" w:hAnsi="Arial" w:cs="Arial"/>
+          <w:sz w:val="24"/>
+          <w:lang w:val="en-US"/>
+        </w:rPr>
+        <w:t>June 10, 2018</w:t>
+      </w:r>
+    </w:p>
+    <w:p>
+      <w:pPr>
+        <w:tabs>
+          <w:tab w:val="left" w:pos="9195"/>
+        </w:tabs>
+        <w:spacing w:after="0"/>
+        <w:rPr>
+          <w:rFonts w:ascii="Arial" w:hAnsi="Arial" w:cs="Arial"/>
+        </w:rPr>
+      </w:pPr>
+    </w:p>
     <w:tbl>
       <w:tblPr>
         <w:tblStyle w:val="ListTable31"/>
-        <w:tblW w:w="15832" w:type="dxa"/>
+        <w:tblW w:w="15847" w:type="dxa"/>
         <w:tblBorders>
           <w:top w:val="single" w:sz="4" w:space="0" w:color="000000"/>
           <w:left w:val="single" w:sz="4" w:space="0" w:color="000000"/>
@@ -3602,20 +3889,21 @@
         <w:tblLook w:val="04A0"/>
       </w:tblPr>
       <w:tblGrid>
-        <w:gridCol w:w="3166"/>
-        <w:gridCol w:w="3166"/>
-        <w:gridCol w:w="3166"/>
-        <w:gridCol w:w="3167"/>
-        <w:gridCol w:w="3167"/>
+        <w:gridCol w:w="3169"/>
+        <w:gridCol w:w="3169"/>
+        <w:gridCol w:w="3169"/>
+        <w:gridCol w:w="3170"/>
+        <w:gridCol w:w="3170"/>
       </w:tblGrid>
       <w:tr>
         <w:trPr>
           <w:cnfStyle w:val="100000000000"/>
+          <w:trHeight w:val="210"/>
         </w:trPr>
         <w:tc>
           <w:tcPr>
             <w:cnfStyle w:val="001000000100"/>
-            <w:tcW w:w="3166" w:type="dxa"/>
+            <w:tcW w:w="3169" w:type="dxa"/>
             <w:tcBorders>
               <w:top w:val="single" w:sz="4" w:space="0" w:color="000000"/>
               <w:left w:val="single" w:sz="4" w:space="0" w:color="000000"/>
@@ -3637,14 +3925,13 @@
                 <w:rFonts w:ascii="Arial" w:hAnsi="Arial" w:cs="Arial"/>
                 <w:sz w:val="24"/>
               </w:rPr>
-              <w:lastRenderedPageBreak/>
               <w:t>Lesson Outline</w:t>
             </w:r>
           </w:p>
         </w:tc>
         <w:tc>
           <w:tcPr>
-            <w:tcW w:w="3166" w:type="dxa"/>
+            <w:tcW w:w="3169" w:type="dxa"/>
             <w:tcBorders>
               <w:top w:val="single" w:sz="4" w:space="0" w:color="000000"/>
               <w:left w:val="single" w:sz="4" w:space="0" w:color="000000"/>
@@ -3675,7 +3962,7 @@
         </w:tc>
         <w:tc>
           <w:tcPr>
-            <w:tcW w:w="3166" w:type="dxa"/>
+            <w:tcW w:w="3169" w:type="dxa"/>
             <w:tcBorders>
               <w:top w:val="single" w:sz="4" w:space="0" w:color="000000"/>
               <w:left w:val="single" w:sz="4" w:space="0" w:color="000000"/>
@@ -3706,7 +3993,7 @@
         </w:tc>
         <w:tc>
           <w:tcPr>
-            <w:tcW w:w="3167" w:type="dxa"/>
+            <w:tcW w:w="3170" w:type="dxa"/>
             <w:tcBorders>
               <w:top w:val="single" w:sz="4" w:space="0" w:color="000000"/>
               <w:left w:val="single" w:sz="4" w:space="0" w:color="000000"/>
@@ -3737,7 +4024,7 @@
         </w:tc>
         <w:tc>
           <w:tcPr>
-            <w:tcW w:w="3167" w:type="dxa"/>
+            <w:tcW w:w="3170" w:type="dxa"/>
             <w:tcBorders>
               <w:top w:val="single" w:sz="4" w:space="0" w:color="000000"/>
               <w:left w:val="single" w:sz="4" w:space="0" w:color="000000"/>
@@ -3769,12 +4056,12 @@
       </w:tr>
       <w:tr>
         <w:trPr>
-          <w:trHeight w:val="6794"/>
+          <w:trHeight w:val="5015"/>
         </w:trPr>
         <w:tc>
           <w:tcPr>
             <w:cnfStyle w:val="001000000000"/>
-            <w:tcW w:w="3166" w:type="dxa"/>
+            <w:tcW w:w="3169" w:type="dxa"/>
             <w:tcBorders>
               <w:top w:val="nil"/>
               <w:left w:val="single" w:sz="4" w:space="0" w:color="000000"/>
@@ -3802,7 +4089,7 @@
         </w:tc>
         <w:tc>
           <w:tcPr>
-            <w:tcW w:w="3166" w:type="dxa"/>
+            <w:tcW w:w="3169" w:type="dxa"/>
             <w:tcBorders>
               <w:top w:val="nil"/>
               <w:left w:val="single" w:sz="4" w:space="0" w:color="000000"/>
@@ -3832,7 +4119,7 @@
         </w:tc>
         <w:tc>
           <w:tcPr>
-            <w:tcW w:w="3166" w:type="dxa"/>
+            <w:tcW w:w="3169" w:type="dxa"/>
             <w:tcBorders>
               <w:top w:val="nil"/>
               <w:left w:val="single" w:sz="4" w:space="0" w:color="000000"/>
@@ -3862,7 +4149,7 @@
         </w:tc>
         <w:tc>
           <w:tcPr>
-            <w:tcW w:w="3167" w:type="dxa"/>
+            <w:tcW w:w="3170" w:type="dxa"/>
             <w:tcBorders>
               <w:top w:val="nil"/>
               <w:left w:val="single" w:sz="4" w:space="0" w:color="000000"/>
@@ -3892,7 +4179,7 @@
         </w:tc>
         <w:tc>
           <w:tcPr>
-            <w:tcW w:w="3167" w:type="dxa"/>
+            <w:tcW w:w="3170" w:type="dxa"/>
             <w:tcBorders>
               <w:top w:val="nil"/>
               <w:left w:val="single" w:sz="4" w:space="0" w:color="000000"/>
@@ -4216,7 +4503,7 @@
                 <w:bCs/>
                 <w:noProof/>
               </w:rPr>
-              <w:t>7</w:t>
+              <w:t>8</w:t>
             </w:r>
             <w:r>
               <w:rPr>
@@ -4360,16 +4647,6 @@
         <w:szCs w:val="24"/>
       </w:rPr>
       <w:fldChar w:fldCharType="end"/>
-    </w:r>
-    <w:r>
-      <w:rPr>
-        <w:rFonts w:ascii="Times New Roman" w:hAnsi="Times New Roman" w:cs="Times New Roman"/>
-      </w:rPr>
-    </w:r>
-    <w:r>
-      <w:rPr>
-        <w:rFonts w:ascii="Times New Roman" w:hAnsi="Times New Roman" w:cs="Times New Roman"/>
-      </w:rPr>
     </w:r>
   </w:p>
   <w:p>
@@ -5218,10 +5495,6 @@
 </file>
 
 <file path=customXml/item1.xml><?xml version="1.0" encoding="utf-8"?>
-<b:Sources xmlns:b="http://schemas.openxmlformats.org/officeDocument/2006/bibliography" xmlns="http://schemas.openxmlformats.org/officeDocument/2006/bibliography" SelectedStyle="\APASixthEditionOfficeOnline.xsl" StyleName="APA" Version="6"/>
-</file>
-
-<file path=customXml/item2.xml><?xml version="1.0" encoding="utf-8"?>
 <s:customData xmlns="http://www.wps.cn/officeDocument/2013/wpsCustomData" xmlns:s="http://www.wps.cn/officeDocument/2013/wpsCustomData">
   <customSectProps>
     <customSectPr/>
@@ -5230,18 +5503,22 @@
 </s:customData>
 </file>
 
+<file path=customXml/item2.xml><?xml version="1.0" encoding="utf-8"?>
+<b:Sources xmlns:b="http://schemas.openxmlformats.org/officeDocument/2006/bibliography" xmlns="http://schemas.openxmlformats.org/officeDocument/2006/bibliography" SelectedStyle="\APASixthEditionOfficeOnline.xsl" StyleName="APA" Version="6"/>
+</file>
+
 <file path=customXml/itemProps1.xml><?xml version="1.0" encoding="utf-8"?>
+<ds:datastoreItem xmlns:ds="http://schemas.openxmlformats.org/officeDocument/2006/customXml" ds:itemID="{B1977F7D-205B-4081-913C-38D41E755F92}">
+  <ds:schemaRefs>
+    <ds:schemaRef ds:uri="http://www.wps.cn/officeDocument/2013/wpsCustomData"/>
+  </ds:schemaRefs>
+</ds:datastoreItem>
+</file>
+
+<file path=customXml/itemProps2.xml><?xml version="1.0" encoding="utf-8"?>
 <ds:datastoreItem xmlns:ds="http://schemas.openxmlformats.org/officeDocument/2006/customXml" ds:itemID="{949AEAF9-99B3-4F19-8AA5-9C67B909DB4D}">
   <ds:schemaRefs>
     <ds:schemaRef ds:uri="http://schemas.openxmlformats.org/officeDocument/2006/bibliography"/>
   </ds:schemaRefs>
 </ds:datastoreItem>
-</file>
-
-<file path=customXml/itemProps2.xml><?xml version="1.0" encoding="utf-8"?>
-<ds:datastoreItem xmlns:ds="http://schemas.openxmlformats.org/officeDocument/2006/customXml" ds:itemID="{B1977F7D-205B-4081-913C-38D41E755F92}">
-  <ds:schemaRefs>
-    <ds:schemaRef ds:uri="http://www.wps.cn/officeDocument/2013/wpsCustomData"/>
-  </ds:schemaRefs>
-</ds:datastoreItem>
 </file>
</xml_diff>

<commit_message>
PE Updated File with 2nd week Lessons
This is the updated file for the 2nd week.
</commit_message>
<xml_diff>
--- a/MAPEH Lesson Plan Template.docx
+++ b/MAPEH Lesson Plan Template.docx
@@ -1,6 +1,6 @@
 
 <file path=word/document.xml><?xml version="1.0" encoding="utf-8"?>
-<w:document xmlns:ve="http://schemas.openxmlformats.org/markup-compatibility/2006" xmlns:o="urn:schemas-microsoft-com:office:office" xmlns:r="http://schemas.openxmlformats.org/officeDocument/2006/relationships" xmlns:m="http://schemas.openxmlformats.org/officeDocument/2006/math" xmlns:v="urn:schemas-microsoft-com:vml" xmlns:wp="http://schemas.openxmlformats.org/drawingml/2006/wordprocessingDrawing" xmlns:w10="urn:schemas-microsoft-com:office:word" xmlns:w="http://schemas.openxmlformats.org/wordprocessingml/2006/main" xmlns:wne="http://schemas.microsoft.com/office/word/2006/wordml">
+<w:document xmlns:wpc="http://schemas.microsoft.com/office/word/2010/wordprocessingCanvas" xmlns:mc="http://schemas.openxmlformats.org/markup-compatibility/2006" xmlns:o="urn:schemas-microsoft-com:office:office" xmlns:r="http://schemas.openxmlformats.org/officeDocument/2006/relationships" xmlns:m="http://schemas.openxmlformats.org/officeDocument/2006/math" xmlns:v="urn:schemas-microsoft-com:vml" xmlns:wp14="http://schemas.microsoft.com/office/word/2010/wordprocessingDrawing" xmlns:wp="http://schemas.openxmlformats.org/drawingml/2006/wordprocessingDrawing" xmlns:w10="urn:schemas-microsoft-com:office:word" xmlns:w="http://schemas.openxmlformats.org/wordprocessingml/2006/main" xmlns:w14="http://schemas.microsoft.com/office/word/2010/wordml" xmlns:w15="http://schemas.microsoft.com/office/word/2012/wordml" xmlns:wpg="http://schemas.microsoft.com/office/word/2010/wordprocessingGroup" xmlns:wpi="http://schemas.microsoft.com/office/word/2010/wordprocessingInk" xmlns:wne="http://schemas.microsoft.com/office/word/2006/wordml" xmlns:wps="http://schemas.microsoft.com/office/word/2010/wordprocessingShape" mc:Ignorable="w14 w15 wp14">
   <w:body>
     <w:p>
       <w:pPr>
@@ -160,7 +160,7 @@
           <w:insideV w:val="single" w:sz="4" w:space="0" w:color="000000"/>
         </w:tblBorders>
         <w:tblLayout w:type="fixed"/>
-        <w:tblLook w:val="04A0"/>
+        <w:tblLook w:val="04A0" w:firstRow="1" w:lastRow="0" w:firstColumn="1" w:lastColumn="0" w:noHBand="0" w:noVBand="1"/>
       </w:tblPr>
       <w:tblGrid>
         <w:gridCol w:w="3166"/>
@@ -171,11 +171,11 @@
       </w:tblGrid>
       <w:tr>
         <w:trPr>
-          <w:cnfStyle w:val="100000000000"/>
+          <w:cnfStyle w:val="100000000000" w:firstRow="1" w:lastRow="0" w:firstColumn="0" w:lastColumn="0" w:oddVBand="0" w:evenVBand="0" w:oddHBand="0" w:evenHBand="0" w:firstRowFirstColumn="0" w:firstRowLastColumn="0" w:lastRowFirstColumn="0" w:lastRowLastColumn="0"/>
         </w:trPr>
         <w:tc>
           <w:tcPr>
-            <w:cnfStyle w:val="001000000100"/>
+            <w:cnfStyle w:val="001000000100" w:firstRow="0" w:lastRow="0" w:firstColumn="1" w:lastColumn="0" w:oddVBand="0" w:evenVBand="0" w:oddHBand="0" w:evenHBand="0" w:firstRowFirstColumn="1" w:firstRowLastColumn="0" w:lastRowFirstColumn="0" w:lastRowLastColumn="0"/>
             <w:tcW w:w="3166" w:type="dxa"/>
           </w:tcPr>
           <w:p>
@@ -208,7 +208,7 @@
                 <w:tab w:val="left" w:pos="9195"/>
               </w:tabs>
               <w:jc w:val="center"/>
-              <w:cnfStyle w:val="100000000000"/>
+              <w:cnfStyle w:val="100000000000" w:firstRow="1" w:lastRow="0" w:firstColumn="0" w:lastColumn="0" w:oddVBand="0" w:evenVBand="0" w:oddHBand="0" w:evenHBand="0" w:firstRowFirstColumn="0" w:firstRowLastColumn="0" w:lastRowFirstColumn="0" w:lastRowLastColumn="0"/>
               <w:rPr>
                 <w:rFonts w:ascii="Arial" w:hAnsi="Arial" w:cs="Arial"/>
                 <w:sz w:val="24"/>
@@ -233,7 +233,7 @@
                 <w:tab w:val="left" w:pos="9195"/>
               </w:tabs>
               <w:jc w:val="center"/>
-              <w:cnfStyle w:val="100000000000"/>
+              <w:cnfStyle w:val="100000000000" w:firstRow="1" w:lastRow="0" w:firstColumn="0" w:lastColumn="0" w:oddVBand="0" w:evenVBand="0" w:oddHBand="0" w:evenHBand="0" w:firstRowFirstColumn="0" w:firstRowLastColumn="0" w:lastRowFirstColumn="0" w:lastRowLastColumn="0"/>
               <w:rPr>
                 <w:rFonts w:ascii="Arial" w:hAnsi="Arial" w:cs="Arial"/>
                 <w:sz w:val="24"/>
@@ -258,7 +258,7 @@
                 <w:tab w:val="left" w:pos="9195"/>
               </w:tabs>
               <w:jc w:val="center"/>
-              <w:cnfStyle w:val="100000000000"/>
+              <w:cnfStyle w:val="100000000000" w:firstRow="1" w:lastRow="0" w:firstColumn="0" w:lastColumn="0" w:oddVBand="0" w:evenVBand="0" w:oddHBand="0" w:evenHBand="0" w:firstRowFirstColumn="0" w:firstRowLastColumn="0" w:lastRowFirstColumn="0" w:lastRowLastColumn="0"/>
               <w:rPr>
                 <w:rFonts w:ascii="Arial" w:hAnsi="Arial" w:cs="Arial"/>
                 <w:sz w:val="24"/>
@@ -283,7 +283,7 @@
                 <w:tab w:val="left" w:pos="9195"/>
               </w:tabs>
               <w:jc w:val="center"/>
-              <w:cnfStyle w:val="100000000000"/>
+              <w:cnfStyle w:val="100000000000" w:firstRow="1" w:lastRow="0" w:firstColumn="0" w:lastColumn="0" w:oddVBand="0" w:evenVBand="0" w:oddHBand="0" w:evenHBand="0" w:firstRowFirstColumn="0" w:firstRowLastColumn="0" w:lastRowFirstColumn="0" w:lastRowLastColumn="0"/>
               <w:rPr>
                 <w:rFonts w:ascii="Arial" w:hAnsi="Arial" w:cs="Arial"/>
                 <w:sz w:val="24"/>
@@ -305,7 +305,7 @@
         </w:trPr>
         <w:tc>
           <w:tcPr>
-            <w:cnfStyle w:val="001000000000"/>
+            <w:cnfStyle w:val="001000000000" w:firstRow="0" w:lastRow="0" w:firstColumn="1" w:lastColumn="0" w:oddVBand="0" w:evenVBand="0" w:oddHBand="0" w:evenHBand="0" w:firstRowFirstColumn="0" w:firstRowLastColumn="0" w:lastRowFirstColumn="0" w:lastRowLastColumn="0"/>
             <w:tcW w:w="3166" w:type="dxa"/>
             <w:tcBorders>
               <w:top w:val="nil"/>
@@ -346,7 +346,7 @@
               <w:tabs>
                 <w:tab w:val="left" w:pos="9195"/>
               </w:tabs>
-              <w:cnfStyle w:val="000000000000"/>
+              <w:cnfStyle w:val="000000000000" w:firstRow="0" w:lastRow="0" w:firstColumn="0" w:lastColumn="0" w:oddVBand="0" w:evenVBand="0" w:oddHBand="0" w:evenHBand="0" w:firstRowFirstColumn="0" w:firstRowLastColumn="0" w:lastRowFirstColumn="0" w:lastRowLastColumn="0"/>
             </w:pPr>
             <w:r>
               <w:rPr>
@@ -371,7 +371,7 @@
               <w:tabs>
                 <w:tab w:val="left" w:pos="9195"/>
               </w:tabs>
-              <w:cnfStyle w:val="000000000000"/>
+              <w:cnfStyle w:val="000000000000" w:firstRow="0" w:lastRow="0" w:firstColumn="0" w:lastColumn="0" w:oddVBand="0" w:evenVBand="0" w:oddHBand="0" w:evenHBand="0" w:firstRowFirstColumn="0" w:firstRowLastColumn="0" w:lastRowFirstColumn="0" w:lastRowLastColumn="0"/>
               <w:rPr>
                 <w:rFonts w:ascii="Arial" w:hAnsi="Arial" w:cs="Arial"/>
                 <w:sz w:val="24"/>
@@ -400,7 +400,7 @@
               <w:tabs>
                 <w:tab w:val="left" w:pos="9195"/>
               </w:tabs>
-              <w:cnfStyle w:val="000000000000"/>
+              <w:cnfStyle w:val="000000000000" w:firstRow="0" w:lastRow="0" w:firstColumn="0" w:lastColumn="0" w:oddVBand="0" w:evenVBand="0" w:oddHBand="0" w:evenHBand="0" w:firstRowFirstColumn="0" w:firstRowLastColumn="0" w:lastRowFirstColumn="0" w:lastRowLastColumn="0"/>
               <w:rPr>
                 <w:rFonts w:ascii="Arial" w:hAnsi="Arial" w:cs="Arial"/>
                 <w:sz w:val="24"/>
@@ -428,7 +428,7 @@
               <w:tabs>
                 <w:tab w:val="left" w:pos="9195"/>
               </w:tabs>
-              <w:cnfStyle w:val="000000000000"/>
+              <w:cnfStyle w:val="000000000000" w:firstRow="0" w:lastRow="0" w:firstColumn="0" w:lastColumn="0" w:oddVBand="0" w:evenVBand="0" w:oddHBand="0" w:evenHBand="0" w:firstRowFirstColumn="0" w:firstRowLastColumn="0" w:lastRowFirstColumn="0" w:lastRowLastColumn="0"/>
               <w:rPr>
                 <w:rFonts w:ascii="Arial" w:hAnsi="Arial" w:cs="Arial"/>
                 <w:sz w:val="24"/>
@@ -469,7 +469,7 @@
           <w:insideV w:val="single" w:sz="4" w:space="0" w:color="000000"/>
         </w:tblBorders>
         <w:tblLayout w:type="fixed"/>
-        <w:tblLook w:val="04A0"/>
+        <w:tblLook w:val="04A0" w:firstRow="1" w:lastRow="0" w:firstColumn="1" w:lastColumn="0" w:noHBand="0" w:noVBand="1"/>
       </w:tblPr>
       <w:tblGrid>
         <w:gridCol w:w="3175"/>
@@ -480,12 +480,12 @@
       </w:tblGrid>
       <w:tr>
         <w:trPr>
-          <w:cnfStyle w:val="100000000000"/>
+          <w:cnfStyle w:val="100000000000" w:firstRow="1" w:lastRow="0" w:firstColumn="0" w:lastColumn="0" w:oddVBand="0" w:evenVBand="0" w:oddHBand="0" w:evenHBand="0" w:firstRowFirstColumn="0" w:firstRowLastColumn="0" w:lastRowFirstColumn="0" w:lastRowLastColumn="0"/>
           <w:trHeight w:val="277"/>
         </w:trPr>
         <w:tc>
           <w:tcPr>
-            <w:cnfStyle w:val="001000000100"/>
+            <w:cnfStyle w:val="001000000100" w:firstRow="0" w:lastRow="0" w:firstColumn="1" w:lastColumn="0" w:oddVBand="0" w:evenVBand="0" w:oddHBand="0" w:evenHBand="0" w:firstRowFirstColumn="1" w:firstRowLastColumn="0" w:lastRowFirstColumn="0" w:lastRowLastColumn="0"/>
             <w:tcW w:w="3175" w:type="dxa"/>
           </w:tcPr>
           <w:p>
@@ -519,7 +519,7 @@
                 <w:tab w:val="left" w:pos="9195"/>
               </w:tabs>
               <w:jc w:val="center"/>
-              <w:cnfStyle w:val="100000000000"/>
+              <w:cnfStyle w:val="100000000000" w:firstRow="1" w:lastRow="0" w:firstColumn="0" w:lastColumn="0" w:oddVBand="0" w:evenVBand="0" w:oddHBand="0" w:evenHBand="0" w:firstRowFirstColumn="0" w:firstRowLastColumn="0" w:lastRowFirstColumn="0" w:lastRowLastColumn="0"/>
               <w:rPr>
                 <w:rFonts w:ascii="Arial" w:hAnsi="Arial" w:cs="Arial"/>
                 <w:sz w:val="24"/>
@@ -544,7 +544,7 @@
                 <w:tab w:val="left" w:pos="9195"/>
               </w:tabs>
               <w:jc w:val="center"/>
-              <w:cnfStyle w:val="100000000000"/>
+              <w:cnfStyle w:val="100000000000" w:firstRow="1" w:lastRow="0" w:firstColumn="0" w:lastColumn="0" w:oddVBand="0" w:evenVBand="0" w:oddHBand="0" w:evenHBand="0" w:firstRowFirstColumn="0" w:firstRowLastColumn="0" w:lastRowFirstColumn="0" w:lastRowLastColumn="0"/>
               <w:rPr>
                 <w:rFonts w:ascii="Arial" w:hAnsi="Arial" w:cs="Arial"/>
                 <w:sz w:val="24"/>
@@ -569,7 +569,7 @@
                 <w:tab w:val="left" w:pos="9195"/>
               </w:tabs>
               <w:jc w:val="center"/>
-              <w:cnfStyle w:val="100000000000"/>
+              <w:cnfStyle w:val="100000000000" w:firstRow="1" w:lastRow="0" w:firstColumn="0" w:lastColumn="0" w:oddVBand="0" w:evenVBand="0" w:oddHBand="0" w:evenHBand="0" w:firstRowFirstColumn="0" w:firstRowLastColumn="0" w:lastRowFirstColumn="0" w:lastRowLastColumn="0"/>
               <w:rPr>
                 <w:rFonts w:ascii="Arial" w:hAnsi="Arial" w:cs="Arial"/>
                 <w:sz w:val="24"/>
@@ -594,7 +594,7 @@
                 <w:tab w:val="left" w:pos="9195"/>
               </w:tabs>
               <w:jc w:val="center"/>
-              <w:cnfStyle w:val="100000000000"/>
+              <w:cnfStyle w:val="100000000000" w:firstRow="1" w:lastRow="0" w:firstColumn="0" w:lastColumn="0" w:oddVBand="0" w:evenVBand="0" w:oddHBand="0" w:evenHBand="0" w:firstRowFirstColumn="0" w:firstRowLastColumn="0" w:lastRowFirstColumn="0" w:lastRowLastColumn="0"/>
               <w:rPr>
                 <w:rFonts w:ascii="Arial" w:hAnsi="Arial" w:cs="Arial"/>
                 <w:sz w:val="24"/>
@@ -616,7 +616,7 @@
         </w:trPr>
         <w:tc>
           <w:tcPr>
-            <w:cnfStyle w:val="001000000000"/>
+            <w:cnfStyle w:val="001000000000" w:firstRow="0" w:lastRow="0" w:firstColumn="1" w:lastColumn="0" w:oddVBand="0" w:evenVBand="0" w:oddHBand="0" w:evenHBand="0" w:firstRowFirstColumn="0" w:firstRowLastColumn="0" w:lastRowFirstColumn="0" w:lastRowLastColumn="0"/>
             <w:tcW w:w="3175" w:type="dxa"/>
             <w:tcBorders>
               <w:top w:val="nil"/>
@@ -655,7 +655,7 @@
               <w:tabs>
                 <w:tab w:val="left" w:pos="9195"/>
               </w:tabs>
-              <w:cnfStyle w:val="000000000000"/>
+              <w:cnfStyle w:val="000000000000" w:firstRow="0" w:lastRow="0" w:firstColumn="0" w:lastColumn="0" w:oddVBand="0" w:evenVBand="0" w:oddHBand="0" w:evenHBand="0" w:firstRowFirstColumn="0" w:firstRowLastColumn="0" w:lastRowFirstColumn="0" w:lastRowLastColumn="0"/>
               <w:rPr>
                 <w:rFonts w:ascii="Arial" w:hAnsi="Arial" w:cs="Arial"/>
                 <w:sz w:val="24"/>
@@ -683,7 +683,7 @@
               <w:tabs>
                 <w:tab w:val="left" w:pos="9195"/>
               </w:tabs>
-              <w:cnfStyle w:val="000000000000"/>
+              <w:cnfStyle w:val="000000000000" w:firstRow="0" w:lastRow="0" w:firstColumn="0" w:lastColumn="0" w:oddVBand="0" w:evenVBand="0" w:oddHBand="0" w:evenHBand="0" w:firstRowFirstColumn="0" w:firstRowLastColumn="0" w:lastRowFirstColumn="0" w:lastRowLastColumn="0"/>
               <w:rPr>
                 <w:rFonts w:ascii="Arial" w:hAnsi="Arial" w:cs="Arial"/>
                 <w:sz w:val="24"/>
@@ -711,7 +711,7 @@
               <w:tabs>
                 <w:tab w:val="left" w:pos="9195"/>
               </w:tabs>
-              <w:cnfStyle w:val="000000000000"/>
+              <w:cnfStyle w:val="000000000000" w:firstRow="0" w:lastRow="0" w:firstColumn="0" w:lastColumn="0" w:oddVBand="0" w:evenVBand="0" w:oddHBand="0" w:evenHBand="0" w:firstRowFirstColumn="0" w:firstRowLastColumn="0" w:lastRowFirstColumn="0" w:lastRowLastColumn="0"/>
               <w:rPr>
                 <w:rFonts w:ascii="Arial" w:hAnsi="Arial" w:cs="Arial"/>
                 <w:sz w:val="24"/>
@@ -740,7 +740,7 @@
               <w:tabs>
                 <w:tab w:val="left" w:pos="9195"/>
               </w:tabs>
-              <w:cnfStyle w:val="000000000000"/>
+              <w:cnfStyle w:val="000000000000" w:firstRow="0" w:lastRow="0" w:firstColumn="0" w:lastColumn="0" w:oddVBand="0" w:evenVBand="0" w:oddHBand="0" w:evenHBand="0" w:firstRowFirstColumn="0" w:firstRowLastColumn="0" w:lastRowFirstColumn="0" w:lastRowLastColumn="0"/>
               <w:rPr>
                 <w:rFonts w:ascii="Arial" w:hAnsi="Arial" w:cs="Arial"/>
                 <w:sz w:val="24"/>
@@ -1035,7 +1035,7 @@
           <w:insideV w:val="single" w:sz="4" w:space="0" w:color="000000"/>
         </w:tblBorders>
         <w:tblLayout w:type="fixed"/>
-        <w:tblLook w:val="04A0"/>
+        <w:tblLook w:val="04A0" w:firstRow="1" w:lastRow="0" w:firstColumn="1" w:lastColumn="0" w:noHBand="0" w:noVBand="1"/>
       </w:tblPr>
       <w:tblGrid>
         <w:gridCol w:w="3166"/>
@@ -1046,11 +1046,11 @@
       </w:tblGrid>
       <w:tr>
         <w:trPr>
-          <w:cnfStyle w:val="100000000000"/>
+          <w:cnfStyle w:val="100000000000" w:firstRow="1" w:lastRow="0" w:firstColumn="0" w:lastColumn="0" w:oddVBand="0" w:evenVBand="0" w:oddHBand="0" w:evenHBand="0" w:firstRowFirstColumn="0" w:firstRowLastColumn="0" w:lastRowFirstColumn="0" w:lastRowLastColumn="0"/>
         </w:trPr>
         <w:tc>
           <w:tcPr>
-            <w:cnfStyle w:val="001000000100"/>
+            <w:cnfStyle w:val="001000000100" w:firstRow="0" w:lastRow="0" w:firstColumn="1" w:lastColumn="0" w:oddVBand="0" w:evenVBand="0" w:oddHBand="0" w:evenHBand="0" w:firstRowFirstColumn="1" w:firstRowLastColumn="0" w:lastRowFirstColumn="0" w:lastRowLastColumn="0"/>
             <w:tcW w:w="3166" w:type="dxa"/>
             <w:tcBorders>
               <w:top w:val="single" w:sz="4" w:space="0" w:color="000000"/>
@@ -1093,7 +1093,7 @@
                 <w:tab w:val="left" w:pos="9195"/>
               </w:tabs>
               <w:jc w:val="center"/>
-              <w:cnfStyle w:val="100000000000"/>
+              <w:cnfStyle w:val="100000000000" w:firstRow="1" w:lastRow="0" w:firstColumn="0" w:lastColumn="0" w:oddVBand="0" w:evenVBand="0" w:oddHBand="0" w:evenHBand="0" w:firstRowFirstColumn="0" w:firstRowLastColumn="0" w:lastRowFirstColumn="0" w:lastRowLastColumn="0"/>
               <w:rPr>
                 <w:rFonts w:ascii="Arial" w:hAnsi="Arial" w:cs="Arial"/>
                 <w:sz w:val="24"/>
@@ -1124,7 +1124,7 @@
                 <w:tab w:val="left" w:pos="9195"/>
               </w:tabs>
               <w:jc w:val="center"/>
-              <w:cnfStyle w:val="100000000000"/>
+              <w:cnfStyle w:val="100000000000" w:firstRow="1" w:lastRow="0" w:firstColumn="0" w:lastColumn="0" w:oddVBand="0" w:evenVBand="0" w:oddHBand="0" w:evenHBand="0" w:firstRowFirstColumn="0" w:firstRowLastColumn="0" w:lastRowFirstColumn="0" w:lastRowLastColumn="0"/>
               <w:rPr>
                 <w:rFonts w:ascii="Arial" w:hAnsi="Arial" w:cs="Arial"/>
                 <w:sz w:val="24"/>
@@ -1155,7 +1155,7 @@
                 <w:tab w:val="left" w:pos="9195"/>
               </w:tabs>
               <w:jc w:val="center"/>
-              <w:cnfStyle w:val="100000000000"/>
+              <w:cnfStyle w:val="100000000000" w:firstRow="1" w:lastRow="0" w:firstColumn="0" w:lastColumn="0" w:oddVBand="0" w:evenVBand="0" w:oddHBand="0" w:evenHBand="0" w:firstRowFirstColumn="0" w:firstRowLastColumn="0" w:lastRowFirstColumn="0" w:lastRowLastColumn="0"/>
               <w:rPr>
                 <w:rFonts w:ascii="Arial" w:hAnsi="Arial" w:cs="Arial"/>
                 <w:sz w:val="24"/>
@@ -1186,7 +1186,7 @@
                 <w:tab w:val="left" w:pos="9195"/>
               </w:tabs>
               <w:jc w:val="center"/>
-              <w:cnfStyle w:val="100000000000"/>
+              <w:cnfStyle w:val="100000000000" w:firstRow="1" w:lastRow="0" w:firstColumn="0" w:lastColumn="0" w:oddVBand="0" w:evenVBand="0" w:oddHBand="0" w:evenHBand="0" w:firstRowFirstColumn="0" w:firstRowLastColumn="0" w:lastRowFirstColumn="0" w:lastRowLastColumn="0"/>
               <w:rPr>
                 <w:rFonts w:ascii="Arial" w:hAnsi="Arial" w:cs="Arial"/>
                 <w:sz w:val="24"/>
@@ -1208,7 +1208,7 @@
         </w:trPr>
         <w:tc>
           <w:tcPr>
-            <w:cnfStyle w:val="001000000000"/>
+            <w:cnfStyle w:val="001000000000" w:firstRow="0" w:lastRow="0" w:firstColumn="1" w:lastColumn="0" w:oddVBand="0" w:evenVBand="0" w:oddHBand="0" w:evenHBand="0" w:firstRowFirstColumn="0" w:firstRowLastColumn="0" w:lastRowFirstColumn="0" w:lastRowLastColumn="0"/>
             <w:tcW w:w="3166" w:type="dxa"/>
             <w:tcBorders>
               <w:top w:val="nil"/>
@@ -1251,7 +1251,7 @@
               <w:tabs>
                 <w:tab w:val="left" w:pos="9195"/>
               </w:tabs>
-              <w:cnfStyle w:val="000000000000"/>
+              <w:cnfStyle w:val="000000000000" w:firstRow="0" w:lastRow="0" w:firstColumn="0" w:lastColumn="0" w:oddVBand="0" w:evenVBand="0" w:oddHBand="0" w:evenHBand="0" w:firstRowFirstColumn="0" w:firstRowLastColumn="0" w:lastRowFirstColumn="0" w:lastRowLastColumn="0"/>
               <w:rPr>
                 <w:rFonts w:ascii="Arial" w:hAnsi="Arial" w:cs="Arial"/>
                 <w:sz w:val="24"/>
@@ -1272,7 +1272,7 @@
               <w:tabs>
                 <w:tab w:val="left" w:pos="9195"/>
               </w:tabs>
-              <w:cnfStyle w:val="000000000000"/>
+              <w:cnfStyle w:val="000000000000" w:firstRow="0" w:lastRow="0" w:firstColumn="0" w:lastColumn="0" w:oddVBand="0" w:evenVBand="0" w:oddHBand="0" w:evenHBand="0" w:firstRowFirstColumn="0" w:firstRowLastColumn="0" w:lastRowFirstColumn="0" w:lastRowLastColumn="0"/>
               <w:rPr>
                 <w:rFonts w:ascii="Arial" w:hAnsi="Arial" w:cs="Arial"/>
                 <w:sz w:val="24"/>
@@ -1292,7 +1292,7 @@
               <w:tabs>
                 <w:tab w:val="left" w:pos="9195"/>
               </w:tabs>
-              <w:cnfStyle w:val="000000000000"/>
+              <w:cnfStyle w:val="000000000000" w:firstRow="0" w:lastRow="0" w:firstColumn="0" w:lastColumn="0" w:oddVBand="0" w:evenVBand="0" w:oddHBand="0" w:evenHBand="0" w:firstRowFirstColumn="0" w:firstRowLastColumn="0" w:lastRowFirstColumn="0" w:lastRowLastColumn="0"/>
               <w:rPr>
                 <w:rFonts w:ascii="Arial" w:hAnsi="Arial" w:cs="Arial"/>
                 <w:sz w:val="24"/>
@@ -1315,7 +1315,7 @@
               <w:tabs>
                 <w:tab w:val="left" w:pos="9195"/>
               </w:tabs>
-              <w:cnfStyle w:val="000000000000"/>
+              <w:cnfStyle w:val="000000000000" w:firstRow="0" w:lastRow="0" w:firstColumn="0" w:lastColumn="0" w:oddVBand="0" w:evenVBand="0" w:oddHBand="0" w:evenHBand="0" w:firstRowFirstColumn="0" w:firstRowLastColumn="0" w:lastRowFirstColumn="0" w:lastRowLastColumn="0"/>
               <w:rPr>
                 <w:rFonts w:ascii="Arial" w:hAnsi="Arial" w:cs="Arial"/>
                 <w:sz w:val="24"/>
@@ -1336,7 +1336,7 @@
               <w:tabs>
                 <w:tab w:val="left" w:pos="9195"/>
               </w:tabs>
-              <w:cnfStyle w:val="000000000000"/>
+              <w:cnfStyle w:val="000000000000" w:firstRow="0" w:lastRow="0" w:firstColumn="0" w:lastColumn="0" w:oddVBand="0" w:evenVBand="0" w:oddHBand="0" w:evenHBand="0" w:firstRowFirstColumn="0" w:firstRowLastColumn="0" w:lastRowFirstColumn="0" w:lastRowLastColumn="0"/>
               <w:rPr>
                 <w:rFonts w:ascii="Arial" w:hAnsi="Arial" w:cs="Arial"/>
                 <w:sz w:val="24"/>
@@ -1367,7 +1367,7 @@
               <w:tabs>
                 <w:tab w:val="left" w:pos="9195"/>
               </w:tabs>
-              <w:cnfStyle w:val="000000000000"/>
+              <w:cnfStyle w:val="000000000000" w:firstRow="0" w:lastRow="0" w:firstColumn="0" w:lastColumn="0" w:oddVBand="0" w:evenVBand="0" w:oddHBand="0" w:evenHBand="0" w:firstRowFirstColumn="0" w:firstRowLastColumn="0" w:lastRowFirstColumn="0" w:lastRowLastColumn="0"/>
               <w:rPr>
                 <w:rFonts w:ascii="Arial" w:hAnsi="Arial" w:cs="Arial"/>
                 <w:sz w:val="24"/>
@@ -1412,7 +1412,7 @@
               <w:tabs>
                 <w:tab w:val="left" w:pos="9195"/>
               </w:tabs>
-              <w:cnfStyle w:val="000000000000"/>
+              <w:cnfStyle w:val="000000000000" w:firstRow="0" w:lastRow="0" w:firstColumn="0" w:lastColumn="0" w:oddVBand="0" w:evenVBand="0" w:oddHBand="0" w:evenHBand="0" w:firstRowFirstColumn="0" w:firstRowLastColumn="0" w:lastRowFirstColumn="0" w:lastRowLastColumn="0"/>
               <w:rPr>
                 <w:rFonts w:ascii="Arial" w:hAnsi="Arial" w:cs="Arial"/>
                 <w:sz w:val="24"/>
@@ -1453,7 +1453,7 @@
           <w:insideV w:val="single" w:sz="4" w:space="0" w:color="000000"/>
         </w:tblBorders>
         <w:tblLayout w:type="fixed"/>
-        <w:tblLook w:val="04A0"/>
+        <w:tblLook w:val="04A0" w:firstRow="1" w:lastRow="0" w:firstColumn="1" w:lastColumn="0" w:noHBand="0" w:noVBand="1"/>
       </w:tblPr>
       <w:tblGrid>
         <w:gridCol w:w="3166"/>
@@ -1464,11 +1464,11 @@
       </w:tblGrid>
       <w:tr>
         <w:trPr>
-          <w:cnfStyle w:val="100000000000"/>
+          <w:cnfStyle w:val="100000000000" w:firstRow="1" w:lastRow="0" w:firstColumn="0" w:lastColumn="0" w:oddVBand="0" w:evenVBand="0" w:oddHBand="0" w:evenHBand="0" w:firstRowFirstColumn="0" w:firstRowLastColumn="0" w:lastRowFirstColumn="0" w:lastRowLastColumn="0"/>
         </w:trPr>
         <w:tc>
           <w:tcPr>
-            <w:cnfStyle w:val="001000000100"/>
+            <w:cnfStyle w:val="001000000100" w:firstRow="0" w:lastRow="0" w:firstColumn="1" w:lastColumn="0" w:oddVBand="0" w:evenVBand="0" w:oddHBand="0" w:evenHBand="0" w:firstRowFirstColumn="1" w:firstRowLastColumn="0" w:lastRowFirstColumn="0" w:lastRowLastColumn="0"/>
             <w:tcW w:w="3166" w:type="dxa"/>
             <w:tcBorders>
               <w:top w:val="single" w:sz="4" w:space="0" w:color="000000"/>
@@ -1512,7 +1512,7 @@
                 <w:tab w:val="left" w:pos="9195"/>
               </w:tabs>
               <w:jc w:val="center"/>
-              <w:cnfStyle w:val="100000000000"/>
+              <w:cnfStyle w:val="100000000000" w:firstRow="1" w:lastRow="0" w:firstColumn="0" w:lastColumn="0" w:oddVBand="0" w:evenVBand="0" w:oddHBand="0" w:evenHBand="0" w:firstRowFirstColumn="0" w:firstRowLastColumn="0" w:lastRowFirstColumn="0" w:lastRowLastColumn="0"/>
               <w:rPr>
                 <w:rFonts w:ascii="Arial" w:hAnsi="Arial" w:cs="Arial"/>
                 <w:sz w:val="24"/>
@@ -1543,7 +1543,7 @@
                 <w:tab w:val="left" w:pos="9195"/>
               </w:tabs>
               <w:jc w:val="center"/>
-              <w:cnfStyle w:val="100000000000"/>
+              <w:cnfStyle w:val="100000000000" w:firstRow="1" w:lastRow="0" w:firstColumn="0" w:lastColumn="0" w:oddVBand="0" w:evenVBand="0" w:oddHBand="0" w:evenHBand="0" w:firstRowFirstColumn="0" w:firstRowLastColumn="0" w:lastRowFirstColumn="0" w:lastRowLastColumn="0"/>
               <w:rPr>
                 <w:rFonts w:ascii="Arial" w:hAnsi="Arial" w:cs="Arial"/>
                 <w:sz w:val="24"/>
@@ -1574,7 +1574,7 @@
                 <w:tab w:val="left" w:pos="9195"/>
               </w:tabs>
               <w:jc w:val="center"/>
-              <w:cnfStyle w:val="100000000000"/>
+              <w:cnfStyle w:val="100000000000" w:firstRow="1" w:lastRow="0" w:firstColumn="0" w:lastColumn="0" w:oddVBand="0" w:evenVBand="0" w:oddHBand="0" w:evenHBand="0" w:firstRowFirstColumn="0" w:firstRowLastColumn="0" w:lastRowFirstColumn="0" w:lastRowLastColumn="0"/>
               <w:rPr>
                 <w:rFonts w:ascii="Arial" w:hAnsi="Arial" w:cs="Arial"/>
                 <w:sz w:val="24"/>
@@ -1605,7 +1605,7 @@
                 <w:tab w:val="left" w:pos="9195"/>
               </w:tabs>
               <w:jc w:val="center"/>
-              <w:cnfStyle w:val="100000000000"/>
+              <w:cnfStyle w:val="100000000000" w:firstRow="1" w:lastRow="0" w:firstColumn="0" w:lastColumn="0" w:oddVBand="0" w:evenVBand="0" w:oddHBand="0" w:evenHBand="0" w:firstRowFirstColumn="0" w:firstRowLastColumn="0" w:lastRowFirstColumn="0" w:lastRowLastColumn="0"/>
               <w:rPr>
                 <w:rFonts w:ascii="Arial" w:hAnsi="Arial" w:cs="Arial"/>
                 <w:sz w:val="24"/>
@@ -1627,7 +1627,7 @@
         </w:trPr>
         <w:tc>
           <w:tcPr>
-            <w:cnfStyle w:val="001000000000"/>
+            <w:cnfStyle w:val="001000000000" w:firstRow="0" w:lastRow="0" w:firstColumn="1" w:lastColumn="0" w:oddVBand="0" w:evenVBand="0" w:oddHBand="0" w:evenHBand="0" w:firstRowFirstColumn="0" w:firstRowLastColumn="0" w:lastRowFirstColumn="0" w:lastRowLastColumn="0"/>
             <w:tcW w:w="3166" w:type="dxa"/>
             <w:tcBorders>
               <w:top w:val="nil"/>
@@ -1669,7 +1669,7 @@
               <w:tabs>
                 <w:tab w:val="left" w:pos="9195"/>
               </w:tabs>
-              <w:cnfStyle w:val="000000000000"/>
+              <w:cnfStyle w:val="000000000000" w:firstRow="0" w:lastRow="0" w:firstColumn="0" w:lastColumn="0" w:oddVBand="0" w:evenVBand="0" w:oddHBand="0" w:evenHBand="0" w:firstRowFirstColumn="0" w:firstRowLastColumn="0" w:lastRowFirstColumn="0" w:lastRowLastColumn="0"/>
               <w:rPr>
                 <w:rFonts w:ascii="Arial" w:hAnsi="Arial" w:cs="Arial"/>
                 <w:sz w:val="24"/>
@@ -1699,7 +1699,7 @@
               <w:tabs>
                 <w:tab w:val="left" w:pos="9195"/>
               </w:tabs>
-              <w:cnfStyle w:val="000000000000"/>
+              <w:cnfStyle w:val="000000000000" w:firstRow="0" w:lastRow="0" w:firstColumn="0" w:lastColumn="0" w:oddVBand="0" w:evenVBand="0" w:oddHBand="0" w:evenHBand="0" w:firstRowFirstColumn="0" w:firstRowLastColumn="0" w:lastRowFirstColumn="0" w:lastRowLastColumn="0"/>
               <w:rPr>
                 <w:rFonts w:ascii="Arial" w:hAnsi="Arial" w:cs="Arial"/>
                 <w:sz w:val="24"/>
@@ -1729,7 +1729,7 @@
               <w:tabs>
                 <w:tab w:val="left" w:pos="9195"/>
               </w:tabs>
-              <w:cnfStyle w:val="000000000000"/>
+              <w:cnfStyle w:val="000000000000" w:firstRow="0" w:lastRow="0" w:firstColumn="0" w:lastColumn="0" w:oddVBand="0" w:evenVBand="0" w:oddHBand="0" w:evenHBand="0" w:firstRowFirstColumn="0" w:firstRowLastColumn="0" w:lastRowFirstColumn="0" w:lastRowLastColumn="0"/>
               <w:rPr>
                 <w:rFonts w:ascii="Arial" w:hAnsi="Arial" w:cs="Arial"/>
                 <w:sz w:val="24"/>
@@ -1794,7 +1794,7 @@
               <w:tabs>
                 <w:tab w:val="left" w:pos="9195"/>
               </w:tabs>
-              <w:cnfStyle w:val="000000000000"/>
+              <w:cnfStyle w:val="000000000000" w:firstRow="0" w:lastRow="0" w:firstColumn="0" w:lastColumn="0" w:oddVBand="0" w:evenVBand="0" w:oddHBand="0" w:evenHBand="0" w:firstRowFirstColumn="0" w:firstRowLastColumn="0" w:lastRowFirstColumn="0" w:lastRowLastColumn="0"/>
               <w:rPr>
                 <w:rFonts w:ascii="Arial" w:hAnsi="Arial" w:cs="Arial"/>
                 <w:sz w:val="24"/>
@@ -2108,7 +2108,7 @@
           <w:insideV w:val="single" w:sz="4" w:space="0" w:color="000000"/>
         </w:tblBorders>
         <w:tblLayout w:type="fixed"/>
-        <w:tblLook w:val="04A0"/>
+        <w:tblLook w:val="04A0" w:firstRow="1" w:lastRow="0" w:firstColumn="1" w:lastColumn="0" w:noHBand="0" w:noVBand="1"/>
       </w:tblPr>
       <w:tblGrid>
         <w:gridCol w:w="3166"/>
@@ -2119,11 +2119,11 @@
       </w:tblGrid>
       <w:tr>
         <w:trPr>
-          <w:cnfStyle w:val="100000000000"/>
+          <w:cnfStyle w:val="100000000000" w:firstRow="1" w:lastRow="0" w:firstColumn="0" w:lastColumn="0" w:oddVBand="0" w:evenVBand="0" w:oddHBand="0" w:evenHBand="0" w:firstRowFirstColumn="0" w:firstRowLastColumn="0" w:lastRowFirstColumn="0" w:lastRowLastColumn="0"/>
         </w:trPr>
         <w:tc>
           <w:tcPr>
-            <w:cnfStyle w:val="001000000100"/>
+            <w:cnfStyle w:val="001000000100" w:firstRow="0" w:lastRow="0" w:firstColumn="1" w:lastColumn="0" w:oddVBand="0" w:evenVBand="0" w:oddHBand="0" w:evenHBand="0" w:firstRowFirstColumn="1" w:firstRowLastColumn="0" w:lastRowFirstColumn="0" w:lastRowLastColumn="0"/>
             <w:tcW w:w="3166" w:type="dxa"/>
             <w:tcBorders>
               <w:top w:val="single" w:sz="4" w:space="0" w:color="000000"/>
@@ -2166,7 +2166,7 @@
                 <w:tab w:val="left" w:pos="9195"/>
               </w:tabs>
               <w:jc w:val="center"/>
-              <w:cnfStyle w:val="100000000000"/>
+              <w:cnfStyle w:val="100000000000" w:firstRow="1" w:lastRow="0" w:firstColumn="0" w:lastColumn="0" w:oddVBand="0" w:evenVBand="0" w:oddHBand="0" w:evenHBand="0" w:firstRowFirstColumn="0" w:firstRowLastColumn="0" w:lastRowFirstColumn="0" w:lastRowLastColumn="0"/>
               <w:rPr>
                 <w:rFonts w:ascii="Arial" w:hAnsi="Arial" w:cs="Arial"/>
                 <w:sz w:val="24"/>
@@ -2197,7 +2197,7 @@
                 <w:tab w:val="left" w:pos="9195"/>
               </w:tabs>
               <w:jc w:val="center"/>
-              <w:cnfStyle w:val="100000000000"/>
+              <w:cnfStyle w:val="100000000000" w:firstRow="1" w:lastRow="0" w:firstColumn="0" w:lastColumn="0" w:oddVBand="0" w:evenVBand="0" w:oddHBand="0" w:evenHBand="0" w:firstRowFirstColumn="0" w:firstRowLastColumn="0" w:lastRowFirstColumn="0" w:lastRowLastColumn="0"/>
               <w:rPr>
                 <w:rFonts w:ascii="Arial" w:hAnsi="Arial" w:cs="Arial"/>
                 <w:sz w:val="24"/>
@@ -2228,7 +2228,7 @@
                 <w:tab w:val="left" w:pos="9195"/>
               </w:tabs>
               <w:jc w:val="center"/>
-              <w:cnfStyle w:val="100000000000"/>
+              <w:cnfStyle w:val="100000000000" w:firstRow="1" w:lastRow="0" w:firstColumn="0" w:lastColumn="0" w:oddVBand="0" w:evenVBand="0" w:oddHBand="0" w:evenHBand="0" w:firstRowFirstColumn="0" w:firstRowLastColumn="0" w:lastRowFirstColumn="0" w:lastRowLastColumn="0"/>
               <w:rPr>
                 <w:rFonts w:ascii="Arial" w:hAnsi="Arial" w:cs="Arial"/>
                 <w:sz w:val="24"/>
@@ -2259,7 +2259,7 @@
                 <w:tab w:val="left" w:pos="9195"/>
               </w:tabs>
               <w:jc w:val="center"/>
-              <w:cnfStyle w:val="100000000000"/>
+              <w:cnfStyle w:val="100000000000" w:firstRow="1" w:lastRow="0" w:firstColumn="0" w:lastColumn="0" w:oddVBand="0" w:evenVBand="0" w:oddHBand="0" w:evenHBand="0" w:firstRowFirstColumn="0" w:firstRowLastColumn="0" w:lastRowFirstColumn="0" w:lastRowLastColumn="0"/>
               <w:rPr>
                 <w:rFonts w:ascii="Arial" w:hAnsi="Arial" w:cs="Arial"/>
                 <w:sz w:val="24"/>
@@ -2281,7 +2281,7 @@
         </w:trPr>
         <w:tc>
           <w:tcPr>
-            <w:cnfStyle w:val="001000000000"/>
+            <w:cnfStyle w:val="001000000000" w:firstRow="0" w:lastRow="0" w:firstColumn="1" w:lastColumn="0" w:oddVBand="0" w:evenVBand="0" w:oddHBand="0" w:evenHBand="0" w:firstRowFirstColumn="0" w:firstRowLastColumn="0" w:lastRowFirstColumn="0" w:lastRowLastColumn="0"/>
             <w:tcW w:w="3166" w:type="dxa"/>
             <w:tcBorders>
               <w:top w:val="nil"/>
@@ -2324,7 +2324,7 @@
               <w:tabs>
                 <w:tab w:val="left" w:pos="9195"/>
               </w:tabs>
-              <w:cnfStyle w:val="000000000000"/>
+              <w:cnfStyle w:val="000000000000" w:firstRow="0" w:lastRow="0" w:firstColumn="0" w:lastColumn="0" w:oddVBand="0" w:evenVBand="0" w:oddHBand="0" w:evenHBand="0" w:firstRowFirstColumn="0" w:firstRowLastColumn="0" w:lastRowFirstColumn="0" w:lastRowLastColumn="0"/>
               <w:rPr>
                 <w:rFonts w:ascii="Arial" w:hAnsi="Arial" w:cs="Arial"/>
                 <w:sz w:val="24"/>
@@ -2354,7 +2354,7 @@
               <w:tabs>
                 <w:tab w:val="left" w:pos="9195"/>
               </w:tabs>
-              <w:cnfStyle w:val="000000000000"/>
+              <w:cnfStyle w:val="000000000000" w:firstRow="0" w:lastRow="0" w:firstColumn="0" w:lastColumn="0" w:oddVBand="0" w:evenVBand="0" w:oddHBand="0" w:evenHBand="0" w:firstRowFirstColumn="0" w:firstRowLastColumn="0" w:lastRowFirstColumn="0" w:lastRowLastColumn="0"/>
               <w:rPr>
                 <w:rFonts w:ascii="Arial" w:hAnsi="Arial" w:cs="Arial"/>
                 <w:sz w:val="24"/>
@@ -2373,7 +2373,7 @@
               <w:tabs>
                 <w:tab w:val="left" w:pos="9195"/>
               </w:tabs>
-              <w:cnfStyle w:val="000000000000"/>
+              <w:cnfStyle w:val="000000000000" w:firstRow="0" w:lastRow="0" w:firstColumn="0" w:lastColumn="0" w:oddVBand="0" w:evenVBand="0" w:oddHBand="0" w:evenHBand="0" w:firstRowFirstColumn="0" w:firstRowLastColumn="0" w:lastRowFirstColumn="0" w:lastRowLastColumn="0"/>
               <w:rPr>
                 <w:rFonts w:ascii="Arial" w:hAnsi="Arial" w:cs="Arial"/>
                 <w:sz w:val="24"/>
@@ -2392,7 +2392,7 @@
               <w:tabs>
                 <w:tab w:val="left" w:pos="9195"/>
               </w:tabs>
-              <w:cnfStyle w:val="000000000000"/>
+              <w:cnfStyle w:val="000000000000" w:firstRow="0" w:lastRow="0" w:firstColumn="0" w:lastColumn="0" w:oddVBand="0" w:evenVBand="0" w:oddHBand="0" w:evenHBand="0" w:firstRowFirstColumn="0" w:firstRowLastColumn="0" w:lastRowFirstColumn="0" w:lastRowLastColumn="0"/>
               <w:rPr>
                 <w:rFonts w:ascii="Arial" w:hAnsi="Arial" w:cs="Arial"/>
                 <w:sz w:val="24"/>
@@ -2422,7 +2422,7 @@
               <w:tabs>
                 <w:tab w:val="left" w:pos="9195"/>
               </w:tabs>
-              <w:cnfStyle w:val="000000000000"/>
+              <w:cnfStyle w:val="000000000000" w:firstRow="0" w:lastRow="0" w:firstColumn="0" w:lastColumn="0" w:oddVBand="0" w:evenVBand="0" w:oddHBand="0" w:evenHBand="0" w:firstRowFirstColumn="0" w:firstRowLastColumn="0" w:lastRowFirstColumn="0" w:lastRowLastColumn="0"/>
               <w:rPr>
                 <w:rFonts w:ascii="Arial" w:hAnsi="Arial" w:cs="Arial"/>
                 <w:sz w:val="24"/>
@@ -2441,7 +2441,7 @@
               <w:tabs>
                 <w:tab w:val="left" w:pos="9195"/>
               </w:tabs>
-              <w:cnfStyle w:val="000000000000"/>
+              <w:cnfStyle w:val="000000000000" w:firstRow="0" w:lastRow="0" w:firstColumn="0" w:lastColumn="0" w:oddVBand="0" w:evenVBand="0" w:oddHBand="0" w:evenHBand="0" w:firstRowFirstColumn="0" w:firstRowLastColumn="0" w:lastRowFirstColumn="0" w:lastRowLastColumn="0"/>
               <w:rPr>
                 <w:rFonts w:ascii="Arial" w:hAnsi="Arial" w:cs="Arial"/>
                 <w:sz w:val="24"/>
@@ -2460,7 +2460,7 @@
               <w:tabs>
                 <w:tab w:val="left" w:pos="9195"/>
               </w:tabs>
-              <w:cnfStyle w:val="000000000000"/>
+              <w:cnfStyle w:val="000000000000" w:firstRow="0" w:lastRow="0" w:firstColumn="0" w:lastColumn="0" w:oddVBand="0" w:evenVBand="0" w:oddHBand="0" w:evenHBand="0" w:firstRowFirstColumn="0" w:firstRowLastColumn="0" w:lastRowFirstColumn="0" w:lastRowLastColumn="0"/>
               <w:rPr>
                 <w:rFonts w:ascii="Arial" w:hAnsi="Arial" w:cs="Arial"/>
                 <w:sz w:val="24"/>
@@ -2490,7 +2490,7 @@
               <w:tabs>
                 <w:tab w:val="left" w:pos="9195"/>
               </w:tabs>
-              <w:cnfStyle w:val="000000000000"/>
+              <w:cnfStyle w:val="000000000000" w:firstRow="0" w:lastRow="0" w:firstColumn="0" w:lastColumn="0" w:oddVBand="0" w:evenVBand="0" w:oddHBand="0" w:evenHBand="0" w:firstRowFirstColumn="0" w:firstRowLastColumn="0" w:lastRowFirstColumn="0" w:lastRowLastColumn="0"/>
               <w:rPr>
                 <w:rFonts w:ascii="Arial" w:hAnsi="Arial" w:cs="Arial"/>
                 <w:sz w:val="24"/>
@@ -2509,7 +2509,7 @@
               <w:tabs>
                 <w:tab w:val="left" w:pos="9195"/>
               </w:tabs>
-              <w:cnfStyle w:val="000000000000"/>
+              <w:cnfStyle w:val="000000000000" w:firstRow="0" w:lastRow="0" w:firstColumn="0" w:lastColumn="0" w:oddVBand="0" w:evenVBand="0" w:oddHBand="0" w:evenHBand="0" w:firstRowFirstColumn="0" w:firstRowLastColumn="0" w:lastRowFirstColumn="0" w:lastRowLastColumn="0"/>
               <w:rPr>
                 <w:rFonts w:ascii="Arial" w:hAnsi="Arial" w:cs="Arial"/>
                 <w:sz w:val="24"/>
@@ -2550,7 +2550,7 @@
           <w:insideV w:val="single" w:sz="4" w:space="0" w:color="000000"/>
         </w:tblBorders>
         <w:tblLayout w:type="fixed"/>
-        <w:tblLook w:val="04A0"/>
+        <w:tblLook w:val="04A0" w:firstRow="1" w:lastRow="0" w:firstColumn="1" w:lastColumn="0" w:noHBand="0" w:noVBand="1"/>
       </w:tblPr>
       <w:tblGrid>
         <w:gridCol w:w="3166"/>
@@ -2561,11 +2561,11 @@
       </w:tblGrid>
       <w:tr>
         <w:trPr>
-          <w:cnfStyle w:val="100000000000"/>
+          <w:cnfStyle w:val="100000000000" w:firstRow="1" w:lastRow="0" w:firstColumn="0" w:lastColumn="0" w:oddVBand="0" w:evenVBand="0" w:oddHBand="0" w:evenHBand="0" w:firstRowFirstColumn="0" w:firstRowLastColumn="0" w:lastRowFirstColumn="0" w:lastRowLastColumn="0"/>
         </w:trPr>
         <w:tc>
           <w:tcPr>
-            <w:cnfStyle w:val="001000000100"/>
+            <w:cnfStyle w:val="001000000100" w:firstRow="0" w:lastRow="0" w:firstColumn="1" w:lastColumn="0" w:oddVBand="0" w:evenVBand="0" w:oddHBand="0" w:evenHBand="0" w:firstRowFirstColumn="1" w:firstRowLastColumn="0" w:lastRowFirstColumn="0" w:lastRowLastColumn="0"/>
             <w:tcW w:w="3166" w:type="dxa"/>
             <w:tcBorders>
               <w:top w:val="single" w:sz="4" w:space="0" w:color="000000"/>
@@ -2609,7 +2609,7 @@
                 <w:tab w:val="left" w:pos="9195"/>
               </w:tabs>
               <w:jc w:val="center"/>
-              <w:cnfStyle w:val="100000000000"/>
+              <w:cnfStyle w:val="100000000000" w:firstRow="1" w:lastRow="0" w:firstColumn="0" w:lastColumn="0" w:oddVBand="0" w:evenVBand="0" w:oddHBand="0" w:evenHBand="0" w:firstRowFirstColumn="0" w:firstRowLastColumn="0" w:lastRowFirstColumn="0" w:lastRowLastColumn="0"/>
               <w:rPr>
                 <w:rFonts w:ascii="Arial" w:hAnsi="Arial" w:cs="Arial"/>
                 <w:sz w:val="24"/>
@@ -2640,7 +2640,7 @@
                 <w:tab w:val="left" w:pos="9195"/>
               </w:tabs>
               <w:jc w:val="center"/>
-              <w:cnfStyle w:val="100000000000"/>
+              <w:cnfStyle w:val="100000000000" w:firstRow="1" w:lastRow="0" w:firstColumn="0" w:lastColumn="0" w:oddVBand="0" w:evenVBand="0" w:oddHBand="0" w:evenHBand="0" w:firstRowFirstColumn="0" w:firstRowLastColumn="0" w:lastRowFirstColumn="0" w:lastRowLastColumn="0"/>
               <w:rPr>
                 <w:rFonts w:ascii="Arial" w:hAnsi="Arial" w:cs="Arial"/>
                 <w:sz w:val="24"/>
@@ -2671,7 +2671,7 @@
                 <w:tab w:val="left" w:pos="9195"/>
               </w:tabs>
               <w:jc w:val="center"/>
-              <w:cnfStyle w:val="100000000000"/>
+              <w:cnfStyle w:val="100000000000" w:firstRow="1" w:lastRow="0" w:firstColumn="0" w:lastColumn="0" w:oddVBand="0" w:evenVBand="0" w:oddHBand="0" w:evenHBand="0" w:firstRowFirstColumn="0" w:firstRowLastColumn="0" w:lastRowFirstColumn="0" w:lastRowLastColumn="0"/>
               <w:rPr>
                 <w:rFonts w:ascii="Arial" w:hAnsi="Arial" w:cs="Arial"/>
                 <w:sz w:val="24"/>
@@ -2702,7 +2702,7 @@
                 <w:tab w:val="left" w:pos="9195"/>
               </w:tabs>
               <w:jc w:val="center"/>
-              <w:cnfStyle w:val="100000000000"/>
+              <w:cnfStyle w:val="100000000000" w:firstRow="1" w:lastRow="0" w:firstColumn="0" w:lastColumn="0" w:oddVBand="0" w:evenVBand="0" w:oddHBand="0" w:evenHBand="0" w:firstRowFirstColumn="0" w:firstRowLastColumn="0" w:lastRowFirstColumn="0" w:lastRowLastColumn="0"/>
               <w:rPr>
                 <w:rFonts w:ascii="Arial" w:hAnsi="Arial" w:cs="Arial"/>
                 <w:sz w:val="24"/>
@@ -2724,7 +2724,7 @@
         </w:trPr>
         <w:tc>
           <w:tcPr>
-            <w:cnfStyle w:val="001000000000"/>
+            <w:cnfStyle w:val="001000000000" w:firstRow="0" w:lastRow="0" w:firstColumn="1" w:lastColumn="0" w:oddVBand="0" w:evenVBand="0" w:oddHBand="0" w:evenHBand="0" w:firstRowFirstColumn="0" w:firstRowLastColumn="0" w:lastRowFirstColumn="0" w:lastRowLastColumn="0"/>
             <w:tcW w:w="3166" w:type="dxa"/>
             <w:tcBorders>
               <w:top w:val="nil"/>
@@ -2766,7 +2766,7 @@
               <w:tabs>
                 <w:tab w:val="left" w:pos="9195"/>
               </w:tabs>
-              <w:cnfStyle w:val="000000000000"/>
+              <w:cnfStyle w:val="000000000000" w:firstRow="0" w:lastRow="0" w:firstColumn="0" w:lastColumn="0" w:oddVBand="0" w:evenVBand="0" w:oddHBand="0" w:evenHBand="0" w:firstRowFirstColumn="0" w:firstRowLastColumn="0" w:lastRowFirstColumn="0" w:lastRowLastColumn="0"/>
               <w:rPr>
                 <w:rFonts w:ascii="Arial" w:hAnsi="Arial" w:cs="Arial"/>
                 <w:sz w:val="24"/>
@@ -2796,7 +2796,7 @@
               <w:tabs>
                 <w:tab w:val="left" w:pos="9195"/>
               </w:tabs>
-              <w:cnfStyle w:val="000000000000"/>
+              <w:cnfStyle w:val="000000000000" w:firstRow="0" w:lastRow="0" w:firstColumn="0" w:lastColumn="0" w:oddVBand="0" w:evenVBand="0" w:oddHBand="0" w:evenHBand="0" w:firstRowFirstColumn="0" w:firstRowLastColumn="0" w:lastRowFirstColumn="0" w:lastRowLastColumn="0"/>
               <w:rPr>
                 <w:rFonts w:ascii="Arial" w:hAnsi="Arial" w:cs="Arial"/>
                 <w:sz w:val="24"/>
@@ -2815,7 +2815,7 @@
               <w:tabs>
                 <w:tab w:val="left" w:pos="9195"/>
               </w:tabs>
-              <w:cnfStyle w:val="000000000000"/>
+              <w:cnfStyle w:val="000000000000" w:firstRow="0" w:lastRow="0" w:firstColumn="0" w:lastColumn="0" w:oddVBand="0" w:evenVBand="0" w:oddHBand="0" w:evenHBand="0" w:firstRowFirstColumn="0" w:firstRowLastColumn="0" w:lastRowFirstColumn="0" w:lastRowLastColumn="0"/>
               <w:rPr>
                 <w:rFonts w:ascii="Arial" w:hAnsi="Arial" w:cs="Arial"/>
                 <w:sz w:val="24"/>
@@ -2834,7 +2834,7 @@
               <w:tabs>
                 <w:tab w:val="left" w:pos="9195"/>
               </w:tabs>
-              <w:cnfStyle w:val="000000000000"/>
+              <w:cnfStyle w:val="000000000000" w:firstRow="0" w:lastRow="0" w:firstColumn="0" w:lastColumn="0" w:oddVBand="0" w:evenVBand="0" w:oddHBand="0" w:evenHBand="0" w:firstRowFirstColumn="0" w:firstRowLastColumn="0" w:lastRowFirstColumn="0" w:lastRowLastColumn="0"/>
               <w:rPr>
                 <w:rFonts w:ascii="Arial" w:hAnsi="Arial" w:cs="Arial"/>
                 <w:sz w:val="24"/>
@@ -2864,7 +2864,7 @@
               <w:tabs>
                 <w:tab w:val="left" w:pos="9195"/>
               </w:tabs>
-              <w:cnfStyle w:val="000000000000"/>
+              <w:cnfStyle w:val="000000000000" w:firstRow="0" w:lastRow="0" w:firstColumn="0" w:lastColumn="0" w:oddVBand="0" w:evenVBand="0" w:oddHBand="0" w:evenHBand="0" w:firstRowFirstColumn="0" w:firstRowLastColumn="0" w:lastRowFirstColumn="0" w:lastRowLastColumn="0"/>
               <w:rPr>
                 <w:rFonts w:ascii="Arial" w:hAnsi="Arial" w:cs="Arial"/>
                 <w:sz w:val="24"/>
@@ -2883,7 +2883,7 @@
               <w:tabs>
                 <w:tab w:val="left" w:pos="9195"/>
               </w:tabs>
-              <w:cnfStyle w:val="000000000000"/>
+              <w:cnfStyle w:val="000000000000" w:firstRow="0" w:lastRow="0" w:firstColumn="0" w:lastColumn="0" w:oddVBand="0" w:evenVBand="0" w:oddHBand="0" w:evenHBand="0" w:firstRowFirstColumn="0" w:firstRowLastColumn="0" w:lastRowFirstColumn="0" w:lastRowLastColumn="0"/>
               <w:rPr>
                 <w:rFonts w:ascii="Arial" w:hAnsi="Arial" w:cs="Arial"/>
                 <w:sz w:val="24"/>
@@ -2902,7 +2902,7 @@
               <w:tabs>
                 <w:tab w:val="left" w:pos="9195"/>
               </w:tabs>
-              <w:cnfStyle w:val="000000000000"/>
+              <w:cnfStyle w:val="000000000000" w:firstRow="0" w:lastRow="0" w:firstColumn="0" w:lastColumn="0" w:oddVBand="0" w:evenVBand="0" w:oddHBand="0" w:evenHBand="0" w:firstRowFirstColumn="0" w:firstRowLastColumn="0" w:lastRowFirstColumn="0" w:lastRowLastColumn="0"/>
               <w:rPr>
                 <w:rFonts w:ascii="Arial" w:hAnsi="Arial" w:cs="Arial"/>
                 <w:sz w:val="24"/>
@@ -2932,7 +2932,7 @@
               <w:tabs>
                 <w:tab w:val="left" w:pos="9195"/>
               </w:tabs>
-              <w:cnfStyle w:val="000000000000"/>
+              <w:cnfStyle w:val="000000000000" w:firstRow="0" w:lastRow="0" w:firstColumn="0" w:lastColumn="0" w:oddVBand="0" w:evenVBand="0" w:oddHBand="0" w:evenHBand="0" w:firstRowFirstColumn="0" w:firstRowLastColumn="0" w:lastRowFirstColumn="0" w:lastRowLastColumn="0"/>
               <w:rPr>
                 <w:rFonts w:ascii="Arial" w:hAnsi="Arial" w:cs="Arial"/>
                 <w:sz w:val="24"/>
@@ -3008,8 +3008,6 @@
         <w:tab/>
         <w:t>(sgd.)</w:t>
       </w:r>
-      <w:bookmarkStart w:id="0" w:name="_GoBack"/>
-      <w:bookmarkEnd w:id="0"/>
     </w:p>
     <w:p>
       <w:pPr>
@@ -3126,7 +3124,15 @@
           <w:sz w:val="24"/>
           <w:lang w:val="en-US"/>
         </w:rPr>
-        <w:t>Home Economics 101</w:t>
+        <w:t>Home Economics</w:t>
+      </w:r>
+      <w:r>
+        <w:rPr>
+          <w:rFonts w:ascii="Arial" w:hAnsi="Arial" w:cs="Arial"/>
+          <w:sz w:val="24"/>
+          <w:lang w:val="en-US"/>
+        </w:rPr>
+        <w:t>101</w:t>
       </w:r>
       <w:r>
         <w:rPr>
@@ -3242,7 +3248,7 @@
           <w:insideV w:val="single" w:sz="4" w:space="0" w:color="000000"/>
         </w:tblBorders>
         <w:tblLayout w:type="fixed"/>
-        <w:tblLook w:val="04A0"/>
+        <w:tblLook w:val="04A0" w:firstRow="1" w:lastRow="0" w:firstColumn="1" w:lastColumn="0" w:noHBand="0" w:noVBand="1"/>
       </w:tblPr>
       <w:tblGrid>
         <w:gridCol w:w="3166"/>
@@ -3253,12 +3259,12 @@
       </w:tblGrid>
       <w:tr>
         <w:trPr>
-          <w:cnfStyle w:val="100000000000"/>
+          <w:cnfStyle w:val="100000000000" w:firstRow="1" w:lastRow="0" w:firstColumn="0" w:lastColumn="0" w:oddVBand="0" w:evenVBand="0" w:oddHBand="0" w:evenHBand="0" w:firstRowFirstColumn="0" w:firstRowLastColumn="0" w:lastRowFirstColumn="0" w:lastRowLastColumn="0"/>
           <w:trHeight w:val="191"/>
         </w:trPr>
         <w:tc>
           <w:tcPr>
-            <w:cnfStyle w:val="001000000100"/>
+            <w:cnfStyle w:val="001000000100" w:firstRow="0" w:lastRow="0" w:firstColumn="1" w:lastColumn="0" w:oddVBand="0" w:evenVBand="0" w:oddHBand="0" w:evenHBand="0" w:firstRowFirstColumn="1" w:firstRowLastColumn="0" w:lastRowFirstColumn="0" w:lastRowLastColumn="0"/>
             <w:tcW w:w="3166" w:type="dxa"/>
             <w:tcBorders>
               <w:top w:val="single" w:sz="4" w:space="0" w:color="000000"/>
@@ -3301,7 +3307,7 @@
                 <w:tab w:val="left" w:pos="9195"/>
               </w:tabs>
               <w:jc w:val="center"/>
-              <w:cnfStyle w:val="100000000000"/>
+              <w:cnfStyle w:val="100000000000" w:firstRow="1" w:lastRow="0" w:firstColumn="0" w:lastColumn="0" w:oddVBand="0" w:evenVBand="0" w:oddHBand="0" w:evenHBand="0" w:firstRowFirstColumn="0" w:firstRowLastColumn="0" w:lastRowFirstColumn="0" w:lastRowLastColumn="0"/>
               <w:rPr>
                 <w:rFonts w:ascii="Arial" w:hAnsi="Arial" w:cs="Arial"/>
                 <w:sz w:val="24"/>
@@ -3332,7 +3338,7 @@
                 <w:tab w:val="left" w:pos="9195"/>
               </w:tabs>
               <w:jc w:val="center"/>
-              <w:cnfStyle w:val="100000000000"/>
+              <w:cnfStyle w:val="100000000000" w:firstRow="1" w:lastRow="0" w:firstColumn="0" w:lastColumn="0" w:oddVBand="0" w:evenVBand="0" w:oddHBand="0" w:evenHBand="0" w:firstRowFirstColumn="0" w:firstRowLastColumn="0" w:lastRowFirstColumn="0" w:lastRowLastColumn="0"/>
               <w:rPr>
                 <w:rFonts w:ascii="Arial" w:hAnsi="Arial" w:cs="Arial"/>
                 <w:sz w:val="24"/>
@@ -3363,7 +3369,7 @@
                 <w:tab w:val="left" w:pos="9195"/>
               </w:tabs>
               <w:jc w:val="center"/>
-              <w:cnfStyle w:val="100000000000"/>
+              <w:cnfStyle w:val="100000000000" w:firstRow="1" w:lastRow="0" w:firstColumn="0" w:lastColumn="0" w:oddVBand="0" w:evenVBand="0" w:oddHBand="0" w:evenHBand="0" w:firstRowFirstColumn="0" w:firstRowLastColumn="0" w:lastRowFirstColumn="0" w:lastRowLastColumn="0"/>
               <w:rPr>
                 <w:rFonts w:ascii="Arial" w:hAnsi="Arial" w:cs="Arial"/>
                 <w:sz w:val="24"/>
@@ -3394,7 +3400,7 @@
                 <w:tab w:val="left" w:pos="9195"/>
               </w:tabs>
               <w:jc w:val="center"/>
-              <w:cnfStyle w:val="100000000000"/>
+              <w:cnfStyle w:val="100000000000" w:firstRow="1" w:lastRow="0" w:firstColumn="0" w:lastColumn="0" w:oddVBand="0" w:evenVBand="0" w:oddHBand="0" w:evenHBand="0" w:firstRowFirstColumn="0" w:firstRowLastColumn="0" w:lastRowFirstColumn="0" w:lastRowLastColumn="0"/>
               <w:rPr>
                 <w:rFonts w:ascii="Arial" w:hAnsi="Arial" w:cs="Arial"/>
                 <w:sz w:val="24"/>
@@ -3416,7 +3422,7 @@
         </w:trPr>
         <w:tc>
           <w:tcPr>
-            <w:cnfStyle w:val="001000000000"/>
+            <w:cnfStyle w:val="001000000000" w:firstRow="0" w:lastRow="0" w:firstColumn="1" w:lastColumn="0" w:oddVBand="0" w:evenVBand="0" w:oddHBand="0" w:evenHBand="0" w:firstRowFirstColumn="0" w:firstRowLastColumn="0" w:lastRowFirstColumn="0" w:lastRowLastColumn="0"/>
             <w:tcW w:w="3166" w:type="dxa"/>
             <w:tcBorders>
               <w:top w:val="nil"/>
@@ -3458,7 +3464,7 @@
               <w:tabs>
                 <w:tab w:val="left" w:pos="9195"/>
               </w:tabs>
-              <w:cnfStyle w:val="000000000000"/>
+              <w:cnfStyle w:val="000000000000" w:firstRow="0" w:lastRow="0" w:firstColumn="0" w:lastColumn="0" w:oddVBand="0" w:evenVBand="0" w:oddHBand="0" w:evenHBand="0" w:firstRowFirstColumn="0" w:firstRowLastColumn="0" w:lastRowFirstColumn="0" w:lastRowLastColumn="0"/>
               <w:rPr>
                 <w:rFonts w:ascii="Arial" w:hAnsi="Arial" w:cs="Arial"/>
                 <w:sz w:val="24"/>
@@ -3488,7 +3494,7 @@
               <w:tabs>
                 <w:tab w:val="left" w:pos="9195"/>
               </w:tabs>
-              <w:cnfStyle w:val="000000000000"/>
+              <w:cnfStyle w:val="000000000000" w:firstRow="0" w:lastRow="0" w:firstColumn="0" w:lastColumn="0" w:oddVBand="0" w:evenVBand="0" w:oddHBand="0" w:evenHBand="0" w:firstRowFirstColumn="0" w:firstRowLastColumn="0" w:lastRowFirstColumn="0" w:lastRowLastColumn="0"/>
               <w:rPr>
                 <w:rFonts w:ascii="Arial" w:hAnsi="Arial" w:cs="Arial"/>
                 <w:sz w:val="24"/>
@@ -3518,7 +3524,7 @@
               <w:tabs>
                 <w:tab w:val="left" w:pos="9195"/>
               </w:tabs>
-              <w:cnfStyle w:val="000000000000"/>
+              <w:cnfStyle w:val="000000000000" w:firstRow="0" w:lastRow="0" w:firstColumn="0" w:lastColumn="0" w:oddVBand="0" w:evenVBand="0" w:oddHBand="0" w:evenHBand="0" w:firstRowFirstColumn="0" w:firstRowLastColumn="0" w:lastRowFirstColumn="0" w:lastRowLastColumn="0"/>
               <w:rPr>
                 <w:rFonts w:ascii="Arial" w:hAnsi="Arial" w:cs="Arial"/>
                 <w:sz w:val="24"/>
@@ -3548,7 +3554,7 @@
               <w:tabs>
                 <w:tab w:val="left" w:pos="9195"/>
               </w:tabs>
-              <w:cnfStyle w:val="000000000000"/>
+              <w:cnfStyle w:val="000000000000" w:firstRow="0" w:lastRow="0" w:firstColumn="0" w:lastColumn="0" w:oddVBand="0" w:evenVBand="0" w:oddHBand="0" w:evenHBand="0" w:firstRowFirstColumn="0" w:firstRowLastColumn="0" w:lastRowFirstColumn="0" w:lastRowLastColumn="0"/>
               <w:rPr>
                 <w:rFonts w:ascii="Arial" w:hAnsi="Arial" w:cs="Arial"/>
                 <w:sz w:val="24"/>
@@ -3886,7 +3892,7 @@
           <w:insideV w:val="single" w:sz="4" w:space="0" w:color="000000"/>
         </w:tblBorders>
         <w:tblLayout w:type="fixed"/>
-        <w:tblLook w:val="04A0"/>
+        <w:tblLook w:val="04A0" w:firstRow="1" w:lastRow="0" w:firstColumn="1" w:lastColumn="0" w:noHBand="0" w:noVBand="1"/>
       </w:tblPr>
       <w:tblGrid>
         <w:gridCol w:w="3169"/>
@@ -3897,12 +3903,12 @@
       </w:tblGrid>
       <w:tr>
         <w:trPr>
-          <w:cnfStyle w:val="100000000000"/>
+          <w:cnfStyle w:val="100000000000" w:firstRow="1" w:lastRow="0" w:firstColumn="0" w:lastColumn="0" w:oddVBand="0" w:evenVBand="0" w:oddHBand="0" w:evenHBand="0" w:firstRowFirstColumn="0" w:firstRowLastColumn="0" w:lastRowFirstColumn="0" w:lastRowLastColumn="0"/>
           <w:trHeight w:val="210"/>
         </w:trPr>
         <w:tc>
           <w:tcPr>
-            <w:cnfStyle w:val="001000000100"/>
+            <w:cnfStyle w:val="001000000100" w:firstRow="0" w:lastRow="0" w:firstColumn="1" w:lastColumn="0" w:oddVBand="0" w:evenVBand="0" w:oddHBand="0" w:evenHBand="0" w:firstRowFirstColumn="1" w:firstRowLastColumn="0" w:lastRowFirstColumn="0" w:lastRowLastColumn="0"/>
             <w:tcW w:w="3169" w:type="dxa"/>
             <w:tcBorders>
               <w:top w:val="single" w:sz="4" w:space="0" w:color="000000"/>
@@ -3945,7 +3951,7 @@
                 <w:tab w:val="left" w:pos="9195"/>
               </w:tabs>
               <w:jc w:val="center"/>
-              <w:cnfStyle w:val="100000000000"/>
+              <w:cnfStyle w:val="100000000000" w:firstRow="1" w:lastRow="0" w:firstColumn="0" w:lastColumn="0" w:oddVBand="0" w:evenVBand="0" w:oddHBand="0" w:evenHBand="0" w:firstRowFirstColumn="0" w:firstRowLastColumn="0" w:lastRowFirstColumn="0" w:lastRowLastColumn="0"/>
               <w:rPr>
                 <w:rFonts w:ascii="Arial" w:hAnsi="Arial" w:cs="Arial"/>
                 <w:sz w:val="24"/>
@@ -3976,7 +3982,7 @@
                 <w:tab w:val="left" w:pos="9195"/>
               </w:tabs>
               <w:jc w:val="center"/>
-              <w:cnfStyle w:val="100000000000"/>
+              <w:cnfStyle w:val="100000000000" w:firstRow="1" w:lastRow="0" w:firstColumn="0" w:lastColumn="0" w:oddVBand="0" w:evenVBand="0" w:oddHBand="0" w:evenHBand="0" w:firstRowFirstColumn="0" w:firstRowLastColumn="0" w:lastRowFirstColumn="0" w:lastRowLastColumn="0"/>
               <w:rPr>
                 <w:rFonts w:ascii="Arial" w:hAnsi="Arial" w:cs="Arial"/>
                 <w:sz w:val="24"/>
@@ -4007,7 +4013,7 @@
                 <w:tab w:val="left" w:pos="9195"/>
               </w:tabs>
               <w:jc w:val="center"/>
-              <w:cnfStyle w:val="100000000000"/>
+              <w:cnfStyle w:val="100000000000" w:firstRow="1" w:lastRow="0" w:firstColumn="0" w:lastColumn="0" w:oddVBand="0" w:evenVBand="0" w:oddHBand="0" w:evenHBand="0" w:firstRowFirstColumn="0" w:firstRowLastColumn="0" w:lastRowFirstColumn="0" w:lastRowLastColumn="0"/>
               <w:rPr>
                 <w:rFonts w:ascii="Arial" w:hAnsi="Arial" w:cs="Arial"/>
                 <w:sz w:val="24"/>
@@ -4038,7 +4044,7 @@
                 <w:tab w:val="left" w:pos="9195"/>
               </w:tabs>
               <w:jc w:val="center"/>
-              <w:cnfStyle w:val="100000000000"/>
+              <w:cnfStyle w:val="100000000000" w:firstRow="1" w:lastRow="0" w:firstColumn="0" w:lastColumn="0" w:oddVBand="0" w:evenVBand="0" w:oddHBand="0" w:evenHBand="0" w:firstRowFirstColumn="0" w:firstRowLastColumn="0" w:lastRowFirstColumn="0" w:lastRowLastColumn="0"/>
               <w:rPr>
                 <w:rFonts w:ascii="Arial" w:hAnsi="Arial" w:cs="Arial"/>
                 <w:sz w:val="24"/>
@@ -4060,7 +4066,7 @@
         </w:trPr>
         <w:tc>
           <w:tcPr>
-            <w:cnfStyle w:val="001000000000"/>
+            <w:cnfStyle w:val="001000000000" w:firstRow="0" w:lastRow="0" w:firstColumn="1" w:lastColumn="0" w:oddVBand="0" w:evenVBand="0" w:oddHBand="0" w:evenHBand="0" w:firstRowFirstColumn="0" w:firstRowLastColumn="0" w:lastRowFirstColumn="0" w:lastRowLastColumn="0"/>
             <w:tcW w:w="3169" w:type="dxa"/>
             <w:tcBorders>
               <w:top w:val="nil"/>
@@ -4102,7 +4108,7 @@
               <w:tabs>
                 <w:tab w:val="left" w:pos="9195"/>
               </w:tabs>
-              <w:cnfStyle w:val="000000000000"/>
+              <w:cnfStyle w:val="000000000000" w:firstRow="0" w:lastRow="0" w:firstColumn="0" w:lastColumn="0" w:oddVBand="0" w:evenVBand="0" w:oddHBand="0" w:evenHBand="0" w:firstRowFirstColumn="0" w:firstRowLastColumn="0" w:lastRowFirstColumn="0" w:lastRowLastColumn="0"/>
               <w:rPr>
                 <w:rFonts w:ascii="Arial" w:hAnsi="Arial" w:cs="Arial"/>
                 <w:sz w:val="24"/>
@@ -4132,7 +4138,7 @@
               <w:tabs>
                 <w:tab w:val="left" w:pos="9195"/>
               </w:tabs>
-              <w:cnfStyle w:val="000000000000"/>
+              <w:cnfStyle w:val="000000000000" w:firstRow="0" w:lastRow="0" w:firstColumn="0" w:lastColumn="0" w:oddVBand="0" w:evenVBand="0" w:oddHBand="0" w:evenHBand="0" w:firstRowFirstColumn="0" w:firstRowLastColumn="0" w:lastRowFirstColumn="0" w:lastRowLastColumn="0"/>
               <w:rPr>
                 <w:rFonts w:ascii="Arial" w:hAnsi="Arial" w:cs="Arial"/>
                 <w:sz w:val="24"/>
@@ -4162,7 +4168,7 @@
               <w:tabs>
                 <w:tab w:val="left" w:pos="9195"/>
               </w:tabs>
-              <w:cnfStyle w:val="000000000000"/>
+              <w:cnfStyle w:val="000000000000" w:firstRow="0" w:lastRow="0" w:firstColumn="0" w:lastColumn="0" w:oddVBand="0" w:evenVBand="0" w:oddHBand="0" w:evenHBand="0" w:firstRowFirstColumn="0" w:firstRowLastColumn="0" w:lastRowFirstColumn="0" w:lastRowLastColumn="0"/>
               <w:rPr>
                 <w:rFonts w:ascii="Arial" w:hAnsi="Arial" w:cs="Arial"/>
                 <w:sz w:val="24"/>
@@ -4192,7 +4198,7 @@
               <w:tabs>
                 <w:tab w:val="left" w:pos="9195"/>
               </w:tabs>
-              <w:cnfStyle w:val="000000000000"/>
+              <w:cnfStyle w:val="000000000000" w:firstRow="0" w:lastRow="0" w:firstColumn="0" w:lastColumn="0" w:oddVBand="0" w:evenVBand="0" w:oddHBand="0" w:evenHBand="0" w:firstRowFirstColumn="0" w:firstRowLastColumn="0" w:lastRowFirstColumn="0" w:lastRowLastColumn="0"/>
               <w:rPr>
                 <w:rFonts w:ascii="Arial" w:hAnsi="Arial" w:cs="Arial"/>
                 <w:sz w:val="24"/>
@@ -4333,6 +4339,955 @@
           <w:lang w:val="en-US"/>
         </w:rPr>
         <w:t>or</w:t>
+      </w:r>
+    </w:p>
+    <w:p>
+      <w:pPr>
+        <w:tabs>
+          <w:tab w:val="left" w:pos="9195"/>
+        </w:tabs>
+        <w:spacing w:after="0"/>
+        <w:rPr>
+          <w:rFonts w:ascii="Arial" w:hAnsi="Arial" w:cs="Arial"/>
+          <w:lang w:val="en-US"/>
+        </w:rPr>
+      </w:pPr>
+    </w:p>
+    <w:p>
+      <w:pPr>
+        <w:jc w:val="center"/>
+        <w:rPr>
+          <w:rFonts w:ascii="Arial" w:hAnsi="Arial" w:cs="Arial"/>
+          <w:b/>
+          <w:sz w:val="24"/>
+        </w:rPr>
+      </w:pPr>
+      <w:r>
+        <w:rPr>
+          <w:rFonts w:ascii="Arial" w:hAnsi="Arial" w:cs="Arial"/>
+          <w:b/>
+          <w:sz w:val="24"/>
+          <w:u w:val="single"/>
+        </w:rPr>
+        <w:lastRenderedPageBreak/>
+        <w:t>LESSON PLAN</w:t>
+      </w:r>
+    </w:p>
+    <w:p>
+      <w:pPr>
+        <w:tabs>
+          <w:tab w:val="left" w:pos="9195"/>
+        </w:tabs>
+        <w:rPr>
+          <w:rFonts w:ascii="Arial" w:hAnsi="Arial" w:cs="Arial"/>
+          <w:sz w:val="24"/>
+        </w:rPr>
+      </w:pPr>
+      <w:r>
+        <w:rPr>
+          <w:rFonts w:ascii="Arial" w:hAnsi="Arial" w:cs="Arial"/>
+          <w:sz w:val="24"/>
+        </w:rPr>
+        <w:t xml:space="preserve">Subject: </w:t>
+      </w:r>
+      <w:r>
+        <w:rPr>
+          <w:rFonts w:ascii="Arial" w:hAnsi="Arial" w:cs="Arial"/>
+          <w:sz w:val="24"/>
+          <w:lang w:val="en-US"/>
+        </w:rPr>
+        <w:t>PE101</w:t>
+      </w:r>
+      <w:r>
+        <w:rPr>
+          <w:rFonts w:ascii="Arial" w:hAnsi="Arial" w:cs="Arial"/>
+          <w:sz w:val="24"/>
+        </w:rPr>
+        <w:tab/>
+        <w:t xml:space="preserve">Date Created: </w:t>
+      </w:r>
+      <w:r>
+        <w:rPr>
+          <w:rFonts w:ascii="Arial" w:hAnsi="Arial" w:cs="Arial"/>
+          <w:sz w:val="24"/>
+          <w:lang w:val="en-US"/>
+        </w:rPr>
+        <w:t>June 10</w:t>
+      </w:r>
+      <w:r>
+        <w:rPr>
+          <w:rFonts w:ascii="Arial" w:hAnsi="Arial" w:cs="Arial"/>
+          <w:sz w:val="24"/>
+          <w:lang w:val="en-US"/>
+        </w:rPr>
+        <w:t>, 2018</w:t>
+      </w:r>
+    </w:p>
+    <w:p>
+      <w:pPr>
+        <w:tabs>
+          <w:tab w:val="left" w:pos="9195"/>
+        </w:tabs>
+        <w:rPr>
+          <w:rFonts w:ascii="Arial" w:hAnsi="Arial" w:cs="Arial"/>
+          <w:sz w:val="24"/>
+        </w:rPr>
+      </w:pPr>
+      <w:r>
+        <w:rPr>
+          <w:rFonts w:ascii="Arial" w:hAnsi="Arial" w:cs="Arial"/>
+          <w:sz w:val="24"/>
+        </w:rPr>
+        <w:t>Schedule &amp; Venue:</w:t>
+      </w:r>
+      <w:r>
+        <w:rPr>
+          <w:rFonts w:ascii="Arial" w:hAnsi="Arial" w:cs="Arial"/>
+          <w:sz w:val="24"/>
+          <w:lang w:val="en-US"/>
+        </w:rPr>
+        <w:t xml:space="preserve"> (9:00AM - 12:00AM) MW </w:t>
+      </w:r>
+      <w:bookmarkStart w:id="0" w:name="_GoBack"/>
+      <w:bookmarkEnd w:id="0"/>
+      <w:r>
+        <w:rPr>
+          <w:rFonts w:ascii="Arial" w:hAnsi="Arial" w:cs="Arial"/>
+          <w:sz w:val="24"/>
+          <w:lang w:val="en-US"/>
+        </w:rPr>
+        <w:t>Gym</w:t>
+      </w:r>
+      <w:r>
+        <w:rPr>
+          <w:rFonts w:ascii="Arial" w:hAnsi="Arial" w:cs="Arial"/>
+          <w:sz w:val="24"/>
+        </w:rPr>
+        <w:tab/>
+        <w:t>Date of Plan:</w:t>
+      </w:r>
+      <w:r>
+        <w:rPr>
+          <w:rFonts w:ascii="Arial" w:hAnsi="Arial" w:cs="Arial"/>
+          <w:sz w:val="24"/>
+          <w:lang w:val="en-US"/>
+        </w:rPr>
+        <w:t xml:space="preserve"> June 18</w:t>
+      </w:r>
+      <w:r>
+        <w:rPr>
+          <w:rFonts w:ascii="Arial" w:hAnsi="Arial" w:cs="Arial"/>
+          <w:sz w:val="24"/>
+          <w:lang w:val="en-US"/>
+        </w:rPr>
+        <w:t>, 2018</w:t>
+      </w:r>
+    </w:p>
+    <w:p>
+      <w:pPr>
+        <w:tabs>
+          <w:tab w:val="left" w:pos="9195"/>
+        </w:tabs>
+        <w:rPr>
+          <w:rFonts w:ascii="Arial" w:hAnsi="Arial" w:cs="Arial"/>
+          <w:sz w:val="24"/>
+          <w:lang w:val="en-US"/>
+        </w:rPr>
+      </w:pPr>
+      <w:r>
+        <w:rPr>
+          <w:rFonts w:ascii="Arial" w:hAnsi="Arial" w:cs="Arial"/>
+          <w:sz w:val="24"/>
+        </w:rPr>
+        <w:t>Instructor:</w:t>
+      </w:r>
+      <w:r>
+        <w:rPr>
+          <w:rFonts w:ascii="Arial" w:hAnsi="Arial" w:cs="Arial"/>
+          <w:sz w:val="24"/>
+          <w:lang w:val="en-US"/>
+        </w:rPr>
+        <w:t xml:space="preserve"> Jane Manguiran</w:t>
+      </w:r>
+      <w:r>
+        <w:rPr>
+          <w:rFonts w:ascii="Arial" w:hAnsi="Arial" w:cs="Arial"/>
+          <w:sz w:val="24"/>
+        </w:rPr>
+        <w:tab/>
+        <w:t xml:space="preserve">Last Updated: </w:t>
+      </w:r>
+      <w:r>
+        <w:rPr>
+          <w:rFonts w:ascii="Arial" w:hAnsi="Arial" w:cs="Arial"/>
+          <w:sz w:val="24"/>
+          <w:lang w:val="en-US"/>
+        </w:rPr>
+        <w:t>June 10</w:t>
+      </w:r>
+      <w:r>
+        <w:rPr>
+          <w:rFonts w:ascii="Arial" w:hAnsi="Arial" w:cs="Arial"/>
+          <w:sz w:val="24"/>
+          <w:lang w:val="en-US"/>
+        </w:rPr>
+        <w:t>, 2018</w:t>
+      </w:r>
+    </w:p>
+    <w:tbl>
+      <w:tblPr>
+        <w:tblStyle w:val="ListTable31"/>
+        <w:tblpPr w:leftFromText="180" w:rightFromText="180" w:vertAnchor="page" w:horzAnchor="margin" w:tblpY="3720"/>
+        <w:tblW w:w="15787" w:type="dxa"/>
+        <w:tblBorders>
+          <w:top w:val="single" w:sz="4" w:space="0" w:color="000000"/>
+          <w:left w:val="single" w:sz="4" w:space="0" w:color="000000"/>
+          <w:bottom w:val="single" w:sz="4" w:space="0" w:color="000000"/>
+          <w:right w:val="single" w:sz="4" w:space="0" w:color="000000"/>
+          <w:insideH w:val="single" w:sz="4" w:space="0" w:color="000000"/>
+          <w:insideV w:val="single" w:sz="4" w:space="0" w:color="000000"/>
+        </w:tblBorders>
+        <w:tblLayout w:type="fixed"/>
+        <w:tblLook w:val="04A0" w:firstRow="1" w:lastRow="0" w:firstColumn="1" w:lastColumn="0" w:noHBand="0" w:noVBand="1"/>
+      </w:tblPr>
+      <w:tblGrid>
+        <w:gridCol w:w="3157"/>
+        <w:gridCol w:w="3157"/>
+        <w:gridCol w:w="3157"/>
+        <w:gridCol w:w="3158"/>
+        <w:gridCol w:w="3158"/>
+      </w:tblGrid>
+      <w:tr>
+        <w:trPr>
+          <w:cnfStyle w:val="100000000000" w:firstRow="1" w:lastRow="0" w:firstColumn="0" w:lastColumn="0" w:oddVBand="0" w:evenVBand="0" w:oddHBand="0" w:evenHBand="0" w:firstRowFirstColumn="0" w:firstRowLastColumn="0" w:lastRowFirstColumn="0" w:lastRowLastColumn="0"/>
+          <w:trHeight w:val="261"/>
+        </w:trPr>
+        <w:tc>
+          <w:tcPr>
+            <w:cnfStyle w:val="001000000100" w:firstRow="0" w:lastRow="0" w:firstColumn="1" w:lastColumn="0" w:oddVBand="0" w:evenVBand="0" w:oddHBand="0" w:evenHBand="0" w:firstRowFirstColumn="1" w:firstRowLastColumn="0" w:lastRowFirstColumn="0" w:lastRowLastColumn="0"/>
+            <w:tcW w:w="3157" w:type="dxa"/>
+          </w:tcPr>
+          <w:p>
+            <w:pPr>
+              <w:tabs>
+                <w:tab w:val="left" w:pos="9195"/>
+              </w:tabs>
+              <w:jc w:val="center"/>
+              <w:rPr>
+                <w:rFonts w:ascii="Arial" w:hAnsi="Arial" w:cs="Arial"/>
+                <w:b w:val="0"/>
+                <w:bCs w:val="0"/>
+                <w:sz w:val="24"/>
+              </w:rPr>
+            </w:pPr>
+            <w:r>
+              <w:rPr>
+                <w:rFonts w:ascii="Arial" w:hAnsi="Arial" w:cs="Arial"/>
+                <w:sz w:val="24"/>
+              </w:rPr>
+              <w:t>Lesson Outline</w:t>
+            </w:r>
+          </w:p>
+        </w:tc>
+        <w:tc>
+          <w:tcPr>
+            <w:tcW w:w="3157" w:type="dxa"/>
+          </w:tcPr>
+          <w:p>
+            <w:pPr>
+              <w:tabs>
+                <w:tab w:val="left" w:pos="9195"/>
+              </w:tabs>
+              <w:jc w:val="center"/>
+              <w:cnfStyle w:val="100000000000" w:firstRow="1" w:lastRow="0" w:firstColumn="0" w:lastColumn="0" w:oddVBand="0" w:evenVBand="0" w:oddHBand="0" w:evenHBand="0" w:firstRowFirstColumn="0" w:firstRowLastColumn="0" w:lastRowFirstColumn="0" w:lastRowLastColumn="0"/>
+              <w:rPr>
+                <w:rFonts w:ascii="Arial" w:hAnsi="Arial" w:cs="Arial"/>
+                <w:b w:val="0"/>
+                <w:bCs w:val="0"/>
+                <w:sz w:val="24"/>
+              </w:rPr>
+            </w:pPr>
+            <w:r>
+              <w:rPr>
+                <w:rFonts w:ascii="Arial" w:hAnsi="Arial" w:cs="Arial"/>
+                <w:sz w:val="24"/>
+              </w:rPr>
+              <w:t>Objectives</w:t>
+            </w:r>
+          </w:p>
+        </w:tc>
+        <w:tc>
+          <w:tcPr>
+            <w:tcW w:w="3157" w:type="dxa"/>
+          </w:tcPr>
+          <w:p>
+            <w:pPr>
+              <w:tabs>
+                <w:tab w:val="left" w:pos="9195"/>
+              </w:tabs>
+              <w:jc w:val="center"/>
+              <w:cnfStyle w:val="100000000000" w:firstRow="1" w:lastRow="0" w:firstColumn="0" w:lastColumn="0" w:oddVBand="0" w:evenVBand="0" w:oddHBand="0" w:evenHBand="0" w:firstRowFirstColumn="0" w:firstRowLastColumn="0" w:lastRowFirstColumn="0" w:lastRowLastColumn="0"/>
+              <w:rPr>
+                <w:rFonts w:ascii="Arial" w:hAnsi="Arial" w:cs="Arial"/>
+                <w:b w:val="0"/>
+                <w:bCs w:val="0"/>
+                <w:sz w:val="24"/>
+              </w:rPr>
+            </w:pPr>
+            <w:r>
+              <w:rPr>
+                <w:rFonts w:ascii="Arial" w:hAnsi="Arial" w:cs="Arial"/>
+                <w:sz w:val="24"/>
+              </w:rPr>
+              <w:t>Instruction/Procedure</w:t>
+            </w:r>
+          </w:p>
+        </w:tc>
+        <w:tc>
+          <w:tcPr>
+            <w:tcW w:w="3158" w:type="dxa"/>
+          </w:tcPr>
+          <w:p>
+            <w:pPr>
+              <w:tabs>
+                <w:tab w:val="left" w:pos="9195"/>
+              </w:tabs>
+              <w:jc w:val="center"/>
+              <w:cnfStyle w:val="100000000000" w:firstRow="1" w:lastRow="0" w:firstColumn="0" w:lastColumn="0" w:oddVBand="0" w:evenVBand="0" w:oddHBand="0" w:evenHBand="0" w:firstRowFirstColumn="0" w:firstRowLastColumn="0" w:lastRowFirstColumn="0" w:lastRowLastColumn="0"/>
+              <w:rPr>
+                <w:rFonts w:ascii="Arial" w:hAnsi="Arial" w:cs="Arial"/>
+                <w:b w:val="0"/>
+                <w:bCs w:val="0"/>
+                <w:sz w:val="24"/>
+              </w:rPr>
+            </w:pPr>
+            <w:r>
+              <w:rPr>
+                <w:rFonts w:ascii="Arial" w:hAnsi="Arial" w:cs="Arial"/>
+                <w:sz w:val="24"/>
+              </w:rPr>
+              <w:t>Motivation</w:t>
+            </w:r>
+          </w:p>
+        </w:tc>
+        <w:tc>
+          <w:tcPr>
+            <w:tcW w:w="3158" w:type="dxa"/>
+          </w:tcPr>
+          <w:p>
+            <w:pPr>
+              <w:tabs>
+                <w:tab w:val="left" w:pos="9195"/>
+              </w:tabs>
+              <w:jc w:val="center"/>
+              <w:cnfStyle w:val="100000000000" w:firstRow="1" w:lastRow="0" w:firstColumn="0" w:lastColumn="0" w:oddVBand="0" w:evenVBand="0" w:oddHBand="0" w:evenHBand="0" w:firstRowFirstColumn="0" w:firstRowLastColumn="0" w:lastRowFirstColumn="0" w:lastRowLastColumn="0"/>
+              <w:rPr>
+                <w:rFonts w:ascii="Arial" w:hAnsi="Arial" w:cs="Arial"/>
+                <w:b w:val="0"/>
+                <w:bCs w:val="0"/>
+                <w:sz w:val="24"/>
+              </w:rPr>
+            </w:pPr>
+            <w:r>
+              <w:rPr>
+                <w:rFonts w:ascii="Arial" w:hAnsi="Arial" w:cs="Arial"/>
+                <w:sz w:val="24"/>
+              </w:rPr>
+              <w:t>Materials Needed</w:t>
+            </w:r>
+          </w:p>
+        </w:tc>
+      </w:tr>
+      <w:tr>
+        <w:trPr>
+          <w:trHeight w:val="6531"/>
+        </w:trPr>
+        <w:tc>
+          <w:tcPr>
+            <w:cnfStyle w:val="001000000000" w:firstRow="0" w:lastRow="0" w:firstColumn="1" w:lastColumn="0" w:oddVBand="0" w:evenVBand="0" w:oddHBand="0" w:evenHBand="0" w:firstRowFirstColumn="0" w:firstRowLastColumn="0" w:lastRowFirstColumn="0" w:lastRowLastColumn="0"/>
+            <w:tcW w:w="3157" w:type="dxa"/>
+            <w:tcBorders>
+              <w:top w:val="nil"/>
+              <w:bottom w:val="nil"/>
+            </w:tcBorders>
+          </w:tcPr>
+          <w:p>
+            <w:pPr>
+              <w:tabs>
+                <w:tab w:val="left" w:pos="9195"/>
+              </w:tabs>
+              <w:rPr>
+                <w:rFonts w:ascii="Arial" w:hAnsi="Arial" w:cs="Arial"/>
+                <w:b w:val="0"/>
+                <w:bCs w:val="0"/>
+                <w:sz w:val="24"/>
+              </w:rPr>
+            </w:pPr>
+            <w:r>
+              <w:rPr>
+                <w:rFonts w:ascii="Arial" w:hAnsi="Arial" w:cs="Arial"/>
+                <w:sz w:val="24"/>
+              </w:rPr>
+              <w:t xml:space="preserve">This lesson will allow students to experience badminton, physical development, aptitude, and camaraderie with his/her teammates.  </w:t>
+            </w:r>
+          </w:p>
+        </w:tc>
+        <w:tc>
+          <w:tcPr>
+            <w:tcW w:w="3157" w:type="dxa"/>
+            <w:tcBorders>
+              <w:top w:val="nil"/>
+              <w:bottom w:val="nil"/>
+            </w:tcBorders>
+          </w:tcPr>
+          <w:p>
+            <w:pPr>
+              <w:tabs>
+                <w:tab w:val="left" w:pos="9195"/>
+              </w:tabs>
+              <w:cnfStyle w:val="000000000000" w:firstRow="0" w:lastRow="0" w:firstColumn="0" w:lastColumn="0" w:oddVBand="0" w:evenVBand="0" w:oddHBand="0" w:evenHBand="0" w:firstRowFirstColumn="0" w:firstRowLastColumn="0" w:lastRowFirstColumn="0" w:lastRowLastColumn="0"/>
+              <w:rPr>
+                <w:rFonts w:ascii="Arial" w:hAnsi="Arial" w:cs="Arial"/>
+                <w:sz w:val="24"/>
+              </w:rPr>
+            </w:pPr>
+            <w:r>
+              <w:rPr>
+                <w:rFonts w:ascii="Arial" w:hAnsi="Arial" w:cs="Arial"/>
+                <w:sz w:val="24"/>
+              </w:rPr>
+              <w:t xml:space="preserve">The objectives of this lesson is to let students learn the basic gameplay of badminton and the value of camaraderie is important in doing sports games. </w:t>
+            </w:r>
+          </w:p>
+        </w:tc>
+        <w:tc>
+          <w:tcPr>
+            <w:tcW w:w="3157" w:type="dxa"/>
+            <w:tcBorders>
+              <w:top w:val="nil"/>
+              <w:bottom w:val="nil"/>
+            </w:tcBorders>
+          </w:tcPr>
+          <w:p>
+            <w:pPr>
+              <w:tabs>
+                <w:tab w:val="left" w:pos="9195"/>
+              </w:tabs>
+              <w:cnfStyle w:val="000000000000" w:firstRow="0" w:lastRow="0" w:firstColumn="0" w:lastColumn="0" w:oddVBand="0" w:evenVBand="0" w:oddHBand="0" w:evenHBand="0" w:firstRowFirstColumn="0" w:firstRowLastColumn="0" w:lastRowFirstColumn="0" w:lastRowLastColumn="0"/>
+              <w:rPr>
+                <w:rFonts w:ascii="Arial" w:hAnsi="Arial" w:cs="Arial"/>
+                <w:sz w:val="24"/>
+              </w:rPr>
+            </w:pPr>
+            <w:r>
+              <w:rPr>
+                <w:rFonts w:ascii="Arial" w:hAnsi="Arial" w:cs="Arial"/>
+                <w:sz w:val="24"/>
+              </w:rPr>
+              <w:t xml:space="preserve">The teacher will discuss the basic information about badminton and the rules and regulations on how to play the badminton and how scoring process is done. After 1 hour of discussion, Warm up for 5-10 minutes then the teacher will ask the students to find a pair and let them prepare their badminton rackets.  There will be 12 teams competing each other. In this competition, we’ll be using round robin tournament type. </w:t>
+            </w:r>
+          </w:p>
+        </w:tc>
+        <w:tc>
+          <w:tcPr>
+            <w:tcW w:w="3158" w:type="dxa"/>
+            <w:tcBorders>
+              <w:top w:val="nil"/>
+              <w:bottom w:val="nil"/>
+            </w:tcBorders>
+          </w:tcPr>
+          <w:p>
+            <w:pPr>
+              <w:tabs>
+                <w:tab w:val="left" w:pos="9195"/>
+              </w:tabs>
+              <w:cnfStyle w:val="000000000000" w:firstRow="0" w:lastRow="0" w:firstColumn="0" w:lastColumn="0" w:oddVBand="0" w:evenVBand="0" w:oddHBand="0" w:evenHBand="0" w:firstRowFirstColumn="0" w:firstRowLastColumn="0" w:lastRowFirstColumn="0" w:lastRowLastColumn="0"/>
+              <w:rPr>
+                <w:rFonts w:ascii="Arial" w:hAnsi="Arial" w:cs="Arial"/>
+                <w:sz w:val="24"/>
+              </w:rPr>
+            </w:pPr>
+            <w:r>
+              <w:rPr>
+                <w:rFonts w:ascii="Arial" w:hAnsi="Arial" w:cs="Arial"/>
+                <w:sz w:val="24"/>
+                <w:lang w:val="en-US"/>
+              </w:rPr>
+              <w:t>The team who will defeat the other teams and reach the score of 21 in 2 sets will be declared as the winner of this tournament and they will receive plus points and a chocolate bar.</w:t>
+            </w:r>
+          </w:p>
+        </w:tc>
+        <w:tc>
+          <w:tcPr>
+            <w:tcW w:w="3158" w:type="dxa"/>
+            <w:tcBorders>
+              <w:top w:val="nil"/>
+              <w:bottom w:val="nil"/>
+            </w:tcBorders>
+          </w:tcPr>
+          <w:p>
+            <w:pPr>
+              <w:tabs>
+                <w:tab w:val="left" w:pos="9195"/>
+              </w:tabs>
+              <w:cnfStyle w:val="000000000000" w:firstRow="0" w:lastRow="0" w:firstColumn="0" w:lastColumn="0" w:oddVBand="0" w:evenVBand="0" w:oddHBand="0" w:evenHBand="0" w:firstRowFirstColumn="0" w:firstRowLastColumn="0" w:lastRowFirstColumn="0" w:lastRowLastColumn="0"/>
+              <w:rPr>
+                <w:rFonts w:ascii="Arial" w:hAnsi="Arial" w:cs="Arial"/>
+                <w:sz w:val="24"/>
+              </w:rPr>
+            </w:pPr>
+            <w:r>
+              <w:rPr>
+                <w:rFonts w:ascii="Arial" w:hAnsi="Arial" w:cs="Arial"/>
+                <w:sz w:val="24"/>
+              </w:rPr>
+              <w:t xml:space="preserve">Badminton racket, badminton net, score board </w:t>
+            </w:r>
+          </w:p>
+        </w:tc>
+      </w:tr>
+    </w:tbl>
+    <w:tbl>
+      <w:tblPr>
+        <w:tblStyle w:val="ListTable31"/>
+        <w:tblW w:w="15877" w:type="dxa"/>
+        <w:tblInd w:w="113" w:type="dxa"/>
+        <w:tblBorders>
+          <w:top w:val="single" w:sz="4" w:space="0" w:color="000000"/>
+          <w:left w:val="single" w:sz="4" w:space="0" w:color="000000"/>
+          <w:bottom w:val="single" w:sz="4" w:space="0" w:color="000000"/>
+          <w:right w:val="single" w:sz="4" w:space="0" w:color="000000"/>
+          <w:insideH w:val="single" w:sz="4" w:space="0" w:color="000000"/>
+          <w:insideV w:val="single" w:sz="4" w:space="0" w:color="000000"/>
+        </w:tblBorders>
+        <w:tblLayout w:type="fixed"/>
+        <w:tblLook w:val="04A0" w:firstRow="1" w:lastRow="0" w:firstColumn="1" w:lastColumn="0" w:noHBand="0" w:noVBand="1"/>
+      </w:tblPr>
+      <w:tblGrid>
+        <w:gridCol w:w="3175"/>
+        <w:gridCol w:w="3175"/>
+        <w:gridCol w:w="3175"/>
+        <w:gridCol w:w="3176"/>
+        <w:gridCol w:w="3176"/>
+      </w:tblGrid>
+      <w:tr>
+        <w:trPr>
+          <w:cnfStyle w:val="100000000000" w:firstRow="1" w:lastRow="0" w:firstColumn="0" w:lastColumn="0" w:oddVBand="0" w:evenVBand="0" w:oddHBand="0" w:evenHBand="0" w:firstRowFirstColumn="0" w:firstRowLastColumn="0" w:lastRowFirstColumn="0" w:lastRowLastColumn="0"/>
+          <w:trHeight w:val="277"/>
+        </w:trPr>
+        <w:tc>
+          <w:tcPr>
+            <w:cnfStyle w:val="001000000100" w:firstRow="0" w:lastRow="0" w:firstColumn="1" w:lastColumn="0" w:oddVBand="0" w:evenVBand="0" w:oddHBand="0" w:evenHBand="0" w:firstRowFirstColumn="1" w:firstRowLastColumn="0" w:lastRowFirstColumn="0" w:lastRowLastColumn="0"/>
+            <w:tcW w:w="3175" w:type="dxa"/>
+          </w:tcPr>
+          <w:p>
+            <w:pPr>
+              <w:tabs>
+                <w:tab w:val="left" w:pos="9195"/>
+              </w:tabs>
+              <w:jc w:val="center"/>
+              <w:rPr>
+                <w:rFonts w:ascii="Arial" w:hAnsi="Arial" w:cs="Arial"/>
+                <w:b w:val="0"/>
+                <w:bCs w:val="0"/>
+                <w:sz w:val="24"/>
+              </w:rPr>
+            </w:pPr>
+            <w:r>
+              <w:rPr>
+                <w:rFonts w:ascii="Arial" w:hAnsi="Arial" w:cs="Arial"/>
+                <w:sz w:val="24"/>
+              </w:rPr>
+              <w:lastRenderedPageBreak/>
+              <w:t>Lesson Outline</w:t>
+            </w:r>
+          </w:p>
+        </w:tc>
+        <w:tc>
+          <w:tcPr>
+            <w:tcW w:w="3175" w:type="dxa"/>
+          </w:tcPr>
+          <w:p>
+            <w:pPr>
+              <w:tabs>
+                <w:tab w:val="left" w:pos="9195"/>
+              </w:tabs>
+              <w:jc w:val="center"/>
+              <w:cnfStyle w:val="100000000000" w:firstRow="1" w:lastRow="0" w:firstColumn="0" w:lastColumn="0" w:oddVBand="0" w:evenVBand="0" w:oddHBand="0" w:evenHBand="0" w:firstRowFirstColumn="0" w:firstRowLastColumn="0" w:lastRowFirstColumn="0" w:lastRowLastColumn="0"/>
+              <w:rPr>
+                <w:rFonts w:ascii="Arial" w:hAnsi="Arial" w:cs="Arial"/>
+                <w:b w:val="0"/>
+                <w:bCs w:val="0"/>
+                <w:sz w:val="24"/>
+              </w:rPr>
+            </w:pPr>
+            <w:r>
+              <w:rPr>
+                <w:rFonts w:ascii="Arial" w:hAnsi="Arial" w:cs="Arial"/>
+                <w:sz w:val="24"/>
+              </w:rPr>
+              <w:t>Objectives</w:t>
+            </w:r>
+          </w:p>
+        </w:tc>
+        <w:tc>
+          <w:tcPr>
+            <w:tcW w:w="3175" w:type="dxa"/>
+          </w:tcPr>
+          <w:p>
+            <w:pPr>
+              <w:tabs>
+                <w:tab w:val="left" w:pos="9195"/>
+              </w:tabs>
+              <w:jc w:val="center"/>
+              <w:cnfStyle w:val="100000000000" w:firstRow="1" w:lastRow="0" w:firstColumn="0" w:lastColumn="0" w:oddVBand="0" w:evenVBand="0" w:oddHBand="0" w:evenHBand="0" w:firstRowFirstColumn="0" w:firstRowLastColumn="0" w:lastRowFirstColumn="0" w:lastRowLastColumn="0"/>
+              <w:rPr>
+                <w:rFonts w:ascii="Arial" w:hAnsi="Arial" w:cs="Arial"/>
+                <w:b w:val="0"/>
+                <w:bCs w:val="0"/>
+                <w:sz w:val="24"/>
+              </w:rPr>
+            </w:pPr>
+            <w:r>
+              <w:rPr>
+                <w:rFonts w:ascii="Arial" w:hAnsi="Arial" w:cs="Arial"/>
+                <w:sz w:val="24"/>
+              </w:rPr>
+              <w:t>Instruction/Procedure</w:t>
+            </w:r>
+          </w:p>
+        </w:tc>
+        <w:tc>
+          <w:tcPr>
+            <w:tcW w:w="3176" w:type="dxa"/>
+          </w:tcPr>
+          <w:p>
+            <w:pPr>
+              <w:tabs>
+                <w:tab w:val="left" w:pos="9195"/>
+              </w:tabs>
+              <w:jc w:val="center"/>
+              <w:cnfStyle w:val="100000000000" w:firstRow="1" w:lastRow="0" w:firstColumn="0" w:lastColumn="0" w:oddVBand="0" w:evenVBand="0" w:oddHBand="0" w:evenHBand="0" w:firstRowFirstColumn="0" w:firstRowLastColumn="0" w:lastRowFirstColumn="0" w:lastRowLastColumn="0"/>
+              <w:rPr>
+                <w:rFonts w:ascii="Arial" w:hAnsi="Arial" w:cs="Arial"/>
+                <w:b w:val="0"/>
+                <w:bCs w:val="0"/>
+                <w:sz w:val="24"/>
+              </w:rPr>
+            </w:pPr>
+            <w:r>
+              <w:rPr>
+                <w:rFonts w:ascii="Arial" w:hAnsi="Arial" w:cs="Arial"/>
+                <w:sz w:val="24"/>
+              </w:rPr>
+              <w:t>Motivation</w:t>
+            </w:r>
+          </w:p>
+        </w:tc>
+        <w:tc>
+          <w:tcPr>
+            <w:tcW w:w="3176" w:type="dxa"/>
+          </w:tcPr>
+          <w:p>
+            <w:pPr>
+              <w:tabs>
+                <w:tab w:val="left" w:pos="9195"/>
+              </w:tabs>
+              <w:jc w:val="center"/>
+              <w:cnfStyle w:val="100000000000" w:firstRow="1" w:lastRow="0" w:firstColumn="0" w:lastColumn="0" w:oddVBand="0" w:evenVBand="0" w:oddHBand="0" w:evenHBand="0" w:firstRowFirstColumn="0" w:firstRowLastColumn="0" w:lastRowFirstColumn="0" w:lastRowLastColumn="0"/>
+              <w:rPr>
+                <w:rFonts w:ascii="Arial" w:hAnsi="Arial" w:cs="Arial"/>
+                <w:b w:val="0"/>
+                <w:bCs w:val="0"/>
+                <w:sz w:val="24"/>
+              </w:rPr>
+            </w:pPr>
+            <w:r>
+              <w:rPr>
+                <w:rFonts w:ascii="Arial" w:hAnsi="Arial" w:cs="Arial"/>
+                <w:sz w:val="24"/>
+              </w:rPr>
+              <w:t>Materials Needed</w:t>
+            </w:r>
+          </w:p>
+        </w:tc>
+      </w:tr>
+      <w:tr>
+        <w:trPr>
+          <w:trHeight w:val="6907"/>
+        </w:trPr>
+        <w:tc>
+          <w:tcPr>
+            <w:cnfStyle w:val="001000000000" w:firstRow="0" w:lastRow="0" w:firstColumn="1" w:lastColumn="0" w:oddVBand="0" w:evenVBand="0" w:oddHBand="0" w:evenHBand="0" w:firstRowFirstColumn="0" w:firstRowLastColumn="0" w:lastRowFirstColumn="0" w:lastRowLastColumn="0"/>
+            <w:tcW w:w="3175" w:type="dxa"/>
+            <w:tcBorders>
+              <w:top w:val="nil"/>
+              <w:bottom w:val="nil"/>
+            </w:tcBorders>
+          </w:tcPr>
+          <w:p>
+            <w:pPr>
+              <w:tabs>
+                <w:tab w:val="left" w:pos="9195"/>
+              </w:tabs>
+              <w:rPr>
+                <w:rFonts w:ascii="Arial" w:hAnsi="Arial" w:cs="Arial"/>
+                <w:b w:val="0"/>
+                <w:bCs w:val="0"/>
+                <w:sz w:val="24"/>
+              </w:rPr>
+            </w:pPr>
+            <w:r>
+              <w:rPr>
+                <w:rFonts w:ascii="Arial" w:hAnsi="Arial" w:cs="Arial"/>
+                <w:sz w:val="24"/>
+              </w:rPr>
+              <w:t>This lesson focuses on the history of volleyball, the settings, rules and regulations of volleyball, and as to how this sport can be played in court.</w:t>
+            </w:r>
+          </w:p>
+        </w:tc>
+        <w:tc>
+          <w:tcPr>
+            <w:tcW w:w="3175" w:type="dxa"/>
+            <w:tcBorders>
+              <w:top w:val="nil"/>
+              <w:bottom w:val="nil"/>
+            </w:tcBorders>
+          </w:tcPr>
+          <w:p>
+            <w:pPr>
+              <w:tabs>
+                <w:tab w:val="left" w:pos="9195"/>
+              </w:tabs>
+              <w:cnfStyle w:val="000000000000" w:firstRow="0" w:lastRow="0" w:firstColumn="0" w:lastColumn="0" w:oddVBand="0" w:evenVBand="0" w:oddHBand="0" w:evenHBand="0" w:firstRowFirstColumn="0" w:firstRowLastColumn="0" w:lastRowFirstColumn="0" w:lastRowLastColumn="0"/>
+              <w:rPr>
+                <w:rFonts w:ascii="Arial" w:hAnsi="Arial" w:cs="Arial"/>
+                <w:sz w:val="24"/>
+              </w:rPr>
+            </w:pPr>
+            <w:r>
+              <w:rPr>
+                <w:rFonts w:ascii="Arial" w:hAnsi="Arial" w:cs="Arial"/>
+                <w:sz w:val="24"/>
+              </w:rPr>
+              <w:t xml:space="preserve">The objectives of this lesson is to let students learn the basic gameplay of volleyball and the value of camaraderie is important in doing sports games. Students must </w:t>
+            </w:r>
+          </w:p>
+        </w:tc>
+        <w:tc>
+          <w:tcPr>
+            <w:tcW w:w="3175" w:type="dxa"/>
+            <w:tcBorders>
+              <w:top w:val="nil"/>
+              <w:bottom w:val="nil"/>
+            </w:tcBorders>
+          </w:tcPr>
+          <w:p>
+            <w:pPr>
+              <w:tabs>
+                <w:tab w:val="left" w:pos="9195"/>
+              </w:tabs>
+              <w:cnfStyle w:val="000000000000" w:firstRow="0" w:lastRow="0" w:firstColumn="0" w:lastColumn="0" w:oddVBand="0" w:evenVBand="0" w:oddHBand="0" w:evenHBand="0" w:firstRowFirstColumn="0" w:firstRowLastColumn="0" w:lastRowFirstColumn="0" w:lastRowLastColumn="0"/>
+              <w:rPr>
+                <w:rFonts w:ascii="Arial" w:hAnsi="Arial" w:cs="Arial"/>
+                <w:sz w:val="24"/>
+              </w:rPr>
+            </w:pPr>
+            <w:r>
+              <w:rPr>
+                <w:rFonts w:ascii="Arial" w:hAnsi="Arial" w:cs="Arial"/>
+                <w:sz w:val="24"/>
+              </w:rPr>
+              <w:t>Students will play a game of 6v6 volley ball. The class will be divided into 7-8 groups. The tournament type of this game is Double Elimination. Each group has 5 attempts to rotate in different positions. Every member has the chance to become a feeder, setter, and so on. Before the game starts, Teams must work together on the team work sheet and each sign a contract concern fair play and participate within this competition. The team who reaches the score of 25 in 4 sets will compete against the winning team.</w:t>
+            </w:r>
+          </w:p>
+        </w:tc>
+        <w:tc>
+          <w:tcPr>
+            <w:tcW w:w="3176" w:type="dxa"/>
+            <w:tcBorders>
+              <w:top w:val="nil"/>
+              <w:bottom w:val="nil"/>
+            </w:tcBorders>
+          </w:tcPr>
+          <w:p>
+            <w:pPr>
+              <w:tabs>
+                <w:tab w:val="left" w:pos="9195"/>
+              </w:tabs>
+              <w:cnfStyle w:val="000000000000" w:firstRow="0" w:lastRow="0" w:firstColumn="0" w:lastColumn="0" w:oddVBand="0" w:evenVBand="0" w:oddHBand="0" w:evenHBand="0" w:firstRowFirstColumn="0" w:firstRowLastColumn="0" w:lastRowFirstColumn="0" w:lastRowLastColumn="0"/>
+              <w:rPr>
+                <w:rFonts w:ascii="Arial" w:hAnsi="Arial" w:cs="Arial"/>
+                <w:sz w:val="24"/>
+              </w:rPr>
+            </w:pPr>
+            <w:r>
+              <w:rPr>
+                <w:rFonts w:ascii="Arial" w:hAnsi="Arial" w:cs="Arial"/>
+                <w:sz w:val="24"/>
+                <w:lang w:val="en-US"/>
+              </w:rPr>
+              <w:t>The team who can defeat the other teams and reach the score of 25 in 4 sets will be declared as the winner of this tournament and they will receive plus points and a chocolate bar.</w:t>
+            </w:r>
+          </w:p>
+        </w:tc>
+        <w:tc>
+          <w:tcPr>
+            <w:tcW w:w="3176" w:type="dxa"/>
+            <w:tcBorders>
+              <w:top w:val="nil"/>
+              <w:bottom w:val="nil"/>
+            </w:tcBorders>
+          </w:tcPr>
+          <w:p>
+            <w:pPr>
+              <w:tabs>
+                <w:tab w:val="left" w:pos="9195"/>
+              </w:tabs>
+              <w:cnfStyle w:val="000000000000" w:firstRow="0" w:lastRow="0" w:firstColumn="0" w:lastColumn="0" w:oddVBand="0" w:evenVBand="0" w:oddHBand="0" w:evenHBand="0" w:firstRowFirstColumn="0" w:firstRowLastColumn="0" w:lastRowFirstColumn="0" w:lastRowLastColumn="0"/>
+              <w:rPr>
+                <w:rFonts w:ascii="Arial" w:hAnsi="Arial" w:cs="Arial"/>
+                <w:sz w:val="24"/>
+              </w:rPr>
+            </w:pPr>
+            <w:r>
+              <w:rPr>
+                <w:rFonts w:ascii="Arial" w:hAnsi="Arial" w:cs="Arial"/>
+                <w:sz w:val="24"/>
+              </w:rPr>
+              <w:t xml:space="preserve">Volleyball ball, scoring board, volleyball net </w:t>
+            </w:r>
+          </w:p>
+        </w:tc>
+      </w:tr>
+    </w:tbl>
+    <w:p>
+      <w:pPr>
+        <w:tabs>
+          <w:tab w:val="left" w:pos="9195"/>
+        </w:tabs>
+        <w:spacing w:after="0"/>
+        <w:rPr>
+          <w:rFonts w:ascii="Arial" w:hAnsi="Arial" w:cs="Arial"/>
+          <w:lang w:val="en-US"/>
+        </w:rPr>
+      </w:pPr>
+    </w:p>
+    <w:p>
+      <w:pPr>
+        <w:tabs>
+          <w:tab w:val="left" w:pos="9195"/>
+        </w:tabs>
+        <w:spacing w:after="0"/>
+        <w:rPr>
+          <w:rFonts w:ascii="Arial" w:hAnsi="Arial" w:cs="Arial"/>
+        </w:rPr>
+      </w:pPr>
+      <w:r>
+        <w:rPr>
+          <w:rFonts w:ascii="Arial" w:hAnsi="Arial" w:cs="Arial"/>
+        </w:rPr>
+        <w:t>Prepared by:</w:t>
+      </w:r>
+      <w:r>
+        <w:rPr>
+          <w:rFonts w:ascii="Arial" w:hAnsi="Arial" w:cs="Arial"/>
+        </w:rPr>
+        <w:tab/>
+        <w:t>Approved by:</w:t>
+      </w:r>
+    </w:p>
+    <w:p>
+      <w:pPr>
+        <w:tabs>
+          <w:tab w:val="left" w:pos="9195"/>
+        </w:tabs>
+        <w:spacing w:after="0"/>
+        <w:rPr>
+          <w:rFonts w:ascii="Arial" w:hAnsi="Arial" w:cs="Arial"/>
+        </w:rPr>
+      </w:pPr>
+    </w:p>
+    <w:p>
+      <w:pPr>
+        <w:tabs>
+          <w:tab w:val="left" w:pos="9195"/>
+        </w:tabs>
+        <w:spacing w:after="0"/>
+        <w:rPr>
+          <w:rFonts w:ascii="Arial" w:hAnsi="Arial" w:cs="Arial"/>
+        </w:rPr>
+      </w:pPr>
+      <w:r>
+        <w:rPr>
+          <w:rFonts w:ascii="Arial" w:hAnsi="Arial" w:cs="Arial"/>
+        </w:rPr>
+        <w:t>(sgd.)</w:t>
+      </w:r>
+      <w:r>
+        <w:rPr>
+          <w:rFonts w:ascii="Arial" w:hAnsi="Arial" w:cs="Arial"/>
+        </w:rPr>
+        <w:tab/>
+      </w:r>
+    </w:p>
+    <w:p>
+      <w:pPr>
+        <w:tabs>
+          <w:tab w:val="left" w:pos="9195"/>
+        </w:tabs>
+        <w:spacing w:after="0"/>
+        <w:rPr>
+          <w:rFonts w:ascii="Arial" w:hAnsi="Arial" w:cs="Arial"/>
+          <w:b/>
+        </w:rPr>
+      </w:pPr>
+      <w:r>
+        <w:rPr>
+          <w:rFonts w:ascii="Arial" w:hAnsi="Arial" w:cs="Arial"/>
+          <w:b/>
+          <w:lang w:val="en-US"/>
+        </w:rPr>
+        <w:t>Jane Manguiran</w:t>
+      </w:r>
+      <w:r>
+        <w:rPr>
+          <w:rFonts w:ascii="Arial" w:hAnsi="Arial" w:cs="Arial"/>
+          <w:b/>
+        </w:rPr>
+        <w:tab/>
+        <w:t>Benedict Sanchez</w:t>
+      </w:r>
+    </w:p>
+    <w:p>
+      <w:pPr>
+        <w:tabs>
+          <w:tab w:val="left" w:pos="9195"/>
+        </w:tabs>
+        <w:spacing w:after="0"/>
+        <w:rPr>
+          <w:rFonts w:ascii="Arial" w:hAnsi="Arial" w:cs="Arial"/>
+        </w:rPr>
+      </w:pPr>
+      <w:r>
+        <w:rPr>
+          <w:rFonts w:ascii="Arial" w:hAnsi="Arial" w:cs="Arial"/>
+          <w:lang w:val="en-US"/>
+        </w:rPr>
+        <w:t>Physical Education</w:t>
+      </w:r>
+      <w:r>
+        <w:rPr>
+          <w:rFonts w:ascii="Arial" w:hAnsi="Arial" w:cs="Arial"/>
+        </w:rPr>
+        <w:t xml:space="preserve"> Teacher</w:t>
+      </w:r>
+      <w:r>
+        <w:rPr>
+          <w:rFonts w:ascii="Arial" w:hAnsi="Arial" w:cs="Arial"/>
+        </w:rPr>
+        <w:tab/>
+        <w:t>MAPEH Section Coordinator</w:t>
       </w:r>
     </w:p>
     <w:p>
@@ -4359,8 +5314,8 @@
 </file>
 
 <file path=word/endnotes.xml><?xml version="1.0" encoding="utf-8"?>
-<w:endnotes xmlns:ve="http://schemas.openxmlformats.org/markup-compatibility/2006" xmlns:o="urn:schemas-microsoft-com:office:office" xmlns:r="http://schemas.openxmlformats.org/officeDocument/2006/relationships" xmlns:m="http://schemas.openxmlformats.org/officeDocument/2006/math" xmlns:v="urn:schemas-microsoft-com:vml" xmlns:wp="http://schemas.openxmlformats.org/drawingml/2006/wordprocessingDrawing" xmlns:w10="urn:schemas-microsoft-com:office:word" xmlns:w="http://schemas.openxmlformats.org/wordprocessingml/2006/main" xmlns:wne="http://schemas.microsoft.com/office/word/2006/wordml">
-  <w:endnote w:type="separator" w:id="0">
+<w:endnotes xmlns:wpc="http://schemas.microsoft.com/office/word/2010/wordprocessingCanvas" xmlns:mc="http://schemas.openxmlformats.org/markup-compatibility/2006" xmlns:o="urn:schemas-microsoft-com:office:office" xmlns:r="http://schemas.openxmlformats.org/officeDocument/2006/relationships" xmlns:m="http://schemas.openxmlformats.org/officeDocument/2006/math" xmlns:v="urn:schemas-microsoft-com:vml" xmlns:wp14="http://schemas.microsoft.com/office/word/2010/wordprocessingDrawing" xmlns:wp="http://schemas.openxmlformats.org/drawingml/2006/wordprocessingDrawing" xmlns:w10="urn:schemas-microsoft-com:office:word" xmlns:w="http://schemas.openxmlformats.org/wordprocessingml/2006/main" xmlns:w14="http://schemas.microsoft.com/office/word/2010/wordml" xmlns:w15="http://schemas.microsoft.com/office/word/2012/wordml" xmlns:wpg="http://schemas.microsoft.com/office/word/2010/wordprocessingGroup" xmlns:wpi="http://schemas.microsoft.com/office/word/2010/wordprocessingInk" xmlns:wne="http://schemas.microsoft.com/office/word/2006/wordml" xmlns:wps="http://schemas.microsoft.com/office/word/2010/wordprocessingShape" mc:Ignorable="w14 w15 wp14">
+  <w:endnote w:type="separator" w:id="-1">
     <w:p>
       <w:pPr>
         <w:spacing w:after="0" w:line="240" w:lineRule="auto"/>
@@ -4370,7 +5325,7 @@
       </w:r>
     </w:p>
   </w:endnote>
-  <w:endnote w:type="continuationSeparator" w:id="1">
+  <w:endnote w:type="continuationSeparator" w:id="0">
     <w:p>
       <w:pPr>
         <w:spacing w:after="0" w:line="240" w:lineRule="auto"/>
@@ -4384,7 +5339,7 @@
 </file>
 
 <file path=word/footer1.xml><?xml version="1.0" encoding="utf-8"?>
-<w:ftr xmlns:ve="http://schemas.openxmlformats.org/markup-compatibility/2006" xmlns:o="urn:schemas-microsoft-com:office:office" xmlns:r="http://schemas.openxmlformats.org/officeDocument/2006/relationships" xmlns:m="http://schemas.openxmlformats.org/officeDocument/2006/math" xmlns:v="urn:schemas-microsoft-com:vml" xmlns:wp="http://schemas.openxmlformats.org/drawingml/2006/wordprocessingDrawing" xmlns:w10="urn:schemas-microsoft-com:office:word" xmlns:w="http://schemas.openxmlformats.org/wordprocessingml/2006/main" xmlns:wne="http://schemas.microsoft.com/office/word/2006/wordml">
+<w:ftr xmlns:wpc="http://schemas.microsoft.com/office/word/2010/wordprocessingCanvas" xmlns:mc="http://schemas.openxmlformats.org/markup-compatibility/2006" xmlns:o="urn:schemas-microsoft-com:office:office" xmlns:r="http://schemas.openxmlformats.org/officeDocument/2006/relationships" xmlns:m="http://schemas.openxmlformats.org/officeDocument/2006/math" xmlns:v="urn:schemas-microsoft-com:vml" xmlns:wp14="http://schemas.microsoft.com/office/word/2010/wordprocessingDrawing" xmlns:wp="http://schemas.openxmlformats.org/drawingml/2006/wordprocessingDrawing" xmlns:w10="urn:schemas-microsoft-com:office:word" xmlns:w="http://schemas.openxmlformats.org/wordprocessingml/2006/main" xmlns:w14="http://schemas.microsoft.com/office/word/2010/wordml" xmlns:w15="http://schemas.microsoft.com/office/word/2012/wordml" xmlns:wpg="http://schemas.microsoft.com/office/word/2010/wordprocessingGroup" xmlns:wpi="http://schemas.microsoft.com/office/word/2010/wordprocessingInk" xmlns:wne="http://schemas.microsoft.com/office/word/2006/wordml" xmlns:wps="http://schemas.microsoft.com/office/word/2010/wordprocessingShape" mc:Ignorable="w14 w15 wp14">
   <w:sdt>
     <w:sdtPr>
       <w:rPr>
@@ -4392,6 +5347,7 @@
       </w:rPr>
       <w:id w:val="2067685423"/>
     </w:sdtPr>
+    <w:sdtEndPr/>
     <w:sdtContent>
       <w:sdt>
         <w:sdtPr>
@@ -4400,6 +5356,7 @@
           </w:rPr>
           <w:id w:val="1728636285"/>
         </w:sdtPr>
+        <w:sdtEndPr/>
         <w:sdtContent>
           <w:p>
             <w:pPr>
@@ -4503,7 +5460,7 @@
                 <w:bCs/>
                 <w:noProof/>
               </w:rPr>
-              <w:t>8</w:t>
+              <w:t>11</w:t>
             </w:r>
             <w:r>
               <w:rPr>
@@ -4533,7 +5490,7 @@
 </file>
 
 <file path=word/footer2.xml><?xml version="1.0" encoding="utf-8"?>
-<w:ftr xmlns:ve="http://schemas.openxmlformats.org/markup-compatibility/2006" xmlns:o="urn:schemas-microsoft-com:office:office" xmlns:r="http://schemas.openxmlformats.org/officeDocument/2006/relationships" xmlns:m="http://schemas.openxmlformats.org/officeDocument/2006/math" xmlns:v="urn:schemas-microsoft-com:vml" xmlns:wp="http://schemas.openxmlformats.org/drawingml/2006/wordprocessingDrawing" xmlns:w10="urn:schemas-microsoft-com:office:word" xmlns:w="http://schemas.openxmlformats.org/wordprocessingml/2006/main" xmlns:wne="http://schemas.microsoft.com/office/word/2006/wordml">
+<w:ftr xmlns:wpc="http://schemas.microsoft.com/office/word/2010/wordprocessingCanvas" xmlns:mc="http://schemas.openxmlformats.org/markup-compatibility/2006" xmlns:o="urn:schemas-microsoft-com:office:office" xmlns:r="http://schemas.openxmlformats.org/officeDocument/2006/relationships" xmlns:m="http://schemas.openxmlformats.org/officeDocument/2006/math" xmlns:v="urn:schemas-microsoft-com:vml" xmlns:wp14="http://schemas.microsoft.com/office/word/2010/wordprocessingDrawing" xmlns:wp="http://schemas.openxmlformats.org/drawingml/2006/wordprocessingDrawing" xmlns:w10="urn:schemas-microsoft-com:office:word" xmlns:w="http://schemas.openxmlformats.org/wordprocessingml/2006/main" xmlns:w14="http://schemas.microsoft.com/office/word/2010/wordml" xmlns:w15="http://schemas.microsoft.com/office/word/2012/wordml" xmlns:wpg="http://schemas.microsoft.com/office/word/2010/wordprocessingGroup" xmlns:wpi="http://schemas.microsoft.com/office/word/2010/wordprocessingInk" xmlns:wne="http://schemas.microsoft.com/office/word/2006/wordml" xmlns:wps="http://schemas.microsoft.com/office/word/2010/wordprocessingShape" mc:Ignorable="w14 w15 wp14">
   <w:p>
     <w:pPr>
       <w:pStyle w:val="Footer"/>
@@ -4583,7 +5540,7 @@
         <w:bCs/>
         <w:noProof/>
       </w:rPr>
-      <w:t>8</w:t>
+      <w:t>11</w:t>
     </w:r>
     <w:r>
       <w:rPr>
@@ -4636,7 +5593,7 @@
         <w:bCs/>
         <w:noProof/>
       </w:rPr>
-      <w:t>8</w:t>
+      <w:t>11</w:t>
     </w:r>
     <w:r>
       <w:rPr>
@@ -4662,8 +5619,8 @@
 </file>
 
 <file path=word/footnotes.xml><?xml version="1.0" encoding="utf-8"?>
-<w:footnotes xmlns:ve="http://schemas.openxmlformats.org/markup-compatibility/2006" xmlns:o="urn:schemas-microsoft-com:office:office" xmlns:r="http://schemas.openxmlformats.org/officeDocument/2006/relationships" xmlns:m="http://schemas.openxmlformats.org/officeDocument/2006/math" xmlns:v="urn:schemas-microsoft-com:vml" xmlns:wp="http://schemas.openxmlformats.org/drawingml/2006/wordprocessingDrawing" xmlns:w10="urn:schemas-microsoft-com:office:word" xmlns:w="http://schemas.openxmlformats.org/wordprocessingml/2006/main" xmlns:wne="http://schemas.microsoft.com/office/word/2006/wordml">
-  <w:footnote w:type="separator" w:id="0">
+<w:footnotes xmlns:wpc="http://schemas.microsoft.com/office/word/2010/wordprocessingCanvas" xmlns:mc="http://schemas.openxmlformats.org/markup-compatibility/2006" xmlns:o="urn:schemas-microsoft-com:office:office" xmlns:r="http://schemas.openxmlformats.org/officeDocument/2006/relationships" xmlns:m="http://schemas.openxmlformats.org/officeDocument/2006/math" xmlns:v="urn:schemas-microsoft-com:vml" xmlns:wp14="http://schemas.microsoft.com/office/word/2010/wordprocessingDrawing" xmlns:wp="http://schemas.openxmlformats.org/drawingml/2006/wordprocessingDrawing" xmlns:w10="urn:schemas-microsoft-com:office:word" xmlns:w="http://schemas.openxmlformats.org/wordprocessingml/2006/main" xmlns:w14="http://schemas.microsoft.com/office/word/2010/wordml" xmlns:w15="http://schemas.microsoft.com/office/word/2012/wordml" xmlns:wpg="http://schemas.microsoft.com/office/word/2010/wordprocessingGroup" xmlns:wpi="http://schemas.microsoft.com/office/word/2010/wordprocessingInk" xmlns:wne="http://schemas.microsoft.com/office/word/2006/wordml" xmlns:wps="http://schemas.microsoft.com/office/word/2010/wordprocessingShape" mc:Ignorable="w14 w15 wp14">
+  <w:footnote w:type="separator" w:id="-1">
     <w:p>
       <w:pPr>
         <w:spacing w:after="0" w:line="240" w:lineRule="auto"/>
@@ -4673,7 +5630,7 @@
       </w:r>
     </w:p>
   </w:footnote>
-  <w:footnote w:type="continuationSeparator" w:id="1">
+  <w:footnote w:type="continuationSeparator" w:id="0">
     <w:p>
       <w:pPr>
         <w:spacing w:after="0" w:line="240" w:lineRule="auto"/>
@@ -4687,7 +5644,7 @@
 </file>
 
 <file path=word/header1.xml><?xml version="1.0" encoding="utf-8"?>
-<w:hdr xmlns:ve="http://schemas.openxmlformats.org/markup-compatibility/2006" xmlns:o="urn:schemas-microsoft-com:office:office" xmlns:r="http://schemas.openxmlformats.org/officeDocument/2006/relationships" xmlns:m="http://schemas.openxmlformats.org/officeDocument/2006/math" xmlns:v="urn:schemas-microsoft-com:vml" xmlns:wp="http://schemas.openxmlformats.org/drawingml/2006/wordprocessingDrawing" xmlns:w10="urn:schemas-microsoft-com:office:word" xmlns:w="http://schemas.openxmlformats.org/wordprocessingml/2006/main" xmlns:wne="http://schemas.microsoft.com/office/word/2006/wordml">
+<w:hdr xmlns:wpc="http://schemas.microsoft.com/office/word/2010/wordprocessingCanvas" xmlns:mc="http://schemas.openxmlformats.org/markup-compatibility/2006" xmlns:o="urn:schemas-microsoft-com:office:office" xmlns:r="http://schemas.openxmlformats.org/officeDocument/2006/relationships" xmlns:m="http://schemas.openxmlformats.org/officeDocument/2006/math" xmlns:v="urn:schemas-microsoft-com:vml" xmlns:wp14="http://schemas.microsoft.com/office/word/2010/wordprocessingDrawing" xmlns:wp="http://schemas.openxmlformats.org/drawingml/2006/wordprocessingDrawing" xmlns:w10="urn:schemas-microsoft-com:office:word" xmlns:w="http://schemas.openxmlformats.org/wordprocessingml/2006/main" xmlns:w14="http://schemas.microsoft.com/office/word/2010/wordml" xmlns:w15="http://schemas.microsoft.com/office/word/2012/wordml" xmlns:wpg="http://schemas.microsoft.com/office/word/2010/wordprocessingGroup" xmlns:wpi="http://schemas.microsoft.com/office/word/2010/wordprocessingInk" xmlns:wne="http://schemas.microsoft.com/office/word/2006/wordml" xmlns:wps="http://schemas.microsoft.com/office/word/2010/wordprocessingShape" mc:Ignorable="w14 w15 wp14">
   <w:p>
     <w:pPr>
       <w:pStyle w:val="Header"/>
@@ -4750,7 +5707,7 @@
 </file>
 
 <file path=word/header2.xml><?xml version="1.0" encoding="utf-8"?>
-<w:hdr xmlns:ve="http://schemas.openxmlformats.org/markup-compatibility/2006" xmlns:o="urn:schemas-microsoft-com:office:office" xmlns:r="http://schemas.openxmlformats.org/officeDocument/2006/relationships" xmlns:m="http://schemas.openxmlformats.org/officeDocument/2006/math" xmlns:v="urn:schemas-microsoft-com:vml" xmlns:wp="http://schemas.openxmlformats.org/drawingml/2006/wordprocessingDrawing" xmlns:w10="urn:schemas-microsoft-com:office:word" xmlns:w="http://schemas.openxmlformats.org/wordprocessingml/2006/main" xmlns:wne="http://schemas.microsoft.com/office/word/2006/wordml">
+<w:hdr xmlns:wpc="http://schemas.microsoft.com/office/word/2010/wordprocessingCanvas" xmlns:mc="http://schemas.openxmlformats.org/markup-compatibility/2006" xmlns:o="urn:schemas-microsoft-com:office:office" xmlns:r="http://schemas.openxmlformats.org/officeDocument/2006/relationships" xmlns:m="http://schemas.openxmlformats.org/officeDocument/2006/math" xmlns:v="urn:schemas-microsoft-com:vml" xmlns:wp14="http://schemas.microsoft.com/office/word/2010/wordprocessingDrawing" xmlns:wp="http://schemas.openxmlformats.org/drawingml/2006/wordprocessingDrawing" xmlns:w10="urn:schemas-microsoft-com:office:word" xmlns:w="http://schemas.openxmlformats.org/wordprocessingml/2006/main" xmlns:w14="http://schemas.microsoft.com/office/word/2010/wordml" xmlns:w15="http://schemas.microsoft.com/office/word/2012/wordml" xmlns:wpg="http://schemas.microsoft.com/office/word/2010/wordprocessingGroup" xmlns:wpi="http://schemas.microsoft.com/office/word/2010/wordprocessingInk" xmlns:wne="http://schemas.microsoft.com/office/word/2006/wordml" xmlns:wps="http://schemas.microsoft.com/office/word/2010/wordprocessingShape" mc:Ignorable="w14 w15 wp14">
   <w:p>
     <w:pPr>
       <w:pStyle w:val="Header"/>
@@ -4813,7 +5770,7 @@
 </file>
 
 <file path=word/styles.xml><?xml version="1.0" encoding="utf-8"?>
-<w:styles xmlns:r="http://schemas.openxmlformats.org/officeDocument/2006/relationships" xmlns:w="http://schemas.openxmlformats.org/wordprocessingml/2006/main">
+<w:styles xmlns:mc="http://schemas.openxmlformats.org/markup-compatibility/2006" xmlns:r="http://schemas.openxmlformats.org/officeDocument/2006/relationships" xmlns:w="http://schemas.openxmlformats.org/wordprocessingml/2006/main" xmlns:w14="http://schemas.microsoft.com/office/word/2010/wordml" xmlns:w15="http://schemas.microsoft.com/office/word/2012/wordml" mc:Ignorable="w14 w15">
   <w:docDefaults>
     <w:rPrDefault>
       <w:rPr>
@@ -4827,146 +5784,374 @@
       </w:pPr>
     </w:pPrDefault>
   </w:docDefaults>
-  <w:latentStyles w:defLockedState="0" w:defUIPriority="99" w:defSemiHidden="1" w:defUnhideWhenUsed="1" w:defQFormat="0" w:count="267">
-    <w:lsdException w:name="Normal" w:semiHidden="0" w:uiPriority="0" w:unhideWhenUsed="0" w:qFormat="1"/>
-    <w:lsdException w:name="heading 1" w:semiHidden="0" w:uiPriority="9" w:unhideWhenUsed="0" w:qFormat="1"/>
-    <w:lsdException w:name="heading 2" w:uiPriority="9" w:qFormat="1"/>
-    <w:lsdException w:name="heading 3" w:uiPriority="9" w:qFormat="1"/>
-    <w:lsdException w:name="heading 4" w:uiPriority="9" w:qFormat="1"/>
-    <w:lsdException w:name="heading 5" w:uiPriority="9" w:qFormat="1"/>
-    <w:lsdException w:name="heading 6" w:uiPriority="9" w:qFormat="1"/>
-    <w:lsdException w:name="heading 7" w:uiPriority="9" w:qFormat="1"/>
-    <w:lsdException w:name="heading 8" w:uiPriority="9" w:qFormat="1"/>
-    <w:lsdException w:name="heading 9" w:uiPriority="9" w:qFormat="1"/>
-    <w:lsdException w:name="toc 1" w:uiPriority="39"/>
-    <w:lsdException w:name="toc 2" w:uiPriority="39"/>
-    <w:lsdException w:name="toc 3" w:uiPriority="39"/>
-    <w:lsdException w:name="toc 4" w:uiPriority="39"/>
-    <w:lsdException w:name="toc 5" w:uiPriority="39"/>
-    <w:lsdException w:name="toc 6" w:uiPriority="39"/>
-    <w:lsdException w:name="toc 7" w:uiPriority="39"/>
-    <w:lsdException w:name="toc 8" w:uiPriority="39"/>
-    <w:lsdException w:name="toc 9" w:uiPriority="39"/>
-    <w:lsdException w:name="header" w:semiHidden="0"/>
-    <w:lsdException w:name="footer" w:semiHidden="0"/>
-    <w:lsdException w:name="caption" w:uiPriority="35" w:qFormat="1"/>
-    <w:lsdException w:name="Title" w:semiHidden="0" w:uiPriority="10" w:unhideWhenUsed="0" w:qFormat="1"/>
-    <w:lsdException w:name="Default Paragraph Font" w:uiPriority="1"/>
-    <w:lsdException w:name="Subtitle" w:semiHidden="0" w:uiPriority="11" w:unhideWhenUsed="0" w:qFormat="1"/>
-    <w:lsdException w:name="Strong" w:semiHidden="0" w:uiPriority="22" w:unhideWhenUsed="0" w:qFormat="1"/>
-    <w:lsdException w:name="Emphasis" w:semiHidden="0" w:uiPriority="20" w:unhideWhenUsed="0" w:qFormat="1"/>
+  <w:latentStyles w:defLockedState="0" w:defUIPriority="99" w:defSemiHidden="0" w:defUnhideWhenUsed="0" w:defQFormat="0" w:count="371">
+    <w:lsdException w:name="Normal" w:uiPriority="0" w:qFormat="1"/>
+    <w:lsdException w:name="heading 1" w:uiPriority="9" w:qFormat="1"/>
+    <w:lsdException w:name="heading 2" w:semiHidden="1" w:uiPriority="9" w:unhideWhenUsed="1" w:qFormat="1"/>
+    <w:lsdException w:name="heading 3" w:semiHidden="1" w:uiPriority="9" w:unhideWhenUsed="1" w:qFormat="1"/>
+    <w:lsdException w:name="heading 4" w:semiHidden="1" w:uiPriority="9" w:unhideWhenUsed="1" w:qFormat="1"/>
+    <w:lsdException w:name="heading 5" w:semiHidden="1" w:uiPriority="9" w:unhideWhenUsed="1" w:qFormat="1"/>
+    <w:lsdException w:name="heading 6" w:semiHidden="1" w:uiPriority="9" w:unhideWhenUsed="1" w:qFormat="1"/>
+    <w:lsdException w:name="heading 7" w:semiHidden="1" w:uiPriority="9" w:unhideWhenUsed="1" w:qFormat="1"/>
+    <w:lsdException w:name="heading 8" w:semiHidden="1" w:uiPriority="9" w:unhideWhenUsed="1" w:qFormat="1"/>
+    <w:lsdException w:name="heading 9" w:semiHidden="1" w:uiPriority="9" w:unhideWhenUsed="1" w:qFormat="1"/>
+    <w:lsdException w:name="index 1" w:semiHidden="1" w:unhideWhenUsed="1"/>
+    <w:lsdException w:name="index 2" w:semiHidden="1" w:unhideWhenUsed="1"/>
+    <w:lsdException w:name="index 3" w:semiHidden="1" w:unhideWhenUsed="1"/>
+    <w:lsdException w:name="index 4" w:semiHidden="1" w:unhideWhenUsed="1"/>
+    <w:lsdException w:name="index 5" w:semiHidden="1" w:unhideWhenUsed="1"/>
+    <w:lsdException w:name="index 6" w:semiHidden="1" w:unhideWhenUsed="1"/>
+    <w:lsdException w:name="index 7" w:semiHidden="1" w:unhideWhenUsed="1"/>
+    <w:lsdException w:name="index 8" w:semiHidden="1" w:unhideWhenUsed="1"/>
+    <w:lsdException w:name="index 9" w:semiHidden="1" w:unhideWhenUsed="1"/>
+    <w:lsdException w:name="toc 1" w:semiHidden="1" w:uiPriority="39" w:unhideWhenUsed="1"/>
+    <w:lsdException w:name="toc 2" w:semiHidden="1" w:uiPriority="39" w:unhideWhenUsed="1"/>
+    <w:lsdException w:name="toc 3" w:semiHidden="1" w:uiPriority="39" w:unhideWhenUsed="1"/>
+    <w:lsdException w:name="toc 4" w:semiHidden="1" w:uiPriority="39" w:unhideWhenUsed="1"/>
+    <w:lsdException w:name="toc 5" w:semiHidden="1" w:uiPriority="39" w:unhideWhenUsed="1"/>
+    <w:lsdException w:name="toc 6" w:semiHidden="1" w:uiPriority="39" w:unhideWhenUsed="1"/>
+    <w:lsdException w:name="toc 7" w:semiHidden="1" w:uiPriority="39" w:unhideWhenUsed="1"/>
+    <w:lsdException w:name="toc 8" w:semiHidden="1" w:uiPriority="39" w:unhideWhenUsed="1"/>
+    <w:lsdException w:name="toc 9" w:semiHidden="1" w:uiPriority="39" w:unhideWhenUsed="1"/>
+    <w:lsdException w:name="Normal Indent" w:semiHidden="1" w:unhideWhenUsed="1"/>
+    <w:lsdException w:name="footnote text" w:semiHidden="1" w:unhideWhenUsed="1"/>
+    <w:lsdException w:name="annotation text" w:semiHidden="1" w:unhideWhenUsed="1"/>
+    <w:lsdException w:name="header" w:unhideWhenUsed="1"/>
+    <w:lsdException w:name="footer" w:unhideWhenUsed="1"/>
+    <w:lsdException w:name="index heading" w:semiHidden="1" w:unhideWhenUsed="1"/>
+    <w:lsdException w:name="caption" w:semiHidden="1" w:uiPriority="35" w:unhideWhenUsed="1" w:qFormat="1"/>
+    <w:lsdException w:name="table of figures" w:semiHidden="1" w:unhideWhenUsed="1"/>
+    <w:lsdException w:name="envelope address" w:semiHidden="1" w:unhideWhenUsed="1"/>
+    <w:lsdException w:name="envelope return" w:semiHidden="1" w:unhideWhenUsed="1"/>
+    <w:lsdException w:name="footnote reference" w:semiHidden="1" w:unhideWhenUsed="1"/>
+    <w:lsdException w:name="annotation reference" w:semiHidden="1" w:unhideWhenUsed="1"/>
+    <w:lsdException w:name="line number" w:semiHidden="1" w:unhideWhenUsed="1"/>
+    <w:lsdException w:name="page number" w:semiHidden="1" w:unhideWhenUsed="1"/>
+    <w:lsdException w:name="endnote reference" w:semiHidden="1" w:unhideWhenUsed="1"/>
+    <w:lsdException w:name="endnote text" w:semiHidden="1" w:unhideWhenUsed="1"/>
+    <w:lsdException w:name="table of authorities" w:semiHidden="1" w:unhideWhenUsed="1"/>
+    <w:lsdException w:name="macro" w:semiHidden="1" w:unhideWhenUsed="1"/>
+    <w:lsdException w:name="toa heading" w:semiHidden="1" w:unhideWhenUsed="1"/>
+    <w:lsdException w:name="List" w:semiHidden="1" w:unhideWhenUsed="1"/>
+    <w:lsdException w:name="List Bullet" w:semiHidden="1" w:unhideWhenUsed="1"/>
+    <w:lsdException w:name="List Number" w:semiHidden="1" w:unhideWhenUsed="1"/>
+    <w:lsdException w:name="List 2" w:semiHidden="1" w:unhideWhenUsed="1"/>
+    <w:lsdException w:name="List 3" w:semiHidden="1" w:unhideWhenUsed="1"/>
+    <w:lsdException w:name="List 4" w:semiHidden="1" w:unhideWhenUsed="1"/>
+    <w:lsdException w:name="List 5" w:semiHidden="1" w:unhideWhenUsed="1"/>
+    <w:lsdException w:name="List Bullet 2" w:semiHidden="1" w:unhideWhenUsed="1"/>
+    <w:lsdException w:name="List Bullet 3" w:semiHidden="1" w:unhideWhenUsed="1"/>
+    <w:lsdException w:name="List Bullet 4" w:semiHidden="1" w:unhideWhenUsed="1"/>
+    <w:lsdException w:name="List Bullet 5" w:semiHidden="1" w:unhideWhenUsed="1"/>
+    <w:lsdException w:name="List Number 2" w:semiHidden="1" w:unhideWhenUsed="1"/>
+    <w:lsdException w:name="List Number 3" w:semiHidden="1" w:unhideWhenUsed="1"/>
+    <w:lsdException w:name="List Number 4" w:semiHidden="1" w:unhideWhenUsed="1"/>
+    <w:lsdException w:name="List Number 5" w:semiHidden="1" w:unhideWhenUsed="1"/>
+    <w:lsdException w:name="Title" w:uiPriority="10" w:qFormat="1"/>
+    <w:lsdException w:name="Closing" w:semiHidden="1" w:unhideWhenUsed="1"/>
+    <w:lsdException w:name="Signature" w:semiHidden="1" w:unhideWhenUsed="1"/>
+    <w:lsdException w:name="Default Paragraph Font" w:semiHidden="1" w:uiPriority="1" w:unhideWhenUsed="1"/>
+    <w:lsdException w:name="Body Text" w:semiHidden="1" w:unhideWhenUsed="1"/>
+    <w:lsdException w:name="Body Text Indent" w:semiHidden="1" w:unhideWhenUsed="1"/>
+    <w:lsdException w:name="List Continue" w:semiHidden="1" w:unhideWhenUsed="1"/>
+    <w:lsdException w:name="List Continue 2" w:semiHidden="1" w:unhideWhenUsed="1"/>
+    <w:lsdException w:name="List Continue 3" w:semiHidden="1" w:unhideWhenUsed="1"/>
+    <w:lsdException w:name="List Continue 4" w:semiHidden="1" w:unhideWhenUsed="1"/>
+    <w:lsdException w:name="List Continue 5" w:semiHidden="1" w:unhideWhenUsed="1"/>
+    <w:lsdException w:name="Message Header" w:semiHidden="1" w:unhideWhenUsed="1"/>
+    <w:lsdException w:name="Subtitle" w:uiPriority="11" w:qFormat="1"/>
+    <w:lsdException w:name="Salutation" w:semiHidden="1" w:unhideWhenUsed="1"/>
+    <w:lsdException w:name="Date" w:semiHidden="1" w:unhideWhenUsed="1"/>
+    <w:lsdException w:name="Body Text First Indent" w:semiHidden="1" w:unhideWhenUsed="1"/>
+    <w:lsdException w:name="Body Text First Indent 2" w:semiHidden="1" w:unhideWhenUsed="1"/>
+    <w:lsdException w:name="Note Heading" w:semiHidden="1" w:unhideWhenUsed="1"/>
+    <w:lsdException w:name="Body Text 2" w:semiHidden="1" w:unhideWhenUsed="1"/>
+    <w:lsdException w:name="Body Text 3" w:semiHidden="1" w:unhideWhenUsed="1"/>
+    <w:lsdException w:name="Body Text Indent 2" w:semiHidden="1" w:unhideWhenUsed="1"/>
+    <w:lsdException w:name="Body Text Indent 3" w:semiHidden="1" w:unhideWhenUsed="1"/>
+    <w:lsdException w:name="Block Text" w:semiHidden="1" w:unhideWhenUsed="1"/>
+    <w:lsdException w:name="Hyperlink" w:semiHidden="1" w:unhideWhenUsed="1"/>
+    <w:lsdException w:name="FollowedHyperlink" w:semiHidden="1" w:unhideWhenUsed="1"/>
+    <w:lsdException w:name="Strong" w:uiPriority="22" w:qFormat="1"/>
+    <w:lsdException w:name="Emphasis" w:uiPriority="20" w:qFormat="1"/>
+    <w:lsdException w:name="Document Map" w:semiHidden="1" w:unhideWhenUsed="1"/>
+    <w:lsdException w:name="Plain Text" w:semiHidden="1" w:unhideWhenUsed="1"/>
+    <w:lsdException w:name="E-mail Signature" w:semiHidden="1" w:unhideWhenUsed="1"/>
+    <w:lsdException w:name="HTML Top of Form" w:semiHidden="1" w:unhideWhenUsed="1"/>
+    <w:lsdException w:name="HTML Bottom of Form" w:semiHidden="1" w:unhideWhenUsed="1"/>
+    <w:lsdException w:name="Normal (Web)" w:semiHidden="1" w:unhideWhenUsed="1"/>
+    <w:lsdException w:name="HTML Acronym" w:semiHidden="1" w:unhideWhenUsed="1"/>
+    <w:lsdException w:name="HTML Address" w:semiHidden="1" w:unhideWhenUsed="1"/>
+    <w:lsdException w:name="HTML Cite" w:semiHidden="1" w:unhideWhenUsed="1"/>
+    <w:lsdException w:name="HTML Code" w:semiHidden="1" w:unhideWhenUsed="1"/>
+    <w:lsdException w:name="HTML Definition" w:semiHidden="1" w:unhideWhenUsed="1"/>
+    <w:lsdException w:name="HTML Keyboard" w:semiHidden="1" w:unhideWhenUsed="1"/>
+    <w:lsdException w:name="HTML Preformatted" w:semiHidden="1" w:unhideWhenUsed="1"/>
+    <w:lsdException w:name="HTML Sample" w:semiHidden="1" w:unhideWhenUsed="1"/>
+    <w:lsdException w:name="HTML Typewriter" w:semiHidden="1" w:unhideWhenUsed="1"/>
+    <w:lsdException w:name="HTML Variable" w:semiHidden="1" w:unhideWhenUsed="1"/>
+    <w:lsdException w:name="Normal Table" w:semiHidden="1" w:unhideWhenUsed="1"/>
+    <w:lsdException w:name="annotation subject" w:semiHidden="1" w:unhideWhenUsed="1"/>
+    <w:lsdException w:name="No List" w:semiHidden="1" w:unhideWhenUsed="1"/>
+    <w:lsdException w:name="Outline List 1" w:semiHidden="1" w:unhideWhenUsed="1"/>
+    <w:lsdException w:name="Outline List 2" w:semiHidden="1" w:unhideWhenUsed="1"/>
+    <w:lsdException w:name="Outline List 3" w:semiHidden="1" w:unhideWhenUsed="1"/>
+    <w:lsdException w:name="Table Simple 1" w:semiHidden="1" w:unhideWhenUsed="1"/>
+    <w:lsdException w:name="Table Simple 2" w:semiHidden="1" w:unhideWhenUsed="1"/>
+    <w:lsdException w:name="Table Simple 3" w:semiHidden="1" w:unhideWhenUsed="1"/>
+    <w:lsdException w:name="Table Classic 1" w:semiHidden="1" w:unhideWhenUsed="1"/>
+    <w:lsdException w:name="Table Classic 2" w:semiHidden="1" w:unhideWhenUsed="1"/>
+    <w:lsdException w:name="Table Classic 3" w:semiHidden="1" w:unhideWhenUsed="1"/>
+    <w:lsdException w:name="Table Classic 4" w:semiHidden="1" w:unhideWhenUsed="1"/>
+    <w:lsdException w:name="Table Colorful 1" w:semiHidden="1" w:unhideWhenUsed="1"/>
+    <w:lsdException w:name="Table Colorful 2" w:semiHidden="1" w:unhideWhenUsed="1"/>
+    <w:lsdException w:name="Table Colorful 3" w:semiHidden="1" w:unhideWhenUsed="1"/>
+    <w:lsdException w:name="Table Columns 1" w:semiHidden="1" w:unhideWhenUsed="1"/>
+    <w:lsdException w:name="Table Columns 2" w:semiHidden="1" w:unhideWhenUsed="1"/>
+    <w:lsdException w:name="Table Columns 3" w:semiHidden="1" w:unhideWhenUsed="1"/>
+    <w:lsdException w:name="Table Columns 4" w:semiHidden="1" w:unhideWhenUsed="1"/>
+    <w:lsdException w:name="Table Columns 5" w:semiHidden="1" w:unhideWhenUsed="1"/>
+    <w:lsdException w:name="Table Grid 1" w:semiHidden="1" w:unhideWhenUsed="1"/>
+    <w:lsdException w:name="Table Grid 2" w:semiHidden="1" w:unhideWhenUsed="1"/>
+    <w:lsdException w:name="Table Grid 3" w:semiHidden="1" w:unhideWhenUsed="1"/>
+    <w:lsdException w:name="Table Grid 4" w:semiHidden="1" w:unhideWhenUsed="1"/>
+    <w:lsdException w:name="Table Grid 5" w:semiHidden="1" w:unhideWhenUsed="1"/>
+    <w:lsdException w:name="Table Grid 6" w:semiHidden="1" w:unhideWhenUsed="1"/>
+    <w:lsdException w:name="Table Grid 7" w:semiHidden="1" w:unhideWhenUsed="1"/>
+    <w:lsdException w:name="Table Grid 8" w:semiHidden="1" w:unhideWhenUsed="1"/>
+    <w:lsdException w:name="Table List 1" w:semiHidden="1" w:unhideWhenUsed="1"/>
+    <w:lsdException w:name="Table List 2" w:semiHidden="1" w:unhideWhenUsed="1"/>
+    <w:lsdException w:name="Table List 3" w:semiHidden="1" w:unhideWhenUsed="1"/>
+    <w:lsdException w:name="Table List 4" w:semiHidden="1" w:unhideWhenUsed="1"/>
+    <w:lsdException w:name="Table List 5" w:semiHidden="1" w:unhideWhenUsed="1"/>
+    <w:lsdException w:name="Table List 6" w:semiHidden="1" w:unhideWhenUsed="1"/>
+    <w:lsdException w:name="Table List 7" w:semiHidden="1" w:unhideWhenUsed="1"/>
+    <w:lsdException w:name="Table List 8" w:semiHidden="1" w:unhideWhenUsed="1"/>
+    <w:lsdException w:name="Table 3D effects 1" w:semiHidden="1" w:unhideWhenUsed="1"/>
+    <w:lsdException w:name="Table 3D effects 2" w:semiHidden="1" w:unhideWhenUsed="1"/>
+    <w:lsdException w:name="Table 3D effects 3" w:semiHidden="1" w:unhideWhenUsed="1"/>
+    <w:lsdException w:name="Table Contemporary" w:semiHidden="1" w:unhideWhenUsed="1"/>
+    <w:lsdException w:name="Table Elegant" w:semiHidden="1" w:unhideWhenUsed="1"/>
+    <w:lsdException w:name="Table Professional" w:semiHidden="1" w:unhideWhenUsed="1"/>
+    <w:lsdException w:name="Table Subtle 1" w:semiHidden="1" w:unhideWhenUsed="1"/>
+    <w:lsdException w:name="Table Subtle 2" w:semiHidden="1" w:unhideWhenUsed="1"/>
+    <w:lsdException w:name="Table Web 1" w:semiHidden="1" w:unhideWhenUsed="1"/>
+    <w:lsdException w:name="Table Web 2" w:semiHidden="1" w:unhideWhenUsed="1"/>
+    <w:lsdException w:name="Table Web 3" w:semiHidden="1" w:unhideWhenUsed="1"/>
+    <w:lsdException w:name="Balloon Text" w:semiHidden="1" w:unhideWhenUsed="1"/>
     <w:lsdException w:name="Table Grid" w:uiPriority="39" w:qFormat="1"/>
-    <w:lsdException w:name="Placeholder Text" w:unhideWhenUsed="0"/>
-    <w:lsdException w:name="No Spacing" w:semiHidden="0" w:unhideWhenUsed="0"/>
-    <w:lsdException w:name="Light Shading" w:semiHidden="0" w:uiPriority="60" w:unhideWhenUsed="0"/>
-    <w:lsdException w:name="Light List" w:semiHidden="0" w:uiPriority="61" w:unhideWhenUsed="0"/>
-    <w:lsdException w:name="Light Grid" w:semiHidden="0" w:uiPriority="62" w:unhideWhenUsed="0"/>
-    <w:lsdException w:name="Medium Shading 1" w:semiHidden="0" w:uiPriority="63" w:unhideWhenUsed="0"/>
-    <w:lsdException w:name="Medium Shading 2" w:semiHidden="0" w:uiPriority="64" w:unhideWhenUsed="0"/>
-    <w:lsdException w:name="Medium List 1" w:semiHidden="0" w:uiPriority="65" w:unhideWhenUsed="0"/>
-    <w:lsdException w:name="Medium List 2" w:semiHidden="0" w:uiPriority="66" w:unhideWhenUsed="0"/>
-    <w:lsdException w:name="Medium Grid 1" w:semiHidden="0" w:uiPriority="67" w:unhideWhenUsed="0"/>
-    <w:lsdException w:name="Medium Grid 2" w:semiHidden="0" w:uiPriority="68" w:unhideWhenUsed="0"/>
-    <w:lsdException w:name="Medium Grid 3" w:semiHidden="0" w:uiPriority="69" w:unhideWhenUsed="0"/>
-    <w:lsdException w:name="Dark List" w:semiHidden="0" w:uiPriority="70" w:unhideWhenUsed="0"/>
-    <w:lsdException w:name="Colorful Shading" w:semiHidden="0" w:uiPriority="71" w:unhideWhenUsed="0"/>
-    <w:lsdException w:name="Colorful List" w:semiHidden="0" w:uiPriority="72" w:unhideWhenUsed="0"/>
-    <w:lsdException w:name="Colorful Grid" w:semiHidden="0" w:uiPriority="73" w:unhideWhenUsed="0"/>
-    <w:lsdException w:name="Light Shading Accent 1" w:semiHidden="0" w:uiPriority="60" w:unhideWhenUsed="0"/>
-    <w:lsdException w:name="Light List Accent 1" w:semiHidden="0" w:uiPriority="61" w:unhideWhenUsed="0"/>
-    <w:lsdException w:name="Light Grid Accent 1" w:semiHidden="0" w:uiPriority="62" w:unhideWhenUsed="0"/>
-    <w:lsdException w:name="Medium Shading 1 Accent 1" w:semiHidden="0" w:uiPriority="63" w:unhideWhenUsed="0"/>
-    <w:lsdException w:name="Medium Shading 2 Accent 1" w:semiHidden="0" w:uiPriority="64" w:unhideWhenUsed="0"/>
-    <w:lsdException w:name="Medium List 1 Accent 1" w:semiHidden="0" w:uiPriority="65" w:unhideWhenUsed="0"/>
-    <w:lsdException w:name="Revision" w:unhideWhenUsed="0"/>
-    <w:lsdException w:name="List Paragraph" w:semiHidden="0" w:unhideWhenUsed="0"/>
-    <w:lsdException w:name="Quote" w:semiHidden="0" w:unhideWhenUsed="0"/>
-    <w:lsdException w:name="Intense Quote" w:semiHidden="0" w:unhideWhenUsed="0"/>
-    <w:lsdException w:name="Medium List 2 Accent 1" w:semiHidden="0" w:uiPriority="66" w:unhideWhenUsed="0"/>
-    <w:lsdException w:name="Medium Grid 1 Accent 1" w:semiHidden="0" w:uiPriority="67" w:unhideWhenUsed="0"/>
-    <w:lsdException w:name="Medium Grid 2 Accent 1" w:semiHidden="0" w:uiPriority="68" w:unhideWhenUsed="0"/>
-    <w:lsdException w:name="Medium Grid 3 Accent 1" w:semiHidden="0" w:uiPriority="69" w:unhideWhenUsed="0"/>
-    <w:lsdException w:name="Dark List Accent 1" w:semiHidden="0" w:uiPriority="70" w:unhideWhenUsed="0"/>
-    <w:lsdException w:name="Colorful Shading Accent 1" w:semiHidden="0" w:uiPriority="71" w:unhideWhenUsed="0"/>
-    <w:lsdException w:name="Colorful List Accent 1" w:semiHidden="0" w:uiPriority="72" w:unhideWhenUsed="0"/>
-    <w:lsdException w:name="Colorful Grid Accent 1" w:semiHidden="0" w:uiPriority="73" w:unhideWhenUsed="0"/>
-    <w:lsdException w:name="Light Shading Accent 2" w:semiHidden="0" w:uiPriority="60" w:unhideWhenUsed="0"/>
-    <w:lsdException w:name="Light List Accent 2" w:semiHidden="0" w:uiPriority="61" w:unhideWhenUsed="0"/>
-    <w:lsdException w:name="Light Grid Accent 2" w:semiHidden="0" w:uiPriority="62" w:unhideWhenUsed="0"/>
-    <w:lsdException w:name="Medium Shading 1 Accent 2" w:semiHidden="0" w:uiPriority="63" w:unhideWhenUsed="0"/>
-    <w:lsdException w:name="Medium Shading 2 Accent 2" w:semiHidden="0" w:uiPriority="64" w:unhideWhenUsed="0"/>
-    <w:lsdException w:name="Medium List 1 Accent 2" w:semiHidden="0" w:uiPriority="65" w:unhideWhenUsed="0"/>
-    <w:lsdException w:name="Medium List 2 Accent 2" w:semiHidden="0" w:uiPriority="66" w:unhideWhenUsed="0"/>
-    <w:lsdException w:name="Medium Grid 1 Accent 2" w:semiHidden="0" w:uiPriority="67" w:unhideWhenUsed="0"/>
-    <w:lsdException w:name="Medium Grid 2 Accent 2" w:semiHidden="0" w:uiPriority="68" w:unhideWhenUsed="0"/>
-    <w:lsdException w:name="Medium Grid 3 Accent 2" w:semiHidden="0" w:uiPriority="69" w:unhideWhenUsed="0"/>
-    <w:lsdException w:name="Dark List Accent 2" w:semiHidden="0" w:uiPriority="70" w:unhideWhenUsed="0"/>
-    <w:lsdException w:name="Colorful Shading Accent 2" w:semiHidden="0" w:uiPriority="71" w:unhideWhenUsed="0"/>
-    <w:lsdException w:name="Colorful List Accent 2" w:semiHidden="0" w:uiPriority="72" w:unhideWhenUsed="0"/>
-    <w:lsdException w:name="Colorful Grid Accent 2" w:semiHidden="0" w:uiPriority="73" w:unhideWhenUsed="0"/>
-    <w:lsdException w:name="Light Shading Accent 3" w:semiHidden="0" w:uiPriority="60" w:unhideWhenUsed="0"/>
-    <w:lsdException w:name="Light List Accent 3" w:semiHidden="0" w:uiPriority="61" w:unhideWhenUsed="0"/>
-    <w:lsdException w:name="Light Grid Accent 3" w:semiHidden="0" w:uiPriority="62" w:unhideWhenUsed="0"/>
-    <w:lsdException w:name="Medium Shading 1 Accent 3" w:semiHidden="0" w:uiPriority="63" w:unhideWhenUsed="0"/>
-    <w:lsdException w:name="Medium Shading 2 Accent 3" w:semiHidden="0" w:uiPriority="64" w:unhideWhenUsed="0"/>
-    <w:lsdException w:name="Medium List 1 Accent 3" w:semiHidden="0" w:uiPriority="65" w:unhideWhenUsed="0"/>
-    <w:lsdException w:name="Medium List 2 Accent 3" w:semiHidden="0" w:uiPriority="66" w:unhideWhenUsed="0"/>
-    <w:lsdException w:name="Medium Grid 1 Accent 3" w:semiHidden="0" w:uiPriority="67" w:unhideWhenUsed="0"/>
-    <w:lsdException w:name="Medium Grid 2 Accent 3" w:semiHidden="0" w:uiPriority="68" w:unhideWhenUsed="0"/>
-    <w:lsdException w:name="Medium Grid 3 Accent 3" w:semiHidden="0" w:uiPriority="69" w:unhideWhenUsed="0"/>
-    <w:lsdException w:name="Dark List Accent 3" w:semiHidden="0" w:uiPriority="70" w:unhideWhenUsed="0"/>
-    <w:lsdException w:name="Colorful Shading Accent 3" w:semiHidden="0" w:uiPriority="71" w:unhideWhenUsed="0"/>
-    <w:lsdException w:name="Colorful List Accent 3" w:semiHidden="0" w:uiPriority="72" w:unhideWhenUsed="0"/>
-    <w:lsdException w:name="Colorful Grid Accent 3" w:semiHidden="0" w:uiPriority="73" w:unhideWhenUsed="0"/>
-    <w:lsdException w:name="Light Shading Accent 4" w:semiHidden="0" w:uiPriority="60" w:unhideWhenUsed="0"/>
-    <w:lsdException w:name="Light List Accent 4" w:semiHidden="0" w:uiPriority="61" w:unhideWhenUsed="0"/>
-    <w:lsdException w:name="Light Grid Accent 4" w:semiHidden="0" w:uiPriority="62" w:unhideWhenUsed="0"/>
-    <w:lsdException w:name="Medium Shading 1 Accent 4" w:semiHidden="0" w:uiPriority="63" w:unhideWhenUsed="0"/>
-    <w:lsdException w:name="Medium Shading 2 Accent 4" w:semiHidden="0" w:uiPriority="64" w:unhideWhenUsed="0"/>
-    <w:lsdException w:name="Medium List 1 Accent 4" w:semiHidden="0" w:uiPriority="65" w:unhideWhenUsed="0"/>
-    <w:lsdException w:name="Medium List 2 Accent 4" w:semiHidden="0" w:uiPriority="66" w:unhideWhenUsed="0"/>
-    <w:lsdException w:name="Medium Grid 1 Accent 4" w:semiHidden="0" w:uiPriority="67" w:unhideWhenUsed="0"/>
-    <w:lsdException w:name="Medium Grid 2 Accent 4" w:semiHidden="0" w:uiPriority="68" w:unhideWhenUsed="0"/>
-    <w:lsdException w:name="Medium Grid 3 Accent 4" w:semiHidden="0" w:uiPriority="69" w:unhideWhenUsed="0"/>
-    <w:lsdException w:name="Dark List Accent 4" w:semiHidden="0" w:uiPriority="70" w:unhideWhenUsed="0"/>
-    <w:lsdException w:name="Colorful Shading Accent 4" w:semiHidden="0" w:uiPriority="71" w:unhideWhenUsed="0"/>
-    <w:lsdException w:name="Colorful List Accent 4" w:semiHidden="0" w:uiPriority="72" w:unhideWhenUsed="0"/>
-    <w:lsdException w:name="Colorful Grid Accent 4" w:semiHidden="0" w:uiPriority="73" w:unhideWhenUsed="0"/>
-    <w:lsdException w:name="Light Shading Accent 5" w:semiHidden="0" w:uiPriority="60" w:unhideWhenUsed="0"/>
-    <w:lsdException w:name="Light List Accent 5" w:semiHidden="0" w:uiPriority="61" w:unhideWhenUsed="0"/>
-    <w:lsdException w:name="Light Grid Accent 5" w:semiHidden="0" w:uiPriority="62" w:unhideWhenUsed="0"/>
-    <w:lsdException w:name="Medium Shading 1 Accent 5" w:semiHidden="0" w:uiPriority="63" w:unhideWhenUsed="0"/>
-    <w:lsdException w:name="Medium Shading 2 Accent 5" w:semiHidden="0" w:uiPriority="64" w:unhideWhenUsed="0"/>
-    <w:lsdException w:name="Medium List 1 Accent 5" w:semiHidden="0" w:uiPriority="65" w:unhideWhenUsed="0"/>
-    <w:lsdException w:name="Medium List 2 Accent 5" w:semiHidden="0" w:uiPriority="66" w:unhideWhenUsed="0"/>
-    <w:lsdException w:name="Medium Grid 1 Accent 5" w:semiHidden="0" w:uiPriority="67" w:unhideWhenUsed="0"/>
-    <w:lsdException w:name="Medium Grid 2 Accent 5" w:semiHidden="0" w:uiPriority="68" w:unhideWhenUsed="0"/>
-    <w:lsdException w:name="Medium Grid 3 Accent 5" w:semiHidden="0" w:uiPriority="69" w:unhideWhenUsed="0"/>
-    <w:lsdException w:name="Dark List Accent 5" w:semiHidden="0" w:uiPriority="70" w:unhideWhenUsed="0"/>
-    <w:lsdException w:name="Colorful Shading Accent 5" w:semiHidden="0" w:uiPriority="71" w:unhideWhenUsed="0"/>
-    <w:lsdException w:name="Colorful List Accent 5" w:semiHidden="0" w:uiPriority="72" w:unhideWhenUsed="0"/>
-    <w:lsdException w:name="Colorful Grid Accent 5" w:semiHidden="0" w:uiPriority="73" w:unhideWhenUsed="0"/>
-    <w:lsdException w:name="Light Shading Accent 6" w:semiHidden="0" w:uiPriority="60" w:unhideWhenUsed="0"/>
-    <w:lsdException w:name="Light List Accent 6" w:semiHidden="0" w:uiPriority="61" w:unhideWhenUsed="0"/>
-    <w:lsdException w:name="Light Grid Accent 6" w:semiHidden="0" w:uiPriority="62" w:unhideWhenUsed="0"/>
-    <w:lsdException w:name="Medium Shading 1 Accent 6" w:semiHidden="0" w:uiPriority="63" w:unhideWhenUsed="0"/>
-    <w:lsdException w:name="Medium Shading 2 Accent 6" w:semiHidden="0" w:uiPriority="64" w:unhideWhenUsed="0"/>
-    <w:lsdException w:name="Medium List 1 Accent 6" w:semiHidden="0" w:uiPriority="65" w:unhideWhenUsed="0"/>
-    <w:lsdException w:name="Medium List 2 Accent 6" w:semiHidden="0" w:uiPriority="66" w:unhideWhenUsed="0"/>
-    <w:lsdException w:name="Medium Grid 1 Accent 6" w:semiHidden="0" w:uiPriority="67" w:unhideWhenUsed="0"/>
-    <w:lsdException w:name="Medium Grid 2 Accent 6" w:semiHidden="0" w:uiPriority="68" w:unhideWhenUsed="0"/>
-    <w:lsdException w:name="Medium Grid 3 Accent 6" w:semiHidden="0" w:uiPriority="69" w:unhideWhenUsed="0"/>
-    <w:lsdException w:name="Dark List Accent 6" w:semiHidden="0" w:uiPriority="70" w:unhideWhenUsed="0"/>
-    <w:lsdException w:name="Colorful Shading Accent 6" w:semiHidden="0" w:uiPriority="71" w:unhideWhenUsed="0"/>
-    <w:lsdException w:name="Colorful List Accent 6" w:semiHidden="0" w:uiPriority="72" w:unhideWhenUsed="0"/>
-    <w:lsdException w:name="Colorful Grid Accent 6" w:semiHidden="0" w:uiPriority="73" w:unhideWhenUsed="0"/>
-    <w:lsdException w:name="Subtle Emphasis" w:semiHidden="0" w:uiPriority="19" w:unhideWhenUsed="0" w:qFormat="1"/>
-    <w:lsdException w:name="Intense Emphasis" w:semiHidden="0" w:uiPriority="21" w:unhideWhenUsed="0" w:qFormat="1"/>
-    <w:lsdException w:name="Subtle Reference" w:semiHidden="0" w:uiPriority="31" w:unhideWhenUsed="0" w:qFormat="1"/>
-    <w:lsdException w:name="Intense Reference" w:semiHidden="0" w:uiPriority="32" w:unhideWhenUsed="0" w:qFormat="1"/>
-    <w:lsdException w:name="Book Title" w:semiHidden="0" w:uiPriority="33" w:unhideWhenUsed="0" w:qFormat="1"/>
-    <w:lsdException w:name="Bibliography" w:uiPriority="37"/>
-    <w:lsdException w:name="TOC Heading" w:uiPriority="39" w:qFormat="1"/>
+    <w:lsdException w:name="Table Theme" w:semiHidden="1" w:unhideWhenUsed="1"/>
+    <w:lsdException w:name="Placeholder Text" w:semiHidden="1"/>
+    <w:lsdException w:name="Light Shading" w:uiPriority="60"/>
+    <w:lsdException w:name="Light List" w:uiPriority="61"/>
+    <w:lsdException w:name="Light Grid" w:uiPriority="62"/>
+    <w:lsdException w:name="Medium Shading 1" w:uiPriority="63"/>
+    <w:lsdException w:name="Medium Shading 2" w:uiPriority="64"/>
+    <w:lsdException w:name="Medium List 1" w:uiPriority="65"/>
+    <w:lsdException w:name="Medium List 2" w:uiPriority="66"/>
+    <w:lsdException w:name="Medium Grid 1" w:uiPriority="67"/>
+    <w:lsdException w:name="Medium Grid 2" w:uiPriority="68"/>
+    <w:lsdException w:name="Medium Grid 3" w:uiPriority="69"/>
+    <w:lsdException w:name="Dark List" w:uiPriority="70"/>
+    <w:lsdException w:name="Colorful Shading" w:uiPriority="71"/>
+    <w:lsdException w:name="Colorful List" w:uiPriority="72"/>
+    <w:lsdException w:name="Colorful Grid" w:uiPriority="73"/>
+    <w:lsdException w:name="Light Shading Accent 1" w:uiPriority="60"/>
+    <w:lsdException w:name="Light List Accent 1" w:uiPriority="61"/>
+    <w:lsdException w:name="Light Grid Accent 1" w:uiPriority="62"/>
+    <w:lsdException w:name="Medium Shading 1 Accent 1" w:uiPriority="63"/>
+    <w:lsdException w:name="Medium Shading 2 Accent 1" w:uiPriority="64"/>
+    <w:lsdException w:name="Medium List 1 Accent 1" w:uiPriority="65"/>
+    <w:lsdException w:name="Revision" w:semiHidden="1"/>
+    <w:lsdException w:name="Medium List 2 Accent 1" w:uiPriority="66"/>
+    <w:lsdException w:name="Medium Grid 1 Accent 1" w:uiPriority="67"/>
+    <w:lsdException w:name="Medium Grid 2 Accent 1" w:uiPriority="68"/>
+    <w:lsdException w:name="Medium Grid 3 Accent 1" w:uiPriority="69"/>
+    <w:lsdException w:name="Dark List Accent 1" w:uiPriority="70"/>
+    <w:lsdException w:name="Colorful Shading Accent 1" w:uiPriority="71"/>
+    <w:lsdException w:name="Colorful List Accent 1" w:uiPriority="72"/>
+    <w:lsdException w:name="Colorful Grid Accent 1" w:uiPriority="73"/>
+    <w:lsdException w:name="Light Shading Accent 2" w:uiPriority="60"/>
+    <w:lsdException w:name="Light List Accent 2" w:uiPriority="61"/>
+    <w:lsdException w:name="Light Grid Accent 2" w:uiPriority="62"/>
+    <w:lsdException w:name="Medium Shading 1 Accent 2" w:uiPriority="63"/>
+    <w:lsdException w:name="Medium Shading 2 Accent 2" w:uiPriority="64"/>
+    <w:lsdException w:name="Medium List 1 Accent 2" w:uiPriority="65"/>
+    <w:lsdException w:name="Medium List 2 Accent 2" w:uiPriority="66"/>
+    <w:lsdException w:name="Medium Grid 1 Accent 2" w:uiPriority="67"/>
+    <w:lsdException w:name="Medium Grid 2 Accent 2" w:uiPriority="68"/>
+    <w:lsdException w:name="Medium Grid 3 Accent 2" w:uiPriority="69"/>
+    <w:lsdException w:name="Dark List Accent 2" w:uiPriority="70"/>
+    <w:lsdException w:name="Colorful Shading Accent 2" w:uiPriority="71"/>
+    <w:lsdException w:name="Colorful List Accent 2" w:uiPriority="72"/>
+    <w:lsdException w:name="Colorful Grid Accent 2" w:uiPriority="73"/>
+    <w:lsdException w:name="Light Shading Accent 3" w:uiPriority="60"/>
+    <w:lsdException w:name="Light List Accent 3" w:uiPriority="61"/>
+    <w:lsdException w:name="Light Grid Accent 3" w:uiPriority="62"/>
+    <w:lsdException w:name="Medium Shading 1 Accent 3" w:uiPriority="63"/>
+    <w:lsdException w:name="Medium Shading 2 Accent 3" w:uiPriority="64"/>
+    <w:lsdException w:name="Medium List 1 Accent 3" w:uiPriority="65"/>
+    <w:lsdException w:name="Medium List 2 Accent 3" w:uiPriority="66"/>
+    <w:lsdException w:name="Medium Grid 1 Accent 3" w:uiPriority="67"/>
+    <w:lsdException w:name="Medium Grid 2 Accent 3" w:uiPriority="68"/>
+    <w:lsdException w:name="Medium Grid 3 Accent 3" w:uiPriority="69"/>
+    <w:lsdException w:name="Dark List Accent 3" w:uiPriority="70"/>
+    <w:lsdException w:name="Colorful Shading Accent 3" w:uiPriority="71"/>
+    <w:lsdException w:name="Colorful List Accent 3" w:uiPriority="72"/>
+    <w:lsdException w:name="Colorful Grid Accent 3" w:uiPriority="73"/>
+    <w:lsdException w:name="Light Shading Accent 4" w:uiPriority="60"/>
+    <w:lsdException w:name="Light List Accent 4" w:uiPriority="61"/>
+    <w:lsdException w:name="Light Grid Accent 4" w:uiPriority="62"/>
+    <w:lsdException w:name="Medium Shading 1 Accent 4" w:uiPriority="63"/>
+    <w:lsdException w:name="Medium Shading 2 Accent 4" w:uiPriority="64"/>
+    <w:lsdException w:name="Medium List 1 Accent 4" w:uiPriority="65"/>
+    <w:lsdException w:name="Medium List 2 Accent 4" w:uiPriority="66"/>
+    <w:lsdException w:name="Medium Grid 1 Accent 4" w:uiPriority="67"/>
+    <w:lsdException w:name="Medium Grid 2 Accent 4" w:uiPriority="68"/>
+    <w:lsdException w:name="Medium Grid 3 Accent 4" w:uiPriority="69"/>
+    <w:lsdException w:name="Dark List Accent 4" w:uiPriority="70"/>
+    <w:lsdException w:name="Colorful Shading Accent 4" w:uiPriority="71"/>
+    <w:lsdException w:name="Colorful List Accent 4" w:uiPriority="72"/>
+    <w:lsdException w:name="Colorful Grid Accent 4" w:uiPriority="73"/>
+    <w:lsdException w:name="Light Shading Accent 5" w:uiPriority="60"/>
+    <w:lsdException w:name="Light List Accent 5" w:uiPriority="61"/>
+    <w:lsdException w:name="Light Grid Accent 5" w:uiPriority="62"/>
+    <w:lsdException w:name="Medium Shading 1 Accent 5" w:uiPriority="63"/>
+    <w:lsdException w:name="Medium Shading 2 Accent 5" w:uiPriority="64"/>
+    <w:lsdException w:name="Medium List 1 Accent 5" w:uiPriority="65"/>
+    <w:lsdException w:name="Medium List 2 Accent 5" w:uiPriority="66"/>
+    <w:lsdException w:name="Medium Grid 1 Accent 5" w:uiPriority="67"/>
+    <w:lsdException w:name="Medium Grid 2 Accent 5" w:uiPriority="68"/>
+    <w:lsdException w:name="Medium Grid 3 Accent 5" w:uiPriority="69"/>
+    <w:lsdException w:name="Dark List Accent 5" w:uiPriority="70"/>
+    <w:lsdException w:name="Colorful Shading Accent 5" w:uiPriority="71"/>
+    <w:lsdException w:name="Colorful List Accent 5" w:uiPriority="72"/>
+    <w:lsdException w:name="Colorful Grid Accent 5" w:uiPriority="73"/>
+    <w:lsdException w:name="Light Shading Accent 6" w:uiPriority="60"/>
+    <w:lsdException w:name="Light List Accent 6" w:uiPriority="61"/>
+    <w:lsdException w:name="Light Grid Accent 6" w:uiPriority="62"/>
+    <w:lsdException w:name="Medium Shading 1 Accent 6" w:uiPriority="63"/>
+    <w:lsdException w:name="Medium Shading 2 Accent 6" w:uiPriority="64"/>
+    <w:lsdException w:name="Medium List 1 Accent 6" w:uiPriority="65"/>
+    <w:lsdException w:name="Medium List 2 Accent 6" w:uiPriority="66"/>
+    <w:lsdException w:name="Medium Grid 1 Accent 6" w:uiPriority="67"/>
+    <w:lsdException w:name="Medium Grid 2 Accent 6" w:uiPriority="68"/>
+    <w:lsdException w:name="Medium Grid 3 Accent 6" w:uiPriority="69"/>
+    <w:lsdException w:name="Dark List Accent 6" w:uiPriority="70"/>
+    <w:lsdException w:name="Colorful Shading Accent 6" w:uiPriority="71"/>
+    <w:lsdException w:name="Colorful List Accent 6" w:uiPriority="72"/>
+    <w:lsdException w:name="Colorful Grid Accent 6" w:uiPriority="73"/>
+    <w:lsdException w:name="Subtle Emphasis" w:uiPriority="19" w:qFormat="1"/>
+    <w:lsdException w:name="Intense Emphasis" w:uiPriority="21" w:qFormat="1"/>
+    <w:lsdException w:name="Subtle Reference" w:uiPriority="31" w:qFormat="1"/>
+    <w:lsdException w:name="Intense Reference" w:uiPriority="32" w:qFormat="1"/>
+    <w:lsdException w:name="Book Title" w:uiPriority="33" w:qFormat="1"/>
+    <w:lsdException w:name="Bibliography" w:semiHidden="1" w:uiPriority="37" w:unhideWhenUsed="1"/>
+    <w:lsdException w:name="TOC Heading" w:semiHidden="1" w:uiPriority="39" w:unhideWhenUsed="1" w:qFormat="1"/>
+    <w:lsdException w:name="Plain Table 1" w:uiPriority="41"/>
+    <w:lsdException w:name="Plain Table 2" w:uiPriority="42"/>
+    <w:lsdException w:name="Plain Table 3" w:uiPriority="43"/>
+    <w:lsdException w:name="Plain Table 4" w:uiPriority="44"/>
+    <w:lsdException w:name="Plain Table 5" w:uiPriority="45"/>
+    <w:lsdException w:name="Grid Table Light" w:uiPriority="40"/>
+    <w:lsdException w:name="Grid Table 1 Light" w:uiPriority="46"/>
+    <w:lsdException w:name="Grid Table 2" w:uiPriority="47"/>
+    <w:lsdException w:name="Grid Table 3" w:uiPriority="48"/>
+    <w:lsdException w:name="Grid Table 4" w:uiPriority="49"/>
+    <w:lsdException w:name="Grid Table 5 Dark" w:uiPriority="50"/>
+    <w:lsdException w:name="Grid Table 6 Colorful" w:uiPriority="51"/>
+    <w:lsdException w:name="Grid Table 7 Colorful" w:uiPriority="52"/>
+    <w:lsdException w:name="Grid Table 1 Light Accent 1" w:uiPriority="46"/>
+    <w:lsdException w:name="Grid Table 2 Accent 1" w:uiPriority="47"/>
+    <w:lsdException w:name="Grid Table 3 Accent 1" w:uiPriority="48"/>
+    <w:lsdException w:name="Grid Table 4 Accent 1" w:uiPriority="49"/>
+    <w:lsdException w:name="Grid Table 5 Dark Accent 1" w:uiPriority="50"/>
+    <w:lsdException w:name="Grid Table 6 Colorful Accent 1" w:uiPriority="51"/>
+    <w:lsdException w:name="Grid Table 7 Colorful Accent 1" w:uiPriority="52"/>
+    <w:lsdException w:name="Grid Table 1 Light Accent 2" w:uiPriority="46"/>
+    <w:lsdException w:name="Grid Table 2 Accent 2" w:uiPriority="47"/>
+    <w:lsdException w:name="Grid Table 3 Accent 2" w:uiPriority="48"/>
+    <w:lsdException w:name="Grid Table 4 Accent 2" w:uiPriority="49"/>
+    <w:lsdException w:name="Grid Table 5 Dark Accent 2" w:uiPriority="50"/>
+    <w:lsdException w:name="Grid Table 6 Colorful Accent 2" w:uiPriority="51"/>
+    <w:lsdException w:name="Grid Table 7 Colorful Accent 2" w:uiPriority="52"/>
+    <w:lsdException w:name="Grid Table 1 Light Accent 3" w:uiPriority="46"/>
+    <w:lsdException w:name="Grid Table 2 Accent 3" w:uiPriority="47"/>
+    <w:lsdException w:name="Grid Table 3 Accent 3" w:uiPriority="48"/>
+    <w:lsdException w:name="Grid Table 4 Accent 3" w:uiPriority="49"/>
+    <w:lsdException w:name="Grid Table 5 Dark Accent 3" w:uiPriority="50"/>
+    <w:lsdException w:name="Grid Table 6 Colorful Accent 3" w:uiPriority="51"/>
+    <w:lsdException w:name="Grid Table 7 Colorful Accent 3" w:uiPriority="52"/>
+    <w:lsdException w:name="Grid Table 1 Light Accent 4" w:uiPriority="46"/>
+    <w:lsdException w:name="Grid Table 2 Accent 4" w:uiPriority="47"/>
+    <w:lsdException w:name="Grid Table 3 Accent 4" w:uiPriority="48"/>
+    <w:lsdException w:name="Grid Table 4 Accent 4" w:uiPriority="49"/>
+    <w:lsdException w:name="Grid Table 5 Dark Accent 4" w:uiPriority="50"/>
+    <w:lsdException w:name="Grid Table 6 Colorful Accent 4" w:uiPriority="51"/>
+    <w:lsdException w:name="Grid Table 7 Colorful Accent 4" w:uiPriority="52"/>
+    <w:lsdException w:name="Grid Table 1 Light Accent 5" w:uiPriority="46"/>
+    <w:lsdException w:name="Grid Table 2 Accent 5" w:uiPriority="47"/>
+    <w:lsdException w:name="Grid Table 3 Accent 5" w:uiPriority="48"/>
+    <w:lsdException w:name="Grid Table 4 Accent 5" w:uiPriority="49"/>
+    <w:lsdException w:name="Grid Table 5 Dark Accent 5" w:uiPriority="50"/>
+    <w:lsdException w:name="Grid Table 6 Colorful Accent 5" w:uiPriority="51"/>
+    <w:lsdException w:name="Grid Table 7 Colorful Accent 5" w:uiPriority="52"/>
+    <w:lsdException w:name="Grid Table 1 Light Accent 6" w:uiPriority="46"/>
+    <w:lsdException w:name="Grid Table 2 Accent 6" w:uiPriority="47"/>
+    <w:lsdException w:name="Grid Table 3 Accent 6" w:uiPriority="48"/>
+    <w:lsdException w:name="Grid Table 4 Accent 6" w:uiPriority="49"/>
+    <w:lsdException w:name="Grid Table 5 Dark Accent 6" w:uiPriority="50"/>
+    <w:lsdException w:name="Grid Table 6 Colorful Accent 6" w:uiPriority="51"/>
+    <w:lsdException w:name="Grid Table 7 Colorful Accent 6" w:uiPriority="52"/>
+    <w:lsdException w:name="List Table 1 Light" w:uiPriority="46"/>
+    <w:lsdException w:name="List Table 2" w:uiPriority="47"/>
+    <w:lsdException w:name="List Table 3" w:uiPriority="48"/>
+    <w:lsdException w:name="List Table 4" w:uiPriority="49"/>
+    <w:lsdException w:name="List Table 5 Dark" w:uiPriority="50"/>
+    <w:lsdException w:name="List Table 6 Colorful" w:uiPriority="51"/>
+    <w:lsdException w:name="List Table 7 Colorful" w:uiPriority="52"/>
+    <w:lsdException w:name="List Table 1 Light Accent 1" w:uiPriority="46"/>
+    <w:lsdException w:name="List Table 2 Accent 1" w:uiPriority="47"/>
+    <w:lsdException w:name="List Table 3 Accent 1" w:uiPriority="48"/>
+    <w:lsdException w:name="List Table 4 Accent 1" w:uiPriority="49"/>
+    <w:lsdException w:name="List Table 5 Dark Accent 1" w:uiPriority="50"/>
+    <w:lsdException w:name="List Table 6 Colorful Accent 1" w:uiPriority="51"/>
+    <w:lsdException w:name="List Table 7 Colorful Accent 1" w:uiPriority="52"/>
+    <w:lsdException w:name="List Table 1 Light Accent 2" w:uiPriority="46"/>
+    <w:lsdException w:name="List Table 2 Accent 2" w:uiPriority="47"/>
+    <w:lsdException w:name="List Table 3 Accent 2" w:uiPriority="48"/>
+    <w:lsdException w:name="List Table 4 Accent 2" w:uiPriority="49"/>
+    <w:lsdException w:name="List Table 5 Dark Accent 2" w:uiPriority="50"/>
+    <w:lsdException w:name="List Table 6 Colorful Accent 2" w:uiPriority="51"/>
+    <w:lsdException w:name="List Table 7 Colorful Accent 2" w:uiPriority="52"/>
+    <w:lsdException w:name="List Table 1 Light Accent 3" w:uiPriority="46"/>
+    <w:lsdException w:name="List Table 2 Accent 3" w:uiPriority="47"/>
+    <w:lsdException w:name="List Table 3 Accent 3" w:uiPriority="48"/>
+    <w:lsdException w:name="List Table 4 Accent 3" w:uiPriority="49"/>
+    <w:lsdException w:name="List Table 5 Dark Accent 3" w:uiPriority="50"/>
+    <w:lsdException w:name="List Table 6 Colorful Accent 3" w:uiPriority="51"/>
+    <w:lsdException w:name="List Table 7 Colorful Accent 3" w:uiPriority="52"/>
+    <w:lsdException w:name="List Table 1 Light Accent 4" w:uiPriority="46"/>
+    <w:lsdException w:name="List Table 2 Accent 4" w:uiPriority="47"/>
+    <w:lsdException w:name="List Table 3 Accent 4" w:uiPriority="48"/>
+    <w:lsdException w:name="List Table 4 Accent 4" w:uiPriority="49"/>
+    <w:lsdException w:name="List Table 5 Dark Accent 4" w:uiPriority="50"/>
+    <w:lsdException w:name="List Table 6 Colorful Accent 4" w:uiPriority="51"/>
+    <w:lsdException w:name="List Table 7 Colorful Accent 4" w:uiPriority="52"/>
+    <w:lsdException w:name="List Table 1 Light Accent 5" w:uiPriority="46"/>
+    <w:lsdException w:name="List Table 2 Accent 5" w:uiPriority="47"/>
+    <w:lsdException w:name="List Table 3 Accent 5" w:uiPriority="48"/>
+    <w:lsdException w:name="List Table 4 Accent 5" w:uiPriority="49"/>
+    <w:lsdException w:name="List Table 5 Dark Accent 5" w:uiPriority="50"/>
+    <w:lsdException w:name="List Table 6 Colorful Accent 5" w:uiPriority="51"/>
+    <w:lsdException w:name="List Table 7 Colorful Accent 5" w:uiPriority="52"/>
+    <w:lsdException w:name="List Table 1 Light Accent 6" w:uiPriority="46"/>
+    <w:lsdException w:name="List Table 2 Accent 6" w:uiPriority="47"/>
+    <w:lsdException w:name="List Table 3 Accent 6" w:uiPriority="48"/>
+    <w:lsdException w:name="List Table 4 Accent 6" w:uiPriority="49"/>
+    <w:lsdException w:name="List Table 5 Dark Accent 6" w:uiPriority="50"/>
+    <w:lsdException w:name="List Table 6 Colorful Accent 6" w:uiPriority="51"/>
+    <w:lsdException w:name="List Table 7 Colorful Accent 6" w:uiPriority="52"/>
   </w:latentStyles>
   <w:style w:type="paragraph" w:default="1" w:styleId="Normal">
     <w:name w:val="Normal"/>
@@ -4988,7 +6173,6 @@
     <w:uiPriority w:val="99"/>
     <w:semiHidden/>
     <w:unhideWhenUsed/>
-    <w:qFormat/>
     <w:tblPr>
       <w:tblInd w:w="0" w:type="dxa"/>
       <w:tblCellMar>
@@ -5516,7 +6700,7 @@
 </file>
 
 <file path=customXml/itemProps2.xml><?xml version="1.0" encoding="utf-8"?>
-<ds:datastoreItem xmlns:ds="http://schemas.openxmlformats.org/officeDocument/2006/customXml" ds:itemID="{949AEAF9-99B3-4F19-8AA5-9C67B909DB4D}">
+<ds:datastoreItem xmlns:ds="http://schemas.openxmlformats.org/officeDocument/2006/customXml" ds:itemID="{17B595BF-8466-4AB4-A9A7-D4D0ED9C51FF}">
   <ds:schemaRefs>
     <ds:schemaRef ds:uri="http://schemas.openxmlformats.org/officeDocument/2006/bibliography"/>
   </ds:schemaRefs>

</xml_diff>